<commit_message>
Revised learning flow process and updated report
</commit_message>
<xml_diff>
--- a/doc/Report.docx
+++ b/doc/Report.docx
@@ -2545,7 +2545,19 @@
     <w:p>
       <w:r>
         <w:tab/>
-        <w:t xml:space="preserve">However CNN would expect same sized arrays for </w:t>
+        <w:t>However CNN would expect</w:t>
+      </w:r>
+      <w:r>
+        <w:t xml:space="preserve"> every data point would be</w:t>
+      </w:r>
+      <w:r>
+        <w:t xml:space="preserve"> same </w:t>
+      </w:r>
+      <w:r>
+        <w:t>shape</w:t>
+      </w:r>
+      <w:r>
+        <w:t xml:space="preserve"> array for </w:t>
       </w:r>
       <w:proofErr w:type="gramStart"/>
       <w:r>
@@ -2553,22 +2565,158 @@
       </w:r>
       <w:proofErr w:type="gramEnd"/>
       <w:r>
-        <w:t xml:space="preserve"> But number of samples per audio file or length of audio is not constant. I think this is little ok for image files, since image files on same format and resolution would </w:t>
+        <w:t xml:space="preserve"> But </w:t>
+      </w:r>
+      <w:r>
+        <w:t xml:space="preserve">in the dataset </w:t>
+      </w:r>
+      <w:r>
+        <w:t xml:space="preserve">number of samples per audio file or length of audio is not constant. I think this </w:t>
+      </w:r>
+      <w:r>
+        <w:t xml:space="preserve">can happen for </w:t>
+      </w:r>
+      <w:r>
+        <w:t>image files</w:t>
+      </w:r>
+      <w:r>
+        <w:t xml:space="preserve"> also</w:t>
+      </w:r>
+      <w:r>
+        <w:t>, since image files</w:t>
+      </w:r>
+      <w:r>
+        <w:t xml:space="preserve"> could vary based on </w:t>
       </w:r>
       <w:proofErr w:type="gramStart"/>
       <w:r>
-        <w:t>easily  end</w:t>
+        <w:t xml:space="preserve">format </w:t>
+      </w:r>
+      <w:r>
+        <w:t>,</w:t>
       </w:r>
       <w:proofErr w:type="gramEnd"/>
       <w:r>
-        <w:t xml:space="preserve"> up similar sized arrays. </w:t>
-      </w:r>
-      <w:r>
-        <w:t xml:space="preserve"> For this dataset I’ve decided to standardize size of audio that I would use for training as well. Audio length is parameterized and for files with smaller than the standard length, say 2 seconds, I would pad them with zero.</w:t>
-      </w:r>
-      <w:bookmarkStart w:id="0" w:name="_GoBack"/>
-      <w:bookmarkEnd w:id="0"/>
-    </w:p>
+        <w:t xml:space="preserve"> resolution</w:t>
+      </w:r>
+      <w:r>
+        <w:t xml:space="preserve"> and size</w:t>
+      </w:r>
+      <w:r>
+        <w:t xml:space="preserve"> would easily  end up </w:t>
+      </w:r>
+      <w:r>
+        <w:t xml:space="preserve">differing </w:t>
+      </w:r>
+      <w:r>
+        <w:t xml:space="preserve">sized arrays. </w:t>
+      </w:r>
+      <w:r>
+        <w:t xml:space="preserve"> For this dataset I’ve decided to standardize size of audio that I would use for training as well. Audio length is parameterized and for files with smaller than the standard length, say 2 seconds, I would </w:t>
+      </w:r>
+      <w:proofErr w:type="gramStart"/>
+      <w:r>
+        <w:t xml:space="preserve">pad </w:t>
+      </w:r>
+      <w:r>
+        <w:t xml:space="preserve"> </w:t>
+      </w:r>
+      <w:r>
+        <w:t>t</w:t>
+      </w:r>
+      <w:r>
+        <w:t>hem</w:t>
+      </w:r>
+      <w:proofErr w:type="gramEnd"/>
+      <w:r>
+        <w:t xml:space="preserve"> with zero then </w:t>
+      </w:r>
+      <w:r>
+        <w:t xml:space="preserve"> </w:t>
+      </w:r>
+      <w:r>
+        <w:t>a</w:t>
+      </w:r>
+      <w:r>
+        <w:t>udio files are normalized using following formula,</w:t>
+      </w:r>
+    </w:p>
+    <w:p/>
+    <w:p>
+      <w:r>
+        <w:fldChar w:fldCharType="begin"/>
+      </w:r>
+      <w:r>
+        <w:instrText xml:space="preserve"> INCLUDEPICTURE "/var/folders/sd/zkj5321d49d7d93lb5gxkcf40000gp/T/com.microsoft.Word/WebArchiveCopyPasteTempFiles/normalize-data.png" \* MERGEFORMATINET </w:instrText>
+      </w:r>
+      <w:r>
+        <w:fldChar w:fldCharType="separate"/>
+      </w:r>
+      <w:r>
+        <w:rPr>
+          <w:noProof/>
+        </w:rPr>
+        <w:drawing>
+          <wp:inline distT="0" distB="0" distL="0" distR="0">
+            <wp:extent cx="1899920" cy="701040"/>
+            <wp:effectExtent l="0" t="0" r="5080" b="0"/>
+            <wp:docPr id="12" name="Picture 12" descr="/var/folders/sd/zkj5321d49d7d93lb5gxkcf40000gp/T/com.microsoft.Word/WebArchiveCopyPasteTempFiles/normalize-data.png"/>
+            <wp:cNvGraphicFramePr>
+              <a:graphicFrameLocks xmlns:a="http://schemas.openxmlformats.org/drawingml/2006/main" noChangeAspect="1"/>
+            </wp:cNvGraphicFramePr>
+            <a:graphic xmlns:a="http://schemas.openxmlformats.org/drawingml/2006/main">
+              <a:graphicData uri="http://schemas.openxmlformats.org/drawingml/2006/picture">
+                <pic:pic xmlns:pic="http://schemas.openxmlformats.org/drawingml/2006/picture">
+                  <pic:nvPicPr>
+                    <pic:cNvPr id="0" name="Picture 3" descr="/var/folders/sd/zkj5321d49d7d93lb5gxkcf40000gp/T/com.microsoft.Word/WebArchiveCopyPasteTempFiles/normalize-data.png"/>
+                    <pic:cNvPicPr>
+                      <a:picLocks noChangeAspect="1" noChangeArrowheads="1"/>
+                    </pic:cNvPicPr>
+                  </pic:nvPicPr>
+                  <pic:blipFill>
+                    <a:blip r:embed="rId21">
+                      <a:extLst>
+                        <a:ext uri="{28A0092B-C50C-407E-A947-70E740481C1C}">
+                          <a14:useLocalDpi xmlns:a14="http://schemas.microsoft.com/office/drawing/2010/main" val="0"/>
+                        </a:ext>
+                      </a:extLst>
+                    </a:blip>
+                    <a:srcRect/>
+                    <a:stretch>
+                      <a:fillRect/>
+                    </a:stretch>
+                  </pic:blipFill>
+                  <pic:spPr bwMode="auto">
+                    <a:xfrm>
+                      <a:off x="0" y="0"/>
+                      <a:ext cx="1899920" cy="701040"/>
+                    </a:xfrm>
+                    <a:prstGeom prst="rect">
+                      <a:avLst/>
+                    </a:prstGeom>
+                    <a:noFill/>
+                    <a:ln>
+                      <a:noFill/>
+                    </a:ln>
+                  </pic:spPr>
+                </pic:pic>
+              </a:graphicData>
+            </a:graphic>
+          </wp:inline>
+        </w:drawing>
+      </w:r>
+      <w:r>
+        <w:fldChar w:fldCharType="end"/>
+      </w:r>
+    </w:p>
+    <w:p/>
+    <w:p/>
+    <w:p>
+      <w:r>
+        <w:tab/>
+      </w:r>
+    </w:p>
+    <w:p/>
     <w:p>
       <w:pPr>
         <w:pStyle w:val="Heading3"/>
@@ -2591,83 +2739,49 @@
     <w:p/>
     <w:p>
       <w:r>
-        <w:t xml:space="preserve">An CNN is </w:t>
+        <w:tab/>
+        <w:t xml:space="preserve">This section </w:t>
+      </w:r>
+      <w:proofErr w:type="gramStart"/>
+      <w:r>
+        <w:t>involves ,</w:t>
+      </w:r>
+      <w:proofErr w:type="gramEnd"/>
+      <w:r>
+        <w:t xml:space="preserve"> import required packages, </w:t>
+      </w:r>
+      <w:r>
+        <w:t xml:space="preserve">and build CNN architecture . </w:t>
+      </w:r>
+    </w:p>
+    <w:p>
+      <w:r>
+        <w:t xml:space="preserve">Define configurations in a python </w:t>
+      </w:r>
+      <w:proofErr w:type="gramStart"/>
+      <w:r>
+        <w:t>class .</w:t>
+      </w:r>
+      <w:proofErr w:type="gramEnd"/>
+      <w:r>
+        <w:t xml:space="preserve"> Training set is split into train and validation using </w:t>
+      </w:r>
+      <w:proofErr w:type="spellStart"/>
+      <w:r>
+        <w:t>StratifiedKFold</w:t>
+      </w:r>
+      <w:proofErr w:type="spellEnd"/>
+      <w:r>
+        <w:t xml:space="preserve"> package.   Following </w:t>
       </w:r>
       <w:r>
         <w:t>architecture</w:t>
       </w:r>
       <w:r>
-        <w:t xml:space="preserve"> is built with following model</w:t>
-      </w:r>
-    </w:p>
-    <w:p/>
-    <w:p>
-      <w:r>
-        <w:t>Input layer:</w:t>
-      </w:r>
-    </w:p>
-    <w:p>
-      <w:r>
-        <w:tab/>
-        <w:t xml:space="preserve">This is initial layer the window has to be equal to input file array </w:t>
-      </w:r>
-      <w:proofErr w:type="gramStart"/>
-      <w:r>
-        <w:t>size .</w:t>
-      </w:r>
-      <w:proofErr w:type="gramEnd"/>
-    </w:p>
-    <w:p/>
-    <w:p>
-      <w:r>
-        <w:t xml:space="preserve">Conv1D: This is Convolution layer number of filters size of slide </w:t>
-      </w:r>
-      <w:proofErr w:type="gramStart"/>
-      <w:r>
-        <w:t>window ,</w:t>
-      </w:r>
-      <w:proofErr w:type="gramEnd"/>
-      <w:r>
-        <w:t xml:space="preserve"> padding strategy and activation methods are set here .</w:t>
-      </w:r>
-    </w:p>
-    <w:p/>
-    <w:p>
-      <w:r>
-        <w:t xml:space="preserve">Max </w:t>
-      </w:r>
-      <w:proofErr w:type="gramStart"/>
-      <w:r>
-        <w:t>Pooling :</w:t>
-      </w:r>
-      <w:proofErr w:type="gramEnd"/>
-      <w:r>
-        <w:t xml:space="preserve"> This layer helps to consolidate many neurons to single, this can be selected from average pooling or max pooling.</w:t>
-      </w:r>
-    </w:p>
-    <w:p/>
-    <w:p>
-      <w:proofErr w:type="gramStart"/>
-      <w:r>
-        <w:t>Dropout :</w:t>
-      </w:r>
-      <w:proofErr w:type="gramEnd"/>
-      <w:r>
-        <w:t xml:space="preserve"> </w:t>
-      </w:r>
-      <w:r>
-        <w:t xml:space="preserve">This layer is to dropout un interesting features and deepen the network only with most impacting features. </w:t>
-      </w:r>
-    </w:p>
-    <w:p/>
-    <w:p>
-      <w:proofErr w:type="gramStart"/>
-      <w:r>
-        <w:t>Dense :</w:t>
-      </w:r>
-      <w:proofErr w:type="gramEnd"/>
-      <w:r>
-        <w:t xml:space="preserve"> This are final layers to predict labels from derived features. </w:t>
+        <w:t xml:space="preserve"> would run with 20 epochs for two folds and model with lowest validation </w:t>
+      </w:r>
+      <w:r>
+        <w:t>loss would be saved.</w:t>
       </w:r>
     </w:p>
     <w:p/>
@@ -2914,7 +3028,6 @@
           <w:sz w:val="20"/>
           <w:szCs w:val="20"/>
         </w:rPr>
-        <w:lastRenderedPageBreak/>
         <w:t>_________________________________________________________________</w:t>
       </w:r>
     </w:p>
@@ -2954,6 +3067,7 @@
           <w:sz w:val="20"/>
           <w:szCs w:val="20"/>
         </w:rPr>
+        <w:lastRenderedPageBreak/>
         <w:t xml:space="preserve">conv1d_1 (Conv1D)         </w:t>
       </w:r>
       <w:proofErr w:type="gramStart"/>
@@ -4932,22 +5046,112 @@
         </w:rPr>
       </w:pPr>
     </w:p>
+    <w:p>
+      <w:pPr>
+        <w:rPr>
+          <w:sz w:val="20"/>
+          <w:szCs w:val="20"/>
+        </w:rPr>
+      </w:pPr>
+    </w:p>
+    <w:p>
+      <w:r>
+        <w:t>Input layer:</w:t>
+      </w:r>
+    </w:p>
+    <w:p>
+      <w:r>
+        <w:tab/>
+        <w:t xml:space="preserve">This is initial layer the window has to be equal to input file array </w:t>
+      </w:r>
+      <w:proofErr w:type="gramStart"/>
+      <w:r>
+        <w:t>size .</w:t>
+      </w:r>
+      <w:proofErr w:type="gramEnd"/>
+    </w:p>
     <w:p/>
     <w:p>
       <w:r>
-        <w:t xml:space="preserve">Above model has been executed with </w:t>
-      </w:r>
-      <w:proofErr w:type="spellStart"/>
-      <w:r>
-        <w:t>StratifiedKFold</w:t>
-      </w:r>
-      <w:proofErr w:type="spellEnd"/>
-      <w:r>
-        <w:t xml:space="preserve"> with fold count 2 </w:t>
-      </w:r>
-    </w:p>
-    <w:p>
-      <w:pPr>
+        <w:t xml:space="preserve">Conv1D: This is Convolution layer number of filters size of slide </w:t>
+      </w:r>
+      <w:proofErr w:type="gramStart"/>
+      <w:r>
+        <w:t>window ,</w:t>
+      </w:r>
+      <w:proofErr w:type="gramEnd"/>
+      <w:r>
+        <w:t xml:space="preserve"> padding strategy and activation methods are set here .</w:t>
+      </w:r>
+    </w:p>
+    <w:p/>
+    <w:p>
+      <w:r>
+        <w:t xml:space="preserve">Max </w:t>
+      </w:r>
+      <w:proofErr w:type="gramStart"/>
+      <w:r>
+        <w:t>Pooling :</w:t>
+      </w:r>
+      <w:proofErr w:type="gramEnd"/>
+      <w:r>
+        <w:t xml:space="preserve"> This layer helps to consolidate many neurons to single, this can be selected from average pooling or max pooling.</w:t>
+      </w:r>
+    </w:p>
+    <w:p/>
+    <w:p>
+      <w:proofErr w:type="gramStart"/>
+      <w:r>
+        <w:lastRenderedPageBreak/>
+        <w:t>Dropout :</w:t>
+      </w:r>
+      <w:proofErr w:type="gramEnd"/>
+      <w:r>
+        <w:t xml:space="preserve"> This layer is to dropout un interesting features and deepen the network only with most impacting features. </w:t>
+      </w:r>
+    </w:p>
+    <w:p/>
+    <w:p>
+      <w:proofErr w:type="gramStart"/>
+      <w:r>
+        <w:t>Dense :</w:t>
+      </w:r>
+      <w:proofErr w:type="gramEnd"/>
+      <w:r>
+        <w:t xml:space="preserve"> This are final layers to predict labels from derived features. </w:t>
+      </w:r>
+    </w:p>
+    <w:p/>
+    <w:p/>
+    <w:p>
+      <w:pPr>
+        <w:rPr>
+          <w:rFonts w:ascii="Helvetica Neue" w:hAnsi="Helvetica Neue"/>
+          <w:b/>
+          <w:iCs/>
+          <w:color w:val="000000"/>
+        </w:rPr>
+      </w:pPr>
+      <w:r>
+        <w:rPr>
+          <w:rFonts w:ascii="Helvetica Neue" w:hAnsi="Helvetica Neue"/>
+          <w:b/>
+          <w:iCs/>
+          <w:color w:val="000000"/>
+        </w:rPr>
+        <w:t>Refinement</w:t>
+      </w:r>
+    </w:p>
+    <w:p>
+      <w:pPr>
+        <w:rPr>
+          <w:rFonts w:ascii="Helvetica Neue" w:hAnsi="Helvetica Neue"/>
+          <w:b/>
+          <w:iCs/>
+          <w:color w:val="000000"/>
+        </w:rPr>
+      </w:pPr>
+      <w:r>
         <w:rPr>
           <w:rFonts w:ascii="Helvetica Neue" w:hAnsi="Helvetica Neue"/>
           <w:b/>
@@ -4955,14 +5159,85 @@
           <w:iCs/>
           <w:color w:val="000000"/>
         </w:rPr>
-      </w:pPr>
-    </w:p>
-    <w:p>
-      <w:pPr>
+        <w:tab/>
+      </w:r>
+      <w:r>
+        <w:t xml:space="preserve">CNN algorithm uses number of parameters for input, after execution of every epoch, CNN would make a decision either to save model with current learning or not based on validation loss between previous epoch and this one. </w:t>
+      </w:r>
+    </w:p>
+    <w:p>
+      <w:pPr>
+        <w:ind w:firstLine="720"/>
+      </w:pPr>
+      <w:r>
+        <w:t xml:space="preserve">A mean accuracy of 70% would be </w:t>
+      </w:r>
+      <w:r>
+        <w:t>great, but able to reach only 52</w:t>
+      </w:r>
+      <w:r>
+        <w:t xml:space="preserve">% through the current </w:t>
+      </w:r>
+      <w:proofErr w:type="gramStart"/>
+      <w:r>
+        <w:t>process ,</w:t>
+      </w:r>
+      <w:proofErr w:type="gramEnd"/>
+      <w:r>
+        <w:t xml:space="preserve"> </w:t>
+      </w:r>
+      <w:r>
+        <w:t xml:space="preserve">Increasing </w:t>
+      </w:r>
+      <w:r>
+        <w:t xml:space="preserve">number of epochs </w:t>
+      </w:r>
+      <w:r>
+        <w:t>could increase accuracy</w:t>
+      </w:r>
+      <w:r>
+        <w:t>.</w:t>
+      </w:r>
+    </w:p>
+    <w:p>
+      <w:pPr>
+        <w:pStyle w:val="Heading2"/>
+        <w:spacing w:before="305" w:beforeAutospacing="0" w:after="0" w:afterAutospacing="0"/>
+        <w:rPr>
+          <w:rFonts w:ascii="Helvetica Neue" w:hAnsi="Helvetica Neue"/>
+          <w:color w:val="000000"/>
+          <w:sz w:val="33"/>
+          <w:szCs w:val="33"/>
+        </w:rPr>
+      </w:pPr>
+      <w:proofErr w:type="gramStart"/>
+      <w:r>
+        <w:rPr>
+          <w:rFonts w:ascii="Helvetica Neue" w:hAnsi="Helvetica Neue"/>
+          <w:color w:val="000000"/>
+          <w:sz w:val="33"/>
+          <w:szCs w:val="33"/>
+        </w:rPr>
+        <w:t>IV .</w:t>
+      </w:r>
+      <w:proofErr w:type="gramEnd"/>
+      <w:r>
+        <w:rPr>
+          <w:rFonts w:ascii="Helvetica Neue" w:hAnsi="Helvetica Neue"/>
+          <w:color w:val="000000"/>
+          <w:sz w:val="33"/>
+          <w:szCs w:val="33"/>
+        </w:rPr>
+        <w:t xml:space="preserve"> Results</w:t>
+      </w:r>
+    </w:p>
+    <w:p>
+      <w:pPr>
+        <w:pStyle w:val="Heading3"/>
+        <w:spacing w:before="372"/>
         <w:rPr>
           <w:rFonts w:ascii="Helvetica Neue" w:hAnsi="Helvetica Neue"/>
           <w:b/>
-          <w:iCs/>
           <w:color w:val="000000"/>
         </w:rPr>
       </w:pPr>
@@ -4970,84 +5245,1169 @@
         <w:rPr>
           <w:rFonts w:ascii="Helvetica Neue" w:hAnsi="Helvetica Neue"/>
           <w:b/>
-          <w:iCs/>
-          <w:color w:val="000000"/>
-        </w:rPr>
-        <w:t>Refinement</w:t>
-      </w:r>
-      <w:r>
+          <w:color w:val="000000"/>
+        </w:rPr>
+        <w:t>Model Evaluation and Validation</w:t>
+      </w:r>
+    </w:p>
+    <w:p/>
+    <w:p>
+      <w:r>
+        <w:t xml:space="preserve">Model has been evaluated with </w:t>
+      </w:r>
+      <w:r>
+        <w:t>Average Precision@</w:t>
+      </w:r>
+      <w:proofErr w:type="gramStart"/>
+      <w:r>
+        <w:t>3 ,</w:t>
+      </w:r>
+      <w:proofErr w:type="gramEnd"/>
+      <w:r>
+        <w:t xml:space="preserve"> since APK@3 considers next 3 predicted values </w:t>
+      </w:r>
+      <w:r>
+        <w:t>, I prefer this than other accuracy measures .</w:t>
+      </w:r>
+    </w:p>
+    <w:p/>
+    <w:p>
+      <w:r>
+        <w:t xml:space="preserve">Here is the </w:t>
+      </w:r>
+      <w:proofErr w:type="spellStart"/>
+      <w:r>
+        <w:t>smaple</w:t>
+      </w:r>
+      <w:proofErr w:type="spellEnd"/>
+      <w:r>
+        <w:t xml:space="preserve"> output</w:t>
+      </w:r>
+    </w:p>
+    <w:p/>
+    <w:tbl>
+      <w:tblPr>
+        <w:tblStyle w:val="TableGridLight"/>
+        <w:tblW w:w="0" w:type="auto"/>
+        <w:tblLook w:val="04A0" w:firstRow="1" w:lastRow="0" w:firstColumn="1" w:lastColumn="0" w:noHBand="0" w:noVBand="1"/>
+      </w:tblPr>
+      <w:tblGrid>
+        <w:gridCol w:w="1533"/>
+        <w:gridCol w:w="1580"/>
+        <w:gridCol w:w="1862"/>
+        <w:gridCol w:w="4375"/>
+      </w:tblGrid>
+      <w:tr>
+        <w:tc>
+          <w:tcPr>
+            <w:tcW w:w="1901" w:type="dxa"/>
+          </w:tcPr>
+          <w:p>
+            <w:pPr>
+              <w:rPr>
+                <w:b/>
+              </w:rPr>
+            </w:pPr>
+            <w:r>
+              <w:rPr>
+                <w:b/>
+              </w:rPr>
+              <w:t xml:space="preserve">Predicted </w:t>
+            </w:r>
+          </w:p>
+        </w:tc>
+        <w:tc>
+          <w:tcPr>
+            <w:tcW w:w="1707" w:type="dxa"/>
+          </w:tcPr>
+          <w:p>
+            <w:pPr>
+              <w:rPr>
+                <w:b/>
+              </w:rPr>
+            </w:pPr>
+            <w:r>
+              <w:rPr>
+                <w:b/>
+              </w:rPr>
+              <w:t>Actual</w:t>
+            </w:r>
+          </w:p>
+        </w:tc>
+        <w:tc>
+          <w:tcPr>
+            <w:tcW w:w="2597" w:type="dxa"/>
+          </w:tcPr>
+          <w:p>
+            <w:pPr>
+              <w:rPr>
+                <w:b/>
+              </w:rPr>
+            </w:pPr>
+            <w:r>
+              <w:rPr>
+                <w:b/>
+              </w:rPr>
+              <w:t xml:space="preserve">Predicted [ </w:t>
+            </w:r>
+            <w:r>
+              <w:t>label index</w:t>
+            </w:r>
+            <w:r>
+              <w:rPr>
+                <w:b/>
+              </w:rPr>
+              <w:t>]</w:t>
+            </w:r>
+          </w:p>
+        </w:tc>
+        <w:tc>
+          <w:tcPr>
+            <w:tcW w:w="3060" w:type="dxa"/>
+          </w:tcPr>
+          <w:p>
+            <w:pPr>
+              <w:rPr>
+                <w:b/>
+              </w:rPr>
+            </w:pPr>
+            <w:r>
+              <w:rPr>
+                <w:b/>
+              </w:rPr>
+              <w:t>Predicted labels (</w:t>
+            </w:r>
+            <w:r>
+              <w:t xml:space="preserve">also with next </w:t>
+            </w:r>
+            <w:proofErr w:type="gramStart"/>
+            <w:r>
+              <w:t>3</w:t>
+            </w:r>
+            <w:r>
+              <w:rPr>
+                <w:b/>
+              </w:rPr>
+              <w:t xml:space="preserve"> )</w:t>
+            </w:r>
+            <w:proofErr w:type="gramEnd"/>
+          </w:p>
+        </w:tc>
+      </w:tr>
+      <w:tr>
+        <w:tc>
+          <w:tcPr>
+            <w:tcW w:w="1901" w:type="dxa"/>
+            <w:vAlign w:val="bottom"/>
+          </w:tcPr>
+          <w:p>
+            <w:pPr>
+              <w:rPr>
+                <w:rFonts w:ascii="Calibri" w:hAnsi="Calibri" w:cs="Calibri"/>
+                <w:color w:val="000000"/>
+              </w:rPr>
+            </w:pPr>
+            <w:r>
+              <w:rPr>
+                <w:rFonts w:ascii="Calibri" w:hAnsi="Calibri" w:cs="Calibri"/>
+                <w:color w:val="000000"/>
+              </w:rPr>
+              <w:t xml:space="preserve">  Laughter </w:t>
+            </w:r>
+          </w:p>
+        </w:tc>
+        <w:tc>
+          <w:tcPr>
+            <w:tcW w:w="1707" w:type="dxa"/>
+            <w:vAlign w:val="bottom"/>
+          </w:tcPr>
+          <w:p>
+            <w:pPr>
+              <w:rPr>
+                <w:rFonts w:ascii="Calibri" w:hAnsi="Calibri" w:cs="Calibri"/>
+                <w:color w:val="000000"/>
+              </w:rPr>
+            </w:pPr>
+            <w:r>
+              <w:rPr>
+                <w:rFonts w:ascii="Calibri" w:hAnsi="Calibri" w:cs="Calibri"/>
+                <w:color w:val="000000"/>
+              </w:rPr>
+              <w:t xml:space="preserve">  Flute </w:t>
+            </w:r>
+          </w:p>
+        </w:tc>
+        <w:tc>
+          <w:tcPr>
+            <w:tcW w:w="2597" w:type="dxa"/>
+            <w:vAlign w:val="bottom"/>
+          </w:tcPr>
+          <w:p>
+            <w:pPr>
+              <w:rPr>
+                <w:rFonts w:ascii="Calibri" w:hAnsi="Calibri" w:cs="Calibri"/>
+                <w:color w:val="000000"/>
+              </w:rPr>
+            </w:pPr>
+            <w:r>
+              <w:rPr>
+                <w:rFonts w:ascii="Calibri" w:hAnsi="Calibri" w:cs="Calibri"/>
+                <w:color w:val="000000"/>
+              </w:rPr>
+              <w:t>16, 12, 4</w:t>
+            </w:r>
+          </w:p>
+        </w:tc>
+        <w:tc>
+          <w:tcPr>
+            <w:tcW w:w="3060" w:type="dxa"/>
+          </w:tcPr>
+          <w:p>
+            <w:r>
+              <w:t>[</w:t>
+            </w:r>
+            <w:proofErr w:type="spellStart"/>
+            <w:proofErr w:type="gramStart"/>
+            <w:r>
+              <w:t>Laughter,Snare</w:t>
+            </w:r>
+            <w:proofErr w:type="gramEnd"/>
+            <w:r>
+              <w:t>_drum,Cello</w:t>
+            </w:r>
+            <w:proofErr w:type="spellEnd"/>
+            <w:r>
+              <w:t>]</w:t>
+            </w:r>
+          </w:p>
+        </w:tc>
+      </w:tr>
+      <w:tr>
+        <w:tc>
+          <w:tcPr>
+            <w:tcW w:w="1901" w:type="dxa"/>
+            <w:vAlign w:val="bottom"/>
+          </w:tcPr>
+          <w:p>
+            <w:pPr>
+              <w:rPr>
+                <w:rFonts w:ascii="Calibri" w:hAnsi="Calibri" w:cs="Calibri"/>
+                <w:color w:val="000000"/>
+              </w:rPr>
+            </w:pPr>
+            <w:r>
+              <w:rPr>
+                <w:rFonts w:ascii="Calibri" w:hAnsi="Calibri" w:cs="Calibri"/>
+                <w:color w:val="000000"/>
+              </w:rPr>
+              <w:t xml:space="preserve">  Writing </w:t>
+            </w:r>
+          </w:p>
+        </w:tc>
+        <w:tc>
+          <w:tcPr>
+            <w:tcW w:w="1707" w:type="dxa"/>
+            <w:vAlign w:val="bottom"/>
+          </w:tcPr>
+          <w:p>
+            <w:pPr>
+              <w:rPr>
+                <w:rFonts w:ascii="Calibri" w:hAnsi="Calibri" w:cs="Calibri"/>
+                <w:color w:val="000000"/>
+              </w:rPr>
+            </w:pPr>
+            <w:r>
+              <w:rPr>
+                <w:rFonts w:ascii="Calibri" w:hAnsi="Calibri" w:cs="Calibri"/>
+                <w:color w:val="000000"/>
+              </w:rPr>
+              <w:t xml:space="preserve">  Tearing </w:t>
+            </w:r>
+          </w:p>
+        </w:tc>
+        <w:tc>
+          <w:tcPr>
+            <w:tcW w:w="2597" w:type="dxa"/>
+            <w:vAlign w:val="bottom"/>
+          </w:tcPr>
+          <w:p>
+            <w:pPr>
+              <w:rPr>
+                <w:rFonts w:ascii="Calibri" w:hAnsi="Calibri" w:cs="Calibri"/>
+                <w:color w:val="000000"/>
+              </w:rPr>
+            </w:pPr>
+            <w:r>
+              <w:rPr>
+                <w:rFonts w:ascii="Calibri" w:hAnsi="Calibri" w:cs="Calibri"/>
+                <w:color w:val="000000"/>
+              </w:rPr>
+              <w:t>13, 9, 24</w:t>
+            </w:r>
+          </w:p>
+        </w:tc>
+        <w:tc>
+          <w:tcPr>
+            <w:tcW w:w="3060" w:type="dxa"/>
+          </w:tcPr>
+          <w:p>
+            <w:r>
+              <w:t>[</w:t>
+            </w:r>
+            <w:proofErr w:type="spellStart"/>
+            <w:proofErr w:type="gramStart"/>
+            <w:r>
+              <w:t>Writing,Computer</w:t>
+            </w:r>
+            <w:proofErr w:type="gramEnd"/>
+            <w:r>
+              <w:t>_keyboard,Telephone</w:t>
+            </w:r>
+            <w:proofErr w:type="spellEnd"/>
+            <w:r>
+              <w:t>]</w:t>
+            </w:r>
+          </w:p>
+        </w:tc>
+      </w:tr>
+      <w:tr>
+        <w:tc>
+          <w:tcPr>
+            <w:tcW w:w="1901" w:type="dxa"/>
+            <w:vAlign w:val="bottom"/>
+          </w:tcPr>
+          <w:p>
+            <w:pPr>
+              <w:rPr>
+                <w:rFonts w:ascii="Calibri" w:hAnsi="Calibri" w:cs="Calibri"/>
+                <w:color w:val="000000"/>
+              </w:rPr>
+            </w:pPr>
+            <w:r>
+              <w:rPr>
+                <w:rFonts w:ascii="Calibri" w:hAnsi="Calibri" w:cs="Calibri"/>
+                <w:color w:val="000000"/>
+              </w:rPr>
+              <w:t xml:space="preserve">  Fart </w:t>
+            </w:r>
+          </w:p>
+        </w:tc>
+        <w:tc>
+          <w:tcPr>
+            <w:tcW w:w="1707" w:type="dxa"/>
+            <w:vAlign w:val="bottom"/>
+          </w:tcPr>
+          <w:p>
+            <w:pPr>
+              <w:rPr>
+                <w:rFonts w:ascii="Calibri" w:hAnsi="Calibri" w:cs="Calibri"/>
+                <w:color w:val="000000"/>
+              </w:rPr>
+            </w:pPr>
+            <w:r>
+              <w:rPr>
+                <w:rFonts w:ascii="Calibri" w:hAnsi="Calibri" w:cs="Calibri"/>
+                <w:color w:val="000000"/>
+              </w:rPr>
+              <w:t xml:space="preserve">  Writing </w:t>
+            </w:r>
+          </w:p>
+        </w:tc>
+        <w:tc>
+          <w:tcPr>
+            <w:tcW w:w="2597" w:type="dxa"/>
+            <w:vAlign w:val="bottom"/>
+          </w:tcPr>
+          <w:p>
+            <w:pPr>
+              <w:rPr>
+                <w:rFonts w:ascii="Calibri" w:hAnsi="Calibri" w:cs="Calibri"/>
+                <w:color w:val="000000"/>
+              </w:rPr>
+            </w:pPr>
+            <w:r>
+              <w:rPr>
+                <w:rFonts w:ascii="Calibri" w:hAnsi="Calibri" w:cs="Calibri"/>
+                <w:color w:val="000000"/>
+              </w:rPr>
+              <w:t>31, 11, 5</w:t>
+            </w:r>
+          </w:p>
+        </w:tc>
+        <w:tc>
+          <w:tcPr>
+            <w:tcW w:w="3060" w:type="dxa"/>
+          </w:tcPr>
+          <w:p>
+            <w:r>
+              <w:t>[</w:t>
+            </w:r>
+            <w:proofErr w:type="spellStart"/>
+            <w:proofErr w:type="gramStart"/>
+            <w:r>
+              <w:t>Fart,Keys</w:t>
+            </w:r>
+            <w:proofErr w:type="gramEnd"/>
+            <w:r>
+              <w:t>_jangling,Cello</w:t>
+            </w:r>
+            <w:proofErr w:type="spellEnd"/>
+            <w:r>
+              <w:t>]</w:t>
+            </w:r>
+          </w:p>
+        </w:tc>
+      </w:tr>
+      <w:tr>
+        <w:tc>
+          <w:tcPr>
+            <w:tcW w:w="1901" w:type="dxa"/>
+            <w:vAlign w:val="bottom"/>
+          </w:tcPr>
+          <w:p>
+            <w:pPr>
+              <w:rPr>
+                <w:rFonts w:ascii="Calibri" w:hAnsi="Calibri" w:cs="Calibri"/>
+                <w:color w:val="000000"/>
+              </w:rPr>
+            </w:pPr>
+            <w:r>
+              <w:rPr>
+                <w:rFonts w:ascii="Calibri" w:hAnsi="Calibri" w:cs="Calibri"/>
+                <w:color w:val="000000"/>
+              </w:rPr>
+              <w:t xml:space="preserve">  Laughter </w:t>
+            </w:r>
+          </w:p>
+        </w:tc>
+        <w:tc>
+          <w:tcPr>
+            <w:tcW w:w="1707" w:type="dxa"/>
+            <w:vAlign w:val="bottom"/>
+          </w:tcPr>
+          <w:p>
+            <w:pPr>
+              <w:rPr>
+                <w:rFonts w:ascii="Calibri" w:hAnsi="Calibri" w:cs="Calibri"/>
+                <w:color w:val="000000"/>
+              </w:rPr>
+            </w:pPr>
+            <w:r>
+              <w:rPr>
+                <w:rFonts w:ascii="Calibri" w:hAnsi="Calibri" w:cs="Calibri"/>
+                <w:color w:val="000000"/>
+              </w:rPr>
+              <w:t xml:space="preserve">  Clarinet </w:t>
+            </w:r>
+          </w:p>
+        </w:tc>
+        <w:tc>
+          <w:tcPr>
+            <w:tcW w:w="2597" w:type="dxa"/>
+            <w:vAlign w:val="bottom"/>
+          </w:tcPr>
+          <w:p>
+            <w:pPr>
+              <w:rPr>
+                <w:rFonts w:ascii="Calibri" w:hAnsi="Calibri" w:cs="Calibri"/>
+                <w:color w:val="000000"/>
+              </w:rPr>
+            </w:pPr>
+            <w:r>
+              <w:rPr>
+                <w:rFonts w:ascii="Calibri" w:hAnsi="Calibri" w:cs="Calibri"/>
+                <w:color w:val="000000"/>
+              </w:rPr>
+              <w:t>16, 7, 1</w:t>
+            </w:r>
+          </w:p>
+        </w:tc>
+        <w:tc>
+          <w:tcPr>
+            <w:tcW w:w="3060" w:type="dxa"/>
+          </w:tcPr>
+          <w:p>
+            <w:r>
+              <w:t>[</w:t>
+            </w:r>
+            <w:proofErr w:type="spellStart"/>
+            <w:proofErr w:type="gramStart"/>
+            <w:r>
+              <w:t>Laughter,Gunshot</w:t>
+            </w:r>
+            <w:proofErr w:type="gramEnd"/>
+            <w:r>
+              <w:t>_or_gunfire,Saxophone</w:t>
+            </w:r>
+            <w:proofErr w:type="spellEnd"/>
+            <w:r>
+              <w:t>]</w:t>
+            </w:r>
+          </w:p>
+        </w:tc>
+      </w:tr>
+      <w:tr>
+        <w:tc>
+          <w:tcPr>
+            <w:tcW w:w="1901" w:type="dxa"/>
+            <w:vAlign w:val="bottom"/>
+          </w:tcPr>
+          <w:p>
+            <w:pPr>
+              <w:rPr>
+                <w:rFonts w:ascii="Calibri" w:hAnsi="Calibri" w:cs="Calibri"/>
+                <w:color w:val="000000"/>
+              </w:rPr>
+            </w:pPr>
+            <w:r>
+              <w:rPr>
+                <w:rFonts w:ascii="Calibri" w:hAnsi="Calibri" w:cs="Calibri"/>
+                <w:color w:val="000000"/>
+              </w:rPr>
+              <w:t xml:space="preserve">  Tearing </w:t>
+            </w:r>
+          </w:p>
+        </w:tc>
+        <w:tc>
+          <w:tcPr>
+            <w:tcW w:w="1707" w:type="dxa"/>
+            <w:vAlign w:val="bottom"/>
+          </w:tcPr>
+          <w:p>
+            <w:pPr>
+              <w:rPr>
+                <w:rFonts w:ascii="Calibri" w:hAnsi="Calibri" w:cs="Calibri"/>
+                <w:color w:val="000000"/>
+              </w:rPr>
+            </w:pPr>
+            <w:r>
+              <w:rPr>
+                <w:rFonts w:ascii="Calibri" w:hAnsi="Calibri" w:cs="Calibri"/>
+                <w:color w:val="000000"/>
+              </w:rPr>
+              <w:t xml:space="preserve">  Cough </w:t>
+            </w:r>
+          </w:p>
+        </w:tc>
+        <w:tc>
+          <w:tcPr>
+            <w:tcW w:w="2597" w:type="dxa"/>
+            <w:vAlign w:val="bottom"/>
+          </w:tcPr>
+          <w:p>
+            <w:pPr>
+              <w:rPr>
+                <w:rFonts w:ascii="Calibri" w:hAnsi="Calibri" w:cs="Calibri"/>
+                <w:color w:val="000000"/>
+              </w:rPr>
+            </w:pPr>
+            <w:r>
+              <w:rPr>
+                <w:rFonts w:ascii="Calibri" w:hAnsi="Calibri" w:cs="Calibri"/>
+                <w:color w:val="000000"/>
+              </w:rPr>
+              <w:t>17, 12, 19</w:t>
+            </w:r>
+          </w:p>
+        </w:tc>
+        <w:tc>
+          <w:tcPr>
+            <w:tcW w:w="3060" w:type="dxa"/>
+          </w:tcPr>
+          <w:p>
+            <w:r>
+              <w:t>[</w:t>
+            </w:r>
+            <w:proofErr w:type="spellStart"/>
+            <w:proofErr w:type="gramStart"/>
+            <w:r>
+              <w:t>Tearing,Snare</w:t>
+            </w:r>
+            <w:proofErr w:type="gramEnd"/>
+            <w:r>
+              <w:t>_drum,Laughter</w:t>
+            </w:r>
+            <w:proofErr w:type="spellEnd"/>
+            <w:r>
+              <w:t>]</w:t>
+            </w:r>
+          </w:p>
+        </w:tc>
+      </w:tr>
+      <w:tr>
+        <w:tc>
+          <w:tcPr>
+            <w:tcW w:w="1901" w:type="dxa"/>
+            <w:vAlign w:val="bottom"/>
+          </w:tcPr>
+          <w:p>
+            <w:pPr>
+              <w:rPr>
+                <w:rFonts w:ascii="Calibri" w:hAnsi="Calibri" w:cs="Calibri"/>
+                <w:color w:val="000000"/>
+              </w:rPr>
+            </w:pPr>
+            <w:r>
+              <w:rPr>
+                <w:rFonts w:ascii="Calibri" w:hAnsi="Calibri" w:cs="Calibri"/>
+                <w:color w:val="000000"/>
+              </w:rPr>
+              <w:t xml:space="preserve">  Clarinet </w:t>
+            </w:r>
+          </w:p>
+        </w:tc>
+        <w:tc>
+          <w:tcPr>
+            <w:tcW w:w="1707" w:type="dxa"/>
+            <w:vAlign w:val="bottom"/>
+          </w:tcPr>
+          <w:p>
+            <w:pPr>
+              <w:rPr>
+                <w:rFonts w:ascii="Calibri" w:hAnsi="Calibri" w:cs="Calibri"/>
+                <w:color w:val="000000"/>
+              </w:rPr>
+            </w:pPr>
+            <w:r>
+              <w:rPr>
+                <w:rFonts w:ascii="Calibri" w:hAnsi="Calibri" w:cs="Calibri"/>
+                <w:color w:val="000000"/>
+              </w:rPr>
+              <w:t xml:space="preserve">  </w:t>
+            </w:r>
+            <w:proofErr w:type="spellStart"/>
+            <w:r>
+              <w:rPr>
+                <w:rFonts w:ascii="Calibri" w:hAnsi="Calibri" w:cs="Calibri"/>
+                <w:color w:val="000000"/>
+              </w:rPr>
+              <w:t>Double_bass</w:t>
+            </w:r>
+            <w:proofErr w:type="spellEnd"/>
+            <w:r>
+              <w:rPr>
+                <w:rFonts w:ascii="Calibri" w:hAnsi="Calibri" w:cs="Calibri"/>
+                <w:color w:val="000000"/>
+              </w:rPr>
+              <w:t xml:space="preserve"> </w:t>
+            </w:r>
+          </w:p>
+        </w:tc>
+        <w:tc>
+          <w:tcPr>
+            <w:tcW w:w="2597" w:type="dxa"/>
+            <w:vAlign w:val="bottom"/>
+          </w:tcPr>
+          <w:p>
+            <w:pPr>
+              <w:rPr>
+                <w:rFonts w:ascii="Calibri" w:hAnsi="Calibri" w:cs="Calibri"/>
+                <w:color w:val="000000"/>
+              </w:rPr>
+            </w:pPr>
+            <w:r>
+              <w:rPr>
+                <w:rFonts w:ascii="Calibri" w:hAnsi="Calibri" w:cs="Calibri"/>
+                <w:color w:val="000000"/>
+              </w:rPr>
+              <w:t>38, 4, 29</w:t>
+            </w:r>
+          </w:p>
+        </w:tc>
+        <w:tc>
+          <w:tcPr>
+            <w:tcW w:w="3060" w:type="dxa"/>
+          </w:tcPr>
+          <w:p>
+            <w:r>
+              <w:t>[</w:t>
+            </w:r>
+            <w:proofErr w:type="spellStart"/>
+            <w:proofErr w:type="gramStart"/>
+            <w:r>
+              <w:t>Clarinet,Cello</w:t>
+            </w:r>
+            <w:proofErr w:type="gramEnd"/>
+            <w:r>
+              <w:t>,Chime</w:t>
+            </w:r>
+            <w:proofErr w:type="spellEnd"/>
+            <w:r>
+              <w:t>]</w:t>
+            </w:r>
+          </w:p>
+        </w:tc>
+      </w:tr>
+      <w:tr>
+        <w:tc>
+          <w:tcPr>
+            <w:tcW w:w="1901" w:type="dxa"/>
+            <w:vAlign w:val="bottom"/>
+          </w:tcPr>
+          <w:p>
+            <w:pPr>
+              <w:rPr>
+                <w:rFonts w:ascii="Calibri" w:hAnsi="Calibri" w:cs="Calibri"/>
+                <w:color w:val="000000"/>
+              </w:rPr>
+            </w:pPr>
+            <w:r>
+              <w:rPr>
+                <w:rFonts w:ascii="Calibri" w:hAnsi="Calibri" w:cs="Calibri"/>
+                <w:color w:val="000000"/>
+              </w:rPr>
+              <w:t xml:space="preserve">  Chime </w:t>
+            </w:r>
+          </w:p>
+        </w:tc>
+        <w:tc>
+          <w:tcPr>
+            <w:tcW w:w="1707" w:type="dxa"/>
+            <w:vAlign w:val="bottom"/>
+          </w:tcPr>
+          <w:p>
+            <w:pPr>
+              <w:rPr>
+                <w:rFonts w:ascii="Calibri" w:hAnsi="Calibri" w:cs="Calibri"/>
+                <w:color w:val="000000"/>
+              </w:rPr>
+            </w:pPr>
+            <w:r>
+              <w:rPr>
+                <w:rFonts w:ascii="Calibri" w:hAnsi="Calibri" w:cs="Calibri"/>
+                <w:color w:val="000000"/>
+              </w:rPr>
+              <w:t xml:space="preserve">  Cello </w:t>
+            </w:r>
+          </w:p>
+        </w:tc>
+        <w:tc>
+          <w:tcPr>
+            <w:tcW w:w="2597" w:type="dxa"/>
+            <w:vAlign w:val="bottom"/>
+          </w:tcPr>
+          <w:p>
+            <w:pPr>
+              <w:rPr>
+                <w:rFonts w:ascii="Calibri" w:hAnsi="Calibri" w:cs="Calibri"/>
+                <w:color w:val="000000"/>
+              </w:rPr>
+            </w:pPr>
+            <w:r>
+              <w:rPr>
+                <w:rFonts w:ascii="Calibri" w:hAnsi="Calibri" w:cs="Calibri"/>
+                <w:color w:val="000000"/>
+              </w:rPr>
+              <w:t>29, 26, 4</w:t>
+            </w:r>
+          </w:p>
+        </w:tc>
+        <w:tc>
+          <w:tcPr>
+            <w:tcW w:w="3060" w:type="dxa"/>
+          </w:tcPr>
+          <w:p>
+            <w:r>
+              <w:t>[</w:t>
+            </w:r>
+            <w:proofErr w:type="spellStart"/>
+            <w:proofErr w:type="gramStart"/>
+            <w:r>
+              <w:t>Chime,Flute</w:t>
+            </w:r>
+            <w:proofErr w:type="gramEnd"/>
+            <w:r>
+              <w:t>,Cello</w:t>
+            </w:r>
+            <w:proofErr w:type="spellEnd"/>
+            <w:r>
+              <w:t>]</w:t>
+            </w:r>
+          </w:p>
+        </w:tc>
+      </w:tr>
+      <w:tr>
+        <w:tc>
+          <w:tcPr>
+            <w:tcW w:w="1901" w:type="dxa"/>
+            <w:vAlign w:val="bottom"/>
+          </w:tcPr>
+          <w:p>
+            <w:pPr>
+              <w:rPr>
+                <w:rFonts w:ascii="Calibri" w:hAnsi="Calibri" w:cs="Calibri"/>
+                <w:color w:val="000000"/>
+              </w:rPr>
+            </w:pPr>
+            <w:r>
+              <w:rPr>
+                <w:rFonts w:ascii="Calibri" w:hAnsi="Calibri" w:cs="Calibri"/>
+                <w:color w:val="000000"/>
+              </w:rPr>
+              <w:t xml:space="preserve">  Hi-hat </w:t>
+            </w:r>
+          </w:p>
+        </w:tc>
+        <w:tc>
+          <w:tcPr>
+            <w:tcW w:w="1707" w:type="dxa"/>
+            <w:vAlign w:val="bottom"/>
+          </w:tcPr>
+          <w:p>
+            <w:pPr>
+              <w:rPr>
+                <w:rFonts w:ascii="Calibri" w:hAnsi="Calibri" w:cs="Calibri"/>
+                <w:color w:val="000000"/>
+              </w:rPr>
+            </w:pPr>
+            <w:r>
+              <w:rPr>
+                <w:rFonts w:ascii="Calibri" w:hAnsi="Calibri" w:cs="Calibri"/>
+                <w:color w:val="000000"/>
+              </w:rPr>
+              <w:t xml:space="preserve">  Tambourine </w:t>
+            </w:r>
+          </w:p>
+        </w:tc>
+        <w:tc>
+          <w:tcPr>
+            <w:tcW w:w="2597" w:type="dxa"/>
+            <w:vAlign w:val="bottom"/>
+          </w:tcPr>
+          <w:p>
+            <w:pPr>
+              <w:rPr>
+                <w:rFonts w:ascii="Calibri" w:hAnsi="Calibri" w:cs="Calibri"/>
+                <w:color w:val="000000"/>
+              </w:rPr>
+            </w:pPr>
+            <w:r>
+              <w:rPr>
+                <w:rFonts w:ascii="Calibri" w:hAnsi="Calibri" w:cs="Calibri"/>
+                <w:color w:val="000000"/>
+              </w:rPr>
+              <w:t>0, 32, 30</w:t>
+            </w:r>
+          </w:p>
+        </w:tc>
+        <w:tc>
+          <w:tcPr>
+            <w:tcW w:w="3060" w:type="dxa"/>
+          </w:tcPr>
+          <w:p>
+            <w:r>
+              <w:t>[Hi-</w:t>
+            </w:r>
+            <w:proofErr w:type="spellStart"/>
+            <w:proofErr w:type="gramStart"/>
+            <w:r>
+              <w:t>hat,Cello</w:t>
+            </w:r>
+            <w:proofErr w:type="gramEnd"/>
+            <w:r>
+              <w:t>,Bass_drum</w:t>
+            </w:r>
+            <w:proofErr w:type="spellEnd"/>
+            <w:r>
+              <w:t>]</w:t>
+            </w:r>
+          </w:p>
+        </w:tc>
+      </w:tr>
+      <w:tr>
+        <w:tc>
+          <w:tcPr>
+            <w:tcW w:w="1901" w:type="dxa"/>
+            <w:vAlign w:val="bottom"/>
+          </w:tcPr>
+          <w:p>
+            <w:pPr>
+              <w:rPr>
+                <w:rFonts w:ascii="Calibri" w:hAnsi="Calibri" w:cs="Calibri"/>
+                <w:color w:val="000000"/>
+              </w:rPr>
+            </w:pPr>
+            <w:r>
+              <w:rPr>
+                <w:rFonts w:ascii="Calibri" w:hAnsi="Calibri" w:cs="Calibri"/>
+                <w:color w:val="000000"/>
+              </w:rPr>
+              <w:t xml:space="preserve">  Scissors </w:t>
+            </w:r>
+          </w:p>
+        </w:tc>
+        <w:tc>
+          <w:tcPr>
+            <w:tcW w:w="1707" w:type="dxa"/>
+            <w:vAlign w:val="bottom"/>
+          </w:tcPr>
+          <w:p>
+            <w:pPr>
+              <w:rPr>
+                <w:rFonts w:ascii="Calibri" w:hAnsi="Calibri" w:cs="Calibri"/>
+                <w:color w:val="000000"/>
+              </w:rPr>
+            </w:pPr>
+            <w:r>
+              <w:rPr>
+                <w:rFonts w:ascii="Calibri" w:hAnsi="Calibri" w:cs="Calibri"/>
+                <w:color w:val="000000"/>
+              </w:rPr>
+              <w:t xml:space="preserve">  Harmonica </w:t>
+            </w:r>
+          </w:p>
+        </w:tc>
+        <w:tc>
+          <w:tcPr>
+            <w:tcW w:w="2597" w:type="dxa"/>
+            <w:vAlign w:val="bottom"/>
+          </w:tcPr>
+          <w:p>
+            <w:pPr>
+              <w:rPr>
+                <w:rFonts w:ascii="Calibri" w:hAnsi="Calibri" w:cs="Calibri"/>
+                <w:color w:val="000000"/>
+              </w:rPr>
+            </w:pPr>
+            <w:r>
+              <w:rPr>
+                <w:rFonts w:ascii="Calibri" w:hAnsi="Calibri" w:cs="Calibri"/>
+                <w:color w:val="000000"/>
+              </w:rPr>
+              <w:t>39, 25, 3</w:t>
+            </w:r>
+          </w:p>
+        </w:tc>
+        <w:tc>
+          <w:tcPr>
+            <w:tcW w:w="3060" w:type="dxa"/>
+          </w:tcPr>
+          <w:p>
+            <w:r>
+              <w:t>[</w:t>
+            </w:r>
+            <w:proofErr w:type="spellStart"/>
+            <w:proofErr w:type="gramStart"/>
+            <w:r>
+              <w:t>Scissors,Snare</w:t>
+            </w:r>
+            <w:proofErr w:type="gramEnd"/>
+            <w:r>
+              <w:t>_drum,Glockenspiel</w:t>
+            </w:r>
+            <w:proofErr w:type="spellEnd"/>
+            <w:r>
+              <w:t>]</w:t>
+            </w:r>
+          </w:p>
+        </w:tc>
+      </w:tr>
+      <w:tr>
+        <w:tc>
+          <w:tcPr>
+            <w:tcW w:w="1901" w:type="dxa"/>
+            <w:vAlign w:val="bottom"/>
+          </w:tcPr>
+          <w:p>
+            <w:pPr>
+              <w:rPr>
+                <w:rFonts w:ascii="Calibri" w:hAnsi="Calibri" w:cs="Calibri"/>
+                <w:color w:val="000000"/>
+              </w:rPr>
+            </w:pPr>
+            <w:r>
+              <w:rPr>
+                <w:rFonts w:ascii="Calibri" w:hAnsi="Calibri" w:cs="Calibri"/>
+                <w:color w:val="000000"/>
+              </w:rPr>
+              <w:t xml:space="preserve">  Clarinet </w:t>
+            </w:r>
+          </w:p>
+        </w:tc>
+        <w:tc>
+          <w:tcPr>
+            <w:tcW w:w="1707" w:type="dxa"/>
+            <w:vAlign w:val="bottom"/>
+          </w:tcPr>
+          <w:p>
+            <w:pPr>
+              <w:rPr>
+                <w:rFonts w:ascii="Calibri" w:hAnsi="Calibri" w:cs="Calibri"/>
+                <w:color w:val="000000"/>
+              </w:rPr>
+            </w:pPr>
+            <w:r>
+              <w:rPr>
+                <w:rFonts w:ascii="Calibri" w:hAnsi="Calibri" w:cs="Calibri"/>
+                <w:color w:val="000000"/>
+              </w:rPr>
+              <w:t xml:space="preserve">  Clarinet </w:t>
+            </w:r>
+          </w:p>
+        </w:tc>
+        <w:tc>
+          <w:tcPr>
+            <w:tcW w:w="2597" w:type="dxa"/>
+            <w:vAlign w:val="bottom"/>
+          </w:tcPr>
+          <w:p>
+            <w:pPr>
+              <w:rPr>
+                <w:rFonts w:ascii="Calibri" w:hAnsi="Calibri" w:cs="Calibri"/>
+                <w:color w:val="000000"/>
+              </w:rPr>
+            </w:pPr>
+            <w:r>
+              <w:rPr>
+                <w:rFonts w:ascii="Calibri" w:hAnsi="Calibri" w:cs="Calibri"/>
+                <w:color w:val="000000"/>
+              </w:rPr>
+              <w:t>38, 26, 34</w:t>
+            </w:r>
+          </w:p>
+        </w:tc>
+        <w:tc>
+          <w:tcPr>
+            <w:tcW w:w="3060" w:type="dxa"/>
+          </w:tcPr>
+          <w:p>
+            <w:r>
+              <w:t>[</w:t>
+            </w:r>
+            <w:proofErr w:type="spellStart"/>
+            <w:proofErr w:type="gramStart"/>
+            <w:r>
+              <w:t>Clarinet,Flute</w:t>
+            </w:r>
+            <w:proofErr w:type="gramEnd"/>
+            <w:r>
+              <w:t>,Squeak</w:t>
+            </w:r>
+            <w:proofErr w:type="spellEnd"/>
+            <w:r>
+              <w:t>]</w:t>
+            </w:r>
+          </w:p>
+        </w:tc>
+      </w:tr>
+    </w:tbl>
+    <w:p/>
+    <w:p>
+      <w:pPr>
+        <w:pStyle w:val="Heading3"/>
+        <w:spacing w:before="372"/>
         <w:rPr>
           <w:rFonts w:ascii="Helvetica Neue" w:hAnsi="Helvetica Neue"/>
           <w:b/>
-          <w:iCs/>
-          <w:color w:val="000000"/>
-        </w:rPr>
-        <w:br w:type="page"/>
-      </w:r>
-    </w:p>
-    <w:p>
-      <w:pPr>
+          <w:color w:val="000000"/>
+        </w:rPr>
+      </w:pPr>
+      <w:r>
         <w:rPr>
           <w:rFonts w:ascii="Helvetica Neue" w:hAnsi="Helvetica Neue"/>
           <w:b/>
-          <w:iCs/>
-          <w:color w:val="000000"/>
-        </w:rPr>
-      </w:pPr>
-    </w:p>
-    <w:p>
-      <w:pPr>
-        <w:rPr>
-          <w:rFonts w:ascii="Helvetica Neue" w:eastAsiaTheme="majorEastAsia" w:hAnsi="Helvetica Neue" w:cstheme="majorBidi"/>
-          <w:b/>
-          <w:color w:val="000000"/>
-        </w:rPr>
-      </w:pPr>
-    </w:p>
-    <w:p>
-      <w:pPr>
-        <w:pStyle w:val="Heading4"/>
-        <w:spacing w:before="480"/>
+          <w:color w:val="000000"/>
+        </w:rPr>
+        <w:t xml:space="preserve">Justification </w:t>
+      </w:r>
+    </w:p>
+    <w:p/>
+    <w:p>
+      <w:r>
+        <w:t>After multiple iterations the accuracy is 52%</w:t>
+      </w:r>
+    </w:p>
+    <w:p>
+      <w:pPr>
+        <w:pStyle w:val="Heading2"/>
+        <w:spacing w:before="305" w:beforeAutospacing="0" w:after="0" w:afterAutospacing="0"/>
+        <w:rPr>
+          <w:rFonts w:ascii="Helvetica Neue" w:hAnsi="Helvetica Neue"/>
+          <w:color w:val="000000"/>
+          <w:sz w:val="33"/>
+          <w:szCs w:val="33"/>
+        </w:rPr>
+      </w:pPr>
+      <w:proofErr w:type="gramStart"/>
+      <w:r>
+        <w:rPr>
+          <w:rFonts w:ascii="Helvetica Neue" w:hAnsi="Helvetica Neue"/>
+          <w:color w:val="000000"/>
+          <w:sz w:val="33"/>
+          <w:szCs w:val="33"/>
+        </w:rPr>
+        <w:t>V .</w:t>
+      </w:r>
+      <w:proofErr w:type="gramEnd"/>
+      <w:r>
+        <w:rPr>
+          <w:rFonts w:ascii="Helvetica Neue" w:hAnsi="Helvetica Neue"/>
+          <w:color w:val="000000"/>
+          <w:sz w:val="33"/>
+          <w:szCs w:val="33"/>
+        </w:rPr>
+        <w:t xml:space="preserve"> Conclusion</w:t>
+      </w:r>
+    </w:p>
+    <w:p>
+      <w:pPr>
+        <w:rPr>
+          <w:rFonts w:ascii="Arial" w:hAnsi="Arial" w:cs="Arial"/>
+          <w:color w:val="000000"/>
+          <w:sz w:val="22"/>
+          <w:szCs w:val="22"/>
+        </w:rPr>
+      </w:pPr>
+    </w:p>
+    <w:p>
+      <w:pPr>
+        <w:rPr>
+          <w:rFonts w:ascii="Arial" w:hAnsi="Arial" w:cs="Arial"/>
+          <w:color w:val="000000"/>
+          <w:sz w:val="22"/>
+          <w:szCs w:val="22"/>
+        </w:rPr>
+      </w:pPr>
+    </w:p>
+    <w:p>
+      <w:pPr>
+        <w:pStyle w:val="Heading3"/>
+        <w:spacing w:before="372"/>
         <w:rPr>
           <w:rFonts w:ascii="Helvetica Neue" w:hAnsi="Helvetica Neue"/>
           <w:b/>
-          <w:i w:val="0"/>
-          <w:iCs w:val="0"/>
-          <w:color w:val="000000"/>
-        </w:rPr>
-      </w:pPr>
-    </w:p>
-    <w:p>
-      <w:pPr>
-        <w:pStyle w:val="Heading2"/>
-        <w:spacing w:before="305" w:beforeAutospacing="0" w:after="0" w:afterAutospacing="0"/>
+          <w:color w:val="000000"/>
+        </w:rPr>
+      </w:pPr>
+      <w:r>
         <w:rPr>
           <w:rFonts w:ascii="Helvetica Neue" w:hAnsi="Helvetica Neue"/>
-          <w:color w:val="000000"/>
-          <w:sz w:val="33"/>
-          <w:szCs w:val="33"/>
-        </w:rPr>
-      </w:pPr>
-      <w:proofErr w:type="gramStart"/>
-      <w:r>
-        <w:rPr>
-          <w:rFonts w:ascii="Helvetica Neue" w:hAnsi="Helvetica Neue"/>
-          <w:color w:val="000000"/>
-          <w:sz w:val="33"/>
-          <w:szCs w:val="33"/>
-        </w:rPr>
-        <w:t>IV .</w:t>
-      </w:r>
-      <w:proofErr w:type="gramEnd"/>
-      <w:r>
-        <w:rPr>
-          <w:rFonts w:ascii="Helvetica Neue" w:hAnsi="Helvetica Neue"/>
-          <w:color w:val="000000"/>
-          <w:sz w:val="33"/>
-          <w:szCs w:val="33"/>
-        </w:rPr>
-        <w:t xml:space="preserve"> Results</w:t>
-      </w:r>
+          <w:b/>
+          <w:color w:val="000000"/>
+        </w:rPr>
+        <w:lastRenderedPageBreak/>
+        <w:t xml:space="preserve">Free-form visualization </w:t>
+      </w:r>
+    </w:p>
+    <w:p>
+      <w:pPr>
+        <w:rPr>
+          <w:rFonts w:ascii="Arial" w:hAnsi="Arial" w:cs="Arial"/>
+          <w:color w:val="000000"/>
+          <w:sz w:val="22"/>
+          <w:szCs w:val="22"/>
+        </w:rPr>
+      </w:pPr>
+    </w:p>
+    <w:p>
+      <w:pPr>
+        <w:rPr>
+          <w:rFonts w:ascii="Arial" w:hAnsi="Arial" w:cs="Arial"/>
+          <w:color w:val="000000"/>
+          <w:sz w:val="22"/>
+          <w:szCs w:val="22"/>
+        </w:rPr>
+      </w:pPr>
     </w:p>
     <w:p>
       <w:pPr>
@@ -5065,29 +6425,502 @@
           <w:b/>
           <w:color w:val="000000"/>
         </w:rPr>
-        <w:t>Model Evaluation and Validation</w:t>
+        <w:t xml:space="preserve">Reflection </w:t>
       </w:r>
     </w:p>
     <w:p/>
     <w:p>
-      <w:r>
-        <w:t xml:space="preserve">Model has been evaluated with </w:t>
-      </w:r>
-      <w:r>
-        <w:t>Average Precision@</w:t>
+      <w:pPr>
+        <w:rPr>
+          <w:rFonts w:ascii="Arial" w:hAnsi="Arial" w:cs="Arial"/>
+          <w:color w:val="000000"/>
+          <w:sz w:val="22"/>
+          <w:szCs w:val="22"/>
+        </w:rPr>
+      </w:pPr>
+      <w:r>
+        <w:rPr>
+          <w:rFonts w:ascii="Arial" w:hAnsi="Arial" w:cs="Arial"/>
+          <w:color w:val="000000"/>
+          <w:sz w:val="22"/>
+          <w:szCs w:val="22"/>
+        </w:rPr>
+        <w:t xml:space="preserve">To recap </w:t>
       </w:r>
       <w:proofErr w:type="gramStart"/>
       <w:r>
-        <w:t>3 ,</w:t>
+        <w:rPr>
+          <w:rFonts w:ascii="Arial" w:hAnsi="Arial" w:cs="Arial"/>
+          <w:color w:val="000000"/>
+          <w:sz w:val="22"/>
+          <w:szCs w:val="22"/>
+        </w:rPr>
+        <w:t>steps</w:t>
       </w:r>
       <w:proofErr w:type="gramEnd"/>
       <w:r>
-        <w:t xml:space="preserve"> since APK@3 considers next 3 predicted values </w:t>
-      </w:r>
-      <w:r>
-        <w:t>, I prefer this than other accuracy measures .</w:t>
-      </w:r>
-    </w:p>
+        <w:rPr>
+          <w:rFonts w:ascii="Arial" w:hAnsi="Arial" w:cs="Arial"/>
+          <w:color w:val="000000"/>
+          <w:sz w:val="22"/>
+          <w:szCs w:val="22"/>
+        </w:rPr>
+        <w:t xml:space="preserve"> I’ve followed.</w:t>
+      </w:r>
+    </w:p>
+    <w:p>
+      <w:pPr>
+        <w:rPr>
+          <w:rFonts w:ascii="Arial" w:hAnsi="Arial" w:cs="Arial"/>
+          <w:color w:val="000000"/>
+          <w:sz w:val="22"/>
+          <w:szCs w:val="22"/>
+        </w:rPr>
+      </w:pPr>
+    </w:p>
+    <w:p>
+      <w:pPr>
+        <w:pStyle w:val="ListParagraph"/>
+        <w:numPr>
+          <w:ilvl w:val="0"/>
+          <w:numId w:val="8"/>
+        </w:numPr>
+        <w:rPr>
+          <w:rFonts w:ascii="Arial" w:hAnsi="Arial" w:cs="Arial"/>
+          <w:color w:val="000000"/>
+          <w:sz w:val="22"/>
+          <w:szCs w:val="22"/>
+        </w:rPr>
+      </w:pPr>
+      <w:r>
+        <w:rPr>
+          <w:rFonts w:ascii="Arial" w:hAnsi="Arial" w:cs="Arial"/>
+          <w:color w:val="000000"/>
+          <w:sz w:val="22"/>
+          <w:szCs w:val="22"/>
+        </w:rPr>
+        <w:t>P</w:t>
+      </w:r>
+      <w:r>
+        <w:rPr>
+          <w:rFonts w:ascii="Arial" w:hAnsi="Arial" w:cs="Arial"/>
+          <w:color w:val="000000"/>
+          <w:sz w:val="22"/>
+          <w:szCs w:val="22"/>
+        </w:rPr>
+        <w:t>repar</w:t>
+      </w:r>
+      <w:r>
+        <w:rPr>
+          <w:rFonts w:ascii="Arial" w:hAnsi="Arial" w:cs="Arial"/>
+          <w:color w:val="000000"/>
+          <w:sz w:val="22"/>
+          <w:szCs w:val="22"/>
+        </w:rPr>
+        <w:t>ed</w:t>
+      </w:r>
+      <w:r>
+        <w:rPr>
+          <w:rFonts w:ascii="Arial" w:hAnsi="Arial" w:cs="Arial"/>
+          <w:color w:val="000000"/>
+          <w:sz w:val="22"/>
+          <w:szCs w:val="22"/>
+        </w:rPr>
+        <w:t xml:space="preserve"> data</w:t>
+      </w:r>
+      <w:r>
+        <w:rPr>
+          <w:rFonts w:ascii="Arial" w:hAnsi="Arial" w:cs="Arial"/>
+          <w:color w:val="000000"/>
+          <w:sz w:val="22"/>
+          <w:szCs w:val="22"/>
+        </w:rPr>
+        <w:t>set</w:t>
+      </w:r>
+      <w:r>
+        <w:rPr>
+          <w:rFonts w:ascii="Arial" w:hAnsi="Arial" w:cs="Arial"/>
+          <w:color w:val="000000"/>
+          <w:sz w:val="22"/>
+          <w:szCs w:val="22"/>
+        </w:rPr>
+        <w:t xml:space="preserve"> using packages like </w:t>
+      </w:r>
+      <w:proofErr w:type="spellStart"/>
+      <w:proofErr w:type="gramStart"/>
+      <w:r>
+        <w:rPr>
+          <w:rFonts w:ascii="Arial" w:hAnsi="Arial" w:cs="Arial"/>
+          <w:color w:val="000000"/>
+          <w:sz w:val="22"/>
+          <w:szCs w:val="22"/>
+        </w:rPr>
+        <w:t>librosa,pyaudio</w:t>
+      </w:r>
+      <w:proofErr w:type="spellEnd"/>
+      <w:proofErr w:type="gramEnd"/>
+      <w:r>
+        <w:rPr>
+          <w:rFonts w:ascii="Arial" w:hAnsi="Arial" w:cs="Arial"/>
+          <w:color w:val="000000"/>
+          <w:sz w:val="22"/>
+          <w:szCs w:val="22"/>
+        </w:rPr>
+        <w:t xml:space="preserve"> and </w:t>
+      </w:r>
+      <w:proofErr w:type="spellStart"/>
+      <w:r>
+        <w:rPr>
+          <w:rFonts w:ascii="Arial" w:hAnsi="Arial" w:cs="Arial"/>
+          <w:color w:val="000000"/>
+          <w:sz w:val="22"/>
+          <w:szCs w:val="22"/>
+        </w:rPr>
+        <w:t>scipy</w:t>
+      </w:r>
+      <w:proofErr w:type="spellEnd"/>
+      <w:r>
+        <w:rPr>
+          <w:rFonts w:ascii="Arial" w:hAnsi="Arial" w:cs="Arial"/>
+          <w:color w:val="000000"/>
+          <w:sz w:val="22"/>
+          <w:szCs w:val="22"/>
+        </w:rPr>
+        <w:t xml:space="preserve"> which are very helpful to process sound files and convert them to single dimension array. </w:t>
+      </w:r>
+    </w:p>
+    <w:p>
+      <w:pPr>
+        <w:pStyle w:val="ListParagraph"/>
+        <w:numPr>
+          <w:ilvl w:val="0"/>
+          <w:numId w:val="8"/>
+        </w:numPr>
+        <w:rPr>
+          <w:rFonts w:ascii="Arial" w:hAnsi="Arial" w:cs="Arial"/>
+          <w:color w:val="000000"/>
+          <w:sz w:val="22"/>
+          <w:szCs w:val="22"/>
+        </w:rPr>
+      </w:pPr>
+      <w:r>
+        <w:rPr>
+          <w:rFonts w:ascii="Arial" w:hAnsi="Arial" w:cs="Arial"/>
+          <w:color w:val="000000"/>
+          <w:sz w:val="22"/>
+          <w:szCs w:val="22"/>
+        </w:rPr>
+        <w:t xml:space="preserve">Prepared plots to using </w:t>
+      </w:r>
+      <w:proofErr w:type="spellStart"/>
+      <w:r>
+        <w:rPr>
+          <w:rFonts w:ascii="Arial" w:hAnsi="Arial" w:cs="Arial"/>
+          <w:color w:val="000000"/>
+          <w:sz w:val="22"/>
+          <w:szCs w:val="22"/>
+        </w:rPr>
+        <w:t>numpy</w:t>
+      </w:r>
+      <w:proofErr w:type="spellEnd"/>
+      <w:r>
+        <w:rPr>
+          <w:rFonts w:ascii="Arial" w:hAnsi="Arial" w:cs="Arial"/>
+          <w:color w:val="000000"/>
+          <w:sz w:val="22"/>
+          <w:szCs w:val="22"/>
+        </w:rPr>
+        <w:t xml:space="preserve"> and matplotlib </w:t>
+      </w:r>
+      <w:proofErr w:type="spellStart"/>
+      <w:proofErr w:type="gramStart"/>
+      <w:r>
+        <w:rPr>
+          <w:rFonts w:ascii="Arial" w:hAnsi="Arial" w:cs="Arial"/>
+          <w:color w:val="000000"/>
+          <w:sz w:val="22"/>
+          <w:szCs w:val="22"/>
+        </w:rPr>
+        <w:t>packages,which</w:t>
+      </w:r>
+      <w:proofErr w:type="spellEnd"/>
+      <w:proofErr w:type="gramEnd"/>
+      <w:r>
+        <w:rPr>
+          <w:rFonts w:ascii="Arial" w:hAnsi="Arial" w:cs="Arial"/>
+          <w:color w:val="000000"/>
+          <w:sz w:val="22"/>
+          <w:szCs w:val="22"/>
+        </w:rPr>
+        <w:t xml:space="preserve"> helped to understand overall dataset. Using </w:t>
+      </w:r>
+      <w:r>
+        <w:rPr>
+          <w:rFonts w:ascii="Arial" w:hAnsi="Arial" w:cs="Arial"/>
+          <w:color w:val="000000"/>
+          <w:sz w:val="22"/>
+          <w:szCs w:val="22"/>
+        </w:rPr>
+        <w:t xml:space="preserve">the package </w:t>
+      </w:r>
+      <w:proofErr w:type="spellStart"/>
+      <w:r>
+        <w:rPr>
+          <w:rFonts w:ascii="Arial" w:hAnsi="Arial" w:cs="Arial"/>
+          <w:color w:val="000000"/>
+          <w:sz w:val="22"/>
+          <w:szCs w:val="22"/>
+        </w:rPr>
+        <w:t>librosa</w:t>
+      </w:r>
+      <w:proofErr w:type="spellEnd"/>
+      <w:r>
+        <w:rPr>
+          <w:rFonts w:ascii="Arial" w:hAnsi="Arial" w:cs="Arial"/>
+          <w:color w:val="000000"/>
+          <w:sz w:val="22"/>
+          <w:szCs w:val="22"/>
+        </w:rPr>
+        <w:t xml:space="preserve"> plotted single </w:t>
+      </w:r>
+      <w:r>
+        <w:rPr>
+          <w:rFonts w:ascii="Arial" w:hAnsi="Arial" w:cs="Arial"/>
+          <w:color w:val="000000"/>
+          <w:sz w:val="22"/>
+          <w:szCs w:val="22"/>
+        </w:rPr>
+        <w:t>audio file</w:t>
+      </w:r>
+      <w:r>
+        <w:rPr>
+          <w:rFonts w:ascii="Arial" w:hAnsi="Arial" w:cs="Arial"/>
+          <w:color w:val="000000"/>
+          <w:sz w:val="22"/>
+          <w:szCs w:val="22"/>
+        </w:rPr>
+        <w:t>.</w:t>
+      </w:r>
+    </w:p>
+    <w:p>
+      <w:pPr>
+        <w:pStyle w:val="ListParagraph"/>
+        <w:numPr>
+          <w:ilvl w:val="0"/>
+          <w:numId w:val="8"/>
+        </w:numPr>
+        <w:rPr>
+          <w:rFonts w:ascii="Arial" w:hAnsi="Arial" w:cs="Arial"/>
+          <w:color w:val="000000"/>
+          <w:sz w:val="22"/>
+          <w:szCs w:val="22"/>
+        </w:rPr>
+      </w:pPr>
+      <w:r>
+        <w:rPr>
+          <w:rFonts w:ascii="Arial" w:hAnsi="Arial" w:cs="Arial"/>
+          <w:color w:val="000000"/>
+          <w:sz w:val="22"/>
+          <w:szCs w:val="22"/>
+        </w:rPr>
+        <w:t>Standardized dataset by taking equal length of data sample only, for the sm</w:t>
+      </w:r>
+      <w:r>
+        <w:rPr>
+          <w:rFonts w:ascii="Arial" w:hAnsi="Arial" w:cs="Arial"/>
+          <w:color w:val="000000"/>
+          <w:sz w:val="22"/>
+          <w:szCs w:val="22"/>
+        </w:rPr>
+        <w:t>aller sound files padded with 0, and normalized the data set.</w:t>
+      </w:r>
+    </w:p>
+    <w:p>
+      <w:pPr>
+        <w:pStyle w:val="ListParagraph"/>
+        <w:numPr>
+          <w:ilvl w:val="0"/>
+          <w:numId w:val="8"/>
+        </w:numPr>
+        <w:rPr>
+          <w:rFonts w:ascii="Arial" w:hAnsi="Arial" w:cs="Arial"/>
+          <w:color w:val="000000"/>
+          <w:sz w:val="22"/>
+          <w:szCs w:val="22"/>
+        </w:rPr>
+      </w:pPr>
+      <w:r>
+        <w:rPr>
+          <w:rFonts w:ascii="Arial" w:hAnsi="Arial" w:cs="Arial"/>
+          <w:color w:val="000000"/>
+          <w:sz w:val="22"/>
+          <w:szCs w:val="22"/>
+        </w:rPr>
+        <w:t xml:space="preserve">Built CNN architecture using Convolution1D, </w:t>
+      </w:r>
+      <w:proofErr w:type="spellStart"/>
+      <w:r>
+        <w:rPr>
+          <w:rFonts w:ascii="Arial" w:hAnsi="Arial" w:cs="Arial"/>
+          <w:color w:val="000000"/>
+          <w:sz w:val="22"/>
+          <w:szCs w:val="22"/>
+        </w:rPr>
+        <w:t>MaxPool</w:t>
+      </w:r>
+      <w:proofErr w:type="spellEnd"/>
+      <w:r>
+        <w:rPr>
+          <w:rFonts w:ascii="Arial" w:hAnsi="Arial" w:cs="Arial"/>
+          <w:color w:val="000000"/>
+          <w:sz w:val="22"/>
+          <w:szCs w:val="22"/>
+        </w:rPr>
+        <w:t xml:space="preserve">, </w:t>
+      </w:r>
+      <w:proofErr w:type="gramStart"/>
+      <w:r>
+        <w:rPr>
+          <w:rFonts w:ascii="Arial" w:hAnsi="Arial" w:cs="Arial"/>
+          <w:color w:val="000000"/>
+          <w:sz w:val="22"/>
+          <w:szCs w:val="22"/>
+        </w:rPr>
+        <w:t>Dropout  and</w:t>
+      </w:r>
+      <w:proofErr w:type="gramEnd"/>
+      <w:r>
+        <w:rPr>
+          <w:rFonts w:ascii="Arial" w:hAnsi="Arial" w:cs="Arial"/>
+          <w:color w:val="000000"/>
+          <w:sz w:val="22"/>
+          <w:szCs w:val="22"/>
+        </w:rPr>
+        <w:t xml:space="preserve"> Dense layers.</w:t>
+      </w:r>
+    </w:p>
+    <w:p>
+      <w:pPr>
+        <w:pStyle w:val="ListParagraph"/>
+        <w:numPr>
+          <w:ilvl w:val="0"/>
+          <w:numId w:val="8"/>
+        </w:numPr>
+        <w:rPr>
+          <w:rFonts w:ascii="Arial" w:hAnsi="Arial" w:cs="Arial"/>
+          <w:color w:val="000000"/>
+          <w:sz w:val="22"/>
+          <w:szCs w:val="22"/>
+        </w:rPr>
+      </w:pPr>
+      <w:r>
+        <w:rPr>
+          <w:rFonts w:ascii="Arial" w:hAnsi="Arial" w:cs="Arial"/>
+          <w:color w:val="000000"/>
+          <w:sz w:val="22"/>
+          <w:szCs w:val="22"/>
+        </w:rPr>
+        <w:t>Executed learning process by splitting dataset into multiple folds.</w:t>
+      </w:r>
+    </w:p>
+    <w:p>
+      <w:pPr>
+        <w:pStyle w:val="ListParagraph"/>
+        <w:numPr>
+          <w:ilvl w:val="0"/>
+          <w:numId w:val="8"/>
+        </w:numPr>
+        <w:rPr>
+          <w:rFonts w:ascii="Arial" w:hAnsi="Arial" w:cs="Arial"/>
+          <w:color w:val="000000"/>
+          <w:sz w:val="22"/>
+          <w:szCs w:val="22"/>
+        </w:rPr>
+      </w:pPr>
+      <w:r>
+        <w:rPr>
+          <w:rFonts w:ascii="Arial" w:hAnsi="Arial" w:cs="Arial"/>
+          <w:color w:val="000000"/>
+          <w:sz w:val="22"/>
+          <w:szCs w:val="22"/>
+        </w:rPr>
+        <w:t xml:space="preserve">Verified model through few sample </w:t>
+      </w:r>
+      <w:proofErr w:type="gramStart"/>
+      <w:r>
+        <w:rPr>
+          <w:rFonts w:ascii="Arial" w:hAnsi="Arial" w:cs="Arial"/>
+          <w:color w:val="000000"/>
+          <w:sz w:val="22"/>
+          <w:szCs w:val="22"/>
+        </w:rPr>
+        <w:t>predictions .</w:t>
+      </w:r>
+      <w:proofErr w:type="gramEnd"/>
+    </w:p>
+    <w:p>
+      <w:pPr>
+        <w:pStyle w:val="ListParagraph"/>
+        <w:numPr>
+          <w:ilvl w:val="0"/>
+          <w:numId w:val="8"/>
+        </w:numPr>
+        <w:rPr>
+          <w:rFonts w:ascii="Arial" w:hAnsi="Arial" w:cs="Arial"/>
+          <w:color w:val="000000"/>
+          <w:sz w:val="22"/>
+          <w:szCs w:val="22"/>
+        </w:rPr>
+      </w:pPr>
+      <w:r>
+        <w:rPr>
+          <w:rFonts w:ascii="Arial" w:hAnsi="Arial" w:cs="Arial"/>
+          <w:color w:val="000000"/>
+          <w:sz w:val="22"/>
+          <w:szCs w:val="22"/>
+        </w:rPr>
+        <w:t>A</w:t>
+      </w:r>
+      <w:r>
+        <w:rPr>
+          <w:rFonts w:ascii="Arial" w:hAnsi="Arial" w:cs="Arial"/>
+          <w:color w:val="000000"/>
+          <w:sz w:val="22"/>
+          <w:szCs w:val="22"/>
+        </w:rPr>
+        <w:t>ble to derive a model with AP@3 accuracy of 5</w:t>
+      </w:r>
+      <w:r>
+        <w:rPr>
+          <w:rFonts w:ascii="Arial" w:hAnsi="Arial" w:cs="Arial"/>
+          <w:color w:val="000000"/>
+          <w:sz w:val="22"/>
+          <w:szCs w:val="22"/>
+        </w:rPr>
+        <w:t>2</w:t>
+      </w:r>
+      <w:proofErr w:type="gramStart"/>
+      <w:r>
+        <w:rPr>
+          <w:rFonts w:ascii="Arial" w:hAnsi="Arial" w:cs="Arial"/>
+          <w:color w:val="000000"/>
+          <w:sz w:val="22"/>
+          <w:szCs w:val="22"/>
+        </w:rPr>
+        <w:t xml:space="preserve">% </w:t>
+      </w:r>
+      <w:r>
+        <w:rPr>
+          <w:rFonts w:ascii="Arial" w:hAnsi="Arial" w:cs="Arial"/>
+          <w:color w:val="000000"/>
+          <w:sz w:val="22"/>
+          <w:szCs w:val="22"/>
+        </w:rPr>
+        <w:t>.</w:t>
+      </w:r>
+      <w:proofErr w:type="gramEnd"/>
+    </w:p>
+    <w:p/>
     <w:p>
       <w:pPr>
         <w:pStyle w:val="Heading3"/>
@@ -5104,42 +6937,10 @@
           <w:b/>
           <w:color w:val="000000"/>
         </w:rPr>
-        <w:t xml:space="preserve">Justification </w:t>
+        <w:t xml:space="preserve">Improvement </w:t>
       </w:r>
     </w:p>
     <w:p/>
-    <w:p>
-      <w:pPr>
-        <w:pStyle w:val="Heading2"/>
-        <w:spacing w:before="305" w:beforeAutospacing="0" w:after="0" w:afterAutospacing="0"/>
-        <w:rPr>
-          <w:rFonts w:ascii="Helvetica Neue" w:hAnsi="Helvetica Neue"/>
-          <w:color w:val="000000"/>
-          <w:sz w:val="33"/>
-          <w:szCs w:val="33"/>
-        </w:rPr>
-      </w:pPr>
-      <w:proofErr w:type="gramStart"/>
-      <w:r>
-        <w:rPr>
-          <w:rFonts w:ascii="Helvetica Neue" w:hAnsi="Helvetica Neue"/>
-          <w:color w:val="000000"/>
-          <w:sz w:val="33"/>
-          <w:szCs w:val="33"/>
-        </w:rPr>
-        <w:t>V .</w:t>
-      </w:r>
-      <w:proofErr w:type="gramEnd"/>
-      <w:r>
-        <w:rPr>
-          <w:rFonts w:ascii="Helvetica Neue" w:hAnsi="Helvetica Neue"/>
-          <w:color w:val="000000"/>
-          <w:sz w:val="33"/>
-          <w:szCs w:val="33"/>
-        </w:rPr>
-        <w:t xml:space="preserve"> Conclusion</w:t>
-      </w:r>
-    </w:p>
     <w:p>
       <w:pPr>
         <w:rPr>
@@ -5149,245 +6950,27 @@
           <w:szCs w:val="22"/>
         </w:rPr>
       </w:pPr>
-    </w:p>
-    <w:p>
-      <w:pPr>
+      <w:r>
         <w:rPr>
           <w:rFonts w:ascii="Arial" w:hAnsi="Arial" w:cs="Arial"/>
           <w:color w:val="000000"/>
           <w:sz w:val="22"/>
           <w:szCs w:val="22"/>
         </w:rPr>
-      </w:pPr>
-    </w:p>
-    <w:p>
-      <w:pPr>
-        <w:pStyle w:val="Heading3"/>
-        <w:spacing w:before="372"/>
-        <w:rPr>
-          <w:rFonts w:ascii="Helvetica Neue" w:hAnsi="Helvetica Neue"/>
-          <w:b/>
-          <w:color w:val="000000"/>
-        </w:rPr>
-      </w:pPr>
-      <w:r>
-        <w:rPr>
-          <w:rFonts w:ascii="Helvetica Neue" w:hAnsi="Helvetica Neue"/>
-          <w:b/>
-          <w:color w:val="000000"/>
-        </w:rPr>
-        <w:t xml:space="preserve">Free-form visualization </w:t>
-      </w:r>
-    </w:p>
-    <w:p>
-      <w:pPr>
+        <w:tab/>
+        <w:t>Exploring mechanics of sound would help to tune the learning process and thus improve accuracy</w:t>
+      </w:r>
+      <w:bookmarkStart w:id="0" w:name="_GoBack"/>
+      <w:bookmarkEnd w:id="0"/>
+      <w:r>
         <w:rPr>
           <w:rFonts w:ascii="Arial" w:hAnsi="Arial" w:cs="Arial"/>
           <w:color w:val="000000"/>
           <w:sz w:val="22"/>
           <w:szCs w:val="22"/>
         </w:rPr>
-      </w:pPr>
-    </w:p>
-    <w:p>
-      <w:pPr>
-        <w:rPr>
-          <w:rFonts w:ascii="Arial" w:hAnsi="Arial" w:cs="Arial"/>
-          <w:color w:val="000000"/>
-          <w:sz w:val="22"/>
-          <w:szCs w:val="22"/>
-        </w:rPr>
-      </w:pPr>
-    </w:p>
-    <w:p>
-      <w:pPr>
-        <w:rPr>
-          <w:rFonts w:ascii="Arial" w:hAnsi="Arial" w:cs="Arial"/>
-          <w:color w:val="000000"/>
-          <w:sz w:val="22"/>
-          <w:szCs w:val="22"/>
-        </w:rPr>
-      </w:pPr>
-      <w:r>
-        <w:rPr>
-          <w:rFonts w:ascii="Arial" w:hAnsi="Arial" w:cs="Arial"/>
-          <w:color w:val="000000"/>
-          <w:sz w:val="22"/>
-          <w:szCs w:val="22"/>
-        </w:rPr>
-        <w:t xml:space="preserve"> I’ve started preparing data using packages like </w:t>
-      </w:r>
-      <w:proofErr w:type="spellStart"/>
-      <w:proofErr w:type="gramStart"/>
-      <w:r>
-        <w:rPr>
-          <w:rFonts w:ascii="Arial" w:hAnsi="Arial" w:cs="Arial"/>
-          <w:color w:val="000000"/>
-          <w:sz w:val="22"/>
-          <w:szCs w:val="22"/>
-        </w:rPr>
-        <w:t>librosa,pyaudio</w:t>
-      </w:r>
-      <w:proofErr w:type="spellEnd"/>
-      <w:proofErr w:type="gramEnd"/>
-      <w:r>
-        <w:rPr>
-          <w:rFonts w:ascii="Arial" w:hAnsi="Arial" w:cs="Arial"/>
-          <w:color w:val="000000"/>
-          <w:sz w:val="22"/>
-          <w:szCs w:val="22"/>
-        </w:rPr>
-        <w:t xml:space="preserve"> and </w:t>
-      </w:r>
-      <w:proofErr w:type="spellStart"/>
-      <w:r>
-        <w:rPr>
-          <w:rFonts w:ascii="Arial" w:hAnsi="Arial" w:cs="Arial"/>
-          <w:color w:val="000000"/>
-          <w:sz w:val="22"/>
-          <w:szCs w:val="22"/>
-        </w:rPr>
-        <w:t>scipy</w:t>
-      </w:r>
-      <w:proofErr w:type="spellEnd"/>
-      <w:r>
-        <w:rPr>
-          <w:rFonts w:ascii="Arial" w:hAnsi="Arial" w:cs="Arial"/>
-          <w:color w:val="000000"/>
-          <w:sz w:val="22"/>
-          <w:szCs w:val="22"/>
-        </w:rPr>
-        <w:t xml:space="preserve"> which are very helpful to process sound files and convert them to single dimension array. Followed exploratory analysis with </w:t>
-      </w:r>
-      <w:proofErr w:type="spellStart"/>
-      <w:r>
-        <w:rPr>
-          <w:rFonts w:ascii="Arial" w:hAnsi="Arial" w:cs="Arial"/>
-          <w:color w:val="000000"/>
-          <w:sz w:val="22"/>
-          <w:szCs w:val="22"/>
-        </w:rPr>
-        <w:t>numpy</w:t>
-      </w:r>
-      <w:proofErr w:type="spellEnd"/>
-      <w:r>
-        <w:rPr>
-          <w:rFonts w:ascii="Arial" w:hAnsi="Arial" w:cs="Arial"/>
-          <w:color w:val="000000"/>
-          <w:sz w:val="22"/>
-          <w:szCs w:val="22"/>
-        </w:rPr>
-        <w:t xml:space="preserve"> and matplotlib packages.  Used custom normalization to normalize data. Built CNN model using </w:t>
-      </w:r>
-      <w:proofErr w:type="spellStart"/>
-      <w:r>
-        <w:rPr>
-          <w:rFonts w:ascii="Arial" w:hAnsi="Arial" w:cs="Arial"/>
-          <w:color w:val="000000"/>
-          <w:sz w:val="22"/>
-          <w:szCs w:val="22"/>
-        </w:rPr>
-        <w:t>keras</w:t>
-      </w:r>
-      <w:proofErr w:type="spellEnd"/>
-      <w:r>
-        <w:rPr>
-          <w:rFonts w:ascii="Arial" w:hAnsi="Arial" w:cs="Arial"/>
-          <w:color w:val="000000"/>
-          <w:sz w:val="22"/>
-          <w:szCs w:val="22"/>
-        </w:rPr>
-        <w:t xml:space="preserve"> packages.  Finally able to derive a model with AP@3 accuracy of </w:t>
-      </w:r>
-      <w:r>
-        <w:rPr>
-          <w:rFonts w:ascii="Arial" w:hAnsi="Arial" w:cs="Arial"/>
-          <w:color w:val="000000"/>
-          <w:sz w:val="22"/>
-          <w:szCs w:val="22"/>
-        </w:rPr>
-        <w:t>55</w:t>
-      </w:r>
-      <w:proofErr w:type="gramStart"/>
-      <w:r>
-        <w:rPr>
-          <w:rFonts w:ascii="Arial" w:hAnsi="Arial" w:cs="Arial"/>
-          <w:color w:val="000000"/>
-          <w:sz w:val="22"/>
-          <w:szCs w:val="22"/>
-        </w:rPr>
-        <w:t>%  which</w:t>
-      </w:r>
-      <w:proofErr w:type="gramEnd"/>
-      <w:r>
-        <w:rPr>
-          <w:rFonts w:ascii="Arial" w:hAnsi="Arial" w:cs="Arial"/>
-          <w:color w:val="000000"/>
-          <w:sz w:val="22"/>
-          <w:szCs w:val="22"/>
-        </w:rPr>
-        <w:t xml:space="preserve"> is way better than bench mark.</w:t>
-      </w:r>
-    </w:p>
-    <w:p>
-      <w:pPr>
-        <w:rPr>
-          <w:rFonts w:ascii="Arial" w:hAnsi="Arial" w:cs="Arial"/>
-          <w:color w:val="000000"/>
-          <w:sz w:val="22"/>
-          <w:szCs w:val="22"/>
-        </w:rPr>
-      </w:pPr>
-    </w:p>
-    <w:p>
-      <w:pPr>
-        <w:pStyle w:val="Heading3"/>
-        <w:spacing w:before="372"/>
-        <w:rPr>
-          <w:rFonts w:ascii="Helvetica Neue" w:hAnsi="Helvetica Neue"/>
-          <w:b/>
-          <w:color w:val="000000"/>
-        </w:rPr>
-      </w:pPr>
-      <w:r>
-        <w:rPr>
-          <w:rFonts w:ascii="Helvetica Neue" w:hAnsi="Helvetica Neue"/>
-          <w:b/>
-          <w:color w:val="000000"/>
-        </w:rPr>
-        <w:t xml:space="preserve">Reflection </w:t>
-      </w:r>
-    </w:p>
-    <w:p/>
-    <w:p>
-      <w:pPr>
-        <w:pStyle w:val="Heading3"/>
-        <w:spacing w:before="372"/>
-        <w:rPr>
-          <w:rFonts w:ascii="Helvetica Neue" w:hAnsi="Helvetica Neue"/>
-          <w:b/>
-          <w:color w:val="000000"/>
-        </w:rPr>
-      </w:pPr>
-      <w:r>
-        <w:rPr>
-          <w:rFonts w:ascii="Helvetica Neue" w:hAnsi="Helvetica Neue"/>
-          <w:b/>
-          <w:color w:val="000000"/>
-        </w:rPr>
-        <w:t xml:space="preserve">Improvement </w:t>
-      </w:r>
-    </w:p>
-    <w:p/>
-    <w:p>
-      <w:pPr>
-        <w:rPr>
-          <w:rFonts w:ascii="Arial" w:hAnsi="Arial" w:cs="Arial"/>
-          <w:color w:val="000000"/>
-          <w:sz w:val="22"/>
-          <w:szCs w:val="22"/>
-        </w:rPr>
-      </w:pPr>
+        <w:t xml:space="preserve"> </w:t>
+      </w:r>
     </w:p>
     <w:sectPr>
       <w:pgSz w:w="12240" w:h="15840"/>
@@ -5580,6 +7163,119 @@
     </w:lvl>
   </w:abstractNum>
   <w:abstractNum w:abstractNumId="2" w15:restartNumberingAfterBreak="0">
+    <w:nsid w:val="043B04A4"/>
+    <w:multiLevelType w:val="hybridMultilevel"/>
+    <w:tmpl w:val="77D82906"/>
+    <w:lvl w:ilvl="0" w:tplc="04090001">
+      <w:start w:val="1"/>
+      <w:numFmt w:val="bullet"/>
+      <w:lvlText w:val=""/>
+      <w:lvlJc w:val="left"/>
+      <w:pPr>
+        <w:ind w:left="720" w:hanging="360"/>
+      </w:pPr>
+      <w:rPr>
+        <w:rFonts w:ascii="Symbol" w:hAnsi="Symbol" w:hint="default"/>
+      </w:rPr>
+    </w:lvl>
+    <w:lvl w:ilvl="1" w:tplc="04090003" w:tentative="1">
+      <w:start w:val="1"/>
+      <w:numFmt w:val="bullet"/>
+      <w:lvlText w:val="o"/>
+      <w:lvlJc w:val="left"/>
+      <w:pPr>
+        <w:ind w:left="1440" w:hanging="360"/>
+      </w:pPr>
+      <w:rPr>
+        <w:rFonts w:ascii="Courier New" w:hAnsi="Courier New" w:cs="Courier New" w:hint="default"/>
+      </w:rPr>
+    </w:lvl>
+    <w:lvl w:ilvl="2" w:tplc="04090005" w:tentative="1">
+      <w:start w:val="1"/>
+      <w:numFmt w:val="bullet"/>
+      <w:lvlText w:val=""/>
+      <w:lvlJc w:val="left"/>
+      <w:pPr>
+        <w:ind w:left="2160" w:hanging="360"/>
+      </w:pPr>
+      <w:rPr>
+        <w:rFonts w:ascii="Wingdings" w:hAnsi="Wingdings" w:hint="default"/>
+      </w:rPr>
+    </w:lvl>
+    <w:lvl w:ilvl="3" w:tplc="04090001" w:tentative="1">
+      <w:start w:val="1"/>
+      <w:numFmt w:val="bullet"/>
+      <w:lvlText w:val=""/>
+      <w:lvlJc w:val="left"/>
+      <w:pPr>
+        <w:ind w:left="2880" w:hanging="360"/>
+      </w:pPr>
+      <w:rPr>
+        <w:rFonts w:ascii="Symbol" w:hAnsi="Symbol" w:hint="default"/>
+      </w:rPr>
+    </w:lvl>
+    <w:lvl w:ilvl="4" w:tplc="04090003" w:tentative="1">
+      <w:start w:val="1"/>
+      <w:numFmt w:val="bullet"/>
+      <w:lvlText w:val="o"/>
+      <w:lvlJc w:val="left"/>
+      <w:pPr>
+        <w:ind w:left="3600" w:hanging="360"/>
+      </w:pPr>
+      <w:rPr>
+        <w:rFonts w:ascii="Courier New" w:hAnsi="Courier New" w:cs="Courier New" w:hint="default"/>
+      </w:rPr>
+    </w:lvl>
+    <w:lvl w:ilvl="5" w:tplc="04090005" w:tentative="1">
+      <w:start w:val="1"/>
+      <w:numFmt w:val="bullet"/>
+      <w:lvlText w:val=""/>
+      <w:lvlJc w:val="left"/>
+      <w:pPr>
+        <w:ind w:left="4320" w:hanging="360"/>
+      </w:pPr>
+      <w:rPr>
+        <w:rFonts w:ascii="Wingdings" w:hAnsi="Wingdings" w:hint="default"/>
+      </w:rPr>
+    </w:lvl>
+    <w:lvl w:ilvl="6" w:tplc="04090001" w:tentative="1">
+      <w:start w:val="1"/>
+      <w:numFmt w:val="bullet"/>
+      <w:lvlText w:val=""/>
+      <w:lvlJc w:val="left"/>
+      <w:pPr>
+        <w:ind w:left="5040" w:hanging="360"/>
+      </w:pPr>
+      <w:rPr>
+        <w:rFonts w:ascii="Symbol" w:hAnsi="Symbol" w:hint="default"/>
+      </w:rPr>
+    </w:lvl>
+    <w:lvl w:ilvl="7" w:tplc="04090003" w:tentative="1">
+      <w:start w:val="1"/>
+      <w:numFmt w:val="bullet"/>
+      <w:lvlText w:val="o"/>
+      <w:lvlJc w:val="left"/>
+      <w:pPr>
+        <w:ind w:left="5760" w:hanging="360"/>
+      </w:pPr>
+      <w:rPr>
+        <w:rFonts w:ascii="Courier New" w:hAnsi="Courier New" w:cs="Courier New" w:hint="default"/>
+      </w:rPr>
+    </w:lvl>
+    <w:lvl w:ilvl="8" w:tplc="04090005" w:tentative="1">
+      <w:start w:val="1"/>
+      <w:numFmt w:val="bullet"/>
+      <w:lvlText w:val=""/>
+      <w:lvlJc w:val="left"/>
+      <w:pPr>
+        <w:ind w:left="6480" w:hanging="360"/>
+      </w:pPr>
+      <w:rPr>
+        <w:rFonts w:ascii="Wingdings" w:hAnsi="Wingdings" w:hint="default"/>
+      </w:rPr>
+    </w:lvl>
+  </w:abstractNum>
+  <w:abstractNum w:abstractNumId="3" w15:restartNumberingAfterBreak="0">
     <w:nsid w:val="0D1A5870"/>
     <w:multiLevelType w:val="hybridMultilevel"/>
     <w:tmpl w:val="8B9EB7DA"/>
@@ -5668,7 +7364,7 @@
       </w:pPr>
     </w:lvl>
   </w:abstractNum>
-  <w:abstractNum w:abstractNumId="3" w15:restartNumberingAfterBreak="0">
+  <w:abstractNum w:abstractNumId="4" w15:restartNumberingAfterBreak="0">
     <w:nsid w:val="2F7C752F"/>
     <w:multiLevelType w:val="multilevel"/>
     <w:tmpl w:val="B09A9ECC"/>
@@ -5781,7 +7477,7 @@
       </w:pPr>
     </w:lvl>
   </w:abstractNum>
-  <w:abstractNum w:abstractNumId="4" w15:restartNumberingAfterBreak="0">
+  <w:abstractNum w:abstractNumId="5" w15:restartNumberingAfterBreak="0">
     <w:nsid w:val="302A05B9"/>
     <w:multiLevelType w:val="hybridMultilevel"/>
     <w:tmpl w:val="5C1275D2"/>
@@ -5870,7 +7566,7 @@
       </w:pPr>
     </w:lvl>
   </w:abstractNum>
-  <w:abstractNum w:abstractNumId="5" w15:restartNumberingAfterBreak="0">
+  <w:abstractNum w:abstractNumId="6" w15:restartNumberingAfterBreak="0">
     <w:nsid w:val="42D80DCE"/>
     <w:multiLevelType w:val="hybridMultilevel"/>
     <w:tmpl w:val="C9B48D74"/>
@@ -5960,10 +7656,10 @@
     </w:lvl>
   </w:abstractNum>
   <w:num w:numId="1">
-    <w:abstractNumId w:val="3"/>
+    <w:abstractNumId w:val="4"/>
   </w:num>
   <w:num w:numId="2">
-    <w:abstractNumId w:val="3"/>
+    <w:abstractNumId w:val="4"/>
     <w:lvlOverride w:ilvl="0">
       <w:lvl w:ilvl="0">
         <w:start w:val="1"/>
@@ -6085,19 +7781,22 @@
     </w:lvlOverride>
   </w:num>
   <w:num w:numId="3">
-    <w:abstractNumId w:val="2"/>
+    <w:abstractNumId w:val="3"/>
   </w:num>
   <w:num w:numId="4">
     <w:abstractNumId w:val="1"/>
   </w:num>
   <w:num w:numId="5">
-    <w:abstractNumId w:val="5"/>
+    <w:abstractNumId w:val="6"/>
   </w:num>
   <w:num w:numId="6">
     <w:abstractNumId w:val="0"/>
   </w:num>
   <w:num w:numId="7">
-    <w:abstractNumId w:val="4"/>
+    <w:abstractNumId w:val="5"/>
+  </w:num>
+  <w:num w:numId="8">
+    <w:abstractNumId w:val="2"/>
   </w:num>
 </w:numbering>
 </file>
@@ -6742,6 +8441,38 @@
       <w:color w:val="2F5496" w:themeColor="accent1" w:themeShade="BF"/>
     </w:rPr>
   </w:style>
+  <w:style w:type="table" w:styleId="TableGrid">
+    <w:name w:val="Table Grid"/>
+    <w:basedOn w:val="TableNormal"/>
+    <w:uiPriority w:val="39"/>
+    <w:rsid w:val="0068782E"/>
+    <w:tblPr>
+      <w:tblBorders>
+        <w:top w:val="single" w:sz="4" w:space="0" w:color="auto"/>
+        <w:left w:val="single" w:sz="4" w:space="0" w:color="auto"/>
+        <w:bottom w:val="single" w:sz="4" w:space="0" w:color="auto"/>
+        <w:right w:val="single" w:sz="4" w:space="0" w:color="auto"/>
+        <w:insideH w:val="single" w:sz="4" w:space="0" w:color="auto"/>
+        <w:insideV w:val="single" w:sz="4" w:space="0" w:color="auto"/>
+      </w:tblBorders>
+    </w:tblPr>
+  </w:style>
+  <w:style w:type="table" w:styleId="TableGridLight">
+    <w:name w:val="Grid Table Light"/>
+    <w:basedOn w:val="TableNormal"/>
+    <w:uiPriority w:val="40"/>
+    <w:rsid w:val="0068782E"/>
+    <w:tblPr>
+      <w:tblBorders>
+        <w:top w:val="single" w:sz="4" w:space="0" w:color="BFBFBF" w:themeColor="background1" w:themeShade="BF"/>
+        <w:left w:val="single" w:sz="4" w:space="0" w:color="BFBFBF" w:themeColor="background1" w:themeShade="BF"/>
+        <w:bottom w:val="single" w:sz="4" w:space="0" w:color="BFBFBF" w:themeColor="background1" w:themeShade="BF"/>
+        <w:right w:val="single" w:sz="4" w:space="0" w:color="BFBFBF" w:themeColor="background1" w:themeShade="BF"/>
+        <w:insideH w:val="single" w:sz="4" w:space="0" w:color="BFBFBF" w:themeColor="background1" w:themeShade="BF"/>
+        <w:insideV w:val="single" w:sz="4" w:space="0" w:color="BFBFBF" w:themeColor="background1" w:themeShade="BF"/>
+      </w:tblBorders>
+    </w:tblPr>
+  </w:style>
 </w:styles>
 </file>
 

</xml_diff>

<commit_message>
Additional add ups to report
</commit_message>
<xml_diff>
--- a/doc/Report.docx
+++ b/doc/Report.docx
@@ -314,12 +314,10 @@
       <w:r>
         <w:t>Continuous improvement in hardware (</w:t>
       </w:r>
-      <w:proofErr w:type="spellStart"/>
       <w:proofErr w:type="gramStart"/>
       <w:r>
         <w:t>Disk,RAM</w:t>
       </w:r>
-      <w:proofErr w:type="spellEnd"/>
       <w:proofErr w:type="gramEnd"/>
       <w:r>
         <w:t xml:space="preserve"> and CPU) enabled to store and process these data.</w:t>
@@ -342,15 +340,7 @@
       </w:r>
       <w:proofErr w:type="gramEnd"/>
       <w:r>
-        <w:t xml:space="preserve"> GPU power enabled to build Neural networks </w:t>
-      </w:r>
-      <w:proofErr w:type="spellStart"/>
-      <w:r>
-        <w:t>upto</w:t>
-      </w:r>
-      <w:proofErr w:type="spellEnd"/>
-      <w:r>
-        <w:t xml:space="preserve"> multiple layers which is called deep learning.</w:t>
+        <w:t xml:space="preserve"> GPU power enabled to build Neural networks upto multiple layers which is called deep learning.</w:t>
       </w:r>
     </w:p>
     <w:p/>
@@ -448,15 +438,7 @@
         <w:t xml:space="preserve"> can</w:t>
       </w:r>
       <w:r>
-        <w:t xml:space="preserve"> parse this format and convert into array format would help to prepare dataset format which could be fed into </w:t>
-      </w:r>
-      <w:proofErr w:type="spellStart"/>
-      <w:r>
-        <w:t>keras</w:t>
-      </w:r>
-      <w:proofErr w:type="spellEnd"/>
-      <w:r>
-        <w:t xml:space="preserve"> deep learning algorithms.</w:t>
+        <w:t xml:space="preserve"> parse this format and convert into array format would help to prepare dataset format which could be fed into keras deep learning algorithms.</w:t>
       </w:r>
     </w:p>
     <w:p>
@@ -663,15 +645,7 @@
       </w:r>
       <w:proofErr w:type="gramEnd"/>
       <w:r>
-        <w:t xml:space="preserve"> but also considers next 2 predictions in pipeline, </w:t>
-      </w:r>
-      <w:proofErr w:type="spellStart"/>
-      <w:r>
-        <w:t>i.e</w:t>
-      </w:r>
-      <w:proofErr w:type="spellEnd"/>
-      <w:r>
-        <w:t xml:space="preserve"> , imagine an audio file from validation set,</w:t>
+        <w:t xml:space="preserve"> but also considers next 2 predictions in pipeline, i.e , imagine an audio file from validation set,</w:t>
       </w:r>
       <w:r>
         <w:t xml:space="preserve"> </w:t>
@@ -786,7 +760,6 @@
         </w:rPr>
         <w:t xml:space="preserve">Acoustic </w:t>
       </w:r>
-      <w:proofErr w:type="spellStart"/>
       <w:proofErr w:type="gramStart"/>
       <w:r>
         <w:rPr>
@@ -799,39 +772,10 @@
         <w:rPr>
           <w:i/>
         </w:rPr>
-        <w:t>,Bass</w:t>
-      </w:r>
-      <w:proofErr w:type="spellEnd"/>
-      <w:r>
-        <w:rPr>
-          <w:i/>
-        </w:rPr>
-        <w:t xml:space="preserve"> </w:t>
-      </w:r>
-      <w:proofErr w:type="spellStart"/>
-      <w:r>
-        <w:rPr>
-          <w:i/>
-        </w:rPr>
-        <w:t>drum,Cello</w:t>
-      </w:r>
-      <w:proofErr w:type="spellEnd"/>
-      <w:r>
-        <w:rPr>
-          <w:i/>
-        </w:rPr>
-        <w:t>, Clarinet, Double bass</w:t>
-      </w:r>
-      <w:r>
-        <w:t xml:space="preserve">, </w:t>
-      </w:r>
-      <w:proofErr w:type="spellStart"/>
-      <w:r>
-        <w:t>etc</w:t>
-      </w:r>
-      <w:proofErr w:type="spellEnd"/>
-      <w:r>
-        <w:t xml:space="preserve"> has 300 files each. Labels like </w:t>
+        <w:t>,Bass drum,Cello, Clarinet, Double bass</w:t>
+      </w:r>
+      <w:r>
+        <w:t xml:space="preserve">, etc has 300 files each. Labels like </w:t>
       </w:r>
       <w:r>
         <w:rPr>
@@ -1053,13 +997,8 @@
         <w:t xml:space="preserve">like </w:t>
       </w:r>
       <w:r>
-        <w:t xml:space="preserve"> </w:t>
-      </w:r>
-      <w:proofErr w:type="spellStart"/>
-      <w:r>
-        <w:t>scipy</w:t>
-      </w:r>
-      <w:proofErr w:type="spellEnd"/>
+        <w:t xml:space="preserve"> scipy</w:t>
+      </w:r>
       <w:proofErr w:type="gramEnd"/>
       <w:r>
         <w:t xml:space="preserve"> </w:t>
@@ -1398,15 +1337,7 @@
         <w:t xml:space="preserve">would be </w:t>
       </w:r>
       <w:r>
-        <w:t xml:space="preserve">interesting to study possible features which could automatically extracted and used by CNN architecture. Package </w:t>
-      </w:r>
-      <w:proofErr w:type="spellStart"/>
-      <w:r>
-        <w:t>librosa</w:t>
-      </w:r>
-      <w:proofErr w:type="spellEnd"/>
-      <w:r>
-        <w:t xml:space="preserve"> helped to visualize individual files.  Sound features within a second could be understood by following visuals.  </w:t>
+        <w:t xml:space="preserve">interesting to study possible features which could automatically extracted and used by CNN architecture. Package librosa helped to visualize individual files.  Sound features within a second could be understood by following visuals.  </w:t>
       </w:r>
     </w:p>
     <w:p>
@@ -1586,15 +1517,7 @@
         <w:tab/>
       </w:r>
       <w:r>
-        <w:t xml:space="preserve">I’ve used Convolutional Neural Networks to solve this problem through </w:t>
-      </w:r>
-      <w:proofErr w:type="spellStart"/>
-      <w:r>
-        <w:t>keras</w:t>
-      </w:r>
-      <w:proofErr w:type="spellEnd"/>
-      <w:r>
-        <w:t xml:space="preserve"> </w:t>
+        <w:t xml:space="preserve">I’ve used Convolutional Neural Networks to solve this problem through keras </w:t>
       </w:r>
       <w:proofErr w:type="gramStart"/>
       <w:r>
@@ -1602,47 +1525,15 @@
       </w:r>
       <w:proofErr w:type="gramEnd"/>
       <w:r>
-        <w:t xml:space="preserve"> Since there are similarities between </w:t>
-      </w:r>
-      <w:r>
-        <w:t>sound files</w:t>
-      </w:r>
-      <w:r>
-        <w:t xml:space="preserve"> </w:t>
+        <w:t xml:space="preserve"> Since there are similarities between sound files </w:t>
       </w:r>
       <w:proofErr w:type="gramStart"/>
       <w:r>
-        <w:t xml:space="preserve">and </w:t>
-      </w:r>
-      <w:r>
-        <w:t xml:space="preserve"> image</w:t>
+        <w:t>and  image</w:t>
       </w:r>
       <w:proofErr w:type="gramEnd"/>
       <w:r>
-        <w:t xml:space="preserve"> files</w:t>
-      </w:r>
-      <w:r>
-        <w:t xml:space="preserve"> (</w:t>
-      </w:r>
-      <w:r>
-        <w:t xml:space="preserve"> except </w:t>
-      </w:r>
-      <w:r>
-        <w:t xml:space="preserve">sound is </w:t>
-      </w:r>
-      <w:r>
-        <w:t>single dimension</w:t>
-      </w:r>
-      <w:r>
-        <w:t xml:space="preserve"> array but image could be 2D </w:t>
-      </w:r>
-      <w:proofErr w:type="spellStart"/>
-      <w:r>
-        <w:t>arry</w:t>
-      </w:r>
-      <w:proofErr w:type="spellEnd"/>
-      <w:r>
-        <w:t xml:space="preserve"> for gray and 3D array for color image ) and CNN is proven solution through MNIST and CIFAR 100, I’ve decided to use CNN for this problem. </w:t>
+        <w:t xml:space="preserve"> files ( except sound is single dimension array but image could be 2D arry for gray and 3D array for color image ) and CNN is proven solution through MNIST and CIFAR 100, I’ve decided to use CNN for this problem. </w:t>
       </w:r>
     </w:p>
     <w:p>
@@ -1899,13 +1790,8 @@
         </w:rPr>
         <w:t xml:space="preserve"> </w:t>
       </w:r>
-      <w:proofErr w:type="spellStart"/>
-      <w:r>
-        <w:t>categorical_crossentroy</w:t>
-      </w:r>
-      <w:proofErr w:type="spellEnd"/>
-      <w:r>
-        <w:t xml:space="preserve"> </w:t>
+      <w:r>
+        <w:t xml:space="preserve">categorical_crossentroy </w:t>
       </w:r>
       <w:r>
         <w:t>– since this problem is to categorize between  41 labels (This h</w:t>
@@ -2099,7 +1985,6 @@
         </w:rPr>
         <w:t>input_4 (</w:t>
       </w:r>
-      <w:proofErr w:type="spellStart"/>
       <w:proofErr w:type="gramStart"/>
       <w:r>
         <w:rPr>
@@ -2108,17 +1993,7 @@
           <w:sz w:val="21"/>
           <w:szCs w:val="21"/>
         </w:rPr>
-        <w:t>InputLayer</w:t>
-      </w:r>
-      <w:proofErr w:type="spellEnd"/>
-      <w:r>
-        <w:rPr>
-          <w:rFonts w:ascii="Courier New" w:hAnsi="Courier New" w:cs="Courier New"/>
-          <w:color w:val="000000"/>
-          <w:sz w:val="21"/>
-          <w:szCs w:val="21"/>
-        </w:rPr>
-        <w:t xml:space="preserve">)   </w:t>
+        <w:t xml:space="preserve">InputLayer)   </w:t>
       </w:r>
       <w:proofErr w:type="gramEnd"/>
       <w:r>
@@ -2402,27 +2277,7 @@
           <w:sz w:val="21"/>
           <w:szCs w:val="21"/>
         </w:rPr>
-        <w:t>max_pooling1d_10 (</w:t>
-      </w:r>
-      <w:proofErr w:type="spellStart"/>
-      <w:r>
-        <w:rPr>
-          <w:rFonts w:ascii="Courier New" w:hAnsi="Courier New" w:cs="Courier New"/>
-          <w:color w:val="000000"/>
-          <w:sz w:val="21"/>
-          <w:szCs w:val="21"/>
-        </w:rPr>
-        <w:t>MaxPooling</w:t>
-      </w:r>
-      <w:proofErr w:type="spellEnd"/>
-      <w:r>
-        <w:rPr>
-          <w:rFonts w:ascii="Courier New" w:hAnsi="Courier New" w:cs="Courier New"/>
-          <w:color w:val="000000"/>
-          <w:sz w:val="21"/>
-          <w:szCs w:val="21"/>
-        </w:rPr>
-        <w:t xml:space="preserve"> (None, 1999, 16)          0         </w:t>
+        <w:t xml:space="preserve">max_pooling1d_10 (MaxPooling (None, 1999, 16)          0         </w:t>
       </w:r>
     </w:p>
     <w:p>
@@ -2794,27 +2649,7 @@
           <w:sz w:val="21"/>
           <w:szCs w:val="21"/>
         </w:rPr>
-        <w:t>max_pooling1d_11 (</w:t>
-      </w:r>
-      <w:proofErr w:type="spellStart"/>
-      <w:r>
-        <w:rPr>
-          <w:rFonts w:ascii="Courier New" w:hAnsi="Courier New" w:cs="Courier New"/>
-          <w:color w:val="000000"/>
-          <w:sz w:val="21"/>
-          <w:szCs w:val="21"/>
-        </w:rPr>
-        <w:t>MaxPooling</w:t>
-      </w:r>
-      <w:proofErr w:type="spellEnd"/>
-      <w:r>
-        <w:rPr>
-          <w:rFonts w:ascii="Courier New" w:hAnsi="Courier New" w:cs="Courier New"/>
-          <w:color w:val="000000"/>
-          <w:sz w:val="21"/>
-          <w:szCs w:val="21"/>
-        </w:rPr>
-        <w:t xml:space="preserve"> (None, 498, 32)           0         </w:t>
+        <w:t xml:space="preserve">max_pooling1d_11 (MaxPooling (None, 498, 32)           0         </w:t>
       </w:r>
     </w:p>
     <w:p>
@@ -3186,27 +3021,7 @@
           <w:sz w:val="21"/>
           <w:szCs w:val="21"/>
         </w:rPr>
-        <w:t>max_pooling1d_12 (</w:t>
-      </w:r>
-      <w:proofErr w:type="spellStart"/>
-      <w:r>
-        <w:rPr>
-          <w:rFonts w:ascii="Courier New" w:hAnsi="Courier New" w:cs="Courier New"/>
-          <w:color w:val="000000"/>
-          <w:sz w:val="21"/>
-          <w:szCs w:val="21"/>
-        </w:rPr>
-        <w:t>MaxPooling</w:t>
-      </w:r>
-      <w:proofErr w:type="spellEnd"/>
-      <w:r>
-        <w:rPr>
-          <w:rFonts w:ascii="Courier New" w:hAnsi="Courier New" w:cs="Courier New"/>
-          <w:color w:val="000000"/>
-          <w:sz w:val="21"/>
-          <w:szCs w:val="21"/>
-        </w:rPr>
-        <w:t xml:space="preserve"> (None, 123, 32)           0         </w:t>
+        <w:t xml:space="preserve">max_pooling1d_12 (MaxPooling (None, 123, 32)           0         </w:t>
       </w:r>
     </w:p>
     <w:p>
@@ -4049,27 +3864,7 @@
           <w:sz w:val="21"/>
           <w:szCs w:val="21"/>
         </w:rPr>
-        <w:t xml:space="preserve">Total </w:t>
-      </w:r>
-      <w:proofErr w:type="spellStart"/>
-      <w:r>
-        <w:rPr>
-          <w:rFonts w:ascii="Courier New" w:hAnsi="Courier New" w:cs="Courier New"/>
-          <w:color w:val="000000"/>
-          <w:sz w:val="21"/>
-          <w:szCs w:val="21"/>
-        </w:rPr>
-        <w:t>params</w:t>
-      </w:r>
-      <w:proofErr w:type="spellEnd"/>
-      <w:r>
-        <w:rPr>
-          <w:rFonts w:ascii="Courier New" w:hAnsi="Courier New" w:cs="Courier New"/>
-          <w:color w:val="000000"/>
-          <w:sz w:val="21"/>
-          <w:szCs w:val="21"/>
-        </w:rPr>
-        <w:t>: 360,513</w:t>
+        <w:t>Total params: 360,513</w:t>
       </w:r>
     </w:p>
     <w:p>
@@ -4108,27 +3903,7 @@
           <w:sz w:val="21"/>
           <w:szCs w:val="21"/>
         </w:rPr>
-        <w:t xml:space="preserve">Trainable </w:t>
-      </w:r>
-      <w:proofErr w:type="spellStart"/>
-      <w:r>
-        <w:rPr>
-          <w:rFonts w:ascii="Courier New" w:hAnsi="Courier New" w:cs="Courier New"/>
-          <w:color w:val="000000"/>
-          <w:sz w:val="21"/>
-          <w:szCs w:val="21"/>
-        </w:rPr>
-        <w:t>params</w:t>
-      </w:r>
-      <w:proofErr w:type="spellEnd"/>
-      <w:r>
-        <w:rPr>
-          <w:rFonts w:ascii="Courier New" w:hAnsi="Courier New" w:cs="Courier New"/>
-          <w:color w:val="000000"/>
-          <w:sz w:val="21"/>
-          <w:szCs w:val="21"/>
-        </w:rPr>
-        <w:t>: 360,513</w:t>
+        <w:t>Trainable params: 360,513</w:t>
       </w:r>
     </w:p>
     <w:p>
@@ -4167,27 +3942,7 @@
           <w:sz w:val="21"/>
           <w:szCs w:val="21"/>
         </w:rPr>
-        <w:t xml:space="preserve">Non-trainable </w:t>
-      </w:r>
-      <w:proofErr w:type="spellStart"/>
-      <w:r>
-        <w:rPr>
-          <w:rFonts w:ascii="Courier New" w:hAnsi="Courier New" w:cs="Courier New"/>
-          <w:color w:val="000000"/>
-          <w:sz w:val="21"/>
-          <w:szCs w:val="21"/>
-        </w:rPr>
-        <w:t>params</w:t>
-      </w:r>
-      <w:proofErr w:type="spellEnd"/>
-      <w:r>
-        <w:rPr>
-          <w:rFonts w:ascii="Courier New" w:hAnsi="Courier New" w:cs="Courier New"/>
-          <w:color w:val="000000"/>
-          <w:sz w:val="21"/>
-          <w:szCs w:val="21"/>
-        </w:rPr>
-        <w:t>: 0</w:t>
+        <w:t>Non-trainable params: 0</w:t>
       </w:r>
     </w:p>
     <w:p>
@@ -4315,14 +4070,9 @@
       <w:r>
         <w:t xml:space="preserve">is a </w:t>
       </w:r>
-      <w:proofErr w:type="spellStart"/>
       <w:proofErr w:type="gramStart"/>
       <w:r>
-        <w:t>matrics</w:t>
-      </w:r>
-      <w:proofErr w:type="spellEnd"/>
-      <w:r>
-        <w:t>,</w:t>
+        <w:t>matrics,</w:t>
       </w:r>
       <w:r>
         <w:t xml:space="preserve"> </w:t>
@@ -4662,25 +4412,7 @@
           <w:b/>
           <w:color w:val="000000"/>
         </w:rPr>
-        <w:t xml:space="preserve">Data </w:t>
-      </w:r>
-      <w:proofErr w:type="spellStart"/>
-      <w:r>
-        <w:rPr>
-          <w:rFonts w:ascii="Helvetica Neue" w:hAnsi="Helvetica Neue"/>
-          <w:b/>
-          <w:color w:val="000000"/>
-        </w:rPr>
-        <w:t>PreProcessing</w:t>
-      </w:r>
-      <w:proofErr w:type="spellEnd"/>
-      <w:r>
-        <w:rPr>
-          <w:rFonts w:ascii="Helvetica Neue" w:hAnsi="Helvetica Neue"/>
-          <w:b/>
-          <w:color w:val="000000"/>
-        </w:rPr>
-        <w:t xml:space="preserve"> </w:t>
+        <w:t xml:space="preserve">Data PreProcessing </w:t>
       </w:r>
     </w:p>
     <w:p/>
@@ -4909,15 +4641,7 @@
     <w:p>
       <w:r>
         <w:tab/>
-        <w:t xml:space="preserve">When I’ve started building CNN model, set input shape more than 2 seconds of audio, but the data set doesn’t have more than 2 seconds across all samples so learning process was failing. Later decided to go with 2 seconds which also accelerated learning process. Since it is a classification problem. I’ve used </w:t>
-      </w:r>
-      <w:proofErr w:type="spellStart"/>
-      <w:r>
-        <w:t>categorical_crossentropy</w:t>
-      </w:r>
-      <w:proofErr w:type="spellEnd"/>
-      <w:r>
-        <w:t xml:space="preserve"> loss function.  Optimizer I’</w:t>
+        <w:t>When I’ve started building CNN model, set input shape more than 2 seconds of audio, but the data set doesn’t have more than 2 seconds across all samples so learning process was failing. Later decided to go with 2 seconds which also accelerated learning process. Since it is a classification problem. I’ve used categorical_crossentropy loss function.  Optimizer I’</w:t>
       </w:r>
       <w:r>
         <w:t>ve decided to go from Adam.</w:t>
@@ -5035,15 +4759,7 @@
         <w:t>e of audio file, number of fold</w:t>
       </w:r>
       <w:r>
-        <w:t xml:space="preserve">s for </w:t>
-      </w:r>
-      <w:proofErr w:type="spellStart"/>
-      <w:r>
-        <w:t>stratifiedKFold</w:t>
-      </w:r>
-      <w:proofErr w:type="spellEnd"/>
-      <w:r>
-        <w:t xml:space="preserve"> and max epochs shows </w:t>
+        <w:t xml:space="preserve">s for stratifiedKFold and max epochs shows </w:t>
       </w:r>
       <w:proofErr w:type="gramStart"/>
       <w:r>
@@ -5100,7 +4816,6 @@
         </w:rPr>
         <w:t>Config(</w:t>
       </w:r>
-      <w:proofErr w:type="spellStart"/>
       <w:proofErr w:type="gramEnd"/>
       <w:r>
         <w:rPr>
@@ -5108,70 +4823,7 @@
           <w:sz w:val="20"/>
           <w:szCs w:val="20"/>
         </w:rPr>
-        <w:t>sampling_rate</w:t>
-      </w:r>
-      <w:proofErr w:type="spellEnd"/>
-      <w:r>
-        <w:rPr>
-          <w:i/>
-          <w:sz w:val="20"/>
-          <w:szCs w:val="20"/>
-        </w:rPr>
-        <w:t xml:space="preserve">=16000, </w:t>
-      </w:r>
-      <w:proofErr w:type="spellStart"/>
-      <w:r>
-        <w:rPr>
-          <w:i/>
-          <w:sz w:val="20"/>
-          <w:szCs w:val="20"/>
-        </w:rPr>
-        <w:t>audio_duration</w:t>
-      </w:r>
-      <w:proofErr w:type="spellEnd"/>
-      <w:r>
-        <w:rPr>
-          <w:i/>
-          <w:sz w:val="20"/>
-          <w:szCs w:val="20"/>
-        </w:rPr>
-        <w:t xml:space="preserve">=2, </w:t>
-      </w:r>
-      <w:proofErr w:type="spellStart"/>
-      <w:r>
-        <w:rPr>
-          <w:i/>
-          <w:sz w:val="20"/>
-          <w:szCs w:val="20"/>
-        </w:rPr>
-        <w:t>n_folds</w:t>
-      </w:r>
-      <w:proofErr w:type="spellEnd"/>
-      <w:r>
-        <w:rPr>
-          <w:i/>
-          <w:sz w:val="20"/>
-          <w:szCs w:val="20"/>
-        </w:rPr>
-        <w:t xml:space="preserve">=4, </w:t>
-      </w:r>
-      <w:proofErr w:type="spellStart"/>
-      <w:r>
-        <w:rPr>
-          <w:i/>
-          <w:sz w:val="20"/>
-          <w:szCs w:val="20"/>
-        </w:rPr>
-        <w:t>max_epochs</w:t>
-      </w:r>
-      <w:proofErr w:type="spellEnd"/>
-      <w:r>
-        <w:rPr>
-          <w:i/>
-          <w:sz w:val="20"/>
-          <w:szCs w:val="20"/>
-        </w:rPr>
-        <w:t>=4)</w:t>
+        <w:t>sampling_rate=16000, audio_duration=2, n_folds=4, max_epochs=4)</w:t>
       </w:r>
     </w:p>
     <w:p/>
@@ -5328,67 +4980,7 @@
           <w:sz w:val="16"/>
           <w:szCs w:val="16"/>
         </w:rPr>
-        <w:t xml:space="preserve">3/3 [==============================] - 14s 5s/step - loss: 3.7132 - </w:t>
-      </w:r>
-      <w:proofErr w:type="spellStart"/>
-      <w:r>
-        <w:rPr>
-          <w:rFonts w:ascii="Courier New" w:hAnsi="Courier New" w:cs="Courier New"/>
-          <w:color w:val="000000"/>
-          <w:sz w:val="16"/>
-          <w:szCs w:val="16"/>
-        </w:rPr>
-        <w:t>acc</w:t>
-      </w:r>
-      <w:proofErr w:type="spellEnd"/>
-      <w:r>
-        <w:rPr>
-          <w:rFonts w:ascii="Courier New" w:hAnsi="Courier New" w:cs="Courier New"/>
-          <w:color w:val="000000"/>
-          <w:sz w:val="16"/>
-          <w:szCs w:val="16"/>
-        </w:rPr>
-        <w:t xml:space="preserve">: 0.0461 - </w:t>
-      </w:r>
-      <w:proofErr w:type="spellStart"/>
-      <w:r>
-        <w:rPr>
-          <w:rFonts w:ascii="Courier New" w:hAnsi="Courier New" w:cs="Courier New"/>
-          <w:color w:val="000000"/>
-          <w:sz w:val="16"/>
-          <w:szCs w:val="16"/>
-        </w:rPr>
-        <w:t>val_loss</w:t>
-      </w:r>
-      <w:proofErr w:type="spellEnd"/>
-      <w:r>
-        <w:rPr>
-          <w:rFonts w:ascii="Courier New" w:hAnsi="Courier New" w:cs="Courier New"/>
-          <w:color w:val="000000"/>
-          <w:sz w:val="16"/>
-          <w:szCs w:val="16"/>
-        </w:rPr>
-        <w:t xml:space="preserve">: 3.7131 - </w:t>
-      </w:r>
-      <w:proofErr w:type="spellStart"/>
-      <w:r>
-        <w:rPr>
-          <w:rFonts w:ascii="Courier New" w:hAnsi="Courier New" w:cs="Courier New"/>
-          <w:color w:val="000000"/>
-          <w:sz w:val="16"/>
-          <w:szCs w:val="16"/>
-        </w:rPr>
-        <w:t>val_acc</w:t>
-      </w:r>
-      <w:proofErr w:type="spellEnd"/>
-      <w:r>
-        <w:rPr>
-          <w:rFonts w:ascii="Courier New" w:hAnsi="Courier New" w:cs="Courier New"/>
-          <w:color w:val="000000"/>
-          <w:sz w:val="16"/>
-          <w:szCs w:val="16"/>
-        </w:rPr>
-        <w:t>: 0.0000e+00</w:t>
+        <w:t>3/3 [==============================] - 14s 5s/step - loss: 3.7132 - acc: 0.0461 - val_loss: 3.7131 - val_acc: 0.0000e+00</w:t>
       </w:r>
     </w:p>
     <w:p>
@@ -5457,47 +5049,7 @@
           <w:sz w:val="16"/>
           <w:szCs w:val="16"/>
         </w:rPr>
-        <w:t xml:space="preserve">Epoch 00001: </w:t>
-      </w:r>
-      <w:proofErr w:type="spellStart"/>
-      <w:r>
-        <w:rPr>
-          <w:rFonts w:ascii="Courier New" w:hAnsi="Courier New" w:cs="Courier New"/>
-          <w:color w:val="000000"/>
-          <w:sz w:val="16"/>
-          <w:szCs w:val="16"/>
-        </w:rPr>
-        <w:t>val_loss</w:t>
-      </w:r>
-      <w:proofErr w:type="spellEnd"/>
-      <w:r>
-        <w:rPr>
-          <w:rFonts w:ascii="Courier New" w:hAnsi="Courier New" w:cs="Courier New"/>
-          <w:color w:val="000000"/>
-          <w:sz w:val="16"/>
-          <w:szCs w:val="16"/>
-        </w:rPr>
-        <w:t xml:space="preserve"> improved from </w:t>
-      </w:r>
-      <w:proofErr w:type="spellStart"/>
-      <w:r>
-        <w:rPr>
-          <w:rFonts w:ascii="Courier New" w:hAnsi="Courier New" w:cs="Courier New"/>
-          <w:color w:val="000000"/>
-          <w:sz w:val="16"/>
-          <w:szCs w:val="16"/>
-        </w:rPr>
-        <w:t>inf</w:t>
-      </w:r>
-      <w:proofErr w:type="spellEnd"/>
-      <w:r>
-        <w:rPr>
-          <w:rFonts w:ascii="Courier New" w:hAnsi="Courier New" w:cs="Courier New"/>
-          <w:color w:val="000000"/>
-          <w:sz w:val="16"/>
-          <w:szCs w:val="16"/>
-        </w:rPr>
-        <w:t xml:space="preserve"> to 3.71309, saving model to models/best_0.h5</w:t>
+        <w:t>Epoch 00001: val_loss improved from inf to 3.71309, saving model to models/best_0.h5</w:t>
       </w:r>
     </w:p>
     <w:p>
@@ -5575,67 +5127,7 @@
           <w:sz w:val="16"/>
           <w:szCs w:val="16"/>
         </w:rPr>
-        <w:t xml:space="preserve">3/3 [==============================] - 9s 3s/step - loss: 3.7120 - </w:t>
-      </w:r>
-      <w:proofErr w:type="spellStart"/>
-      <w:r>
-        <w:rPr>
-          <w:rFonts w:ascii="Courier New" w:hAnsi="Courier New" w:cs="Courier New"/>
-          <w:color w:val="000000"/>
-          <w:sz w:val="16"/>
-          <w:szCs w:val="16"/>
-        </w:rPr>
-        <w:t>acc</w:t>
-      </w:r>
-      <w:proofErr w:type="spellEnd"/>
-      <w:r>
-        <w:rPr>
-          <w:rFonts w:ascii="Courier New" w:hAnsi="Courier New" w:cs="Courier New"/>
-          <w:color w:val="000000"/>
-          <w:sz w:val="16"/>
-          <w:szCs w:val="16"/>
-        </w:rPr>
-        <w:t xml:space="preserve">: 0.0345 - </w:t>
-      </w:r>
-      <w:proofErr w:type="spellStart"/>
-      <w:r>
-        <w:rPr>
-          <w:rFonts w:ascii="Courier New" w:hAnsi="Courier New" w:cs="Courier New"/>
-          <w:color w:val="000000"/>
-          <w:sz w:val="16"/>
-          <w:szCs w:val="16"/>
-        </w:rPr>
-        <w:t>val_loss</w:t>
-      </w:r>
-      <w:proofErr w:type="spellEnd"/>
-      <w:r>
-        <w:rPr>
-          <w:rFonts w:ascii="Courier New" w:hAnsi="Courier New" w:cs="Courier New"/>
-          <w:color w:val="000000"/>
-          <w:sz w:val="16"/>
-          <w:szCs w:val="16"/>
-        </w:rPr>
-        <w:t xml:space="preserve">: 3.7126 - </w:t>
-      </w:r>
-      <w:proofErr w:type="spellStart"/>
-      <w:r>
-        <w:rPr>
-          <w:rFonts w:ascii="Courier New" w:hAnsi="Courier New" w:cs="Courier New"/>
-          <w:color w:val="000000"/>
-          <w:sz w:val="16"/>
-          <w:szCs w:val="16"/>
-        </w:rPr>
-        <w:t>val_acc</w:t>
-      </w:r>
-      <w:proofErr w:type="spellEnd"/>
-      <w:r>
-        <w:rPr>
-          <w:rFonts w:ascii="Courier New" w:hAnsi="Courier New" w:cs="Courier New"/>
-          <w:color w:val="000000"/>
-          <w:sz w:val="16"/>
-          <w:szCs w:val="16"/>
-        </w:rPr>
-        <w:t>: 0.0462</w:t>
+        <w:t>3/3 [==============================] - 9s 3s/step - loss: 3.7120 - acc: 0.0345 - val_loss: 3.7126 - val_acc: 0.0462</w:t>
       </w:r>
     </w:p>
     <w:p>
@@ -5704,27 +5196,7 @@
           <w:sz w:val="16"/>
           <w:szCs w:val="16"/>
         </w:rPr>
-        <w:t xml:space="preserve">Epoch 00002: </w:t>
-      </w:r>
-      <w:proofErr w:type="spellStart"/>
-      <w:r>
-        <w:rPr>
-          <w:rFonts w:ascii="Courier New" w:hAnsi="Courier New" w:cs="Courier New"/>
-          <w:color w:val="000000"/>
-          <w:sz w:val="16"/>
-          <w:szCs w:val="16"/>
-        </w:rPr>
-        <w:t>val_loss</w:t>
-      </w:r>
-      <w:proofErr w:type="spellEnd"/>
-      <w:r>
-        <w:rPr>
-          <w:rFonts w:ascii="Courier New" w:hAnsi="Courier New" w:cs="Courier New"/>
-          <w:color w:val="000000"/>
-          <w:sz w:val="16"/>
-          <w:szCs w:val="16"/>
-        </w:rPr>
-        <w:t xml:space="preserve"> improved from 3.71309 to 3.71264, saving model to models/best_0.h5</w:t>
+        <w:t>Epoch 00002: val_loss improved from 3.71309 to 3.71264, saving model to models/best_0.h5</w:t>
       </w:r>
     </w:p>
     <w:p>
@@ -5802,67 +5274,7 @@
           <w:sz w:val="16"/>
           <w:szCs w:val="16"/>
         </w:rPr>
-        <w:t xml:space="preserve">3/3 [==============================] - 9s 3s/step - loss: 3.7106 - </w:t>
-      </w:r>
-      <w:proofErr w:type="spellStart"/>
-      <w:r>
-        <w:rPr>
-          <w:rFonts w:ascii="Courier New" w:hAnsi="Courier New" w:cs="Courier New"/>
-          <w:color w:val="000000"/>
-          <w:sz w:val="16"/>
-          <w:szCs w:val="16"/>
-        </w:rPr>
-        <w:t>acc</w:t>
-      </w:r>
-      <w:proofErr w:type="spellEnd"/>
-      <w:r>
-        <w:rPr>
-          <w:rFonts w:ascii="Courier New" w:hAnsi="Courier New" w:cs="Courier New"/>
-          <w:color w:val="000000"/>
-          <w:sz w:val="16"/>
-          <w:szCs w:val="16"/>
-        </w:rPr>
-        <w:t xml:space="preserve">: 0.0664 - </w:t>
-      </w:r>
-      <w:proofErr w:type="spellStart"/>
-      <w:r>
-        <w:rPr>
-          <w:rFonts w:ascii="Courier New" w:hAnsi="Courier New" w:cs="Courier New"/>
-          <w:color w:val="000000"/>
-          <w:sz w:val="16"/>
-          <w:szCs w:val="16"/>
-        </w:rPr>
-        <w:t>val_loss</w:t>
-      </w:r>
-      <w:proofErr w:type="spellEnd"/>
-      <w:r>
-        <w:rPr>
-          <w:rFonts w:ascii="Courier New" w:hAnsi="Courier New" w:cs="Courier New"/>
-          <w:color w:val="000000"/>
-          <w:sz w:val="16"/>
-          <w:szCs w:val="16"/>
-        </w:rPr>
-        <w:t xml:space="preserve">: 3.7122 - </w:t>
-      </w:r>
-      <w:proofErr w:type="spellStart"/>
-      <w:r>
-        <w:rPr>
-          <w:rFonts w:ascii="Courier New" w:hAnsi="Courier New" w:cs="Courier New"/>
-          <w:color w:val="000000"/>
-          <w:sz w:val="16"/>
-          <w:szCs w:val="16"/>
-        </w:rPr>
-        <w:t>val_acc</w:t>
-      </w:r>
-      <w:proofErr w:type="spellEnd"/>
-      <w:r>
-        <w:rPr>
-          <w:rFonts w:ascii="Courier New" w:hAnsi="Courier New" w:cs="Courier New"/>
-          <w:color w:val="000000"/>
-          <w:sz w:val="16"/>
-          <w:szCs w:val="16"/>
-        </w:rPr>
-        <w:t>: 0.0462</w:t>
+        <w:t>3/3 [==============================] - 9s 3s/step - loss: 3.7106 - acc: 0.0664 - val_loss: 3.7122 - val_acc: 0.0462</w:t>
       </w:r>
     </w:p>
     <w:p>
@@ -5931,27 +5343,7 @@
           <w:sz w:val="16"/>
           <w:szCs w:val="16"/>
         </w:rPr>
-        <w:t xml:space="preserve">Epoch 00003: </w:t>
-      </w:r>
-      <w:proofErr w:type="spellStart"/>
-      <w:r>
-        <w:rPr>
-          <w:rFonts w:ascii="Courier New" w:hAnsi="Courier New" w:cs="Courier New"/>
-          <w:color w:val="000000"/>
-          <w:sz w:val="16"/>
-          <w:szCs w:val="16"/>
-        </w:rPr>
-        <w:t>val_loss</w:t>
-      </w:r>
-      <w:proofErr w:type="spellEnd"/>
-      <w:r>
-        <w:rPr>
-          <w:rFonts w:ascii="Courier New" w:hAnsi="Courier New" w:cs="Courier New"/>
-          <w:color w:val="000000"/>
-          <w:sz w:val="16"/>
-          <w:szCs w:val="16"/>
-        </w:rPr>
-        <w:t xml:space="preserve"> improved from 3.71264 to 3.71218, saving model to models/best_0.h5</w:t>
+        <w:t>Epoch 00003: val_loss improved from 3.71264 to 3.71218, saving model to models/best_0.h5</w:t>
       </w:r>
     </w:p>
     <w:p>
@@ -6029,67 +5421,7 @@
           <w:sz w:val="16"/>
           <w:szCs w:val="16"/>
         </w:rPr>
-        <w:t xml:space="preserve">3/3 [==============================] - 10s 3s/step - loss: 3.7096 - </w:t>
-      </w:r>
-      <w:proofErr w:type="spellStart"/>
-      <w:r>
-        <w:rPr>
-          <w:rFonts w:ascii="Courier New" w:hAnsi="Courier New" w:cs="Courier New"/>
-          <w:color w:val="000000"/>
-          <w:sz w:val="16"/>
-          <w:szCs w:val="16"/>
-        </w:rPr>
-        <w:t>acc</w:t>
-      </w:r>
-      <w:proofErr w:type="spellEnd"/>
-      <w:r>
-        <w:rPr>
-          <w:rFonts w:ascii="Courier New" w:hAnsi="Courier New" w:cs="Courier New"/>
-          <w:color w:val="000000"/>
-          <w:sz w:val="16"/>
-          <w:szCs w:val="16"/>
-        </w:rPr>
-        <w:t xml:space="preserve">: 0.0664 - </w:t>
-      </w:r>
-      <w:proofErr w:type="spellStart"/>
-      <w:r>
-        <w:rPr>
-          <w:rFonts w:ascii="Courier New" w:hAnsi="Courier New" w:cs="Courier New"/>
-          <w:color w:val="000000"/>
-          <w:sz w:val="16"/>
-          <w:szCs w:val="16"/>
-        </w:rPr>
-        <w:t>val_loss</w:t>
-      </w:r>
-      <w:proofErr w:type="spellEnd"/>
-      <w:r>
-        <w:rPr>
-          <w:rFonts w:ascii="Courier New" w:hAnsi="Courier New" w:cs="Courier New"/>
-          <w:color w:val="000000"/>
-          <w:sz w:val="16"/>
-          <w:szCs w:val="16"/>
-        </w:rPr>
-        <w:t xml:space="preserve">: 3.7117 - </w:t>
-      </w:r>
-      <w:proofErr w:type="spellStart"/>
-      <w:r>
-        <w:rPr>
-          <w:rFonts w:ascii="Courier New" w:hAnsi="Courier New" w:cs="Courier New"/>
-          <w:color w:val="000000"/>
-          <w:sz w:val="16"/>
-          <w:szCs w:val="16"/>
-        </w:rPr>
-        <w:t>val_acc</w:t>
-      </w:r>
-      <w:proofErr w:type="spellEnd"/>
-      <w:r>
-        <w:rPr>
-          <w:rFonts w:ascii="Courier New" w:hAnsi="Courier New" w:cs="Courier New"/>
-          <w:color w:val="000000"/>
-          <w:sz w:val="16"/>
-          <w:szCs w:val="16"/>
-        </w:rPr>
-        <w:t>: 0.0462</w:t>
+        <w:t>3/3 [==============================] - 10s 3s/step - loss: 3.7096 - acc: 0.0664 - val_loss: 3.7117 - val_acc: 0.0462</w:t>
       </w:r>
     </w:p>
     <w:p>
@@ -6158,27 +5490,7 @@
           <w:sz w:val="16"/>
           <w:szCs w:val="16"/>
         </w:rPr>
-        <w:t xml:space="preserve">Epoch 00004: </w:t>
-      </w:r>
-      <w:proofErr w:type="spellStart"/>
-      <w:r>
-        <w:rPr>
-          <w:rFonts w:ascii="Courier New" w:hAnsi="Courier New" w:cs="Courier New"/>
-          <w:color w:val="000000"/>
-          <w:sz w:val="16"/>
-          <w:szCs w:val="16"/>
-        </w:rPr>
-        <w:t>val_loss</w:t>
-      </w:r>
-      <w:proofErr w:type="spellEnd"/>
-      <w:r>
-        <w:rPr>
-          <w:rFonts w:ascii="Courier New" w:hAnsi="Courier New" w:cs="Courier New"/>
-          <w:color w:val="000000"/>
-          <w:sz w:val="16"/>
-          <w:szCs w:val="16"/>
-        </w:rPr>
-        <w:t xml:space="preserve"> improved from 3.71218 to 3.71166, saving model to models/best_0.h5</w:t>
+        <w:t>Epoch 00004: val_loss improved from 3.71218 to 3.71166, saving model to models/best_0.h5</w:t>
       </w:r>
     </w:p>
     <w:p>
@@ -6334,67 +5646,7 @@
           <w:sz w:val="16"/>
           <w:szCs w:val="16"/>
         </w:rPr>
-        <w:t xml:space="preserve">3/3 [==============================] - 14s 5s/step - loss: 3.7129 - </w:t>
-      </w:r>
-      <w:proofErr w:type="spellStart"/>
-      <w:r>
-        <w:rPr>
-          <w:rFonts w:ascii="Courier New" w:hAnsi="Courier New" w:cs="Courier New"/>
-          <w:color w:val="000000"/>
-          <w:sz w:val="16"/>
-          <w:szCs w:val="16"/>
-        </w:rPr>
-        <w:t>acc</w:t>
-      </w:r>
-      <w:proofErr w:type="spellEnd"/>
-      <w:r>
-        <w:rPr>
-          <w:rFonts w:ascii="Courier New" w:hAnsi="Courier New" w:cs="Courier New"/>
-          <w:color w:val="000000"/>
-          <w:sz w:val="16"/>
-          <w:szCs w:val="16"/>
-        </w:rPr>
-        <w:t xml:space="preserve">: 0.0380 - </w:t>
-      </w:r>
-      <w:proofErr w:type="spellStart"/>
-      <w:r>
-        <w:rPr>
-          <w:rFonts w:ascii="Courier New" w:hAnsi="Courier New" w:cs="Courier New"/>
-          <w:color w:val="000000"/>
-          <w:sz w:val="16"/>
-          <w:szCs w:val="16"/>
-        </w:rPr>
-        <w:t>val_loss</w:t>
-      </w:r>
-      <w:proofErr w:type="spellEnd"/>
-      <w:r>
-        <w:rPr>
-          <w:rFonts w:ascii="Courier New" w:hAnsi="Courier New" w:cs="Courier New"/>
-          <w:color w:val="000000"/>
-          <w:sz w:val="16"/>
-          <w:szCs w:val="16"/>
-        </w:rPr>
-        <w:t xml:space="preserve">: 3.7130 - </w:t>
-      </w:r>
-      <w:proofErr w:type="spellStart"/>
-      <w:r>
-        <w:rPr>
-          <w:rFonts w:ascii="Courier New" w:hAnsi="Courier New" w:cs="Courier New"/>
-          <w:color w:val="000000"/>
-          <w:sz w:val="16"/>
-          <w:szCs w:val="16"/>
-        </w:rPr>
-        <w:t>val_acc</w:t>
-      </w:r>
-      <w:proofErr w:type="spellEnd"/>
-      <w:r>
-        <w:rPr>
-          <w:rFonts w:ascii="Courier New" w:hAnsi="Courier New" w:cs="Courier New"/>
-          <w:color w:val="000000"/>
-          <w:sz w:val="16"/>
-          <w:szCs w:val="16"/>
-        </w:rPr>
-        <w:t>: 0.0339</w:t>
+        <w:t>3/3 [==============================] - 14s 5s/step - loss: 3.7129 - acc: 0.0380 - val_loss: 3.7130 - val_acc: 0.0339</w:t>
       </w:r>
     </w:p>
     <w:p>
@@ -6463,47 +5715,7 @@
           <w:sz w:val="16"/>
           <w:szCs w:val="16"/>
         </w:rPr>
-        <w:t xml:space="preserve">Epoch 00001: </w:t>
-      </w:r>
-      <w:proofErr w:type="spellStart"/>
-      <w:r>
-        <w:rPr>
-          <w:rFonts w:ascii="Courier New" w:hAnsi="Courier New" w:cs="Courier New"/>
-          <w:color w:val="000000"/>
-          <w:sz w:val="16"/>
-          <w:szCs w:val="16"/>
-        </w:rPr>
-        <w:t>val_loss</w:t>
-      </w:r>
-      <w:proofErr w:type="spellEnd"/>
-      <w:r>
-        <w:rPr>
-          <w:rFonts w:ascii="Courier New" w:hAnsi="Courier New" w:cs="Courier New"/>
-          <w:color w:val="000000"/>
-          <w:sz w:val="16"/>
-          <w:szCs w:val="16"/>
-        </w:rPr>
-        <w:t xml:space="preserve"> improved from </w:t>
-      </w:r>
-      <w:proofErr w:type="spellStart"/>
-      <w:r>
-        <w:rPr>
-          <w:rFonts w:ascii="Courier New" w:hAnsi="Courier New" w:cs="Courier New"/>
-          <w:color w:val="000000"/>
-          <w:sz w:val="16"/>
-          <w:szCs w:val="16"/>
-        </w:rPr>
-        <w:t>inf</w:t>
-      </w:r>
-      <w:proofErr w:type="spellEnd"/>
-      <w:r>
-        <w:rPr>
-          <w:rFonts w:ascii="Courier New" w:hAnsi="Courier New" w:cs="Courier New"/>
-          <w:color w:val="000000"/>
-          <w:sz w:val="16"/>
-          <w:szCs w:val="16"/>
-        </w:rPr>
-        <w:t xml:space="preserve"> to 3.71301, saving model to models/best_1.h5</w:t>
+        <w:t>Epoch 00001: val_loss improved from inf to 3.71301, saving model to models/best_1.h5</w:t>
       </w:r>
     </w:p>
     <w:p>
@@ -6581,67 +5793,7 @@
           <w:sz w:val="16"/>
           <w:szCs w:val="16"/>
         </w:rPr>
-        <w:t xml:space="preserve">3/3 [==============================] - 11s 4s/step - loss: 3.7118 - </w:t>
-      </w:r>
-      <w:proofErr w:type="spellStart"/>
-      <w:r>
-        <w:rPr>
-          <w:rFonts w:ascii="Courier New" w:hAnsi="Courier New" w:cs="Courier New"/>
-          <w:color w:val="000000"/>
-          <w:sz w:val="16"/>
-          <w:szCs w:val="16"/>
-        </w:rPr>
-        <w:t>acc</w:t>
-      </w:r>
-      <w:proofErr w:type="spellEnd"/>
-      <w:r>
-        <w:rPr>
-          <w:rFonts w:ascii="Courier New" w:hAnsi="Courier New" w:cs="Courier New"/>
-          <w:color w:val="000000"/>
-          <w:sz w:val="16"/>
-          <w:szCs w:val="16"/>
-        </w:rPr>
-        <w:t xml:space="preserve">: 0.0551 - </w:t>
-      </w:r>
-      <w:proofErr w:type="spellStart"/>
-      <w:r>
-        <w:rPr>
-          <w:rFonts w:ascii="Courier New" w:hAnsi="Courier New" w:cs="Courier New"/>
-          <w:color w:val="000000"/>
-          <w:sz w:val="16"/>
-          <w:szCs w:val="16"/>
-        </w:rPr>
-        <w:t>val_loss</w:t>
-      </w:r>
-      <w:proofErr w:type="spellEnd"/>
-      <w:r>
-        <w:rPr>
-          <w:rFonts w:ascii="Courier New" w:hAnsi="Courier New" w:cs="Courier New"/>
-          <w:color w:val="000000"/>
-          <w:sz w:val="16"/>
-          <w:szCs w:val="16"/>
-        </w:rPr>
-        <w:t xml:space="preserve">: 3.7126 - </w:t>
-      </w:r>
-      <w:proofErr w:type="spellStart"/>
-      <w:r>
-        <w:rPr>
-          <w:rFonts w:ascii="Courier New" w:hAnsi="Courier New" w:cs="Courier New"/>
-          <w:color w:val="000000"/>
-          <w:sz w:val="16"/>
-          <w:szCs w:val="16"/>
-        </w:rPr>
-        <w:t>val_acc</w:t>
-      </w:r>
-      <w:proofErr w:type="spellEnd"/>
-      <w:r>
-        <w:rPr>
-          <w:rFonts w:ascii="Courier New" w:hAnsi="Courier New" w:cs="Courier New"/>
-          <w:color w:val="000000"/>
-          <w:sz w:val="16"/>
-          <w:szCs w:val="16"/>
-        </w:rPr>
-        <w:t>: 0.0339</w:t>
+        <w:t>3/3 [==============================] - 11s 4s/step - loss: 3.7118 - acc: 0.0551 - val_loss: 3.7126 - val_acc: 0.0339</w:t>
       </w:r>
     </w:p>
     <w:p>
@@ -6710,27 +5862,7 @@
           <w:sz w:val="16"/>
           <w:szCs w:val="16"/>
         </w:rPr>
-        <w:t xml:space="preserve">Epoch 00002: </w:t>
-      </w:r>
-      <w:proofErr w:type="spellStart"/>
-      <w:r>
-        <w:rPr>
-          <w:rFonts w:ascii="Courier New" w:hAnsi="Courier New" w:cs="Courier New"/>
-          <w:color w:val="000000"/>
-          <w:sz w:val="16"/>
-          <w:szCs w:val="16"/>
-        </w:rPr>
-        <w:t>val_loss</w:t>
-      </w:r>
-      <w:proofErr w:type="spellEnd"/>
-      <w:r>
-        <w:rPr>
-          <w:rFonts w:ascii="Courier New" w:hAnsi="Courier New" w:cs="Courier New"/>
-          <w:color w:val="000000"/>
-          <w:sz w:val="16"/>
-          <w:szCs w:val="16"/>
-        </w:rPr>
-        <w:t xml:space="preserve"> improved from 3.71301 to 3.71257, saving model to models/best_1.h5</w:t>
+        <w:t>Epoch 00002: val_loss improved from 3.71301 to 3.71257, saving model to models/best_1.h5</w:t>
       </w:r>
     </w:p>
     <w:p>
@@ -6808,67 +5940,7 @@
           <w:sz w:val="16"/>
           <w:szCs w:val="16"/>
         </w:rPr>
-        <w:t xml:space="preserve">3/3 [==============================] - 10s 3s/step - loss: 3.7103 - </w:t>
-      </w:r>
-      <w:proofErr w:type="spellStart"/>
-      <w:r>
-        <w:rPr>
-          <w:rFonts w:ascii="Courier New" w:hAnsi="Courier New" w:cs="Courier New"/>
-          <w:color w:val="000000"/>
-          <w:sz w:val="16"/>
-          <w:szCs w:val="16"/>
-        </w:rPr>
-        <w:t>acc</w:t>
-      </w:r>
-      <w:proofErr w:type="spellEnd"/>
-      <w:r>
-        <w:rPr>
-          <w:rFonts w:ascii="Courier New" w:hAnsi="Courier New" w:cs="Courier New"/>
-          <w:color w:val="000000"/>
-          <w:sz w:val="16"/>
-          <w:szCs w:val="16"/>
-        </w:rPr>
-        <w:t xml:space="preserve">: 0.0704 - </w:t>
-      </w:r>
-      <w:proofErr w:type="spellStart"/>
-      <w:r>
-        <w:rPr>
-          <w:rFonts w:ascii="Courier New" w:hAnsi="Courier New" w:cs="Courier New"/>
-          <w:color w:val="000000"/>
-          <w:sz w:val="16"/>
-          <w:szCs w:val="16"/>
-        </w:rPr>
-        <w:t>val_loss</w:t>
-      </w:r>
-      <w:proofErr w:type="spellEnd"/>
-      <w:r>
-        <w:rPr>
-          <w:rFonts w:ascii="Courier New" w:hAnsi="Courier New" w:cs="Courier New"/>
-          <w:color w:val="000000"/>
-          <w:sz w:val="16"/>
-          <w:szCs w:val="16"/>
-        </w:rPr>
-        <w:t xml:space="preserve">: 3.7121 - </w:t>
-      </w:r>
-      <w:proofErr w:type="spellStart"/>
-      <w:r>
-        <w:rPr>
-          <w:rFonts w:ascii="Courier New" w:hAnsi="Courier New" w:cs="Courier New"/>
-          <w:color w:val="000000"/>
-          <w:sz w:val="16"/>
-          <w:szCs w:val="16"/>
-        </w:rPr>
-        <w:t>val_acc</w:t>
-      </w:r>
-      <w:proofErr w:type="spellEnd"/>
-      <w:r>
-        <w:rPr>
-          <w:rFonts w:ascii="Courier New" w:hAnsi="Courier New" w:cs="Courier New"/>
-          <w:color w:val="000000"/>
-          <w:sz w:val="16"/>
-          <w:szCs w:val="16"/>
-        </w:rPr>
-        <w:t>: 0.0339</w:t>
+        <w:t>3/3 [==============================] - 10s 3s/step - loss: 3.7103 - acc: 0.0704 - val_loss: 3.7121 - val_acc: 0.0339</w:t>
       </w:r>
     </w:p>
     <w:p>
@@ -6937,27 +6009,7 @@
           <w:sz w:val="16"/>
           <w:szCs w:val="16"/>
         </w:rPr>
-        <w:t xml:space="preserve">Epoch 00003: </w:t>
-      </w:r>
-      <w:proofErr w:type="spellStart"/>
-      <w:r>
-        <w:rPr>
-          <w:rFonts w:ascii="Courier New" w:hAnsi="Courier New" w:cs="Courier New"/>
-          <w:color w:val="000000"/>
-          <w:sz w:val="16"/>
-          <w:szCs w:val="16"/>
-        </w:rPr>
-        <w:t>val_loss</w:t>
-      </w:r>
-      <w:proofErr w:type="spellEnd"/>
-      <w:r>
-        <w:rPr>
-          <w:rFonts w:ascii="Courier New" w:hAnsi="Courier New" w:cs="Courier New"/>
-          <w:color w:val="000000"/>
-          <w:sz w:val="16"/>
-          <w:szCs w:val="16"/>
-        </w:rPr>
-        <w:t xml:space="preserve"> improved from 3.71257 to 3.71205, saving model to models/best_1.h5</w:t>
+        <w:t>Epoch 00003: val_loss improved from 3.71257 to 3.71205, saving model to models/best_1.h5</w:t>
       </w:r>
     </w:p>
     <w:p>
@@ -7035,67 +6087,7 @@
           <w:sz w:val="16"/>
           <w:szCs w:val="16"/>
         </w:rPr>
-        <w:t xml:space="preserve">3/3 [==============================] - 11s 4s/step - loss: 3.7085 - </w:t>
-      </w:r>
-      <w:proofErr w:type="spellStart"/>
-      <w:r>
-        <w:rPr>
-          <w:rFonts w:ascii="Courier New" w:hAnsi="Courier New" w:cs="Courier New"/>
-          <w:color w:val="000000"/>
-          <w:sz w:val="16"/>
-          <w:szCs w:val="16"/>
-        </w:rPr>
-        <w:t>acc</w:t>
-      </w:r>
-      <w:proofErr w:type="spellEnd"/>
-      <w:r>
-        <w:rPr>
-          <w:rFonts w:ascii="Courier New" w:hAnsi="Courier New" w:cs="Courier New"/>
-          <w:color w:val="000000"/>
-          <w:sz w:val="16"/>
-          <w:szCs w:val="16"/>
-        </w:rPr>
-        <w:t xml:space="preserve">: 0.0647 - </w:t>
-      </w:r>
-      <w:proofErr w:type="spellStart"/>
-      <w:r>
-        <w:rPr>
-          <w:rFonts w:ascii="Courier New" w:hAnsi="Courier New" w:cs="Courier New"/>
-          <w:color w:val="000000"/>
-          <w:sz w:val="16"/>
-          <w:szCs w:val="16"/>
-        </w:rPr>
-        <w:t>val_loss</w:t>
-      </w:r>
-      <w:proofErr w:type="spellEnd"/>
-      <w:r>
-        <w:rPr>
-          <w:rFonts w:ascii="Courier New" w:hAnsi="Courier New" w:cs="Courier New"/>
-          <w:color w:val="000000"/>
-          <w:sz w:val="16"/>
-          <w:szCs w:val="16"/>
-        </w:rPr>
-        <w:t xml:space="preserve">: 3.7115 - </w:t>
-      </w:r>
-      <w:proofErr w:type="spellStart"/>
-      <w:r>
-        <w:rPr>
-          <w:rFonts w:ascii="Courier New" w:hAnsi="Courier New" w:cs="Courier New"/>
-          <w:color w:val="000000"/>
-          <w:sz w:val="16"/>
-          <w:szCs w:val="16"/>
-        </w:rPr>
-        <w:t>val_acc</w:t>
-      </w:r>
-      <w:proofErr w:type="spellEnd"/>
-      <w:r>
-        <w:rPr>
-          <w:rFonts w:ascii="Courier New" w:hAnsi="Courier New" w:cs="Courier New"/>
-          <w:color w:val="000000"/>
-          <w:sz w:val="16"/>
-          <w:szCs w:val="16"/>
-        </w:rPr>
-        <w:t>: 0.0339</w:t>
+        <w:t>3/3 [==============================] - 11s 4s/step - loss: 3.7085 - acc: 0.0647 - val_loss: 3.7115 - val_acc: 0.0339</w:t>
       </w:r>
     </w:p>
     <w:p>
@@ -7164,27 +6156,7 @@
           <w:sz w:val="16"/>
           <w:szCs w:val="16"/>
         </w:rPr>
-        <w:t xml:space="preserve">Epoch 00004: </w:t>
-      </w:r>
-      <w:proofErr w:type="spellStart"/>
-      <w:r>
-        <w:rPr>
-          <w:rFonts w:ascii="Courier New" w:hAnsi="Courier New" w:cs="Courier New"/>
-          <w:color w:val="000000"/>
-          <w:sz w:val="16"/>
-          <w:szCs w:val="16"/>
-        </w:rPr>
-        <w:t>val_loss</w:t>
-      </w:r>
-      <w:proofErr w:type="spellEnd"/>
-      <w:r>
-        <w:rPr>
-          <w:rFonts w:ascii="Courier New" w:hAnsi="Courier New" w:cs="Courier New"/>
-          <w:color w:val="000000"/>
-          <w:sz w:val="16"/>
-          <w:szCs w:val="16"/>
-        </w:rPr>
-        <w:t xml:space="preserve"> improved from 3.71205 to 3.71146, saving model to models/best_1.h5</w:t>
+        <w:t>Epoch 00004: val_loss improved from 3.71205 to 3.71146, saving model to models/best_1.h5</w:t>
       </w:r>
     </w:p>
     <w:p>
@@ -7341,67 +6313,7 @@
           <w:sz w:val="16"/>
           <w:szCs w:val="16"/>
         </w:rPr>
-        <w:t xml:space="preserve">3/3 [==============================] - 15s 5s/step - loss: 3.7134 - </w:t>
-      </w:r>
-      <w:proofErr w:type="spellStart"/>
-      <w:r>
-        <w:rPr>
-          <w:rFonts w:ascii="Courier New" w:hAnsi="Courier New" w:cs="Courier New"/>
-          <w:color w:val="000000"/>
-          <w:sz w:val="16"/>
-          <w:szCs w:val="16"/>
-        </w:rPr>
-        <w:t>acc</w:t>
-      </w:r>
-      <w:proofErr w:type="spellEnd"/>
-      <w:r>
-        <w:rPr>
-          <w:rFonts w:ascii="Courier New" w:hAnsi="Courier New" w:cs="Courier New"/>
-          <w:color w:val="000000"/>
-          <w:sz w:val="16"/>
-          <w:szCs w:val="16"/>
-        </w:rPr>
-        <w:t xml:space="preserve">: 0.0220 - </w:t>
-      </w:r>
-      <w:proofErr w:type="spellStart"/>
-      <w:r>
-        <w:rPr>
-          <w:rFonts w:ascii="Courier New" w:hAnsi="Courier New" w:cs="Courier New"/>
-          <w:color w:val="000000"/>
-          <w:sz w:val="16"/>
-          <w:szCs w:val="16"/>
-        </w:rPr>
-        <w:t>val_loss</w:t>
-      </w:r>
-      <w:proofErr w:type="spellEnd"/>
-      <w:r>
-        <w:rPr>
-          <w:rFonts w:ascii="Courier New" w:hAnsi="Courier New" w:cs="Courier New"/>
-          <w:color w:val="000000"/>
-          <w:sz w:val="16"/>
-          <w:szCs w:val="16"/>
-        </w:rPr>
-        <w:t xml:space="preserve">: 3.7131 - </w:t>
-      </w:r>
-      <w:proofErr w:type="spellStart"/>
-      <w:r>
-        <w:rPr>
-          <w:rFonts w:ascii="Courier New" w:hAnsi="Courier New" w:cs="Courier New"/>
-          <w:color w:val="000000"/>
-          <w:sz w:val="16"/>
-          <w:szCs w:val="16"/>
-        </w:rPr>
-        <w:t>val_acc</w:t>
-      </w:r>
-      <w:proofErr w:type="spellEnd"/>
-      <w:r>
-        <w:rPr>
-          <w:rFonts w:ascii="Courier New" w:hAnsi="Courier New" w:cs="Courier New"/>
-          <w:color w:val="000000"/>
-          <w:sz w:val="16"/>
-          <w:szCs w:val="16"/>
-        </w:rPr>
-        <w:t>: 0.0465</w:t>
+        <w:t>3/3 [==============================] - 15s 5s/step - loss: 3.7134 - acc: 0.0220 - val_loss: 3.7131 - val_acc: 0.0465</w:t>
       </w:r>
     </w:p>
     <w:p>
@@ -7470,47 +6382,7 @@
           <w:sz w:val="16"/>
           <w:szCs w:val="16"/>
         </w:rPr>
-        <w:t xml:space="preserve">Epoch 00001: </w:t>
-      </w:r>
-      <w:proofErr w:type="spellStart"/>
-      <w:r>
-        <w:rPr>
-          <w:rFonts w:ascii="Courier New" w:hAnsi="Courier New" w:cs="Courier New"/>
-          <w:color w:val="000000"/>
-          <w:sz w:val="16"/>
-          <w:szCs w:val="16"/>
-        </w:rPr>
-        <w:t>val_loss</w:t>
-      </w:r>
-      <w:proofErr w:type="spellEnd"/>
-      <w:r>
-        <w:rPr>
-          <w:rFonts w:ascii="Courier New" w:hAnsi="Courier New" w:cs="Courier New"/>
-          <w:color w:val="000000"/>
-          <w:sz w:val="16"/>
-          <w:szCs w:val="16"/>
-        </w:rPr>
-        <w:t xml:space="preserve"> improved from </w:t>
-      </w:r>
-      <w:proofErr w:type="spellStart"/>
-      <w:r>
-        <w:rPr>
-          <w:rFonts w:ascii="Courier New" w:hAnsi="Courier New" w:cs="Courier New"/>
-          <w:color w:val="000000"/>
-          <w:sz w:val="16"/>
-          <w:szCs w:val="16"/>
-        </w:rPr>
-        <w:t>inf</w:t>
-      </w:r>
-      <w:proofErr w:type="spellEnd"/>
-      <w:r>
-        <w:rPr>
-          <w:rFonts w:ascii="Courier New" w:hAnsi="Courier New" w:cs="Courier New"/>
-          <w:color w:val="000000"/>
-          <w:sz w:val="16"/>
-          <w:szCs w:val="16"/>
-        </w:rPr>
-        <w:t xml:space="preserve"> to 3.71307, saving model to models/best_2.h5</w:t>
+        <w:t>Epoch 00001: val_loss improved from inf to 3.71307, saving model to models/best_2.h5</w:t>
       </w:r>
     </w:p>
     <w:p>
@@ -7588,67 +6460,7 @@
           <w:sz w:val="16"/>
           <w:szCs w:val="16"/>
         </w:rPr>
-        <w:t xml:space="preserve">3/3 [==============================] - 10s 3s/step - loss: 3.7129 - </w:t>
-      </w:r>
-      <w:proofErr w:type="spellStart"/>
-      <w:r>
-        <w:rPr>
-          <w:rFonts w:ascii="Courier New" w:hAnsi="Courier New" w:cs="Courier New"/>
-          <w:color w:val="000000"/>
-          <w:sz w:val="16"/>
-          <w:szCs w:val="16"/>
-        </w:rPr>
-        <w:t>acc</w:t>
-      </w:r>
-      <w:proofErr w:type="spellEnd"/>
-      <w:r>
-        <w:rPr>
-          <w:rFonts w:ascii="Courier New" w:hAnsi="Courier New" w:cs="Courier New"/>
-          <w:color w:val="000000"/>
-          <w:sz w:val="16"/>
-          <w:szCs w:val="16"/>
-        </w:rPr>
-        <w:t xml:space="preserve">: 0.0628 - </w:t>
-      </w:r>
-      <w:proofErr w:type="spellStart"/>
-      <w:r>
-        <w:rPr>
-          <w:rFonts w:ascii="Courier New" w:hAnsi="Courier New" w:cs="Courier New"/>
-          <w:color w:val="000000"/>
-          <w:sz w:val="16"/>
-          <w:szCs w:val="16"/>
-        </w:rPr>
-        <w:t>val_loss</w:t>
-      </w:r>
-      <w:proofErr w:type="spellEnd"/>
-      <w:r>
-        <w:rPr>
-          <w:rFonts w:ascii="Courier New" w:hAnsi="Courier New" w:cs="Courier New"/>
-          <w:color w:val="000000"/>
-          <w:sz w:val="16"/>
-          <w:szCs w:val="16"/>
-        </w:rPr>
-        <w:t xml:space="preserve">: 3.7125 - </w:t>
-      </w:r>
-      <w:proofErr w:type="spellStart"/>
-      <w:r>
-        <w:rPr>
-          <w:rFonts w:ascii="Courier New" w:hAnsi="Courier New" w:cs="Courier New"/>
-          <w:color w:val="000000"/>
-          <w:sz w:val="16"/>
-          <w:szCs w:val="16"/>
-        </w:rPr>
-        <w:t>val_acc</w:t>
-      </w:r>
-      <w:proofErr w:type="spellEnd"/>
-      <w:r>
-        <w:rPr>
-          <w:rFonts w:ascii="Courier New" w:hAnsi="Courier New" w:cs="Courier New"/>
-          <w:color w:val="000000"/>
-          <w:sz w:val="16"/>
-          <w:szCs w:val="16"/>
-        </w:rPr>
-        <w:t>: 0.0465</w:t>
+        <w:t>3/3 [==============================] - 10s 3s/step - loss: 3.7129 - acc: 0.0628 - val_loss: 3.7125 - val_acc: 0.0465</w:t>
       </w:r>
     </w:p>
     <w:p>
@@ -7717,27 +6529,7 @@
           <w:sz w:val="16"/>
           <w:szCs w:val="16"/>
         </w:rPr>
-        <w:t xml:space="preserve">Epoch 00002: </w:t>
-      </w:r>
-      <w:proofErr w:type="spellStart"/>
-      <w:r>
-        <w:rPr>
-          <w:rFonts w:ascii="Courier New" w:hAnsi="Courier New" w:cs="Courier New"/>
-          <w:color w:val="000000"/>
-          <w:sz w:val="16"/>
-          <w:szCs w:val="16"/>
-        </w:rPr>
-        <w:t>val_loss</w:t>
-      </w:r>
-      <w:proofErr w:type="spellEnd"/>
-      <w:r>
-        <w:rPr>
-          <w:rFonts w:ascii="Courier New" w:hAnsi="Courier New" w:cs="Courier New"/>
-          <w:color w:val="000000"/>
-          <w:sz w:val="16"/>
-          <w:szCs w:val="16"/>
-        </w:rPr>
-        <w:t xml:space="preserve"> improved from 3.71307 to 3.71255, saving model to models/best_2.h5</w:t>
+        <w:t>Epoch 00002: val_loss improved from 3.71307 to 3.71255, saving model to models/best_2.h5</w:t>
       </w:r>
     </w:p>
     <w:p>
@@ -7815,67 +6607,7 @@
           <w:sz w:val="16"/>
           <w:szCs w:val="16"/>
         </w:rPr>
-        <w:t xml:space="preserve">3/3 [==============================] - 11s 4s/step - loss: 3.7119 - </w:t>
-      </w:r>
-      <w:proofErr w:type="spellStart"/>
-      <w:r>
-        <w:rPr>
-          <w:rFonts w:ascii="Courier New" w:hAnsi="Courier New" w:cs="Courier New"/>
-          <w:color w:val="000000"/>
-          <w:sz w:val="16"/>
-          <w:szCs w:val="16"/>
-        </w:rPr>
-        <w:t>acc</w:t>
-      </w:r>
-      <w:proofErr w:type="spellEnd"/>
-      <w:r>
-        <w:rPr>
-          <w:rFonts w:ascii="Courier New" w:hAnsi="Courier New" w:cs="Courier New"/>
-          <w:color w:val="000000"/>
-          <w:sz w:val="16"/>
-          <w:szCs w:val="16"/>
-        </w:rPr>
-        <w:t xml:space="preserve">: 0.0691 - </w:t>
-      </w:r>
-      <w:proofErr w:type="spellStart"/>
-      <w:r>
-        <w:rPr>
-          <w:rFonts w:ascii="Courier New" w:hAnsi="Courier New" w:cs="Courier New"/>
-          <w:color w:val="000000"/>
-          <w:sz w:val="16"/>
-          <w:szCs w:val="16"/>
-        </w:rPr>
-        <w:t>val_loss</w:t>
-      </w:r>
-      <w:proofErr w:type="spellEnd"/>
-      <w:r>
-        <w:rPr>
-          <w:rFonts w:ascii="Courier New" w:hAnsi="Courier New" w:cs="Courier New"/>
-          <w:color w:val="000000"/>
-          <w:sz w:val="16"/>
-          <w:szCs w:val="16"/>
-        </w:rPr>
-        <w:t xml:space="preserve">: 3.7119 - </w:t>
-      </w:r>
-      <w:proofErr w:type="spellStart"/>
-      <w:r>
-        <w:rPr>
-          <w:rFonts w:ascii="Courier New" w:hAnsi="Courier New" w:cs="Courier New"/>
-          <w:color w:val="000000"/>
-          <w:sz w:val="16"/>
-          <w:szCs w:val="16"/>
-        </w:rPr>
-        <w:t>val_acc</w:t>
-      </w:r>
-      <w:proofErr w:type="spellEnd"/>
-      <w:r>
-        <w:rPr>
-          <w:rFonts w:ascii="Courier New" w:hAnsi="Courier New" w:cs="Courier New"/>
-          <w:color w:val="000000"/>
-          <w:sz w:val="16"/>
-          <w:szCs w:val="16"/>
-        </w:rPr>
-        <w:t>: 0.0465</w:t>
+        <w:t>3/3 [==============================] - 11s 4s/step - loss: 3.7119 - acc: 0.0691 - val_loss: 3.7119 - val_acc: 0.0465</w:t>
       </w:r>
     </w:p>
     <w:p>
@@ -7944,27 +6676,7 @@
           <w:sz w:val="16"/>
           <w:szCs w:val="16"/>
         </w:rPr>
-        <w:t xml:space="preserve">Epoch 00003: </w:t>
-      </w:r>
-      <w:proofErr w:type="spellStart"/>
-      <w:r>
-        <w:rPr>
-          <w:rFonts w:ascii="Courier New" w:hAnsi="Courier New" w:cs="Courier New"/>
-          <w:color w:val="000000"/>
-          <w:sz w:val="16"/>
-          <w:szCs w:val="16"/>
-        </w:rPr>
-        <w:t>val_loss</w:t>
-      </w:r>
-      <w:proofErr w:type="spellEnd"/>
-      <w:r>
-        <w:rPr>
-          <w:rFonts w:ascii="Courier New" w:hAnsi="Courier New" w:cs="Courier New"/>
-          <w:color w:val="000000"/>
-          <w:sz w:val="16"/>
-          <w:szCs w:val="16"/>
-        </w:rPr>
-        <w:t xml:space="preserve"> improved from 3.71255 to 3.71195, saving model to models/best_2.h5</w:t>
+        <w:t>Epoch 00003: val_loss improved from 3.71255 to 3.71195, saving model to models/best_2.h5</w:t>
       </w:r>
     </w:p>
     <w:p>
@@ -8042,67 +6754,7 @@
           <w:sz w:val="16"/>
           <w:szCs w:val="16"/>
         </w:rPr>
-        <w:t xml:space="preserve">3/3 [==============================] - 11s 4s/step - loss: 3.7112 - </w:t>
-      </w:r>
-      <w:proofErr w:type="spellStart"/>
-      <w:r>
-        <w:rPr>
-          <w:rFonts w:ascii="Courier New" w:hAnsi="Courier New" w:cs="Courier New"/>
-          <w:color w:val="000000"/>
-          <w:sz w:val="16"/>
-          <w:szCs w:val="16"/>
-        </w:rPr>
-        <w:t>acc</w:t>
-      </w:r>
-      <w:proofErr w:type="spellEnd"/>
-      <w:r>
-        <w:rPr>
-          <w:rFonts w:ascii="Courier New" w:hAnsi="Courier New" w:cs="Courier New"/>
-          <w:color w:val="000000"/>
-          <w:sz w:val="16"/>
-          <w:szCs w:val="16"/>
-        </w:rPr>
-        <w:t xml:space="preserve">: 0.0746 - </w:t>
-      </w:r>
-      <w:proofErr w:type="spellStart"/>
-      <w:r>
-        <w:rPr>
-          <w:rFonts w:ascii="Courier New" w:hAnsi="Courier New" w:cs="Courier New"/>
-          <w:color w:val="000000"/>
-          <w:sz w:val="16"/>
-          <w:szCs w:val="16"/>
-        </w:rPr>
-        <w:t>val_loss</w:t>
-      </w:r>
-      <w:proofErr w:type="spellEnd"/>
-      <w:r>
-        <w:rPr>
-          <w:rFonts w:ascii="Courier New" w:hAnsi="Courier New" w:cs="Courier New"/>
-          <w:color w:val="000000"/>
-          <w:sz w:val="16"/>
-          <w:szCs w:val="16"/>
-        </w:rPr>
-        <w:t xml:space="preserve">: 3.7113 - </w:t>
-      </w:r>
-      <w:proofErr w:type="spellStart"/>
-      <w:r>
-        <w:rPr>
-          <w:rFonts w:ascii="Courier New" w:hAnsi="Courier New" w:cs="Courier New"/>
-          <w:color w:val="000000"/>
-          <w:sz w:val="16"/>
-          <w:szCs w:val="16"/>
-        </w:rPr>
-        <w:t>val_acc</w:t>
-      </w:r>
-      <w:proofErr w:type="spellEnd"/>
-      <w:r>
-        <w:rPr>
-          <w:rFonts w:ascii="Courier New" w:hAnsi="Courier New" w:cs="Courier New"/>
-          <w:color w:val="000000"/>
-          <w:sz w:val="16"/>
-          <w:szCs w:val="16"/>
-        </w:rPr>
-        <w:t>: 0.0465</w:t>
+        <w:t>3/3 [==============================] - 11s 4s/step - loss: 3.7112 - acc: 0.0746 - val_loss: 3.7113 - val_acc: 0.0465</w:t>
       </w:r>
     </w:p>
     <w:p>
@@ -8171,27 +6823,7 @@
           <w:sz w:val="16"/>
           <w:szCs w:val="16"/>
         </w:rPr>
-        <w:t xml:space="preserve">Epoch 00004: </w:t>
-      </w:r>
-      <w:proofErr w:type="spellStart"/>
-      <w:r>
-        <w:rPr>
-          <w:rFonts w:ascii="Courier New" w:hAnsi="Courier New" w:cs="Courier New"/>
-          <w:color w:val="000000"/>
-          <w:sz w:val="16"/>
-          <w:szCs w:val="16"/>
-        </w:rPr>
-        <w:t>val_loss</w:t>
-      </w:r>
-      <w:proofErr w:type="spellEnd"/>
-      <w:r>
-        <w:rPr>
-          <w:rFonts w:ascii="Courier New" w:hAnsi="Courier New" w:cs="Courier New"/>
-          <w:color w:val="000000"/>
-          <w:sz w:val="16"/>
-          <w:szCs w:val="16"/>
-        </w:rPr>
-        <w:t xml:space="preserve"> improved from 3.71195 to 3.71125, saving model to models/best_2.h5</w:t>
+        <w:t>Epoch 00004: val_loss improved from 3.71195 to 3.71125, saving model to models/best_2.h5</w:t>
       </w:r>
     </w:p>
     <w:p>
@@ -8347,67 +6979,7 @@
           <w:sz w:val="16"/>
           <w:szCs w:val="16"/>
         </w:rPr>
-        <w:t xml:space="preserve">3/3 [==============================] - 14s 5s/step - loss: 3.7137 - </w:t>
-      </w:r>
-      <w:proofErr w:type="spellStart"/>
-      <w:r>
-        <w:rPr>
-          <w:rFonts w:ascii="Courier New" w:hAnsi="Courier New" w:cs="Courier New"/>
-          <w:color w:val="000000"/>
-          <w:sz w:val="16"/>
-          <w:szCs w:val="16"/>
-        </w:rPr>
-        <w:t>acc</w:t>
-      </w:r>
-      <w:proofErr w:type="spellEnd"/>
-      <w:r>
-        <w:rPr>
-          <w:rFonts w:ascii="Courier New" w:hAnsi="Courier New" w:cs="Courier New"/>
-          <w:color w:val="000000"/>
-          <w:sz w:val="16"/>
-          <w:szCs w:val="16"/>
-        </w:rPr>
-        <w:t xml:space="preserve">: 0.0428 - </w:t>
-      </w:r>
-      <w:proofErr w:type="spellStart"/>
-      <w:r>
-        <w:rPr>
-          <w:rFonts w:ascii="Courier New" w:hAnsi="Courier New" w:cs="Courier New"/>
-          <w:color w:val="000000"/>
-          <w:sz w:val="16"/>
-          <w:szCs w:val="16"/>
-        </w:rPr>
-        <w:t>val_loss</w:t>
-      </w:r>
-      <w:proofErr w:type="spellEnd"/>
-      <w:r>
-        <w:rPr>
-          <w:rFonts w:ascii="Courier New" w:hAnsi="Courier New" w:cs="Courier New"/>
-          <w:color w:val="000000"/>
-          <w:sz w:val="16"/>
-          <w:szCs w:val="16"/>
-        </w:rPr>
-        <w:t xml:space="preserve">: 3.7129 - </w:t>
-      </w:r>
-      <w:proofErr w:type="spellStart"/>
-      <w:r>
-        <w:rPr>
-          <w:rFonts w:ascii="Courier New" w:hAnsi="Courier New" w:cs="Courier New"/>
-          <w:color w:val="000000"/>
-          <w:sz w:val="16"/>
-          <w:szCs w:val="16"/>
-        </w:rPr>
-        <w:t>val_acc</w:t>
-      </w:r>
-      <w:proofErr w:type="spellEnd"/>
-      <w:r>
-        <w:rPr>
-          <w:rFonts w:ascii="Courier New" w:hAnsi="Courier New" w:cs="Courier New"/>
-          <w:color w:val="000000"/>
-          <w:sz w:val="16"/>
-          <w:szCs w:val="16"/>
-        </w:rPr>
-        <w:t>: 0.0606</w:t>
+        <w:t>3/3 [==============================] - 14s 5s/step - loss: 3.7137 - acc: 0.0428 - val_loss: 3.7129 - val_acc: 0.0606</w:t>
       </w:r>
     </w:p>
     <w:p>
@@ -8476,47 +7048,7 @@
           <w:sz w:val="16"/>
           <w:szCs w:val="16"/>
         </w:rPr>
-        <w:t xml:space="preserve">Epoch 00001: </w:t>
-      </w:r>
-      <w:proofErr w:type="spellStart"/>
-      <w:r>
-        <w:rPr>
-          <w:rFonts w:ascii="Courier New" w:hAnsi="Courier New" w:cs="Courier New"/>
-          <w:color w:val="000000"/>
-          <w:sz w:val="16"/>
-          <w:szCs w:val="16"/>
-        </w:rPr>
-        <w:t>val_loss</w:t>
-      </w:r>
-      <w:proofErr w:type="spellEnd"/>
-      <w:r>
-        <w:rPr>
-          <w:rFonts w:ascii="Courier New" w:hAnsi="Courier New" w:cs="Courier New"/>
-          <w:color w:val="000000"/>
-          <w:sz w:val="16"/>
-          <w:szCs w:val="16"/>
-        </w:rPr>
-        <w:t xml:space="preserve"> improved from </w:t>
-      </w:r>
-      <w:proofErr w:type="spellStart"/>
-      <w:r>
-        <w:rPr>
-          <w:rFonts w:ascii="Courier New" w:hAnsi="Courier New" w:cs="Courier New"/>
-          <w:color w:val="000000"/>
-          <w:sz w:val="16"/>
-          <w:szCs w:val="16"/>
-        </w:rPr>
-        <w:t>inf</w:t>
-      </w:r>
-      <w:proofErr w:type="spellEnd"/>
-      <w:r>
-        <w:rPr>
-          <w:rFonts w:ascii="Courier New" w:hAnsi="Courier New" w:cs="Courier New"/>
-          <w:color w:val="000000"/>
-          <w:sz w:val="16"/>
-          <w:szCs w:val="16"/>
-        </w:rPr>
-        <w:t xml:space="preserve"> to 3.71286, saving model to models/best_3.h5</w:t>
+        <w:t>Epoch 00001: val_loss improved from inf to 3.71286, saving model to models/best_3.h5</w:t>
       </w:r>
     </w:p>
     <w:p>
@@ -8594,67 +7126,7 @@
           <w:sz w:val="16"/>
           <w:szCs w:val="16"/>
         </w:rPr>
-        <w:t xml:space="preserve">3/3 [==============================] - 9s 3s/step - loss: 3.7131 - </w:t>
-      </w:r>
-      <w:proofErr w:type="spellStart"/>
-      <w:r>
-        <w:rPr>
-          <w:rFonts w:ascii="Courier New" w:hAnsi="Courier New" w:cs="Courier New"/>
-          <w:color w:val="000000"/>
-          <w:sz w:val="16"/>
-          <w:szCs w:val="16"/>
-        </w:rPr>
-        <w:t>acc</w:t>
-      </w:r>
-      <w:proofErr w:type="spellEnd"/>
-      <w:r>
-        <w:rPr>
-          <w:rFonts w:ascii="Courier New" w:hAnsi="Courier New" w:cs="Courier New"/>
-          <w:color w:val="000000"/>
-          <w:sz w:val="16"/>
-          <w:szCs w:val="16"/>
-        </w:rPr>
-        <w:t xml:space="preserve">: 0.0374 - </w:t>
-      </w:r>
-      <w:proofErr w:type="spellStart"/>
-      <w:r>
-        <w:rPr>
-          <w:rFonts w:ascii="Courier New" w:hAnsi="Courier New" w:cs="Courier New"/>
-          <w:color w:val="000000"/>
-          <w:sz w:val="16"/>
-          <w:szCs w:val="16"/>
-        </w:rPr>
-        <w:t>val_loss</w:t>
-      </w:r>
-      <w:proofErr w:type="spellEnd"/>
-      <w:r>
-        <w:rPr>
-          <w:rFonts w:ascii="Courier New" w:hAnsi="Courier New" w:cs="Courier New"/>
-          <w:color w:val="000000"/>
-          <w:sz w:val="16"/>
-          <w:szCs w:val="16"/>
-        </w:rPr>
-        <w:t xml:space="preserve">: 3.7123 - </w:t>
-      </w:r>
-      <w:proofErr w:type="spellStart"/>
-      <w:r>
-        <w:rPr>
-          <w:rFonts w:ascii="Courier New" w:hAnsi="Courier New" w:cs="Courier New"/>
-          <w:color w:val="000000"/>
-          <w:sz w:val="16"/>
-          <w:szCs w:val="16"/>
-        </w:rPr>
-        <w:t>val_acc</w:t>
-      </w:r>
-      <w:proofErr w:type="spellEnd"/>
-      <w:r>
-        <w:rPr>
-          <w:rFonts w:ascii="Courier New" w:hAnsi="Courier New" w:cs="Courier New"/>
-          <w:color w:val="000000"/>
-          <w:sz w:val="16"/>
-          <w:szCs w:val="16"/>
-        </w:rPr>
-        <w:t>: 0.0909</w:t>
+        <w:t>3/3 [==============================] - 9s 3s/step - loss: 3.7131 - acc: 0.0374 - val_loss: 3.7123 - val_acc: 0.0909</w:t>
       </w:r>
     </w:p>
     <w:p>
@@ -8723,27 +7195,7 @@
           <w:sz w:val="16"/>
           <w:szCs w:val="16"/>
         </w:rPr>
-        <w:t xml:space="preserve">Epoch 00002: </w:t>
-      </w:r>
-      <w:proofErr w:type="spellStart"/>
-      <w:r>
-        <w:rPr>
-          <w:rFonts w:ascii="Courier New" w:hAnsi="Courier New" w:cs="Courier New"/>
-          <w:color w:val="000000"/>
-          <w:sz w:val="16"/>
-          <w:szCs w:val="16"/>
-        </w:rPr>
-        <w:t>val_loss</w:t>
-      </w:r>
-      <w:proofErr w:type="spellEnd"/>
-      <w:r>
-        <w:rPr>
-          <w:rFonts w:ascii="Courier New" w:hAnsi="Courier New" w:cs="Courier New"/>
-          <w:color w:val="000000"/>
-          <w:sz w:val="16"/>
-          <w:szCs w:val="16"/>
-        </w:rPr>
-        <w:t xml:space="preserve"> improved from 3.71286 to 3.71235, saving model to models/best_3.h5</w:t>
+        <w:t>Epoch 00002: val_loss improved from 3.71286 to 3.71235, saving model to models/best_3.h5</w:t>
       </w:r>
     </w:p>
     <w:p>
@@ -8821,67 +7273,7 @@
           <w:sz w:val="16"/>
           <w:szCs w:val="16"/>
         </w:rPr>
-        <w:t xml:space="preserve">3/3 [==============================] - 11s 4s/step - loss: 3.7125 - </w:t>
-      </w:r>
-      <w:proofErr w:type="spellStart"/>
-      <w:r>
-        <w:rPr>
-          <w:rFonts w:ascii="Courier New" w:hAnsi="Courier New" w:cs="Courier New"/>
-          <w:color w:val="000000"/>
-          <w:sz w:val="16"/>
-          <w:szCs w:val="16"/>
-        </w:rPr>
-        <w:t>acc</w:t>
-      </w:r>
-      <w:proofErr w:type="spellEnd"/>
-      <w:r>
-        <w:rPr>
-          <w:rFonts w:ascii="Courier New" w:hAnsi="Courier New" w:cs="Courier New"/>
-          <w:color w:val="000000"/>
-          <w:sz w:val="16"/>
-          <w:szCs w:val="16"/>
-        </w:rPr>
-        <w:t xml:space="preserve">: 0.0399 - </w:t>
-      </w:r>
-      <w:proofErr w:type="spellStart"/>
-      <w:r>
-        <w:rPr>
-          <w:rFonts w:ascii="Courier New" w:hAnsi="Courier New" w:cs="Courier New"/>
-          <w:color w:val="000000"/>
-          <w:sz w:val="16"/>
-          <w:szCs w:val="16"/>
-        </w:rPr>
-        <w:t>val_loss</w:t>
-      </w:r>
-      <w:proofErr w:type="spellEnd"/>
-      <w:r>
-        <w:rPr>
-          <w:rFonts w:ascii="Courier New" w:hAnsi="Courier New" w:cs="Courier New"/>
-          <w:color w:val="000000"/>
-          <w:sz w:val="16"/>
-          <w:szCs w:val="16"/>
-        </w:rPr>
-        <w:t xml:space="preserve">: 3.7118 - </w:t>
-      </w:r>
-      <w:proofErr w:type="spellStart"/>
-      <w:r>
-        <w:rPr>
-          <w:rFonts w:ascii="Courier New" w:hAnsi="Courier New" w:cs="Courier New"/>
-          <w:color w:val="000000"/>
-          <w:sz w:val="16"/>
-          <w:szCs w:val="16"/>
-        </w:rPr>
-        <w:t>val_acc</w:t>
-      </w:r>
-      <w:proofErr w:type="spellEnd"/>
-      <w:r>
-        <w:rPr>
-          <w:rFonts w:ascii="Courier New" w:hAnsi="Courier New" w:cs="Courier New"/>
-          <w:color w:val="000000"/>
-          <w:sz w:val="16"/>
-          <w:szCs w:val="16"/>
-        </w:rPr>
-        <w:t>: 0.0909</w:t>
+        <w:t>3/3 [==============================] - 11s 4s/step - loss: 3.7125 - acc: 0.0399 - val_loss: 3.7118 - val_acc: 0.0909</w:t>
       </w:r>
     </w:p>
     <w:p>
@@ -8950,27 +7342,7 @@
           <w:sz w:val="16"/>
           <w:szCs w:val="16"/>
         </w:rPr>
-        <w:t xml:space="preserve">Epoch 00003: </w:t>
-      </w:r>
-      <w:proofErr w:type="spellStart"/>
-      <w:r>
-        <w:rPr>
-          <w:rFonts w:ascii="Courier New" w:hAnsi="Courier New" w:cs="Courier New"/>
-          <w:color w:val="000000"/>
-          <w:sz w:val="16"/>
-          <w:szCs w:val="16"/>
-        </w:rPr>
-        <w:t>val_loss</w:t>
-      </w:r>
-      <w:proofErr w:type="spellEnd"/>
-      <w:r>
-        <w:rPr>
-          <w:rFonts w:ascii="Courier New" w:hAnsi="Courier New" w:cs="Courier New"/>
-          <w:color w:val="000000"/>
-          <w:sz w:val="16"/>
-          <w:szCs w:val="16"/>
-        </w:rPr>
-        <w:t xml:space="preserve"> improved from 3.71235 to 3.71177, saving model to models/best_3.h5</w:t>
+        <w:t>Epoch 00003: val_loss improved from 3.71235 to 3.71177, saving model to models/best_3.h5</w:t>
       </w:r>
     </w:p>
     <w:p>
@@ -9048,67 +7420,7 @@
           <w:sz w:val="16"/>
           <w:szCs w:val="16"/>
         </w:rPr>
-        <w:t xml:space="preserve">3/3 [==============================] - 9s 3s/step - loss: 3.7120 - </w:t>
-      </w:r>
-      <w:proofErr w:type="spellStart"/>
-      <w:r>
-        <w:rPr>
-          <w:rFonts w:ascii="Courier New" w:hAnsi="Courier New" w:cs="Courier New"/>
-          <w:color w:val="000000"/>
-          <w:sz w:val="16"/>
-          <w:szCs w:val="16"/>
-        </w:rPr>
-        <w:t>acc</w:t>
-      </w:r>
-      <w:proofErr w:type="spellEnd"/>
-      <w:r>
-        <w:rPr>
-          <w:rFonts w:ascii="Courier New" w:hAnsi="Courier New" w:cs="Courier New"/>
-          <w:color w:val="000000"/>
-          <w:sz w:val="16"/>
-          <w:szCs w:val="16"/>
-        </w:rPr>
-        <w:t xml:space="preserve">: 0.0453 - </w:t>
-      </w:r>
-      <w:proofErr w:type="spellStart"/>
-      <w:r>
-        <w:rPr>
-          <w:rFonts w:ascii="Courier New" w:hAnsi="Courier New" w:cs="Courier New"/>
-          <w:color w:val="000000"/>
-          <w:sz w:val="16"/>
-          <w:szCs w:val="16"/>
-        </w:rPr>
-        <w:t>val_loss</w:t>
-      </w:r>
-      <w:proofErr w:type="spellEnd"/>
-      <w:r>
-        <w:rPr>
-          <w:rFonts w:ascii="Courier New" w:hAnsi="Courier New" w:cs="Courier New"/>
-          <w:color w:val="000000"/>
-          <w:sz w:val="16"/>
-          <w:szCs w:val="16"/>
-        </w:rPr>
-        <w:t xml:space="preserve">: 3.7111 - </w:t>
-      </w:r>
-      <w:proofErr w:type="spellStart"/>
-      <w:r>
-        <w:rPr>
-          <w:rFonts w:ascii="Courier New" w:hAnsi="Courier New" w:cs="Courier New"/>
-          <w:color w:val="000000"/>
-          <w:sz w:val="16"/>
-          <w:szCs w:val="16"/>
-        </w:rPr>
-        <w:t>val_acc</w:t>
-      </w:r>
-      <w:proofErr w:type="spellEnd"/>
-      <w:r>
-        <w:rPr>
-          <w:rFonts w:ascii="Courier New" w:hAnsi="Courier New" w:cs="Courier New"/>
-          <w:color w:val="000000"/>
-          <w:sz w:val="16"/>
-          <w:szCs w:val="16"/>
-        </w:rPr>
-        <w:t>: 0.0606</w:t>
+        <w:t>3/3 [==============================] - 9s 3s/step - loss: 3.7120 - acc: 0.0453 - val_loss: 3.7111 - val_acc: 0.0606</w:t>
       </w:r>
     </w:p>
     <w:p>
@@ -9177,27 +7489,7 @@
           <w:sz w:val="16"/>
           <w:szCs w:val="16"/>
         </w:rPr>
-        <w:t xml:space="preserve">Epoch 00004: </w:t>
-      </w:r>
-      <w:proofErr w:type="spellStart"/>
-      <w:r>
-        <w:rPr>
-          <w:rFonts w:ascii="Courier New" w:hAnsi="Courier New" w:cs="Courier New"/>
-          <w:color w:val="000000"/>
-          <w:sz w:val="16"/>
-          <w:szCs w:val="16"/>
-        </w:rPr>
-        <w:t>val_loss</w:t>
-      </w:r>
-      <w:proofErr w:type="spellEnd"/>
-      <w:r>
-        <w:rPr>
-          <w:rFonts w:ascii="Courier New" w:hAnsi="Courier New" w:cs="Courier New"/>
-          <w:color w:val="000000"/>
-          <w:sz w:val="16"/>
-          <w:szCs w:val="16"/>
-        </w:rPr>
-        <w:t xml:space="preserve"> improved from 3.71177 to 3.71108, saving model to models/best_3.h5</w:t>
+        <w:t>Epoch 00004: val_loss improved from 3.71177 to 3.71108, saving model to models/best_3.h5</w:t>
       </w:r>
     </w:p>
     <w:p>
@@ -9247,7 +7539,6 @@
         </w:rPr>
         <w:t>Config(</w:t>
       </w:r>
-      <w:proofErr w:type="spellStart"/>
       <w:proofErr w:type="gramEnd"/>
       <w:r>
         <w:rPr>
@@ -9255,34 +7546,31 @@
           <w:sz w:val="20"/>
           <w:szCs w:val="20"/>
         </w:rPr>
-        <w:t>sampling_rate</w:t>
-      </w:r>
-      <w:proofErr w:type="spellEnd"/>
+        <w:t>sampling_rate=16000, audio_duration=</w:t>
+      </w:r>
       <w:r>
         <w:rPr>
           <w:i/>
           <w:sz w:val="20"/>
           <w:szCs w:val="20"/>
         </w:rPr>
-        <w:t xml:space="preserve">=16000, </w:t>
-      </w:r>
-      <w:proofErr w:type="spellStart"/>
+        <w:t>4</w:t>
+      </w:r>
       <w:r>
         <w:rPr>
           <w:i/>
           <w:sz w:val="20"/>
           <w:szCs w:val="20"/>
         </w:rPr>
-        <w:t>audio_duration</w:t>
-      </w:r>
-      <w:proofErr w:type="spellEnd"/>
+        <w:t>, n_folds=</w:t>
+      </w:r>
       <w:r>
         <w:rPr>
           <w:i/>
           <w:sz w:val="20"/>
           <w:szCs w:val="20"/>
         </w:rPr>
-        <w:t>=</w:t>
+        <w:t>2</w:t>
       </w:r>
       <w:r>
         <w:rPr>
@@ -9290,67 +7578,7 @@
           <w:sz w:val="20"/>
           <w:szCs w:val="20"/>
         </w:rPr>
-        <w:t>4</w:t>
-      </w:r>
-      <w:r>
-        <w:rPr>
-          <w:i/>
-          <w:sz w:val="20"/>
-          <w:szCs w:val="20"/>
-        </w:rPr>
-        <w:t xml:space="preserve">, </w:t>
-      </w:r>
-      <w:proofErr w:type="spellStart"/>
-      <w:r>
-        <w:rPr>
-          <w:i/>
-          <w:sz w:val="20"/>
-          <w:szCs w:val="20"/>
-        </w:rPr>
-        <w:t>n_folds</w:t>
-      </w:r>
-      <w:proofErr w:type="spellEnd"/>
-      <w:r>
-        <w:rPr>
-          <w:i/>
-          <w:sz w:val="20"/>
-          <w:szCs w:val="20"/>
-        </w:rPr>
-        <w:t>=</w:t>
-      </w:r>
-      <w:r>
-        <w:rPr>
-          <w:i/>
-          <w:sz w:val="20"/>
-          <w:szCs w:val="20"/>
-        </w:rPr>
-        <w:t>2</w:t>
-      </w:r>
-      <w:r>
-        <w:rPr>
-          <w:i/>
-          <w:sz w:val="20"/>
-          <w:szCs w:val="20"/>
-        </w:rPr>
-        <w:t xml:space="preserve">, </w:t>
-      </w:r>
-      <w:proofErr w:type="spellStart"/>
-      <w:r>
-        <w:rPr>
-          <w:i/>
-          <w:sz w:val="20"/>
-          <w:szCs w:val="20"/>
-        </w:rPr>
-        <w:t>max_epochs</w:t>
-      </w:r>
-      <w:proofErr w:type="spellEnd"/>
-      <w:r>
-        <w:rPr>
-          <w:i/>
-          <w:sz w:val="20"/>
-          <w:szCs w:val="20"/>
-        </w:rPr>
-        <w:t>=4)</w:t>
+        <w:t>, max_epochs=4)</w:t>
       </w:r>
     </w:p>
     <w:p/>
@@ -9507,67 +7735,7 @@
           <w:sz w:val="16"/>
           <w:szCs w:val="16"/>
         </w:rPr>
-        <w:t xml:space="preserve">2/2 [==============================] - 20s 10s/step - loss: 3.7138 - </w:t>
-      </w:r>
-      <w:proofErr w:type="spellStart"/>
-      <w:r>
-        <w:rPr>
-          <w:rFonts w:ascii="Courier New" w:hAnsi="Courier New" w:cs="Courier New"/>
-          <w:color w:val="000000"/>
-          <w:sz w:val="16"/>
-          <w:szCs w:val="16"/>
-        </w:rPr>
-        <w:t>acc</w:t>
-      </w:r>
-      <w:proofErr w:type="spellEnd"/>
-      <w:r>
-        <w:rPr>
-          <w:rFonts w:ascii="Courier New" w:hAnsi="Courier New" w:cs="Courier New"/>
-          <w:color w:val="000000"/>
-          <w:sz w:val="16"/>
-          <w:szCs w:val="16"/>
-        </w:rPr>
-        <w:t xml:space="preserve">: 0.0155 - </w:t>
-      </w:r>
-      <w:proofErr w:type="spellStart"/>
-      <w:r>
-        <w:rPr>
-          <w:rFonts w:ascii="Courier New" w:hAnsi="Courier New" w:cs="Courier New"/>
-          <w:color w:val="000000"/>
-          <w:sz w:val="16"/>
-          <w:szCs w:val="16"/>
-        </w:rPr>
-        <w:t>val_loss</w:t>
-      </w:r>
-      <w:proofErr w:type="spellEnd"/>
-      <w:r>
-        <w:rPr>
-          <w:rFonts w:ascii="Courier New" w:hAnsi="Courier New" w:cs="Courier New"/>
-          <w:color w:val="000000"/>
-          <w:sz w:val="16"/>
-          <w:szCs w:val="16"/>
-        </w:rPr>
-        <w:t xml:space="preserve">: 3.7134 - </w:t>
-      </w:r>
-      <w:proofErr w:type="spellStart"/>
-      <w:r>
-        <w:rPr>
-          <w:rFonts w:ascii="Courier New" w:hAnsi="Courier New" w:cs="Courier New"/>
-          <w:color w:val="000000"/>
-          <w:sz w:val="16"/>
-          <w:szCs w:val="16"/>
-        </w:rPr>
-        <w:t>val_acc</w:t>
-      </w:r>
-      <w:proofErr w:type="spellEnd"/>
-      <w:r>
-        <w:rPr>
-          <w:rFonts w:ascii="Courier New" w:hAnsi="Courier New" w:cs="Courier New"/>
-          <w:color w:val="000000"/>
-          <w:sz w:val="16"/>
-          <w:szCs w:val="16"/>
-        </w:rPr>
-        <w:t>: 0.0648</w:t>
+        <w:t>2/2 [==============================] - 20s 10s/step - loss: 3.7138 - acc: 0.0155 - val_loss: 3.7134 - val_acc: 0.0648</w:t>
       </w:r>
     </w:p>
     <w:p>
@@ -9636,47 +7804,7 @@
           <w:sz w:val="16"/>
           <w:szCs w:val="16"/>
         </w:rPr>
-        <w:t xml:space="preserve">Epoch 00001: </w:t>
-      </w:r>
-      <w:proofErr w:type="spellStart"/>
-      <w:r>
-        <w:rPr>
-          <w:rFonts w:ascii="Courier New" w:hAnsi="Courier New" w:cs="Courier New"/>
-          <w:color w:val="000000"/>
-          <w:sz w:val="16"/>
-          <w:szCs w:val="16"/>
-        </w:rPr>
-        <w:t>val_loss</w:t>
-      </w:r>
-      <w:proofErr w:type="spellEnd"/>
-      <w:r>
-        <w:rPr>
-          <w:rFonts w:ascii="Courier New" w:hAnsi="Courier New" w:cs="Courier New"/>
-          <w:color w:val="000000"/>
-          <w:sz w:val="16"/>
-          <w:szCs w:val="16"/>
-        </w:rPr>
-        <w:t xml:space="preserve"> improved from </w:t>
-      </w:r>
-      <w:proofErr w:type="spellStart"/>
-      <w:r>
-        <w:rPr>
-          <w:rFonts w:ascii="Courier New" w:hAnsi="Courier New" w:cs="Courier New"/>
-          <w:color w:val="000000"/>
-          <w:sz w:val="16"/>
-          <w:szCs w:val="16"/>
-        </w:rPr>
-        <w:t>inf</w:t>
-      </w:r>
-      <w:proofErr w:type="spellEnd"/>
-      <w:r>
-        <w:rPr>
-          <w:rFonts w:ascii="Courier New" w:hAnsi="Courier New" w:cs="Courier New"/>
-          <w:color w:val="000000"/>
-          <w:sz w:val="16"/>
-          <w:szCs w:val="16"/>
-        </w:rPr>
-        <w:t xml:space="preserve"> to 3.71344, saving model to models/best_0.h5</w:t>
+        <w:t>Epoch 00001: val_loss improved from inf to 3.71344, saving model to models/best_0.h5</w:t>
       </w:r>
     </w:p>
     <w:p>
@@ -9754,67 +7882,7 @@
           <w:sz w:val="16"/>
           <w:szCs w:val="16"/>
         </w:rPr>
-        <w:t xml:space="preserve">2/2 [==============================] - 15s 7s/step - loss: 3.7133 - </w:t>
-      </w:r>
-      <w:proofErr w:type="spellStart"/>
-      <w:r>
-        <w:rPr>
-          <w:rFonts w:ascii="Courier New" w:hAnsi="Courier New" w:cs="Courier New"/>
-          <w:color w:val="000000"/>
-          <w:sz w:val="16"/>
-          <w:szCs w:val="16"/>
-        </w:rPr>
-        <w:t>acc</w:t>
-      </w:r>
-      <w:proofErr w:type="spellEnd"/>
-      <w:r>
-        <w:rPr>
-          <w:rFonts w:ascii="Courier New" w:hAnsi="Courier New" w:cs="Courier New"/>
-          <w:color w:val="000000"/>
-          <w:sz w:val="16"/>
-          <w:szCs w:val="16"/>
-        </w:rPr>
-        <w:t xml:space="preserve">: 0.0576 - </w:t>
-      </w:r>
-      <w:proofErr w:type="spellStart"/>
-      <w:r>
-        <w:rPr>
-          <w:rFonts w:ascii="Courier New" w:hAnsi="Courier New" w:cs="Courier New"/>
-          <w:color w:val="000000"/>
-          <w:sz w:val="16"/>
-          <w:szCs w:val="16"/>
-        </w:rPr>
-        <w:t>val_loss</w:t>
-      </w:r>
-      <w:proofErr w:type="spellEnd"/>
-      <w:r>
-        <w:rPr>
-          <w:rFonts w:ascii="Courier New" w:hAnsi="Courier New" w:cs="Courier New"/>
-          <w:color w:val="000000"/>
-          <w:sz w:val="16"/>
-          <w:szCs w:val="16"/>
-        </w:rPr>
-        <w:t xml:space="preserve">: 3.7131 - </w:t>
-      </w:r>
-      <w:proofErr w:type="spellStart"/>
-      <w:r>
-        <w:rPr>
-          <w:rFonts w:ascii="Courier New" w:hAnsi="Courier New" w:cs="Courier New"/>
-          <w:color w:val="000000"/>
-          <w:sz w:val="16"/>
-          <w:szCs w:val="16"/>
-        </w:rPr>
-        <w:t>val_acc</w:t>
-      </w:r>
-      <w:proofErr w:type="spellEnd"/>
-      <w:r>
-        <w:rPr>
-          <w:rFonts w:ascii="Courier New" w:hAnsi="Courier New" w:cs="Courier New"/>
-          <w:color w:val="000000"/>
-          <w:sz w:val="16"/>
-          <w:szCs w:val="16"/>
-        </w:rPr>
-        <w:t>: 0.0648</w:t>
+        <w:t>2/2 [==============================] - 15s 7s/step - loss: 3.7133 - acc: 0.0576 - val_loss: 3.7131 - val_acc: 0.0648</w:t>
       </w:r>
     </w:p>
     <w:p>
@@ -9883,27 +7951,7 @@
           <w:sz w:val="16"/>
           <w:szCs w:val="16"/>
         </w:rPr>
-        <w:t xml:space="preserve">Epoch 00002: </w:t>
-      </w:r>
-      <w:proofErr w:type="spellStart"/>
-      <w:r>
-        <w:rPr>
-          <w:rFonts w:ascii="Courier New" w:hAnsi="Courier New" w:cs="Courier New"/>
-          <w:color w:val="000000"/>
-          <w:sz w:val="16"/>
-          <w:szCs w:val="16"/>
-        </w:rPr>
-        <w:t>val_loss</w:t>
-      </w:r>
-      <w:proofErr w:type="spellEnd"/>
-      <w:r>
-        <w:rPr>
-          <w:rFonts w:ascii="Courier New" w:hAnsi="Courier New" w:cs="Courier New"/>
-          <w:color w:val="000000"/>
-          <w:sz w:val="16"/>
-          <w:szCs w:val="16"/>
-        </w:rPr>
-        <w:t xml:space="preserve"> improved from 3.71344 to 3.71310, saving model to models/best_0.h5</w:t>
+        <w:t>Epoch 00002: val_loss improved from 3.71344 to 3.71310, saving model to models/best_0.h5</w:t>
       </w:r>
     </w:p>
     <w:p>
@@ -9981,67 +8029,7 @@
           <w:sz w:val="16"/>
           <w:szCs w:val="16"/>
         </w:rPr>
-        <w:t xml:space="preserve">2/2 [==============================] - 15s 8s/step - loss: 3.7127 - </w:t>
-      </w:r>
-      <w:proofErr w:type="spellStart"/>
-      <w:r>
-        <w:rPr>
-          <w:rFonts w:ascii="Courier New" w:hAnsi="Courier New" w:cs="Courier New"/>
-          <w:color w:val="000000"/>
-          <w:sz w:val="16"/>
-          <w:szCs w:val="16"/>
-        </w:rPr>
-        <w:t>acc</w:t>
-      </w:r>
-      <w:proofErr w:type="spellEnd"/>
-      <w:r>
-        <w:rPr>
-          <w:rFonts w:ascii="Courier New" w:hAnsi="Courier New" w:cs="Courier New"/>
-          <w:color w:val="000000"/>
-          <w:sz w:val="16"/>
-          <w:szCs w:val="16"/>
-        </w:rPr>
-        <w:t xml:space="preserve">: 0.0420 - </w:t>
-      </w:r>
-      <w:proofErr w:type="spellStart"/>
-      <w:r>
-        <w:rPr>
-          <w:rFonts w:ascii="Courier New" w:hAnsi="Courier New" w:cs="Courier New"/>
-          <w:color w:val="000000"/>
-          <w:sz w:val="16"/>
-          <w:szCs w:val="16"/>
-        </w:rPr>
-        <w:t>val_loss</w:t>
-      </w:r>
-      <w:proofErr w:type="spellEnd"/>
-      <w:r>
-        <w:rPr>
-          <w:rFonts w:ascii="Courier New" w:hAnsi="Courier New" w:cs="Courier New"/>
-          <w:color w:val="000000"/>
-          <w:sz w:val="16"/>
-          <w:szCs w:val="16"/>
-        </w:rPr>
-        <w:t xml:space="preserve">: 3.7128 - </w:t>
-      </w:r>
-      <w:proofErr w:type="spellStart"/>
-      <w:r>
-        <w:rPr>
-          <w:rFonts w:ascii="Courier New" w:hAnsi="Courier New" w:cs="Courier New"/>
-          <w:color w:val="000000"/>
-          <w:sz w:val="16"/>
-          <w:szCs w:val="16"/>
-        </w:rPr>
-        <w:t>val_acc</w:t>
-      </w:r>
-      <w:proofErr w:type="spellEnd"/>
-      <w:r>
-        <w:rPr>
-          <w:rFonts w:ascii="Courier New" w:hAnsi="Courier New" w:cs="Courier New"/>
-          <w:color w:val="000000"/>
-          <w:sz w:val="16"/>
-          <w:szCs w:val="16"/>
-        </w:rPr>
-        <w:t>: 0.0556</w:t>
+        <w:t>2/2 [==============================] - 15s 8s/step - loss: 3.7127 - acc: 0.0420 - val_loss: 3.7128 - val_acc: 0.0556</w:t>
       </w:r>
     </w:p>
     <w:p>
@@ -10110,27 +8098,7 @@
           <w:sz w:val="16"/>
           <w:szCs w:val="16"/>
         </w:rPr>
-        <w:t xml:space="preserve">Epoch 00003: </w:t>
-      </w:r>
-      <w:proofErr w:type="spellStart"/>
-      <w:r>
-        <w:rPr>
-          <w:rFonts w:ascii="Courier New" w:hAnsi="Courier New" w:cs="Courier New"/>
-          <w:color w:val="000000"/>
-          <w:sz w:val="16"/>
-          <w:szCs w:val="16"/>
-        </w:rPr>
-        <w:t>val_loss</w:t>
-      </w:r>
-      <w:proofErr w:type="spellEnd"/>
-      <w:r>
-        <w:rPr>
-          <w:rFonts w:ascii="Courier New" w:hAnsi="Courier New" w:cs="Courier New"/>
-          <w:color w:val="000000"/>
-          <w:sz w:val="16"/>
-          <w:szCs w:val="16"/>
-        </w:rPr>
-        <w:t xml:space="preserve"> improved from 3.71310 to 3.71279, saving model to models/best_0.h5</w:t>
+        <w:t>Epoch 00003: val_loss improved from 3.71310 to 3.71279, saving model to models/best_0.h5</w:t>
       </w:r>
     </w:p>
     <w:p>
@@ -10208,67 +8176,7 @@
           <w:sz w:val="16"/>
           <w:szCs w:val="16"/>
         </w:rPr>
-        <w:t xml:space="preserve">2/2 [==============================] - 15s 8s/step - loss: 3.7122 - </w:t>
-      </w:r>
-      <w:proofErr w:type="spellStart"/>
-      <w:r>
-        <w:rPr>
-          <w:rFonts w:ascii="Courier New" w:hAnsi="Courier New" w:cs="Courier New"/>
-          <w:color w:val="000000"/>
-          <w:sz w:val="16"/>
-          <w:szCs w:val="16"/>
-        </w:rPr>
-        <w:t>acc</w:t>
-      </w:r>
-      <w:proofErr w:type="spellEnd"/>
-      <w:r>
-        <w:rPr>
-          <w:rFonts w:ascii="Courier New" w:hAnsi="Courier New" w:cs="Courier New"/>
-          <w:color w:val="000000"/>
-          <w:sz w:val="16"/>
-          <w:szCs w:val="16"/>
-        </w:rPr>
-        <w:t xml:space="preserve">: 0.0353 - </w:t>
-      </w:r>
-      <w:proofErr w:type="spellStart"/>
-      <w:r>
-        <w:rPr>
-          <w:rFonts w:ascii="Courier New" w:hAnsi="Courier New" w:cs="Courier New"/>
-          <w:color w:val="000000"/>
-          <w:sz w:val="16"/>
-          <w:szCs w:val="16"/>
-        </w:rPr>
-        <w:t>val_loss</w:t>
-      </w:r>
-      <w:proofErr w:type="spellEnd"/>
-      <w:r>
-        <w:rPr>
-          <w:rFonts w:ascii="Courier New" w:hAnsi="Courier New" w:cs="Courier New"/>
-          <w:color w:val="000000"/>
-          <w:sz w:val="16"/>
-          <w:szCs w:val="16"/>
-        </w:rPr>
-        <w:t xml:space="preserve">: 3.7125 - </w:t>
-      </w:r>
-      <w:proofErr w:type="spellStart"/>
-      <w:r>
-        <w:rPr>
-          <w:rFonts w:ascii="Courier New" w:hAnsi="Courier New" w:cs="Courier New"/>
-          <w:color w:val="000000"/>
-          <w:sz w:val="16"/>
-          <w:szCs w:val="16"/>
-        </w:rPr>
-        <w:t>val_acc</w:t>
-      </w:r>
-      <w:proofErr w:type="spellEnd"/>
-      <w:r>
-        <w:rPr>
-          <w:rFonts w:ascii="Courier New" w:hAnsi="Courier New" w:cs="Courier New"/>
-          <w:color w:val="000000"/>
-          <w:sz w:val="16"/>
-          <w:szCs w:val="16"/>
-        </w:rPr>
-        <w:t>: 0.0185</w:t>
+        <w:t>2/2 [==============================] - 15s 8s/step - loss: 3.7122 - acc: 0.0353 - val_loss: 3.7125 - val_acc: 0.0185</w:t>
       </w:r>
     </w:p>
     <w:p>
@@ -10337,27 +8245,7 @@
           <w:sz w:val="16"/>
           <w:szCs w:val="16"/>
         </w:rPr>
-        <w:t xml:space="preserve">Epoch 00004: </w:t>
-      </w:r>
-      <w:proofErr w:type="spellStart"/>
-      <w:r>
-        <w:rPr>
-          <w:rFonts w:ascii="Courier New" w:hAnsi="Courier New" w:cs="Courier New"/>
-          <w:color w:val="000000"/>
-          <w:sz w:val="16"/>
-          <w:szCs w:val="16"/>
-        </w:rPr>
-        <w:t>val_loss</w:t>
-      </w:r>
-      <w:proofErr w:type="spellEnd"/>
-      <w:r>
-        <w:rPr>
-          <w:rFonts w:ascii="Courier New" w:hAnsi="Courier New" w:cs="Courier New"/>
-          <w:color w:val="000000"/>
-          <w:sz w:val="16"/>
-          <w:szCs w:val="16"/>
-        </w:rPr>
-        <w:t xml:space="preserve"> improved from 3.71279 to 3.71248, saving model to models/best_0.h5</w:t>
+        <w:t>Epoch 00004: val_loss improved from 3.71279 to 3.71248, saving model to models/best_0.h5</w:t>
       </w:r>
     </w:p>
     <w:p>
@@ -10513,67 +8401,7 @@
           <w:sz w:val="16"/>
           <w:szCs w:val="16"/>
         </w:rPr>
-        <w:t xml:space="preserve">2/2 [==============================] - 20s 10s/step - loss: 3.7140 - </w:t>
-      </w:r>
-      <w:proofErr w:type="spellStart"/>
-      <w:r>
-        <w:rPr>
-          <w:rFonts w:ascii="Courier New" w:hAnsi="Courier New" w:cs="Courier New"/>
-          <w:color w:val="000000"/>
-          <w:sz w:val="16"/>
-          <w:szCs w:val="16"/>
-        </w:rPr>
-        <w:t>acc</w:t>
-      </w:r>
-      <w:proofErr w:type="spellEnd"/>
-      <w:r>
-        <w:rPr>
-          <w:rFonts w:ascii="Courier New" w:hAnsi="Courier New" w:cs="Courier New"/>
-          <w:color w:val="000000"/>
-          <w:sz w:val="16"/>
-          <w:szCs w:val="16"/>
-        </w:rPr>
-        <w:t xml:space="preserve">: 0.0083 - </w:t>
-      </w:r>
-      <w:proofErr w:type="spellStart"/>
-      <w:r>
-        <w:rPr>
-          <w:rFonts w:ascii="Courier New" w:hAnsi="Courier New" w:cs="Courier New"/>
-          <w:color w:val="000000"/>
-          <w:sz w:val="16"/>
-          <w:szCs w:val="16"/>
-        </w:rPr>
-        <w:t>val_loss</w:t>
-      </w:r>
-      <w:proofErr w:type="spellEnd"/>
-      <w:r>
-        <w:rPr>
-          <w:rFonts w:ascii="Courier New" w:hAnsi="Courier New" w:cs="Courier New"/>
-          <w:color w:val="000000"/>
-          <w:sz w:val="16"/>
-          <w:szCs w:val="16"/>
-        </w:rPr>
-        <w:t xml:space="preserve">: 3.7133 - </w:t>
-      </w:r>
-      <w:proofErr w:type="spellStart"/>
-      <w:r>
-        <w:rPr>
-          <w:rFonts w:ascii="Courier New" w:hAnsi="Courier New" w:cs="Courier New"/>
-          <w:color w:val="000000"/>
-          <w:sz w:val="16"/>
-          <w:szCs w:val="16"/>
-        </w:rPr>
-        <w:t>val_acc</w:t>
-      </w:r>
-      <w:proofErr w:type="spellEnd"/>
-      <w:r>
-        <w:rPr>
-          <w:rFonts w:ascii="Courier New" w:hAnsi="Courier New" w:cs="Courier New"/>
-          <w:color w:val="000000"/>
-          <w:sz w:val="16"/>
-          <w:szCs w:val="16"/>
-        </w:rPr>
-        <w:t>: 0.0326</w:t>
+        <w:t>2/2 [==============================] - 20s 10s/step - loss: 3.7140 - acc: 0.0083 - val_loss: 3.7133 - val_acc: 0.0326</w:t>
       </w:r>
     </w:p>
     <w:p>
@@ -10642,47 +8470,7 @@
           <w:sz w:val="16"/>
           <w:szCs w:val="16"/>
         </w:rPr>
-        <w:t xml:space="preserve">Epoch 00001: </w:t>
-      </w:r>
-      <w:proofErr w:type="spellStart"/>
-      <w:r>
-        <w:rPr>
-          <w:rFonts w:ascii="Courier New" w:hAnsi="Courier New" w:cs="Courier New"/>
-          <w:color w:val="000000"/>
-          <w:sz w:val="16"/>
-          <w:szCs w:val="16"/>
-        </w:rPr>
-        <w:t>val_loss</w:t>
-      </w:r>
-      <w:proofErr w:type="spellEnd"/>
-      <w:r>
-        <w:rPr>
-          <w:rFonts w:ascii="Courier New" w:hAnsi="Courier New" w:cs="Courier New"/>
-          <w:color w:val="000000"/>
-          <w:sz w:val="16"/>
-          <w:szCs w:val="16"/>
-        </w:rPr>
-        <w:t xml:space="preserve"> improved from </w:t>
-      </w:r>
-      <w:proofErr w:type="spellStart"/>
-      <w:r>
-        <w:rPr>
-          <w:rFonts w:ascii="Courier New" w:hAnsi="Courier New" w:cs="Courier New"/>
-          <w:color w:val="000000"/>
-          <w:sz w:val="16"/>
-          <w:szCs w:val="16"/>
-        </w:rPr>
-        <w:t>inf</w:t>
-      </w:r>
-      <w:proofErr w:type="spellEnd"/>
-      <w:r>
-        <w:rPr>
-          <w:rFonts w:ascii="Courier New" w:hAnsi="Courier New" w:cs="Courier New"/>
-          <w:color w:val="000000"/>
-          <w:sz w:val="16"/>
-          <w:szCs w:val="16"/>
-        </w:rPr>
-        <w:t xml:space="preserve"> to 3.71329, saving model to models/best_1.h5</w:t>
+        <w:t>Epoch 00001: val_loss improved from inf to 3.71329, saving model to models/best_1.h5</w:t>
       </w:r>
     </w:p>
     <w:p>
@@ -10760,67 +8548,7 @@
           <w:sz w:val="16"/>
           <w:szCs w:val="16"/>
         </w:rPr>
-        <w:t xml:space="preserve">2/2 [==============================] - 17s 8s/step - loss: 3.7130 - </w:t>
-      </w:r>
-      <w:proofErr w:type="spellStart"/>
-      <w:r>
-        <w:rPr>
-          <w:rFonts w:ascii="Courier New" w:hAnsi="Courier New" w:cs="Courier New"/>
-          <w:color w:val="000000"/>
-          <w:sz w:val="16"/>
-          <w:szCs w:val="16"/>
-        </w:rPr>
-        <w:t>acc</w:t>
-      </w:r>
-      <w:proofErr w:type="spellEnd"/>
-      <w:r>
-        <w:rPr>
-          <w:rFonts w:ascii="Courier New" w:hAnsi="Courier New" w:cs="Courier New"/>
-          <w:color w:val="000000"/>
-          <w:sz w:val="16"/>
-          <w:szCs w:val="16"/>
-        </w:rPr>
-        <w:t xml:space="preserve">: 0.0545 - </w:t>
-      </w:r>
-      <w:proofErr w:type="spellStart"/>
-      <w:r>
-        <w:rPr>
-          <w:rFonts w:ascii="Courier New" w:hAnsi="Courier New" w:cs="Courier New"/>
-          <w:color w:val="000000"/>
-          <w:sz w:val="16"/>
-          <w:szCs w:val="16"/>
-        </w:rPr>
-        <w:t>val_loss</w:t>
-      </w:r>
-      <w:proofErr w:type="spellEnd"/>
-      <w:r>
-        <w:rPr>
-          <w:rFonts w:ascii="Courier New" w:hAnsi="Courier New" w:cs="Courier New"/>
-          <w:color w:val="000000"/>
-          <w:sz w:val="16"/>
-          <w:szCs w:val="16"/>
-        </w:rPr>
-        <w:t xml:space="preserve">: 3.7129 - </w:t>
-      </w:r>
-      <w:proofErr w:type="spellStart"/>
-      <w:r>
-        <w:rPr>
-          <w:rFonts w:ascii="Courier New" w:hAnsi="Courier New" w:cs="Courier New"/>
-          <w:color w:val="000000"/>
-          <w:sz w:val="16"/>
-          <w:szCs w:val="16"/>
-        </w:rPr>
-        <w:t>val_acc</w:t>
-      </w:r>
-      <w:proofErr w:type="spellEnd"/>
-      <w:r>
-        <w:rPr>
-          <w:rFonts w:ascii="Courier New" w:hAnsi="Courier New" w:cs="Courier New"/>
-          <w:color w:val="000000"/>
-          <w:sz w:val="16"/>
-          <w:szCs w:val="16"/>
-        </w:rPr>
-        <w:t>: 0.0326</w:t>
+        <w:t>2/2 [==============================] - 17s 8s/step - loss: 3.7130 - acc: 0.0545 - val_loss: 3.7129 - val_acc: 0.0326</w:t>
       </w:r>
     </w:p>
     <w:p>
@@ -10889,27 +8617,7 @@
           <w:sz w:val="16"/>
           <w:szCs w:val="16"/>
         </w:rPr>
-        <w:t xml:space="preserve">Epoch 00002: </w:t>
-      </w:r>
-      <w:proofErr w:type="spellStart"/>
-      <w:r>
-        <w:rPr>
-          <w:rFonts w:ascii="Courier New" w:hAnsi="Courier New" w:cs="Courier New"/>
-          <w:color w:val="000000"/>
-          <w:sz w:val="16"/>
-          <w:szCs w:val="16"/>
-        </w:rPr>
-        <w:t>val_loss</w:t>
-      </w:r>
-      <w:proofErr w:type="spellEnd"/>
-      <w:r>
-        <w:rPr>
-          <w:rFonts w:ascii="Courier New" w:hAnsi="Courier New" w:cs="Courier New"/>
-          <w:color w:val="000000"/>
-          <w:sz w:val="16"/>
-          <w:szCs w:val="16"/>
-        </w:rPr>
-        <w:t xml:space="preserve"> improved from 3.71329 to 3.71285, saving model to models/best_1.h5</w:t>
+        <w:t>Epoch 00002: val_loss improved from 3.71329 to 3.71285, saving model to models/best_1.h5</w:t>
       </w:r>
     </w:p>
     <w:p>
@@ -10987,67 +8695,7 @@
           <w:sz w:val="16"/>
           <w:szCs w:val="16"/>
         </w:rPr>
-        <w:t xml:space="preserve">2/2 [==============================] - 17s 8s/step - loss: 3.7122 - </w:t>
-      </w:r>
-      <w:proofErr w:type="spellStart"/>
-      <w:r>
-        <w:rPr>
-          <w:rFonts w:ascii="Courier New" w:hAnsi="Courier New" w:cs="Courier New"/>
-          <w:color w:val="000000"/>
-          <w:sz w:val="16"/>
-          <w:szCs w:val="16"/>
-        </w:rPr>
-        <w:t>acc</w:t>
-      </w:r>
-      <w:proofErr w:type="spellEnd"/>
-      <w:r>
-        <w:rPr>
-          <w:rFonts w:ascii="Courier New" w:hAnsi="Courier New" w:cs="Courier New"/>
-          <w:color w:val="000000"/>
-          <w:sz w:val="16"/>
-          <w:szCs w:val="16"/>
-        </w:rPr>
-        <w:t xml:space="preserve">: 0.0616 - </w:t>
-      </w:r>
-      <w:proofErr w:type="spellStart"/>
-      <w:r>
-        <w:rPr>
-          <w:rFonts w:ascii="Courier New" w:hAnsi="Courier New" w:cs="Courier New"/>
-          <w:color w:val="000000"/>
-          <w:sz w:val="16"/>
-          <w:szCs w:val="16"/>
-        </w:rPr>
-        <w:t>val_loss</w:t>
-      </w:r>
-      <w:proofErr w:type="spellEnd"/>
-      <w:r>
-        <w:rPr>
-          <w:rFonts w:ascii="Courier New" w:hAnsi="Courier New" w:cs="Courier New"/>
-          <w:color w:val="000000"/>
-          <w:sz w:val="16"/>
-          <w:szCs w:val="16"/>
-        </w:rPr>
-        <w:t xml:space="preserve">: 3.7124 - </w:t>
-      </w:r>
-      <w:proofErr w:type="spellStart"/>
-      <w:r>
-        <w:rPr>
-          <w:rFonts w:ascii="Courier New" w:hAnsi="Courier New" w:cs="Courier New"/>
-          <w:color w:val="000000"/>
-          <w:sz w:val="16"/>
-          <w:szCs w:val="16"/>
-        </w:rPr>
-        <w:t>val_acc</w:t>
-      </w:r>
-      <w:proofErr w:type="spellEnd"/>
-      <w:r>
-        <w:rPr>
-          <w:rFonts w:ascii="Courier New" w:hAnsi="Courier New" w:cs="Courier New"/>
-          <w:color w:val="000000"/>
-          <w:sz w:val="16"/>
-          <w:szCs w:val="16"/>
-        </w:rPr>
-        <w:t>: 0.0326</w:t>
+        <w:t>2/2 [==============================] - 17s 8s/step - loss: 3.7122 - acc: 0.0616 - val_loss: 3.7124 - val_acc: 0.0326</w:t>
       </w:r>
     </w:p>
     <w:p>
@@ -11116,27 +8764,7 @@
           <w:sz w:val="16"/>
           <w:szCs w:val="16"/>
         </w:rPr>
-        <w:t xml:space="preserve">Epoch 00003: </w:t>
-      </w:r>
-      <w:proofErr w:type="spellStart"/>
-      <w:r>
-        <w:rPr>
-          <w:rFonts w:ascii="Courier New" w:hAnsi="Courier New" w:cs="Courier New"/>
-          <w:color w:val="000000"/>
-          <w:sz w:val="16"/>
-          <w:szCs w:val="16"/>
-        </w:rPr>
-        <w:t>val_loss</w:t>
-      </w:r>
-      <w:proofErr w:type="spellEnd"/>
-      <w:r>
-        <w:rPr>
-          <w:rFonts w:ascii="Courier New" w:hAnsi="Courier New" w:cs="Courier New"/>
-          <w:color w:val="000000"/>
-          <w:sz w:val="16"/>
-          <w:szCs w:val="16"/>
-        </w:rPr>
-        <w:t xml:space="preserve"> improved from 3.71285 to 3.71243, saving model to models/best_1.h5</w:t>
+        <w:t>Epoch 00003: val_loss improved from 3.71285 to 3.71243, saving model to models/best_1.h5</w:t>
       </w:r>
     </w:p>
     <w:p>
@@ -11214,67 +8842,7 @@
           <w:sz w:val="16"/>
           <w:szCs w:val="16"/>
         </w:rPr>
-        <w:t xml:space="preserve">2/2 [==============================] - 17s 9s/step - loss: 3.7117 - </w:t>
-      </w:r>
-      <w:proofErr w:type="spellStart"/>
-      <w:r>
-        <w:rPr>
-          <w:rFonts w:ascii="Courier New" w:hAnsi="Courier New" w:cs="Courier New"/>
-          <w:color w:val="000000"/>
-          <w:sz w:val="16"/>
-          <w:szCs w:val="16"/>
-        </w:rPr>
-        <w:t>acc</w:t>
-      </w:r>
-      <w:proofErr w:type="spellEnd"/>
-      <w:r>
-        <w:rPr>
-          <w:rFonts w:ascii="Courier New" w:hAnsi="Courier New" w:cs="Courier New"/>
-          <w:color w:val="000000"/>
-          <w:sz w:val="16"/>
-          <w:szCs w:val="16"/>
-        </w:rPr>
-        <w:t xml:space="preserve">: 0.0438 - </w:t>
-      </w:r>
-      <w:proofErr w:type="spellStart"/>
-      <w:r>
-        <w:rPr>
-          <w:rFonts w:ascii="Courier New" w:hAnsi="Courier New" w:cs="Courier New"/>
-          <w:color w:val="000000"/>
-          <w:sz w:val="16"/>
-          <w:szCs w:val="16"/>
-        </w:rPr>
-        <w:t>val_loss</w:t>
-      </w:r>
-      <w:proofErr w:type="spellEnd"/>
-      <w:r>
-        <w:rPr>
-          <w:rFonts w:ascii="Courier New" w:hAnsi="Courier New" w:cs="Courier New"/>
-          <w:color w:val="000000"/>
-          <w:sz w:val="16"/>
-          <w:szCs w:val="16"/>
-        </w:rPr>
-        <w:t xml:space="preserve">: 3.7120 - </w:t>
-      </w:r>
-      <w:proofErr w:type="spellStart"/>
-      <w:r>
-        <w:rPr>
-          <w:rFonts w:ascii="Courier New" w:hAnsi="Courier New" w:cs="Courier New"/>
-          <w:color w:val="000000"/>
-          <w:sz w:val="16"/>
-          <w:szCs w:val="16"/>
-        </w:rPr>
-        <w:t>val_acc</w:t>
-      </w:r>
-      <w:proofErr w:type="spellEnd"/>
-      <w:r>
-        <w:rPr>
-          <w:rFonts w:ascii="Courier New" w:hAnsi="Courier New" w:cs="Courier New"/>
-          <w:color w:val="000000"/>
-          <w:sz w:val="16"/>
-          <w:szCs w:val="16"/>
-        </w:rPr>
-        <w:t>: 0.0326</w:t>
+        <w:t>2/2 [==============================] - 17s 9s/step - loss: 3.7117 - acc: 0.0438 - val_loss: 3.7120 - val_acc: 0.0326</w:t>
       </w:r>
     </w:p>
     <w:p>
@@ -11343,27 +8911,7 @@
           <w:sz w:val="16"/>
           <w:szCs w:val="16"/>
         </w:rPr>
-        <w:t xml:space="preserve">Epoch 00004: </w:t>
-      </w:r>
-      <w:proofErr w:type="spellStart"/>
-      <w:r>
-        <w:rPr>
-          <w:rFonts w:ascii="Courier New" w:hAnsi="Courier New" w:cs="Courier New"/>
-          <w:color w:val="000000"/>
-          <w:sz w:val="16"/>
-          <w:szCs w:val="16"/>
-        </w:rPr>
-        <w:t>val_loss</w:t>
-      </w:r>
-      <w:proofErr w:type="spellEnd"/>
-      <w:r>
-        <w:rPr>
-          <w:rFonts w:ascii="Courier New" w:hAnsi="Courier New" w:cs="Courier New"/>
-          <w:color w:val="000000"/>
-          <w:sz w:val="16"/>
-          <w:szCs w:val="16"/>
-        </w:rPr>
-        <w:t xml:space="preserve"> improved from 3.71243 to 3.71198, saving model to models/best_1.h5</w:t>
+        <w:t>Epoch 00004: val_loss improved from 3.71243 to 3.71198, saving model to models/best_1.h5</w:t>
       </w:r>
     </w:p>
     <w:p/>
@@ -11399,15 +8947,13 @@
         <w:t xml:space="preserve">of </w:t>
       </w:r>
       <w:r>
-        <w:t>epochs has to be increased till validation loss start increasing (</w:t>
-      </w:r>
-      <w:proofErr w:type="spellStart"/>
-      <w:r>
-        <w:t>i.e</w:t>
-      </w:r>
-      <w:proofErr w:type="spellEnd"/>
-      <w:r>
-        <w:t xml:space="preserve">, overfitting start </w:t>
+        <w:t xml:space="preserve">epochs has to be increased till validation loss start increasing (i.e, </w:t>
+      </w:r>
+      <w:r>
+        <w:t xml:space="preserve">until </w:t>
+      </w:r>
+      <w:r>
+        <w:t xml:space="preserve">overfitting start </w:t>
       </w:r>
       <w:proofErr w:type="gramStart"/>
       <w:r>
@@ -11433,10 +8979,7 @@
       </w:r>
       <w:proofErr w:type="gramEnd"/>
       <w:r>
-        <w:t xml:space="preserve"> </w:t>
-      </w:r>
-      <w:r>
-        <w:t>9400</w:t>
+        <w:t xml:space="preserve"> 9400</w:t>
       </w:r>
     </w:p>
     <w:p>
@@ -11464,7 +9007,6 @@
         </w:rPr>
         <w:t>Config(</w:t>
       </w:r>
-      <w:proofErr w:type="spellStart"/>
       <w:proofErr w:type="gramEnd"/>
       <w:r>
         <w:rPr>
@@ -11472,34 +9014,31 @@
           <w:sz w:val="20"/>
           <w:szCs w:val="20"/>
         </w:rPr>
-        <w:t>sampling_rate</w:t>
-      </w:r>
-      <w:proofErr w:type="spellEnd"/>
+        <w:t>sampling_rate=16000, audio_duration=</w:t>
+      </w:r>
       <w:r>
         <w:rPr>
           <w:i/>
           <w:sz w:val="20"/>
           <w:szCs w:val="20"/>
         </w:rPr>
-        <w:t xml:space="preserve">=16000, </w:t>
-      </w:r>
-      <w:proofErr w:type="spellStart"/>
+        <w:t>2</w:t>
+      </w:r>
       <w:r>
         <w:rPr>
           <w:i/>
           <w:sz w:val="20"/>
           <w:szCs w:val="20"/>
         </w:rPr>
-        <w:t>audio_duration</w:t>
-      </w:r>
-      <w:proofErr w:type="spellEnd"/>
+        <w:t>, n_folds=</w:t>
+      </w:r>
       <w:r>
         <w:rPr>
           <w:i/>
           <w:sz w:val="20"/>
           <w:szCs w:val="20"/>
         </w:rPr>
-        <w:t>=</w:t>
+        <w:t>2</w:t>
       </w:r>
       <w:r>
         <w:rPr>
@@ -11507,67 +9046,7 @@
           <w:sz w:val="20"/>
           <w:szCs w:val="20"/>
         </w:rPr>
-        <w:t>2</w:t>
-      </w:r>
-      <w:r>
-        <w:rPr>
-          <w:i/>
-          <w:sz w:val="20"/>
-          <w:szCs w:val="20"/>
-        </w:rPr>
-        <w:t xml:space="preserve">, </w:t>
-      </w:r>
-      <w:proofErr w:type="spellStart"/>
-      <w:r>
-        <w:rPr>
-          <w:i/>
-          <w:sz w:val="20"/>
-          <w:szCs w:val="20"/>
-        </w:rPr>
-        <w:t>n_folds</w:t>
-      </w:r>
-      <w:proofErr w:type="spellEnd"/>
-      <w:r>
-        <w:rPr>
-          <w:i/>
-          <w:sz w:val="20"/>
-          <w:szCs w:val="20"/>
-        </w:rPr>
-        <w:t>=</w:t>
-      </w:r>
-      <w:r>
-        <w:rPr>
-          <w:i/>
-          <w:sz w:val="20"/>
-          <w:szCs w:val="20"/>
-        </w:rPr>
-        <w:t>2</w:t>
-      </w:r>
-      <w:r>
-        <w:rPr>
-          <w:i/>
-          <w:sz w:val="20"/>
-          <w:szCs w:val="20"/>
-        </w:rPr>
-        <w:t xml:space="preserve">, </w:t>
-      </w:r>
-      <w:proofErr w:type="spellStart"/>
-      <w:r>
-        <w:rPr>
-          <w:i/>
-          <w:sz w:val="20"/>
-          <w:szCs w:val="20"/>
-        </w:rPr>
-        <w:t>max_epochs</w:t>
-      </w:r>
-      <w:proofErr w:type="spellEnd"/>
-      <w:r>
-        <w:rPr>
-          <w:i/>
-          <w:sz w:val="20"/>
-          <w:szCs w:val="20"/>
-        </w:rPr>
-        <w:t>=</w:t>
+        <w:t>, max_epochs=</w:t>
       </w:r>
       <w:r>
         <w:rPr>
@@ -11655,7 +9134,6 @@
         </w:rPr>
         <w:t>Config(</w:t>
       </w:r>
-      <w:proofErr w:type="spellStart"/>
       <w:proofErr w:type="gramEnd"/>
       <w:r>
         <w:rPr>
@@ -11663,34 +9141,31 @@
           <w:sz w:val="20"/>
           <w:szCs w:val="20"/>
         </w:rPr>
-        <w:t>sampling_rate</w:t>
-      </w:r>
-      <w:proofErr w:type="spellEnd"/>
+        <w:t>sampling_rate=16000, audio_duration=</w:t>
+      </w:r>
       <w:r>
         <w:rPr>
           <w:i/>
           <w:sz w:val="20"/>
           <w:szCs w:val="20"/>
         </w:rPr>
-        <w:t xml:space="preserve">=16000, </w:t>
-      </w:r>
-      <w:proofErr w:type="spellStart"/>
+        <w:t>2</w:t>
+      </w:r>
       <w:r>
         <w:rPr>
           <w:i/>
           <w:sz w:val="20"/>
           <w:szCs w:val="20"/>
         </w:rPr>
-        <w:t>audio_duration</w:t>
-      </w:r>
-      <w:proofErr w:type="spellEnd"/>
+        <w:t>, n_folds=</w:t>
+      </w:r>
       <w:r>
         <w:rPr>
           <w:i/>
           <w:sz w:val="20"/>
           <w:szCs w:val="20"/>
         </w:rPr>
-        <w:t>=</w:t>
+        <w:t>2</w:t>
       </w:r>
       <w:r>
         <w:rPr>
@@ -11698,67 +9173,7 @@
           <w:sz w:val="20"/>
           <w:szCs w:val="20"/>
         </w:rPr>
-        <w:t>2</w:t>
-      </w:r>
-      <w:r>
-        <w:rPr>
-          <w:i/>
-          <w:sz w:val="20"/>
-          <w:szCs w:val="20"/>
-        </w:rPr>
-        <w:t xml:space="preserve">, </w:t>
-      </w:r>
-      <w:proofErr w:type="spellStart"/>
-      <w:r>
-        <w:rPr>
-          <w:i/>
-          <w:sz w:val="20"/>
-          <w:szCs w:val="20"/>
-        </w:rPr>
-        <w:t>n_folds</w:t>
-      </w:r>
-      <w:proofErr w:type="spellEnd"/>
-      <w:r>
-        <w:rPr>
-          <w:i/>
-          <w:sz w:val="20"/>
-          <w:szCs w:val="20"/>
-        </w:rPr>
-        <w:t>=</w:t>
-      </w:r>
-      <w:r>
-        <w:rPr>
-          <w:i/>
-          <w:sz w:val="20"/>
-          <w:szCs w:val="20"/>
-        </w:rPr>
-        <w:t>2</w:t>
-      </w:r>
-      <w:r>
-        <w:rPr>
-          <w:i/>
-          <w:sz w:val="20"/>
-          <w:szCs w:val="20"/>
-        </w:rPr>
-        <w:t xml:space="preserve">, </w:t>
-      </w:r>
-      <w:proofErr w:type="spellStart"/>
-      <w:r>
-        <w:rPr>
-          <w:i/>
-          <w:sz w:val="20"/>
-          <w:szCs w:val="20"/>
-        </w:rPr>
-        <w:t>max_epochs</w:t>
-      </w:r>
-      <w:proofErr w:type="spellEnd"/>
-      <w:r>
-        <w:rPr>
-          <w:i/>
-          <w:sz w:val="20"/>
-          <w:szCs w:val="20"/>
-        </w:rPr>
-        <w:t>=</w:t>
+        <w:t>, max_epochs=</w:t>
       </w:r>
       <w:r>
         <w:rPr>
@@ -11807,7 +9222,20 @@
     </w:p>
     <w:p/>
     <w:p/>
-    <w:p/>
+    <w:p>
+      <w:r>
+        <w:t xml:space="preserve">Log files used for above graphs are stored at </w:t>
+      </w:r>
+      <w:r>
+        <w:rPr>
+          <w:rFonts w:ascii="Courier" w:eastAsiaTheme="minorHAnsi" w:hAnsi="Courier" w:cs="Courier"/>
+          <w:color w:val="3B2322"/>
+        </w:rPr>
+        <w:t>logs/training-history.txt</w:t>
+      </w:r>
+      <w:bookmarkStart w:id="1" w:name="_GoBack"/>
+      <w:bookmarkEnd w:id="1"/>
+    </w:p>
     <w:p/>
     <w:p>
       <w:pPr>
@@ -12049,6 +9477,9 @@
     </w:p>
     <w:p>
       <w:r>
+        <w:rPr>
+          <w:noProof/>
+        </w:rPr>
         <w:drawing>
           <wp:inline distT="0" distB="0" distL="0" distR="0" wp14:anchorId="5231C040" wp14:editId="36484F27">
             <wp:extent cx="5943600" cy="260350"/>
@@ -12241,21 +9672,12 @@
                 <w:color w:val="000000"/>
               </w:rPr>
             </w:pPr>
-            <w:proofErr w:type="spellStart"/>
             <w:r>
               <w:rPr>
                 <w:rFonts w:ascii="Calibri" w:hAnsi="Calibri" w:cs="Calibri"/>
                 <w:color w:val="000000"/>
               </w:rPr>
-              <w:t>Acoustic_guitar</w:t>
-            </w:r>
-            <w:proofErr w:type="spellEnd"/>
-            <w:r>
-              <w:rPr>
-                <w:rFonts w:ascii="Calibri" w:hAnsi="Calibri" w:cs="Calibri"/>
-                <w:color w:val="000000"/>
-              </w:rPr>
-              <w:t xml:space="preserve"> </w:t>
+              <w:t xml:space="preserve">Acoustic_guitar </w:t>
             </w:r>
           </w:p>
         </w:tc>
@@ -12315,23 +9737,7 @@
                 <w:rFonts w:ascii="Calibri" w:hAnsi="Calibri" w:cs="Calibri"/>
                 <w:color w:val="000000"/>
               </w:rPr>
-              <w:t>[</w:t>
-            </w:r>
-            <w:proofErr w:type="spellStart"/>
-            <w:r>
-              <w:rPr>
-                <w:rFonts w:ascii="Calibri" w:hAnsi="Calibri" w:cs="Calibri"/>
-                <w:color w:val="000000"/>
-              </w:rPr>
-              <w:t>Acoustic_guitar</w:t>
-            </w:r>
-            <w:proofErr w:type="spellEnd"/>
-            <w:r>
-              <w:rPr>
-                <w:rFonts w:ascii="Calibri" w:hAnsi="Calibri" w:cs="Calibri"/>
-                <w:color w:val="000000"/>
-              </w:rPr>
-              <w:t xml:space="preserve"> Laughter </w:t>
+              <w:t xml:space="preserve">[Acoustic_guitar Laughter </w:t>
             </w:r>
             <w:proofErr w:type="gramStart"/>
             <w:r>
@@ -12435,31 +9841,7 @@
                 <w:rFonts w:ascii="Calibri" w:hAnsi="Calibri" w:cs="Calibri"/>
                 <w:color w:val="000000"/>
               </w:rPr>
-              <w:t xml:space="preserve">[Tearing </w:t>
-            </w:r>
-            <w:proofErr w:type="spellStart"/>
-            <w:r>
-              <w:rPr>
-                <w:rFonts w:ascii="Calibri" w:hAnsi="Calibri" w:cs="Calibri"/>
-                <w:color w:val="000000"/>
-              </w:rPr>
-              <w:t>Keys_jangling</w:t>
-            </w:r>
-            <w:proofErr w:type="spellEnd"/>
-            <w:r>
-              <w:rPr>
-                <w:rFonts w:ascii="Calibri" w:hAnsi="Calibri" w:cs="Calibri"/>
-                <w:color w:val="000000"/>
-              </w:rPr>
-              <w:t xml:space="preserve"> </w:t>
-            </w:r>
-            <w:proofErr w:type="spellStart"/>
-            <w:r>
-              <w:rPr>
-                <w:rFonts w:ascii="Calibri" w:hAnsi="Calibri" w:cs="Calibri"/>
-                <w:color w:val="000000"/>
-              </w:rPr>
-              <w:t>Computer_</w:t>
+              <w:t>[Tearing Keys_jangling Computer_</w:t>
             </w:r>
             <w:proofErr w:type="gramStart"/>
             <w:r>
@@ -12467,15 +9849,7 @@
                 <w:rFonts w:ascii="Calibri" w:hAnsi="Calibri" w:cs="Calibri"/>
                 <w:color w:val="000000"/>
               </w:rPr>
-              <w:t>keyboard</w:t>
-            </w:r>
-            <w:proofErr w:type="spellEnd"/>
-            <w:r>
-              <w:rPr>
-                <w:rFonts w:ascii="Calibri" w:hAnsi="Calibri" w:cs="Calibri"/>
-                <w:color w:val="000000"/>
-              </w:rPr>
-              <w:t xml:space="preserve"> ]</w:t>
+              <w:t>keyboard ]</w:t>
             </w:r>
             <w:proofErr w:type="gramEnd"/>
           </w:p>
@@ -12676,23 +10050,7 @@
                 <w:rFonts w:ascii="Calibri" w:hAnsi="Calibri" w:cs="Calibri"/>
                 <w:color w:val="000000"/>
               </w:rPr>
-              <w:t xml:space="preserve">[Cello </w:t>
-            </w:r>
-            <w:proofErr w:type="spellStart"/>
-            <w:r>
-              <w:rPr>
-                <w:rFonts w:ascii="Calibri" w:hAnsi="Calibri" w:cs="Calibri"/>
-                <w:color w:val="000000"/>
-              </w:rPr>
-              <w:t>Acoustic_guitar</w:t>
-            </w:r>
-            <w:proofErr w:type="spellEnd"/>
-            <w:r>
-              <w:rPr>
-                <w:rFonts w:ascii="Calibri" w:hAnsi="Calibri" w:cs="Calibri"/>
-                <w:color w:val="000000"/>
-              </w:rPr>
-              <w:t xml:space="preserve"> </w:t>
+              <w:t xml:space="preserve">[Cello Acoustic_guitar </w:t>
             </w:r>
             <w:proofErr w:type="gramStart"/>
             <w:r>
@@ -12835,21 +10193,12 @@
                 <w:color w:val="000000"/>
               </w:rPr>
             </w:pPr>
-            <w:proofErr w:type="spellStart"/>
             <w:r>
               <w:rPr>
                 <w:rFonts w:ascii="Calibri" w:hAnsi="Calibri" w:cs="Calibri"/>
                 <w:color w:val="000000"/>
               </w:rPr>
-              <w:t>Acoustic_guitar</w:t>
-            </w:r>
-            <w:proofErr w:type="spellEnd"/>
-            <w:r>
-              <w:rPr>
-                <w:rFonts w:ascii="Calibri" w:hAnsi="Calibri" w:cs="Calibri"/>
-                <w:color w:val="000000"/>
-              </w:rPr>
-              <w:t xml:space="preserve"> </w:t>
+              <w:t xml:space="preserve">Acoustic_guitar </w:t>
             </w:r>
           </w:p>
         </w:tc>
@@ -12874,21 +10223,12 @@
                 <w:color w:val="000000"/>
               </w:rPr>
             </w:pPr>
-            <w:proofErr w:type="spellStart"/>
             <w:r>
               <w:rPr>
                 <w:rFonts w:ascii="Calibri" w:hAnsi="Calibri" w:cs="Calibri"/>
                 <w:color w:val="000000"/>
               </w:rPr>
-              <w:t>Double_bass</w:t>
-            </w:r>
-            <w:proofErr w:type="spellEnd"/>
-            <w:r>
-              <w:rPr>
-                <w:rFonts w:ascii="Calibri" w:hAnsi="Calibri" w:cs="Calibri"/>
-                <w:color w:val="000000"/>
-              </w:rPr>
-              <w:t xml:space="preserve"> </w:t>
+              <w:t xml:space="preserve">Double_bass </w:t>
             </w:r>
           </w:p>
         </w:tc>
@@ -12918,31 +10258,7 @@
                 <w:rFonts w:ascii="Calibri" w:hAnsi="Calibri" w:cs="Calibri"/>
                 <w:color w:val="000000"/>
               </w:rPr>
-              <w:t>[</w:t>
-            </w:r>
-            <w:proofErr w:type="spellStart"/>
-            <w:r>
-              <w:rPr>
-                <w:rFonts w:ascii="Calibri" w:hAnsi="Calibri" w:cs="Calibri"/>
-                <w:color w:val="000000"/>
-              </w:rPr>
-              <w:t>Acoustic_guitar</w:t>
-            </w:r>
-            <w:proofErr w:type="spellEnd"/>
-            <w:r>
-              <w:rPr>
-                <w:rFonts w:ascii="Calibri" w:hAnsi="Calibri" w:cs="Calibri"/>
-                <w:color w:val="000000"/>
-              </w:rPr>
-              <w:t xml:space="preserve"> Cello </w:t>
-            </w:r>
-            <w:proofErr w:type="spellStart"/>
-            <w:r>
-              <w:rPr>
-                <w:rFonts w:ascii="Calibri" w:hAnsi="Calibri" w:cs="Calibri"/>
-                <w:color w:val="000000"/>
-              </w:rPr>
-              <w:t>Double_</w:t>
+              <w:t>[Acoustic_guitar Cello Double_</w:t>
             </w:r>
             <w:proofErr w:type="gramStart"/>
             <w:r>
@@ -12950,15 +10266,7 @@
                 <w:rFonts w:ascii="Calibri" w:hAnsi="Calibri" w:cs="Calibri"/>
                 <w:color w:val="000000"/>
               </w:rPr>
-              <w:t>bass</w:t>
-            </w:r>
-            <w:proofErr w:type="spellEnd"/>
-            <w:r>
-              <w:rPr>
-                <w:rFonts w:ascii="Calibri" w:hAnsi="Calibri" w:cs="Calibri"/>
-                <w:color w:val="000000"/>
-              </w:rPr>
-              <w:t xml:space="preserve"> ]</w:t>
+              <w:t>bass ]</w:t>
             </w:r>
             <w:proofErr w:type="gramEnd"/>
           </w:p>
@@ -13054,31 +10362,7 @@
                 <w:rFonts w:ascii="Calibri" w:hAnsi="Calibri" w:cs="Calibri"/>
                 <w:color w:val="000000"/>
               </w:rPr>
-              <w:t xml:space="preserve">[Cello </w:t>
-            </w:r>
-            <w:proofErr w:type="spellStart"/>
-            <w:r>
-              <w:rPr>
-                <w:rFonts w:ascii="Calibri" w:hAnsi="Calibri" w:cs="Calibri"/>
-                <w:color w:val="000000"/>
-              </w:rPr>
-              <w:t>Double_bass</w:t>
-            </w:r>
-            <w:proofErr w:type="spellEnd"/>
-            <w:r>
-              <w:rPr>
-                <w:rFonts w:ascii="Calibri" w:hAnsi="Calibri" w:cs="Calibri"/>
-                <w:color w:val="000000"/>
-              </w:rPr>
-              <w:t xml:space="preserve"> </w:t>
-            </w:r>
-            <w:proofErr w:type="spellStart"/>
-            <w:r>
-              <w:rPr>
-                <w:rFonts w:ascii="Calibri" w:hAnsi="Calibri" w:cs="Calibri"/>
-                <w:color w:val="000000"/>
-              </w:rPr>
-              <w:t>Acoustic_</w:t>
+              <w:t>[Cello Double_bass Acoustic_</w:t>
             </w:r>
             <w:proofErr w:type="gramStart"/>
             <w:r>
@@ -13086,15 +10370,7 @@
                 <w:rFonts w:ascii="Calibri" w:hAnsi="Calibri" w:cs="Calibri"/>
                 <w:color w:val="000000"/>
               </w:rPr>
-              <w:t>guitar</w:t>
-            </w:r>
-            <w:proofErr w:type="spellEnd"/>
-            <w:r>
-              <w:rPr>
-                <w:rFonts w:ascii="Calibri" w:hAnsi="Calibri" w:cs="Calibri"/>
-                <w:color w:val="000000"/>
-              </w:rPr>
-              <w:t xml:space="preserve"> ]</w:t>
+              <w:t>guitar ]</w:t>
             </w:r>
             <w:proofErr w:type="gramEnd"/>
           </w:p>
@@ -13294,23 +10570,7 @@
                 <w:rFonts w:ascii="Calibri" w:hAnsi="Calibri" w:cs="Calibri"/>
                 <w:color w:val="000000"/>
               </w:rPr>
-              <w:t xml:space="preserve">[Harmonica </w:t>
-            </w:r>
-            <w:proofErr w:type="spellStart"/>
-            <w:r>
-              <w:rPr>
-                <w:rFonts w:ascii="Calibri" w:hAnsi="Calibri" w:cs="Calibri"/>
-                <w:color w:val="000000"/>
-              </w:rPr>
-              <w:t>Violin_or_fiddle</w:t>
-            </w:r>
-            <w:proofErr w:type="spellEnd"/>
-            <w:r>
-              <w:rPr>
-                <w:rFonts w:ascii="Calibri" w:hAnsi="Calibri" w:cs="Calibri"/>
-                <w:color w:val="000000"/>
-              </w:rPr>
-              <w:t xml:space="preserve"> </w:t>
+              <w:t xml:space="preserve">[Harmonica Violin_or_fiddle </w:t>
             </w:r>
             <w:proofErr w:type="gramStart"/>
             <w:r>
@@ -13451,6 +10711,9 @@
     </w:p>
     <w:p/>
     <w:p>
+      <w:pPr>
+        <w:ind w:firstLine="720"/>
+      </w:pPr>
       <w:r>
         <w:t>After multip</w:t>
       </w:r>
@@ -13466,24 +10729,62 @@
         <w:t>%</w:t>
       </w:r>
       <w:r>
-        <w:t xml:space="preserve">,  with the current flow I’m confident that I can increase accuracy, based on time constraint and lack of computing power( used my </w:t>
-      </w:r>
-      <w:proofErr w:type="spellStart"/>
-      <w:r>
-        <w:t>Macbook</w:t>
-      </w:r>
-      <w:proofErr w:type="spellEnd"/>
-      <w:r>
-        <w:t xml:space="preserve"> pro) I’m good to go with this accuracy. In future If use GPU or TPU instances from </w:t>
+        <w:t xml:space="preserve">, </w:t>
+      </w:r>
+      <w:r>
+        <w:t xml:space="preserve">which is very close to my benchmark 70%. </w:t>
+      </w:r>
+      <w:r>
+        <w:t xml:space="preserve"> </w:t>
+      </w:r>
+      <w:r>
+        <w:t>W</w:t>
+      </w:r>
+      <w:r>
+        <w:t>ith the</w:t>
+      </w:r>
+      <w:r>
+        <w:t xml:space="preserve"> explorations so </w:t>
       </w:r>
       <w:proofErr w:type="gramStart"/>
       <w:r>
-        <w:t>cloud ,</w:t>
+        <w:t xml:space="preserve">far </w:t>
+      </w:r>
+      <w:r>
+        <w:t xml:space="preserve"> I’m</w:t>
       </w:r>
       <w:proofErr w:type="gramEnd"/>
       <w:r>
-        <w:t xml:space="preserve"> I can increase learning iterations with shorter time with less money spent, thus I can increase the accuracy.</w:t>
-      </w:r>
+        <w:t xml:space="preserve"> confident that I can increase accuracy, </w:t>
+      </w:r>
+      <w:r>
+        <w:t>by using  GPU or TPU instances from cloud and increase learning iterations with shorter time with less money spent.</w:t>
+      </w:r>
+    </w:p>
+    <w:p>
+      <w:pPr>
+        <w:ind w:firstLine="720"/>
+      </w:pPr>
+      <w:r>
+        <w:t xml:space="preserve">The </w:t>
+      </w:r>
+      <w:r>
+        <w:t>constraint</w:t>
+      </w:r>
+      <w:r>
+        <w:t xml:space="preserve">s are </w:t>
+      </w:r>
+      <w:r>
+        <w:t>lack of computing power</w:t>
+      </w:r>
+      <w:r>
+        <w:t xml:space="preserve"> and number of audio </w:t>
+      </w:r>
+      <w:proofErr w:type="gramStart"/>
+      <w:r>
+        <w:t>samples .</w:t>
+      </w:r>
+      <w:proofErr w:type="gramEnd"/>
     </w:p>
     <w:p>
       <w:pPr>
@@ -13508,8 +10809,7 @@
           <w:szCs w:val="33"/>
         </w:rPr>
       </w:pPr>
-      <w:bookmarkStart w:id="1" w:name="_GoBack"/>
-      <w:bookmarkEnd w:id="1"/>
+      <w:proofErr w:type="gramStart"/>
       <w:r>
         <w:rPr>
           <w:rFonts w:ascii="Helvetica Neue" w:hAnsi="Helvetica Neue"/>
@@ -13517,7 +10817,17 @@
           <w:sz w:val="33"/>
           <w:szCs w:val="33"/>
         </w:rPr>
-        <w:t>V . Conclusion</w:t>
+        <w:t>V .</w:t>
+      </w:r>
+      <w:proofErr w:type="gramEnd"/>
+      <w:r>
+        <w:rPr>
+          <w:rFonts w:ascii="Helvetica Neue" w:hAnsi="Helvetica Neue"/>
+          <w:color w:val="000000"/>
+          <w:sz w:val="33"/>
+          <w:szCs w:val="33"/>
+        </w:rPr>
+        <w:t xml:space="preserve"> Conclusion</w:t>
       </w:r>
     </w:p>
     <w:p>
@@ -13556,7 +10866,6 @@
       <w:r>
         <w:t xml:space="preserve">Using following section from the notebook </w:t>
       </w:r>
-      <w:proofErr w:type="spellStart"/>
       <w:proofErr w:type="gramStart"/>
       <w:r>
         <w:t>Lea</w:t>
@@ -13568,11 +10877,7 @@
         <w:t>nSound</w:t>
       </w:r>
       <w:r>
-        <w:t>.ipynb</w:t>
-      </w:r>
-      <w:proofErr w:type="spellEnd"/>
-      <w:r>
-        <w:t xml:space="preserve"> ,</w:t>
+        <w:t>.ipynb ,</w:t>
       </w:r>
       <w:proofErr w:type="gramEnd"/>
       <w:r>
@@ -13601,6 +10906,7 @@
       <w:r>
         <w:rPr>
           <w:rFonts w:ascii="Arial" w:hAnsi="Arial" w:cs="Arial"/>
+          <w:noProof/>
           <w:color w:val="000000"/>
           <w:sz w:val="22"/>
           <w:szCs w:val="22"/>
@@ -13790,7 +11096,6 @@
         </w:rPr>
         <w:t xml:space="preserve"> using packages like </w:t>
       </w:r>
-      <w:proofErr w:type="spellStart"/>
       <w:proofErr w:type="gramStart"/>
       <w:r>
         <w:rPr>
@@ -13801,7 +11106,6 @@
         </w:rPr>
         <w:t>librosa,pyaudio</w:t>
       </w:r>
-      <w:proofErr w:type="spellEnd"/>
       <w:proofErr w:type="gramEnd"/>
       <w:r>
         <w:rPr>
@@ -13810,27 +11114,7 @@
           <w:sz w:val="22"/>
           <w:szCs w:val="22"/>
         </w:rPr>
-        <w:t xml:space="preserve"> and </w:t>
-      </w:r>
-      <w:proofErr w:type="spellStart"/>
-      <w:r>
-        <w:rPr>
-          <w:rFonts w:ascii="Arial" w:hAnsi="Arial" w:cs="Arial"/>
-          <w:color w:val="000000"/>
-          <w:sz w:val="22"/>
-          <w:szCs w:val="22"/>
-        </w:rPr>
-        <w:t>scipy</w:t>
-      </w:r>
-      <w:proofErr w:type="spellEnd"/>
-      <w:r>
-        <w:rPr>
-          <w:rFonts w:ascii="Arial" w:hAnsi="Arial" w:cs="Arial"/>
-          <w:color w:val="000000"/>
-          <w:sz w:val="22"/>
-          <w:szCs w:val="22"/>
-        </w:rPr>
-        <w:t xml:space="preserve"> which are very helpful to process sound files and convert them to single dimension array. </w:t>
+        <w:t xml:space="preserve"> and scipy which are very helpful to process sound files and convert them to single dimension array. </w:t>
       </w:r>
     </w:p>
     <w:p>
@@ -13854,9 +11138,9 @@
           <w:sz w:val="22"/>
           <w:szCs w:val="22"/>
         </w:rPr>
-        <w:t xml:space="preserve">Prepared plots to using </w:t>
-      </w:r>
-      <w:proofErr w:type="spellStart"/>
+        <w:t xml:space="preserve">Prepared plots to using numpy and matplotlib </w:t>
+      </w:r>
+      <w:proofErr w:type="gramStart"/>
       <w:r>
         <w:rPr>
           <w:rFonts w:ascii="Arial" w:hAnsi="Arial" w:cs="Arial"/>
@@ -13864,9 +11148,9 @@
           <w:sz w:val="22"/>
           <w:szCs w:val="22"/>
         </w:rPr>
-        <w:t>numpy</w:t>
-      </w:r>
-      <w:proofErr w:type="spellEnd"/>
+        <w:t>packages,which</w:t>
+      </w:r>
+      <w:proofErr w:type="gramEnd"/>
       <w:r>
         <w:rPr>
           <w:rFonts w:ascii="Arial" w:hAnsi="Arial" w:cs="Arial"/>
@@ -13874,10 +11158,8 @@
           <w:sz w:val="22"/>
           <w:szCs w:val="22"/>
         </w:rPr>
-        <w:t xml:space="preserve"> and matplotlib </w:t>
-      </w:r>
-      <w:proofErr w:type="spellStart"/>
-      <w:proofErr w:type="gramStart"/>
+        <w:t xml:space="preserve"> helped to understand overall dataset. Using </w:t>
+      </w:r>
       <w:r>
         <w:rPr>
           <w:rFonts w:ascii="Arial" w:hAnsi="Arial" w:cs="Arial"/>
@@ -13885,10 +11167,8 @@
           <w:sz w:val="22"/>
           <w:szCs w:val="22"/>
         </w:rPr>
-        <w:t>packages,which</w:t>
-      </w:r>
-      <w:proofErr w:type="spellEnd"/>
-      <w:proofErr w:type="gramEnd"/>
+        <w:t xml:space="preserve">the package </w:t>
+      </w:r>
       <w:r>
         <w:rPr>
           <w:rFonts w:ascii="Arial" w:hAnsi="Arial" w:cs="Arial"/>
@@ -13896,36 +11176,7 @@
           <w:sz w:val="22"/>
           <w:szCs w:val="22"/>
         </w:rPr>
-        <w:t xml:space="preserve"> helped to understand overall dataset. Using </w:t>
-      </w:r>
-      <w:r>
-        <w:rPr>
-          <w:rFonts w:ascii="Arial" w:hAnsi="Arial" w:cs="Arial"/>
-          <w:color w:val="000000"/>
-          <w:sz w:val="22"/>
-          <w:szCs w:val="22"/>
-        </w:rPr>
-        <w:t xml:space="preserve">the package </w:t>
-      </w:r>
-      <w:proofErr w:type="spellStart"/>
-      <w:r>
-        <w:rPr>
-          <w:rFonts w:ascii="Arial" w:hAnsi="Arial" w:cs="Arial"/>
-          <w:color w:val="000000"/>
-          <w:sz w:val="22"/>
-          <w:szCs w:val="22"/>
-        </w:rPr>
-        <w:t>librosa</w:t>
-      </w:r>
-      <w:proofErr w:type="spellEnd"/>
-      <w:r>
-        <w:rPr>
-          <w:rFonts w:ascii="Arial" w:hAnsi="Arial" w:cs="Arial"/>
-          <w:color w:val="000000"/>
-          <w:sz w:val="22"/>
-          <w:szCs w:val="22"/>
-        </w:rPr>
-        <w:t xml:space="preserve"> plotted single </w:t>
+        <w:t xml:space="preserve">librosa plotted single </w:t>
       </w:r>
       <w:r>
         <w:rPr>
@@ -14000,27 +11251,7 @@
           <w:sz w:val="22"/>
           <w:szCs w:val="22"/>
         </w:rPr>
-        <w:t xml:space="preserve">Built CNN architecture using Convolution1D, </w:t>
-      </w:r>
-      <w:proofErr w:type="spellStart"/>
-      <w:r>
-        <w:rPr>
-          <w:rFonts w:ascii="Arial" w:hAnsi="Arial" w:cs="Arial"/>
-          <w:color w:val="000000"/>
-          <w:sz w:val="22"/>
-          <w:szCs w:val="22"/>
-        </w:rPr>
-        <w:t>MaxPool</w:t>
-      </w:r>
-      <w:proofErr w:type="spellEnd"/>
-      <w:r>
-        <w:rPr>
-          <w:rFonts w:ascii="Arial" w:hAnsi="Arial" w:cs="Arial"/>
-          <w:color w:val="000000"/>
-          <w:sz w:val="22"/>
-          <w:szCs w:val="22"/>
-        </w:rPr>
-        <w:t xml:space="preserve">, </w:t>
+        <w:t xml:space="preserve">Built CNN architecture using Convolution1D, MaxPool, </w:t>
       </w:r>
       <w:proofErr w:type="gramStart"/>
       <w:r>
@@ -14353,9 +11584,9 @@
           <w:sz w:val="22"/>
           <w:szCs w:val="22"/>
         </w:rPr>
-        <w:t>pattern ,</w:t>
-      </w:r>
-      <w:proofErr w:type="spellStart"/>
+        <w:t>pattern ,i</w:t>
+      </w:r>
+      <w:proofErr w:type="gramEnd"/>
       <w:r>
         <w:rPr>
           <w:rFonts w:ascii="Arial" w:hAnsi="Arial" w:cs="Arial"/>
@@ -14363,27 +11594,7 @@
           <w:sz w:val="22"/>
           <w:szCs w:val="22"/>
         </w:rPr>
-        <w:t>i</w:t>
-      </w:r>
-      <w:proofErr w:type="gramEnd"/>
-      <w:r>
-        <w:rPr>
-          <w:rFonts w:ascii="Arial" w:hAnsi="Arial" w:cs="Arial"/>
-          <w:color w:val="000000"/>
-          <w:sz w:val="22"/>
-          <w:szCs w:val="22"/>
-        </w:rPr>
-        <w:t>.e</w:t>
-      </w:r>
-      <w:proofErr w:type="spellEnd"/>
-      <w:r>
-        <w:rPr>
-          <w:rFonts w:ascii="Arial" w:hAnsi="Arial" w:cs="Arial"/>
-          <w:color w:val="000000"/>
-          <w:sz w:val="22"/>
-          <w:szCs w:val="22"/>
-        </w:rPr>
-        <w:t>, the current selection picks first 2 seconds of audio, suppose the actual recording starts after 2 seconds , required features would be missed.</w:t>
+        <w:t>.e, the current selection picks first 2 seconds of audio, suppose the actual recording starts after 2 seconds , required features would be missed.</w:t>
       </w:r>
     </w:p>
     <w:p>

</xml_diff>

<commit_message>
Reworked on free visulization
</commit_message>
<xml_diff>
--- a/doc/Report.docx
+++ b/doc/Report.docx
@@ -314,10 +314,12 @@
       <w:r>
         <w:t>Continuous improvement in hardware (</w:t>
       </w:r>
+      <w:proofErr w:type="spellStart"/>
       <w:proofErr w:type="gramStart"/>
       <w:r>
         <w:t>Disk,RAM</w:t>
       </w:r>
+      <w:proofErr w:type="spellEnd"/>
       <w:proofErr w:type="gramEnd"/>
       <w:r>
         <w:t xml:space="preserve"> and CPU) enabled to store and process these data.</w:t>
@@ -340,7 +342,15 @@
       </w:r>
       <w:proofErr w:type="gramEnd"/>
       <w:r>
-        <w:t xml:space="preserve"> GPU power enabled to build Neural networks upto multiple layers which is called deep learning.</w:t>
+        <w:t xml:space="preserve"> GPU power enabled to build Neural networks </w:t>
+      </w:r>
+      <w:proofErr w:type="spellStart"/>
+      <w:r>
+        <w:t>upto</w:t>
+      </w:r>
+      <w:proofErr w:type="spellEnd"/>
+      <w:r>
+        <w:t xml:space="preserve"> multiple layers which is called deep learning.</w:t>
       </w:r>
     </w:p>
     <w:p/>
@@ -438,7 +448,15 @@
         <w:t xml:space="preserve"> can</w:t>
       </w:r>
       <w:r>
-        <w:t xml:space="preserve"> parse this format and convert into array format would help to prepare dataset format which could be fed into keras deep learning algorithms.</w:t>
+        <w:t xml:space="preserve"> parse this format and convert into array format would help to prepare dataset format which could be fed into </w:t>
+      </w:r>
+      <w:proofErr w:type="spellStart"/>
+      <w:r>
+        <w:t>keras</w:t>
+      </w:r>
+      <w:proofErr w:type="spellEnd"/>
+      <w:r>
+        <w:t xml:space="preserve"> deep learning algorithms.</w:t>
       </w:r>
     </w:p>
     <w:p>
@@ -645,7 +663,15 @@
       </w:r>
       <w:proofErr w:type="gramEnd"/>
       <w:r>
-        <w:t xml:space="preserve"> but also considers next 2 predictions in pipeline, i.e , imagine an audio file from validation set,</w:t>
+        <w:t xml:space="preserve"> but also considers next 2 predictions in pipeline, </w:t>
+      </w:r>
+      <w:proofErr w:type="spellStart"/>
+      <w:r>
+        <w:t>i.e</w:t>
+      </w:r>
+      <w:proofErr w:type="spellEnd"/>
+      <w:r>
+        <w:t xml:space="preserve"> , imagine an audio file from validation set,</w:t>
       </w:r>
       <w:r>
         <w:t xml:space="preserve"> </w:t>
@@ -760,6 +786,7 @@
         </w:rPr>
         <w:t xml:space="preserve">Acoustic </w:t>
       </w:r>
+      <w:proofErr w:type="spellStart"/>
       <w:proofErr w:type="gramStart"/>
       <w:r>
         <w:rPr>
@@ -772,10 +799,39 @@
         <w:rPr>
           <w:i/>
         </w:rPr>
-        <w:t>,Bass drum,Cello, Clarinet, Double bass</w:t>
-      </w:r>
-      <w:r>
-        <w:t xml:space="preserve">, etc has 300 files each. Labels like </w:t>
+        <w:t>,Bass</w:t>
+      </w:r>
+      <w:proofErr w:type="spellEnd"/>
+      <w:r>
+        <w:rPr>
+          <w:i/>
+        </w:rPr>
+        <w:t xml:space="preserve"> </w:t>
+      </w:r>
+      <w:proofErr w:type="spellStart"/>
+      <w:r>
+        <w:rPr>
+          <w:i/>
+        </w:rPr>
+        <w:t>drum,Cello</w:t>
+      </w:r>
+      <w:proofErr w:type="spellEnd"/>
+      <w:r>
+        <w:rPr>
+          <w:i/>
+        </w:rPr>
+        <w:t>, Clarinet, Double bass</w:t>
+      </w:r>
+      <w:r>
+        <w:t xml:space="preserve">, </w:t>
+      </w:r>
+      <w:proofErr w:type="spellStart"/>
+      <w:r>
+        <w:t>etc</w:t>
+      </w:r>
+      <w:proofErr w:type="spellEnd"/>
+      <w:r>
+        <w:t xml:space="preserve"> has 300 files each. Labels like </w:t>
       </w:r>
       <w:r>
         <w:rPr>
@@ -997,8 +1053,13 @@
         <w:t xml:space="preserve">like </w:t>
       </w:r>
       <w:r>
-        <w:t xml:space="preserve"> scipy</w:t>
-      </w:r>
+        <w:t xml:space="preserve"> </w:t>
+      </w:r>
+      <w:proofErr w:type="spellStart"/>
+      <w:r>
+        <w:t>scipy</w:t>
+      </w:r>
+      <w:proofErr w:type="spellEnd"/>
       <w:proofErr w:type="gramEnd"/>
       <w:r>
         <w:t xml:space="preserve"> </w:t>
@@ -1337,7 +1398,15 @@
         <w:t xml:space="preserve">would be </w:t>
       </w:r>
       <w:r>
-        <w:t xml:space="preserve">interesting to study possible features which could automatically extracted and used by CNN architecture. Package librosa helped to visualize individual files.  Sound features within a second could be understood by following visuals.  </w:t>
+        <w:t xml:space="preserve">interesting to study possible features which could automatically extracted and used by CNN architecture. Package </w:t>
+      </w:r>
+      <w:proofErr w:type="spellStart"/>
+      <w:r>
+        <w:t>librosa</w:t>
+      </w:r>
+      <w:proofErr w:type="spellEnd"/>
+      <w:r>
+        <w:t xml:space="preserve"> helped to visualize individual files.  Sound features within a second could be understood by following visuals.  </w:t>
       </w:r>
     </w:p>
     <w:p>
@@ -1517,7 +1586,15 @@
         <w:tab/>
       </w:r>
       <w:r>
-        <w:t xml:space="preserve">I’ve used Convolutional Neural Networks to solve this problem through keras </w:t>
+        <w:t xml:space="preserve">I’ve used Convolutional Neural Networks to solve this problem through </w:t>
+      </w:r>
+      <w:proofErr w:type="spellStart"/>
+      <w:r>
+        <w:t>keras</w:t>
+      </w:r>
+      <w:proofErr w:type="spellEnd"/>
+      <w:r>
+        <w:t xml:space="preserve"> </w:t>
       </w:r>
       <w:proofErr w:type="gramStart"/>
       <w:r>
@@ -1533,7 +1610,15 @@
       </w:r>
       <w:proofErr w:type="gramEnd"/>
       <w:r>
-        <w:t xml:space="preserve"> files ( except sound is single dimension array but image could be 2D arry for gray and 3D array for color image ) and CNN is proven solution through MNIST and CIFAR 100, I’ve decided to use CNN for this problem. </w:t>
+        <w:t xml:space="preserve"> files ( except sound is single dimension array but image could be 2D </w:t>
+      </w:r>
+      <w:proofErr w:type="spellStart"/>
+      <w:r>
+        <w:t>arry</w:t>
+      </w:r>
+      <w:proofErr w:type="spellEnd"/>
+      <w:r>
+        <w:t xml:space="preserve"> for gray and 3D array for color image ) and CNN is proven solution through MNIST and CIFAR 100, I’ve decided to use CNN for this problem. </w:t>
       </w:r>
     </w:p>
     <w:p>
@@ -1790,8 +1875,13 @@
         </w:rPr>
         <w:t xml:space="preserve"> </w:t>
       </w:r>
-      <w:r>
-        <w:t xml:space="preserve">categorical_crossentroy </w:t>
+      <w:proofErr w:type="spellStart"/>
+      <w:r>
+        <w:t>categorical_crossentroy</w:t>
+      </w:r>
+      <w:proofErr w:type="spellEnd"/>
+      <w:r>
+        <w:t xml:space="preserve"> </w:t>
       </w:r>
       <w:r>
         <w:t>– since this problem is to categorize between  41 labels (This h</w:t>
@@ -1985,6 +2075,7 @@
         </w:rPr>
         <w:t>input_4 (</w:t>
       </w:r>
+      <w:proofErr w:type="spellStart"/>
       <w:proofErr w:type="gramStart"/>
       <w:r>
         <w:rPr>
@@ -1993,7 +2084,17 @@
           <w:sz w:val="21"/>
           <w:szCs w:val="21"/>
         </w:rPr>
-        <w:t xml:space="preserve">InputLayer)   </w:t>
+        <w:t>InputLayer</w:t>
+      </w:r>
+      <w:proofErr w:type="spellEnd"/>
+      <w:r>
+        <w:rPr>
+          <w:rFonts w:ascii="Courier New" w:hAnsi="Courier New" w:cs="Courier New"/>
+          <w:color w:val="000000"/>
+          <w:sz w:val="21"/>
+          <w:szCs w:val="21"/>
+        </w:rPr>
+        <w:t xml:space="preserve">)   </w:t>
       </w:r>
       <w:proofErr w:type="gramEnd"/>
       <w:r>
@@ -2277,7 +2378,27 @@
           <w:sz w:val="21"/>
           <w:szCs w:val="21"/>
         </w:rPr>
-        <w:t xml:space="preserve">max_pooling1d_10 (MaxPooling (None, 1999, 16)          0         </w:t>
+        <w:t>max_pooling1d_10 (</w:t>
+      </w:r>
+      <w:proofErr w:type="spellStart"/>
+      <w:r>
+        <w:rPr>
+          <w:rFonts w:ascii="Courier New" w:hAnsi="Courier New" w:cs="Courier New"/>
+          <w:color w:val="000000"/>
+          <w:sz w:val="21"/>
+          <w:szCs w:val="21"/>
+        </w:rPr>
+        <w:t>MaxPooling</w:t>
+      </w:r>
+      <w:proofErr w:type="spellEnd"/>
+      <w:r>
+        <w:rPr>
+          <w:rFonts w:ascii="Courier New" w:hAnsi="Courier New" w:cs="Courier New"/>
+          <w:color w:val="000000"/>
+          <w:sz w:val="21"/>
+          <w:szCs w:val="21"/>
+        </w:rPr>
+        <w:t xml:space="preserve"> (None, 1999, 16)          0         </w:t>
       </w:r>
     </w:p>
     <w:p>
@@ -2649,7 +2770,27 @@
           <w:sz w:val="21"/>
           <w:szCs w:val="21"/>
         </w:rPr>
-        <w:t xml:space="preserve">max_pooling1d_11 (MaxPooling (None, 498, 32)           0         </w:t>
+        <w:t>max_pooling1d_11 (</w:t>
+      </w:r>
+      <w:proofErr w:type="spellStart"/>
+      <w:r>
+        <w:rPr>
+          <w:rFonts w:ascii="Courier New" w:hAnsi="Courier New" w:cs="Courier New"/>
+          <w:color w:val="000000"/>
+          <w:sz w:val="21"/>
+          <w:szCs w:val="21"/>
+        </w:rPr>
+        <w:t>MaxPooling</w:t>
+      </w:r>
+      <w:proofErr w:type="spellEnd"/>
+      <w:r>
+        <w:rPr>
+          <w:rFonts w:ascii="Courier New" w:hAnsi="Courier New" w:cs="Courier New"/>
+          <w:color w:val="000000"/>
+          <w:sz w:val="21"/>
+          <w:szCs w:val="21"/>
+        </w:rPr>
+        <w:t xml:space="preserve"> (None, 498, 32)           0         </w:t>
       </w:r>
     </w:p>
     <w:p>
@@ -3021,7 +3162,27 @@
           <w:sz w:val="21"/>
           <w:szCs w:val="21"/>
         </w:rPr>
-        <w:t xml:space="preserve">max_pooling1d_12 (MaxPooling (None, 123, 32)           0         </w:t>
+        <w:t>max_pooling1d_12 (</w:t>
+      </w:r>
+      <w:proofErr w:type="spellStart"/>
+      <w:r>
+        <w:rPr>
+          <w:rFonts w:ascii="Courier New" w:hAnsi="Courier New" w:cs="Courier New"/>
+          <w:color w:val="000000"/>
+          <w:sz w:val="21"/>
+          <w:szCs w:val="21"/>
+        </w:rPr>
+        <w:t>MaxPooling</w:t>
+      </w:r>
+      <w:proofErr w:type="spellEnd"/>
+      <w:r>
+        <w:rPr>
+          <w:rFonts w:ascii="Courier New" w:hAnsi="Courier New" w:cs="Courier New"/>
+          <w:color w:val="000000"/>
+          <w:sz w:val="21"/>
+          <w:szCs w:val="21"/>
+        </w:rPr>
+        <w:t xml:space="preserve"> (None, 123, 32)           0         </w:t>
       </w:r>
     </w:p>
     <w:p>
@@ -3864,7 +4025,27 @@
           <w:sz w:val="21"/>
           <w:szCs w:val="21"/>
         </w:rPr>
-        <w:t>Total params: 360,513</w:t>
+        <w:t xml:space="preserve">Total </w:t>
+      </w:r>
+      <w:proofErr w:type="spellStart"/>
+      <w:r>
+        <w:rPr>
+          <w:rFonts w:ascii="Courier New" w:hAnsi="Courier New" w:cs="Courier New"/>
+          <w:color w:val="000000"/>
+          <w:sz w:val="21"/>
+          <w:szCs w:val="21"/>
+        </w:rPr>
+        <w:t>params</w:t>
+      </w:r>
+      <w:proofErr w:type="spellEnd"/>
+      <w:r>
+        <w:rPr>
+          <w:rFonts w:ascii="Courier New" w:hAnsi="Courier New" w:cs="Courier New"/>
+          <w:color w:val="000000"/>
+          <w:sz w:val="21"/>
+          <w:szCs w:val="21"/>
+        </w:rPr>
+        <w:t>: 360,513</w:t>
       </w:r>
     </w:p>
     <w:p>
@@ -3903,7 +4084,27 @@
           <w:sz w:val="21"/>
           <w:szCs w:val="21"/>
         </w:rPr>
-        <w:t>Trainable params: 360,513</w:t>
+        <w:t xml:space="preserve">Trainable </w:t>
+      </w:r>
+      <w:proofErr w:type="spellStart"/>
+      <w:r>
+        <w:rPr>
+          <w:rFonts w:ascii="Courier New" w:hAnsi="Courier New" w:cs="Courier New"/>
+          <w:color w:val="000000"/>
+          <w:sz w:val="21"/>
+          <w:szCs w:val="21"/>
+        </w:rPr>
+        <w:t>params</w:t>
+      </w:r>
+      <w:proofErr w:type="spellEnd"/>
+      <w:r>
+        <w:rPr>
+          <w:rFonts w:ascii="Courier New" w:hAnsi="Courier New" w:cs="Courier New"/>
+          <w:color w:val="000000"/>
+          <w:sz w:val="21"/>
+          <w:szCs w:val="21"/>
+        </w:rPr>
+        <w:t>: 360,513</w:t>
       </w:r>
     </w:p>
     <w:p>
@@ -3942,7 +4143,27 @@
           <w:sz w:val="21"/>
           <w:szCs w:val="21"/>
         </w:rPr>
-        <w:t>Non-trainable params: 0</w:t>
+        <w:t xml:space="preserve">Non-trainable </w:t>
+      </w:r>
+      <w:proofErr w:type="spellStart"/>
+      <w:r>
+        <w:rPr>
+          <w:rFonts w:ascii="Courier New" w:hAnsi="Courier New" w:cs="Courier New"/>
+          <w:color w:val="000000"/>
+          <w:sz w:val="21"/>
+          <w:szCs w:val="21"/>
+        </w:rPr>
+        <w:t>params</w:t>
+      </w:r>
+      <w:proofErr w:type="spellEnd"/>
+      <w:r>
+        <w:rPr>
+          <w:rFonts w:ascii="Courier New" w:hAnsi="Courier New" w:cs="Courier New"/>
+          <w:color w:val="000000"/>
+          <w:sz w:val="21"/>
+          <w:szCs w:val="21"/>
+        </w:rPr>
+        <w:t>: 0</w:t>
       </w:r>
     </w:p>
     <w:p>
@@ -4070,9 +4291,14 @@
       <w:r>
         <w:t xml:space="preserve">is a </w:t>
       </w:r>
+      <w:proofErr w:type="spellStart"/>
       <w:proofErr w:type="gramStart"/>
       <w:r>
-        <w:t>matrics,</w:t>
+        <w:t>matrics</w:t>
+      </w:r>
+      <w:proofErr w:type="spellEnd"/>
+      <w:r>
+        <w:t>,</w:t>
       </w:r>
       <w:r>
         <w:t xml:space="preserve"> </w:t>
@@ -4412,7 +4638,25 @@
           <w:b/>
           <w:color w:val="000000"/>
         </w:rPr>
-        <w:t xml:space="preserve">Data PreProcessing </w:t>
+        <w:t xml:space="preserve">Data </w:t>
+      </w:r>
+      <w:proofErr w:type="spellStart"/>
+      <w:r>
+        <w:rPr>
+          <w:rFonts w:ascii="Helvetica Neue" w:hAnsi="Helvetica Neue"/>
+          <w:b/>
+          <w:color w:val="000000"/>
+        </w:rPr>
+        <w:t>PreProcessing</w:t>
+      </w:r>
+      <w:proofErr w:type="spellEnd"/>
+      <w:r>
+        <w:rPr>
+          <w:rFonts w:ascii="Helvetica Neue" w:hAnsi="Helvetica Neue"/>
+          <w:b/>
+          <w:color w:val="000000"/>
+        </w:rPr>
+        <w:t xml:space="preserve"> </w:t>
       </w:r>
     </w:p>
     <w:p/>
@@ -4641,7 +4885,15 @@
     <w:p>
       <w:r>
         <w:tab/>
-        <w:t>When I’ve started building CNN model, set input shape more than 2 seconds of audio, but the data set doesn’t have more than 2 seconds across all samples so learning process was failing. Later decided to go with 2 seconds which also accelerated learning process. Since it is a classification problem. I’ve used categorical_crossentropy loss function.  Optimizer I’</w:t>
+        <w:t xml:space="preserve">When I’ve started building CNN model, set input shape more than 2 seconds of audio, but the data set doesn’t have more than 2 seconds across all samples so learning process was failing. Later decided to go with 2 seconds which also accelerated learning process. Since it is a classification problem. I’ve used </w:t>
+      </w:r>
+      <w:proofErr w:type="spellStart"/>
+      <w:r>
+        <w:t>categorical_crossentropy</w:t>
+      </w:r>
+      <w:proofErr w:type="spellEnd"/>
+      <w:r>
+        <w:t xml:space="preserve"> loss function.  Optimizer I’</w:t>
       </w:r>
       <w:r>
         <w:t>ve decided to go from Adam.</w:t>
@@ -4759,7 +5011,15 @@
         <w:t>e of audio file, number of fold</w:t>
       </w:r>
       <w:r>
-        <w:t xml:space="preserve">s for stratifiedKFold and max epochs shows </w:t>
+        <w:t xml:space="preserve">s for </w:t>
+      </w:r>
+      <w:proofErr w:type="spellStart"/>
+      <w:r>
+        <w:t>stratifiedKFold</w:t>
+      </w:r>
+      <w:proofErr w:type="spellEnd"/>
+      <w:r>
+        <w:t xml:space="preserve"> and max epochs shows </w:t>
       </w:r>
       <w:proofErr w:type="gramStart"/>
       <w:r>
@@ -4816,6 +5076,7 @@
         </w:rPr>
         <w:t>Config(</w:t>
       </w:r>
+      <w:proofErr w:type="spellStart"/>
       <w:proofErr w:type="gramEnd"/>
       <w:r>
         <w:rPr>
@@ -4823,7 +5084,70 @@
           <w:sz w:val="20"/>
           <w:szCs w:val="20"/>
         </w:rPr>
-        <w:t>sampling_rate=16000, audio_duration=2, n_folds=4, max_epochs=4)</w:t>
+        <w:t>sampling_rate</w:t>
+      </w:r>
+      <w:proofErr w:type="spellEnd"/>
+      <w:r>
+        <w:rPr>
+          <w:i/>
+          <w:sz w:val="20"/>
+          <w:szCs w:val="20"/>
+        </w:rPr>
+        <w:t xml:space="preserve">=16000, </w:t>
+      </w:r>
+      <w:proofErr w:type="spellStart"/>
+      <w:r>
+        <w:rPr>
+          <w:i/>
+          <w:sz w:val="20"/>
+          <w:szCs w:val="20"/>
+        </w:rPr>
+        <w:t>audio_duration</w:t>
+      </w:r>
+      <w:proofErr w:type="spellEnd"/>
+      <w:r>
+        <w:rPr>
+          <w:i/>
+          <w:sz w:val="20"/>
+          <w:szCs w:val="20"/>
+        </w:rPr>
+        <w:t xml:space="preserve">=2, </w:t>
+      </w:r>
+      <w:proofErr w:type="spellStart"/>
+      <w:r>
+        <w:rPr>
+          <w:i/>
+          <w:sz w:val="20"/>
+          <w:szCs w:val="20"/>
+        </w:rPr>
+        <w:t>n_folds</w:t>
+      </w:r>
+      <w:proofErr w:type="spellEnd"/>
+      <w:r>
+        <w:rPr>
+          <w:i/>
+          <w:sz w:val="20"/>
+          <w:szCs w:val="20"/>
+        </w:rPr>
+        <w:t xml:space="preserve">=4, </w:t>
+      </w:r>
+      <w:proofErr w:type="spellStart"/>
+      <w:r>
+        <w:rPr>
+          <w:i/>
+          <w:sz w:val="20"/>
+          <w:szCs w:val="20"/>
+        </w:rPr>
+        <w:t>max_epochs</w:t>
+      </w:r>
+      <w:proofErr w:type="spellEnd"/>
+      <w:r>
+        <w:rPr>
+          <w:i/>
+          <w:sz w:val="20"/>
+          <w:szCs w:val="20"/>
+        </w:rPr>
+        <w:t>=4)</w:t>
       </w:r>
     </w:p>
     <w:p/>
@@ -4980,7 +5304,67 @@
           <w:sz w:val="16"/>
           <w:szCs w:val="16"/>
         </w:rPr>
-        <w:t>3/3 [==============================] - 14s 5s/step - loss: 3.7132 - acc: 0.0461 - val_loss: 3.7131 - val_acc: 0.0000e+00</w:t>
+        <w:t xml:space="preserve">3/3 [==============================] - 14s 5s/step - loss: 3.7132 - </w:t>
+      </w:r>
+      <w:proofErr w:type="spellStart"/>
+      <w:r>
+        <w:rPr>
+          <w:rFonts w:ascii="Courier New" w:hAnsi="Courier New" w:cs="Courier New"/>
+          <w:color w:val="000000"/>
+          <w:sz w:val="16"/>
+          <w:szCs w:val="16"/>
+        </w:rPr>
+        <w:t>acc</w:t>
+      </w:r>
+      <w:proofErr w:type="spellEnd"/>
+      <w:r>
+        <w:rPr>
+          <w:rFonts w:ascii="Courier New" w:hAnsi="Courier New" w:cs="Courier New"/>
+          <w:color w:val="000000"/>
+          <w:sz w:val="16"/>
+          <w:szCs w:val="16"/>
+        </w:rPr>
+        <w:t xml:space="preserve">: 0.0461 - </w:t>
+      </w:r>
+      <w:proofErr w:type="spellStart"/>
+      <w:r>
+        <w:rPr>
+          <w:rFonts w:ascii="Courier New" w:hAnsi="Courier New" w:cs="Courier New"/>
+          <w:color w:val="000000"/>
+          <w:sz w:val="16"/>
+          <w:szCs w:val="16"/>
+        </w:rPr>
+        <w:t>val_loss</w:t>
+      </w:r>
+      <w:proofErr w:type="spellEnd"/>
+      <w:r>
+        <w:rPr>
+          <w:rFonts w:ascii="Courier New" w:hAnsi="Courier New" w:cs="Courier New"/>
+          <w:color w:val="000000"/>
+          <w:sz w:val="16"/>
+          <w:szCs w:val="16"/>
+        </w:rPr>
+        <w:t xml:space="preserve">: 3.7131 - </w:t>
+      </w:r>
+      <w:proofErr w:type="spellStart"/>
+      <w:r>
+        <w:rPr>
+          <w:rFonts w:ascii="Courier New" w:hAnsi="Courier New" w:cs="Courier New"/>
+          <w:color w:val="000000"/>
+          <w:sz w:val="16"/>
+          <w:szCs w:val="16"/>
+        </w:rPr>
+        <w:t>val_acc</w:t>
+      </w:r>
+      <w:proofErr w:type="spellEnd"/>
+      <w:r>
+        <w:rPr>
+          <w:rFonts w:ascii="Courier New" w:hAnsi="Courier New" w:cs="Courier New"/>
+          <w:color w:val="000000"/>
+          <w:sz w:val="16"/>
+          <w:szCs w:val="16"/>
+        </w:rPr>
+        <w:t>: 0.0000e+00</w:t>
       </w:r>
     </w:p>
     <w:p>
@@ -5049,7 +5433,47 @@
           <w:sz w:val="16"/>
           <w:szCs w:val="16"/>
         </w:rPr>
-        <w:t>Epoch 00001: val_loss improved from inf to 3.71309, saving model to models/best_0.h5</w:t>
+        <w:t xml:space="preserve">Epoch 00001: </w:t>
+      </w:r>
+      <w:proofErr w:type="spellStart"/>
+      <w:r>
+        <w:rPr>
+          <w:rFonts w:ascii="Courier New" w:hAnsi="Courier New" w:cs="Courier New"/>
+          <w:color w:val="000000"/>
+          <w:sz w:val="16"/>
+          <w:szCs w:val="16"/>
+        </w:rPr>
+        <w:t>val_loss</w:t>
+      </w:r>
+      <w:proofErr w:type="spellEnd"/>
+      <w:r>
+        <w:rPr>
+          <w:rFonts w:ascii="Courier New" w:hAnsi="Courier New" w:cs="Courier New"/>
+          <w:color w:val="000000"/>
+          <w:sz w:val="16"/>
+          <w:szCs w:val="16"/>
+        </w:rPr>
+        <w:t xml:space="preserve"> improved from </w:t>
+      </w:r>
+      <w:proofErr w:type="spellStart"/>
+      <w:r>
+        <w:rPr>
+          <w:rFonts w:ascii="Courier New" w:hAnsi="Courier New" w:cs="Courier New"/>
+          <w:color w:val="000000"/>
+          <w:sz w:val="16"/>
+          <w:szCs w:val="16"/>
+        </w:rPr>
+        <w:t>inf</w:t>
+      </w:r>
+      <w:proofErr w:type="spellEnd"/>
+      <w:r>
+        <w:rPr>
+          <w:rFonts w:ascii="Courier New" w:hAnsi="Courier New" w:cs="Courier New"/>
+          <w:color w:val="000000"/>
+          <w:sz w:val="16"/>
+          <w:szCs w:val="16"/>
+        </w:rPr>
+        <w:t xml:space="preserve"> to 3.71309, saving model to models/best_0.h5</w:t>
       </w:r>
     </w:p>
     <w:p>
@@ -5127,7 +5551,67 @@
           <w:sz w:val="16"/>
           <w:szCs w:val="16"/>
         </w:rPr>
-        <w:t>3/3 [==============================] - 9s 3s/step - loss: 3.7120 - acc: 0.0345 - val_loss: 3.7126 - val_acc: 0.0462</w:t>
+        <w:t xml:space="preserve">3/3 [==============================] - 9s 3s/step - loss: 3.7120 - </w:t>
+      </w:r>
+      <w:proofErr w:type="spellStart"/>
+      <w:r>
+        <w:rPr>
+          <w:rFonts w:ascii="Courier New" w:hAnsi="Courier New" w:cs="Courier New"/>
+          <w:color w:val="000000"/>
+          <w:sz w:val="16"/>
+          <w:szCs w:val="16"/>
+        </w:rPr>
+        <w:t>acc</w:t>
+      </w:r>
+      <w:proofErr w:type="spellEnd"/>
+      <w:r>
+        <w:rPr>
+          <w:rFonts w:ascii="Courier New" w:hAnsi="Courier New" w:cs="Courier New"/>
+          <w:color w:val="000000"/>
+          <w:sz w:val="16"/>
+          <w:szCs w:val="16"/>
+        </w:rPr>
+        <w:t xml:space="preserve">: 0.0345 - </w:t>
+      </w:r>
+      <w:proofErr w:type="spellStart"/>
+      <w:r>
+        <w:rPr>
+          <w:rFonts w:ascii="Courier New" w:hAnsi="Courier New" w:cs="Courier New"/>
+          <w:color w:val="000000"/>
+          <w:sz w:val="16"/>
+          <w:szCs w:val="16"/>
+        </w:rPr>
+        <w:t>val_loss</w:t>
+      </w:r>
+      <w:proofErr w:type="spellEnd"/>
+      <w:r>
+        <w:rPr>
+          <w:rFonts w:ascii="Courier New" w:hAnsi="Courier New" w:cs="Courier New"/>
+          <w:color w:val="000000"/>
+          <w:sz w:val="16"/>
+          <w:szCs w:val="16"/>
+        </w:rPr>
+        <w:t xml:space="preserve">: 3.7126 - </w:t>
+      </w:r>
+      <w:proofErr w:type="spellStart"/>
+      <w:r>
+        <w:rPr>
+          <w:rFonts w:ascii="Courier New" w:hAnsi="Courier New" w:cs="Courier New"/>
+          <w:color w:val="000000"/>
+          <w:sz w:val="16"/>
+          <w:szCs w:val="16"/>
+        </w:rPr>
+        <w:t>val_acc</w:t>
+      </w:r>
+      <w:proofErr w:type="spellEnd"/>
+      <w:r>
+        <w:rPr>
+          <w:rFonts w:ascii="Courier New" w:hAnsi="Courier New" w:cs="Courier New"/>
+          <w:color w:val="000000"/>
+          <w:sz w:val="16"/>
+          <w:szCs w:val="16"/>
+        </w:rPr>
+        <w:t>: 0.0462</w:t>
       </w:r>
     </w:p>
     <w:p>
@@ -5196,7 +5680,27 @@
           <w:sz w:val="16"/>
           <w:szCs w:val="16"/>
         </w:rPr>
-        <w:t>Epoch 00002: val_loss improved from 3.71309 to 3.71264, saving model to models/best_0.h5</w:t>
+        <w:t xml:space="preserve">Epoch 00002: </w:t>
+      </w:r>
+      <w:proofErr w:type="spellStart"/>
+      <w:r>
+        <w:rPr>
+          <w:rFonts w:ascii="Courier New" w:hAnsi="Courier New" w:cs="Courier New"/>
+          <w:color w:val="000000"/>
+          <w:sz w:val="16"/>
+          <w:szCs w:val="16"/>
+        </w:rPr>
+        <w:t>val_loss</w:t>
+      </w:r>
+      <w:proofErr w:type="spellEnd"/>
+      <w:r>
+        <w:rPr>
+          <w:rFonts w:ascii="Courier New" w:hAnsi="Courier New" w:cs="Courier New"/>
+          <w:color w:val="000000"/>
+          <w:sz w:val="16"/>
+          <w:szCs w:val="16"/>
+        </w:rPr>
+        <w:t xml:space="preserve"> improved from 3.71309 to 3.71264, saving model to models/best_0.h5</w:t>
       </w:r>
     </w:p>
     <w:p>
@@ -5274,7 +5778,67 @@
           <w:sz w:val="16"/>
           <w:szCs w:val="16"/>
         </w:rPr>
-        <w:t>3/3 [==============================] - 9s 3s/step - loss: 3.7106 - acc: 0.0664 - val_loss: 3.7122 - val_acc: 0.0462</w:t>
+        <w:t xml:space="preserve">3/3 [==============================] - 9s 3s/step - loss: 3.7106 - </w:t>
+      </w:r>
+      <w:proofErr w:type="spellStart"/>
+      <w:r>
+        <w:rPr>
+          <w:rFonts w:ascii="Courier New" w:hAnsi="Courier New" w:cs="Courier New"/>
+          <w:color w:val="000000"/>
+          <w:sz w:val="16"/>
+          <w:szCs w:val="16"/>
+        </w:rPr>
+        <w:t>acc</w:t>
+      </w:r>
+      <w:proofErr w:type="spellEnd"/>
+      <w:r>
+        <w:rPr>
+          <w:rFonts w:ascii="Courier New" w:hAnsi="Courier New" w:cs="Courier New"/>
+          <w:color w:val="000000"/>
+          <w:sz w:val="16"/>
+          <w:szCs w:val="16"/>
+        </w:rPr>
+        <w:t xml:space="preserve">: 0.0664 - </w:t>
+      </w:r>
+      <w:proofErr w:type="spellStart"/>
+      <w:r>
+        <w:rPr>
+          <w:rFonts w:ascii="Courier New" w:hAnsi="Courier New" w:cs="Courier New"/>
+          <w:color w:val="000000"/>
+          <w:sz w:val="16"/>
+          <w:szCs w:val="16"/>
+        </w:rPr>
+        <w:t>val_loss</w:t>
+      </w:r>
+      <w:proofErr w:type="spellEnd"/>
+      <w:r>
+        <w:rPr>
+          <w:rFonts w:ascii="Courier New" w:hAnsi="Courier New" w:cs="Courier New"/>
+          <w:color w:val="000000"/>
+          <w:sz w:val="16"/>
+          <w:szCs w:val="16"/>
+        </w:rPr>
+        <w:t xml:space="preserve">: 3.7122 - </w:t>
+      </w:r>
+      <w:proofErr w:type="spellStart"/>
+      <w:r>
+        <w:rPr>
+          <w:rFonts w:ascii="Courier New" w:hAnsi="Courier New" w:cs="Courier New"/>
+          <w:color w:val="000000"/>
+          <w:sz w:val="16"/>
+          <w:szCs w:val="16"/>
+        </w:rPr>
+        <w:t>val_acc</w:t>
+      </w:r>
+      <w:proofErr w:type="spellEnd"/>
+      <w:r>
+        <w:rPr>
+          <w:rFonts w:ascii="Courier New" w:hAnsi="Courier New" w:cs="Courier New"/>
+          <w:color w:val="000000"/>
+          <w:sz w:val="16"/>
+          <w:szCs w:val="16"/>
+        </w:rPr>
+        <w:t>: 0.0462</w:t>
       </w:r>
     </w:p>
     <w:p>
@@ -5343,7 +5907,27 @@
           <w:sz w:val="16"/>
           <w:szCs w:val="16"/>
         </w:rPr>
-        <w:t>Epoch 00003: val_loss improved from 3.71264 to 3.71218, saving model to models/best_0.h5</w:t>
+        <w:t xml:space="preserve">Epoch 00003: </w:t>
+      </w:r>
+      <w:proofErr w:type="spellStart"/>
+      <w:r>
+        <w:rPr>
+          <w:rFonts w:ascii="Courier New" w:hAnsi="Courier New" w:cs="Courier New"/>
+          <w:color w:val="000000"/>
+          <w:sz w:val="16"/>
+          <w:szCs w:val="16"/>
+        </w:rPr>
+        <w:t>val_loss</w:t>
+      </w:r>
+      <w:proofErr w:type="spellEnd"/>
+      <w:r>
+        <w:rPr>
+          <w:rFonts w:ascii="Courier New" w:hAnsi="Courier New" w:cs="Courier New"/>
+          <w:color w:val="000000"/>
+          <w:sz w:val="16"/>
+          <w:szCs w:val="16"/>
+        </w:rPr>
+        <w:t xml:space="preserve"> improved from 3.71264 to 3.71218, saving model to models/best_0.h5</w:t>
       </w:r>
     </w:p>
     <w:p>
@@ -5421,7 +6005,67 @@
           <w:sz w:val="16"/>
           <w:szCs w:val="16"/>
         </w:rPr>
-        <w:t>3/3 [==============================] - 10s 3s/step - loss: 3.7096 - acc: 0.0664 - val_loss: 3.7117 - val_acc: 0.0462</w:t>
+        <w:t xml:space="preserve">3/3 [==============================] - 10s 3s/step - loss: 3.7096 - </w:t>
+      </w:r>
+      <w:proofErr w:type="spellStart"/>
+      <w:r>
+        <w:rPr>
+          <w:rFonts w:ascii="Courier New" w:hAnsi="Courier New" w:cs="Courier New"/>
+          <w:color w:val="000000"/>
+          <w:sz w:val="16"/>
+          <w:szCs w:val="16"/>
+        </w:rPr>
+        <w:t>acc</w:t>
+      </w:r>
+      <w:proofErr w:type="spellEnd"/>
+      <w:r>
+        <w:rPr>
+          <w:rFonts w:ascii="Courier New" w:hAnsi="Courier New" w:cs="Courier New"/>
+          <w:color w:val="000000"/>
+          <w:sz w:val="16"/>
+          <w:szCs w:val="16"/>
+        </w:rPr>
+        <w:t xml:space="preserve">: 0.0664 - </w:t>
+      </w:r>
+      <w:proofErr w:type="spellStart"/>
+      <w:r>
+        <w:rPr>
+          <w:rFonts w:ascii="Courier New" w:hAnsi="Courier New" w:cs="Courier New"/>
+          <w:color w:val="000000"/>
+          <w:sz w:val="16"/>
+          <w:szCs w:val="16"/>
+        </w:rPr>
+        <w:t>val_loss</w:t>
+      </w:r>
+      <w:proofErr w:type="spellEnd"/>
+      <w:r>
+        <w:rPr>
+          <w:rFonts w:ascii="Courier New" w:hAnsi="Courier New" w:cs="Courier New"/>
+          <w:color w:val="000000"/>
+          <w:sz w:val="16"/>
+          <w:szCs w:val="16"/>
+        </w:rPr>
+        <w:t xml:space="preserve">: 3.7117 - </w:t>
+      </w:r>
+      <w:proofErr w:type="spellStart"/>
+      <w:r>
+        <w:rPr>
+          <w:rFonts w:ascii="Courier New" w:hAnsi="Courier New" w:cs="Courier New"/>
+          <w:color w:val="000000"/>
+          <w:sz w:val="16"/>
+          <w:szCs w:val="16"/>
+        </w:rPr>
+        <w:t>val_acc</w:t>
+      </w:r>
+      <w:proofErr w:type="spellEnd"/>
+      <w:r>
+        <w:rPr>
+          <w:rFonts w:ascii="Courier New" w:hAnsi="Courier New" w:cs="Courier New"/>
+          <w:color w:val="000000"/>
+          <w:sz w:val="16"/>
+          <w:szCs w:val="16"/>
+        </w:rPr>
+        <w:t>: 0.0462</w:t>
       </w:r>
     </w:p>
     <w:p>
@@ -5490,7 +6134,27 @@
           <w:sz w:val="16"/>
           <w:szCs w:val="16"/>
         </w:rPr>
-        <w:t>Epoch 00004: val_loss improved from 3.71218 to 3.71166, saving model to models/best_0.h5</w:t>
+        <w:t xml:space="preserve">Epoch 00004: </w:t>
+      </w:r>
+      <w:proofErr w:type="spellStart"/>
+      <w:r>
+        <w:rPr>
+          <w:rFonts w:ascii="Courier New" w:hAnsi="Courier New" w:cs="Courier New"/>
+          <w:color w:val="000000"/>
+          <w:sz w:val="16"/>
+          <w:szCs w:val="16"/>
+        </w:rPr>
+        <w:t>val_loss</w:t>
+      </w:r>
+      <w:proofErr w:type="spellEnd"/>
+      <w:r>
+        <w:rPr>
+          <w:rFonts w:ascii="Courier New" w:hAnsi="Courier New" w:cs="Courier New"/>
+          <w:color w:val="000000"/>
+          <w:sz w:val="16"/>
+          <w:szCs w:val="16"/>
+        </w:rPr>
+        <w:t xml:space="preserve"> improved from 3.71218 to 3.71166, saving model to models/best_0.h5</w:t>
       </w:r>
     </w:p>
     <w:p>
@@ -5646,7 +6310,67 @@
           <w:sz w:val="16"/>
           <w:szCs w:val="16"/>
         </w:rPr>
-        <w:t>3/3 [==============================] - 14s 5s/step - loss: 3.7129 - acc: 0.0380 - val_loss: 3.7130 - val_acc: 0.0339</w:t>
+        <w:t xml:space="preserve">3/3 [==============================] - 14s 5s/step - loss: 3.7129 - </w:t>
+      </w:r>
+      <w:proofErr w:type="spellStart"/>
+      <w:r>
+        <w:rPr>
+          <w:rFonts w:ascii="Courier New" w:hAnsi="Courier New" w:cs="Courier New"/>
+          <w:color w:val="000000"/>
+          <w:sz w:val="16"/>
+          <w:szCs w:val="16"/>
+        </w:rPr>
+        <w:t>acc</w:t>
+      </w:r>
+      <w:proofErr w:type="spellEnd"/>
+      <w:r>
+        <w:rPr>
+          <w:rFonts w:ascii="Courier New" w:hAnsi="Courier New" w:cs="Courier New"/>
+          <w:color w:val="000000"/>
+          <w:sz w:val="16"/>
+          <w:szCs w:val="16"/>
+        </w:rPr>
+        <w:t xml:space="preserve">: 0.0380 - </w:t>
+      </w:r>
+      <w:proofErr w:type="spellStart"/>
+      <w:r>
+        <w:rPr>
+          <w:rFonts w:ascii="Courier New" w:hAnsi="Courier New" w:cs="Courier New"/>
+          <w:color w:val="000000"/>
+          <w:sz w:val="16"/>
+          <w:szCs w:val="16"/>
+        </w:rPr>
+        <w:t>val_loss</w:t>
+      </w:r>
+      <w:proofErr w:type="spellEnd"/>
+      <w:r>
+        <w:rPr>
+          <w:rFonts w:ascii="Courier New" w:hAnsi="Courier New" w:cs="Courier New"/>
+          <w:color w:val="000000"/>
+          <w:sz w:val="16"/>
+          <w:szCs w:val="16"/>
+        </w:rPr>
+        <w:t xml:space="preserve">: 3.7130 - </w:t>
+      </w:r>
+      <w:proofErr w:type="spellStart"/>
+      <w:r>
+        <w:rPr>
+          <w:rFonts w:ascii="Courier New" w:hAnsi="Courier New" w:cs="Courier New"/>
+          <w:color w:val="000000"/>
+          <w:sz w:val="16"/>
+          <w:szCs w:val="16"/>
+        </w:rPr>
+        <w:t>val_acc</w:t>
+      </w:r>
+      <w:proofErr w:type="spellEnd"/>
+      <w:r>
+        <w:rPr>
+          <w:rFonts w:ascii="Courier New" w:hAnsi="Courier New" w:cs="Courier New"/>
+          <w:color w:val="000000"/>
+          <w:sz w:val="16"/>
+          <w:szCs w:val="16"/>
+        </w:rPr>
+        <w:t>: 0.0339</w:t>
       </w:r>
     </w:p>
     <w:p>
@@ -5715,7 +6439,47 @@
           <w:sz w:val="16"/>
           <w:szCs w:val="16"/>
         </w:rPr>
-        <w:t>Epoch 00001: val_loss improved from inf to 3.71301, saving model to models/best_1.h5</w:t>
+        <w:t xml:space="preserve">Epoch 00001: </w:t>
+      </w:r>
+      <w:proofErr w:type="spellStart"/>
+      <w:r>
+        <w:rPr>
+          <w:rFonts w:ascii="Courier New" w:hAnsi="Courier New" w:cs="Courier New"/>
+          <w:color w:val="000000"/>
+          <w:sz w:val="16"/>
+          <w:szCs w:val="16"/>
+        </w:rPr>
+        <w:t>val_loss</w:t>
+      </w:r>
+      <w:proofErr w:type="spellEnd"/>
+      <w:r>
+        <w:rPr>
+          <w:rFonts w:ascii="Courier New" w:hAnsi="Courier New" w:cs="Courier New"/>
+          <w:color w:val="000000"/>
+          <w:sz w:val="16"/>
+          <w:szCs w:val="16"/>
+        </w:rPr>
+        <w:t xml:space="preserve"> improved from </w:t>
+      </w:r>
+      <w:proofErr w:type="spellStart"/>
+      <w:r>
+        <w:rPr>
+          <w:rFonts w:ascii="Courier New" w:hAnsi="Courier New" w:cs="Courier New"/>
+          <w:color w:val="000000"/>
+          <w:sz w:val="16"/>
+          <w:szCs w:val="16"/>
+        </w:rPr>
+        <w:t>inf</w:t>
+      </w:r>
+      <w:proofErr w:type="spellEnd"/>
+      <w:r>
+        <w:rPr>
+          <w:rFonts w:ascii="Courier New" w:hAnsi="Courier New" w:cs="Courier New"/>
+          <w:color w:val="000000"/>
+          <w:sz w:val="16"/>
+          <w:szCs w:val="16"/>
+        </w:rPr>
+        <w:t xml:space="preserve"> to 3.71301, saving model to models/best_1.h5</w:t>
       </w:r>
     </w:p>
     <w:p>
@@ -5793,7 +6557,67 @@
           <w:sz w:val="16"/>
           <w:szCs w:val="16"/>
         </w:rPr>
-        <w:t>3/3 [==============================] - 11s 4s/step - loss: 3.7118 - acc: 0.0551 - val_loss: 3.7126 - val_acc: 0.0339</w:t>
+        <w:t xml:space="preserve">3/3 [==============================] - 11s 4s/step - loss: 3.7118 - </w:t>
+      </w:r>
+      <w:proofErr w:type="spellStart"/>
+      <w:r>
+        <w:rPr>
+          <w:rFonts w:ascii="Courier New" w:hAnsi="Courier New" w:cs="Courier New"/>
+          <w:color w:val="000000"/>
+          <w:sz w:val="16"/>
+          <w:szCs w:val="16"/>
+        </w:rPr>
+        <w:t>acc</w:t>
+      </w:r>
+      <w:proofErr w:type="spellEnd"/>
+      <w:r>
+        <w:rPr>
+          <w:rFonts w:ascii="Courier New" w:hAnsi="Courier New" w:cs="Courier New"/>
+          <w:color w:val="000000"/>
+          <w:sz w:val="16"/>
+          <w:szCs w:val="16"/>
+        </w:rPr>
+        <w:t xml:space="preserve">: 0.0551 - </w:t>
+      </w:r>
+      <w:proofErr w:type="spellStart"/>
+      <w:r>
+        <w:rPr>
+          <w:rFonts w:ascii="Courier New" w:hAnsi="Courier New" w:cs="Courier New"/>
+          <w:color w:val="000000"/>
+          <w:sz w:val="16"/>
+          <w:szCs w:val="16"/>
+        </w:rPr>
+        <w:t>val_loss</w:t>
+      </w:r>
+      <w:proofErr w:type="spellEnd"/>
+      <w:r>
+        <w:rPr>
+          <w:rFonts w:ascii="Courier New" w:hAnsi="Courier New" w:cs="Courier New"/>
+          <w:color w:val="000000"/>
+          <w:sz w:val="16"/>
+          <w:szCs w:val="16"/>
+        </w:rPr>
+        <w:t xml:space="preserve">: 3.7126 - </w:t>
+      </w:r>
+      <w:proofErr w:type="spellStart"/>
+      <w:r>
+        <w:rPr>
+          <w:rFonts w:ascii="Courier New" w:hAnsi="Courier New" w:cs="Courier New"/>
+          <w:color w:val="000000"/>
+          <w:sz w:val="16"/>
+          <w:szCs w:val="16"/>
+        </w:rPr>
+        <w:t>val_acc</w:t>
+      </w:r>
+      <w:proofErr w:type="spellEnd"/>
+      <w:r>
+        <w:rPr>
+          <w:rFonts w:ascii="Courier New" w:hAnsi="Courier New" w:cs="Courier New"/>
+          <w:color w:val="000000"/>
+          <w:sz w:val="16"/>
+          <w:szCs w:val="16"/>
+        </w:rPr>
+        <w:t>: 0.0339</w:t>
       </w:r>
     </w:p>
     <w:p>
@@ -5862,7 +6686,27 @@
           <w:sz w:val="16"/>
           <w:szCs w:val="16"/>
         </w:rPr>
-        <w:t>Epoch 00002: val_loss improved from 3.71301 to 3.71257, saving model to models/best_1.h5</w:t>
+        <w:t xml:space="preserve">Epoch 00002: </w:t>
+      </w:r>
+      <w:proofErr w:type="spellStart"/>
+      <w:r>
+        <w:rPr>
+          <w:rFonts w:ascii="Courier New" w:hAnsi="Courier New" w:cs="Courier New"/>
+          <w:color w:val="000000"/>
+          <w:sz w:val="16"/>
+          <w:szCs w:val="16"/>
+        </w:rPr>
+        <w:t>val_loss</w:t>
+      </w:r>
+      <w:proofErr w:type="spellEnd"/>
+      <w:r>
+        <w:rPr>
+          <w:rFonts w:ascii="Courier New" w:hAnsi="Courier New" w:cs="Courier New"/>
+          <w:color w:val="000000"/>
+          <w:sz w:val="16"/>
+          <w:szCs w:val="16"/>
+        </w:rPr>
+        <w:t xml:space="preserve"> improved from 3.71301 to 3.71257, saving model to models/best_1.h5</w:t>
       </w:r>
     </w:p>
     <w:p>
@@ -5940,7 +6784,67 @@
           <w:sz w:val="16"/>
           <w:szCs w:val="16"/>
         </w:rPr>
-        <w:t>3/3 [==============================] - 10s 3s/step - loss: 3.7103 - acc: 0.0704 - val_loss: 3.7121 - val_acc: 0.0339</w:t>
+        <w:t xml:space="preserve">3/3 [==============================] - 10s 3s/step - loss: 3.7103 - </w:t>
+      </w:r>
+      <w:proofErr w:type="spellStart"/>
+      <w:r>
+        <w:rPr>
+          <w:rFonts w:ascii="Courier New" w:hAnsi="Courier New" w:cs="Courier New"/>
+          <w:color w:val="000000"/>
+          <w:sz w:val="16"/>
+          <w:szCs w:val="16"/>
+        </w:rPr>
+        <w:t>acc</w:t>
+      </w:r>
+      <w:proofErr w:type="spellEnd"/>
+      <w:r>
+        <w:rPr>
+          <w:rFonts w:ascii="Courier New" w:hAnsi="Courier New" w:cs="Courier New"/>
+          <w:color w:val="000000"/>
+          <w:sz w:val="16"/>
+          <w:szCs w:val="16"/>
+        </w:rPr>
+        <w:t xml:space="preserve">: 0.0704 - </w:t>
+      </w:r>
+      <w:proofErr w:type="spellStart"/>
+      <w:r>
+        <w:rPr>
+          <w:rFonts w:ascii="Courier New" w:hAnsi="Courier New" w:cs="Courier New"/>
+          <w:color w:val="000000"/>
+          <w:sz w:val="16"/>
+          <w:szCs w:val="16"/>
+        </w:rPr>
+        <w:t>val_loss</w:t>
+      </w:r>
+      <w:proofErr w:type="spellEnd"/>
+      <w:r>
+        <w:rPr>
+          <w:rFonts w:ascii="Courier New" w:hAnsi="Courier New" w:cs="Courier New"/>
+          <w:color w:val="000000"/>
+          <w:sz w:val="16"/>
+          <w:szCs w:val="16"/>
+        </w:rPr>
+        <w:t xml:space="preserve">: 3.7121 - </w:t>
+      </w:r>
+      <w:proofErr w:type="spellStart"/>
+      <w:r>
+        <w:rPr>
+          <w:rFonts w:ascii="Courier New" w:hAnsi="Courier New" w:cs="Courier New"/>
+          <w:color w:val="000000"/>
+          <w:sz w:val="16"/>
+          <w:szCs w:val="16"/>
+        </w:rPr>
+        <w:t>val_acc</w:t>
+      </w:r>
+      <w:proofErr w:type="spellEnd"/>
+      <w:r>
+        <w:rPr>
+          <w:rFonts w:ascii="Courier New" w:hAnsi="Courier New" w:cs="Courier New"/>
+          <w:color w:val="000000"/>
+          <w:sz w:val="16"/>
+          <w:szCs w:val="16"/>
+        </w:rPr>
+        <w:t>: 0.0339</w:t>
       </w:r>
     </w:p>
     <w:p>
@@ -6009,7 +6913,27 @@
           <w:sz w:val="16"/>
           <w:szCs w:val="16"/>
         </w:rPr>
-        <w:t>Epoch 00003: val_loss improved from 3.71257 to 3.71205, saving model to models/best_1.h5</w:t>
+        <w:t xml:space="preserve">Epoch 00003: </w:t>
+      </w:r>
+      <w:proofErr w:type="spellStart"/>
+      <w:r>
+        <w:rPr>
+          <w:rFonts w:ascii="Courier New" w:hAnsi="Courier New" w:cs="Courier New"/>
+          <w:color w:val="000000"/>
+          <w:sz w:val="16"/>
+          <w:szCs w:val="16"/>
+        </w:rPr>
+        <w:t>val_loss</w:t>
+      </w:r>
+      <w:proofErr w:type="spellEnd"/>
+      <w:r>
+        <w:rPr>
+          <w:rFonts w:ascii="Courier New" w:hAnsi="Courier New" w:cs="Courier New"/>
+          <w:color w:val="000000"/>
+          <w:sz w:val="16"/>
+          <w:szCs w:val="16"/>
+        </w:rPr>
+        <w:t xml:space="preserve"> improved from 3.71257 to 3.71205, saving model to models/best_1.h5</w:t>
       </w:r>
     </w:p>
     <w:p>
@@ -6087,7 +7011,67 @@
           <w:sz w:val="16"/>
           <w:szCs w:val="16"/>
         </w:rPr>
-        <w:t>3/3 [==============================] - 11s 4s/step - loss: 3.7085 - acc: 0.0647 - val_loss: 3.7115 - val_acc: 0.0339</w:t>
+        <w:t xml:space="preserve">3/3 [==============================] - 11s 4s/step - loss: 3.7085 - </w:t>
+      </w:r>
+      <w:proofErr w:type="spellStart"/>
+      <w:r>
+        <w:rPr>
+          <w:rFonts w:ascii="Courier New" w:hAnsi="Courier New" w:cs="Courier New"/>
+          <w:color w:val="000000"/>
+          <w:sz w:val="16"/>
+          <w:szCs w:val="16"/>
+        </w:rPr>
+        <w:t>acc</w:t>
+      </w:r>
+      <w:proofErr w:type="spellEnd"/>
+      <w:r>
+        <w:rPr>
+          <w:rFonts w:ascii="Courier New" w:hAnsi="Courier New" w:cs="Courier New"/>
+          <w:color w:val="000000"/>
+          <w:sz w:val="16"/>
+          <w:szCs w:val="16"/>
+        </w:rPr>
+        <w:t xml:space="preserve">: 0.0647 - </w:t>
+      </w:r>
+      <w:proofErr w:type="spellStart"/>
+      <w:r>
+        <w:rPr>
+          <w:rFonts w:ascii="Courier New" w:hAnsi="Courier New" w:cs="Courier New"/>
+          <w:color w:val="000000"/>
+          <w:sz w:val="16"/>
+          <w:szCs w:val="16"/>
+        </w:rPr>
+        <w:t>val_loss</w:t>
+      </w:r>
+      <w:proofErr w:type="spellEnd"/>
+      <w:r>
+        <w:rPr>
+          <w:rFonts w:ascii="Courier New" w:hAnsi="Courier New" w:cs="Courier New"/>
+          <w:color w:val="000000"/>
+          <w:sz w:val="16"/>
+          <w:szCs w:val="16"/>
+        </w:rPr>
+        <w:t xml:space="preserve">: 3.7115 - </w:t>
+      </w:r>
+      <w:proofErr w:type="spellStart"/>
+      <w:r>
+        <w:rPr>
+          <w:rFonts w:ascii="Courier New" w:hAnsi="Courier New" w:cs="Courier New"/>
+          <w:color w:val="000000"/>
+          <w:sz w:val="16"/>
+          <w:szCs w:val="16"/>
+        </w:rPr>
+        <w:t>val_acc</w:t>
+      </w:r>
+      <w:proofErr w:type="spellEnd"/>
+      <w:r>
+        <w:rPr>
+          <w:rFonts w:ascii="Courier New" w:hAnsi="Courier New" w:cs="Courier New"/>
+          <w:color w:val="000000"/>
+          <w:sz w:val="16"/>
+          <w:szCs w:val="16"/>
+        </w:rPr>
+        <w:t>: 0.0339</w:t>
       </w:r>
     </w:p>
     <w:p>
@@ -6156,7 +7140,27 @@
           <w:sz w:val="16"/>
           <w:szCs w:val="16"/>
         </w:rPr>
-        <w:t>Epoch 00004: val_loss improved from 3.71205 to 3.71146, saving model to models/best_1.h5</w:t>
+        <w:t xml:space="preserve">Epoch 00004: </w:t>
+      </w:r>
+      <w:proofErr w:type="spellStart"/>
+      <w:r>
+        <w:rPr>
+          <w:rFonts w:ascii="Courier New" w:hAnsi="Courier New" w:cs="Courier New"/>
+          <w:color w:val="000000"/>
+          <w:sz w:val="16"/>
+          <w:szCs w:val="16"/>
+        </w:rPr>
+        <w:t>val_loss</w:t>
+      </w:r>
+      <w:proofErr w:type="spellEnd"/>
+      <w:r>
+        <w:rPr>
+          <w:rFonts w:ascii="Courier New" w:hAnsi="Courier New" w:cs="Courier New"/>
+          <w:color w:val="000000"/>
+          <w:sz w:val="16"/>
+          <w:szCs w:val="16"/>
+        </w:rPr>
+        <w:t xml:space="preserve"> improved from 3.71205 to 3.71146, saving model to models/best_1.h5</w:t>
       </w:r>
     </w:p>
     <w:p>
@@ -6313,7 +7317,67 @@
           <w:sz w:val="16"/>
           <w:szCs w:val="16"/>
         </w:rPr>
-        <w:t>3/3 [==============================] - 15s 5s/step - loss: 3.7134 - acc: 0.0220 - val_loss: 3.7131 - val_acc: 0.0465</w:t>
+        <w:t xml:space="preserve">3/3 [==============================] - 15s 5s/step - loss: 3.7134 - </w:t>
+      </w:r>
+      <w:proofErr w:type="spellStart"/>
+      <w:r>
+        <w:rPr>
+          <w:rFonts w:ascii="Courier New" w:hAnsi="Courier New" w:cs="Courier New"/>
+          <w:color w:val="000000"/>
+          <w:sz w:val="16"/>
+          <w:szCs w:val="16"/>
+        </w:rPr>
+        <w:t>acc</w:t>
+      </w:r>
+      <w:proofErr w:type="spellEnd"/>
+      <w:r>
+        <w:rPr>
+          <w:rFonts w:ascii="Courier New" w:hAnsi="Courier New" w:cs="Courier New"/>
+          <w:color w:val="000000"/>
+          <w:sz w:val="16"/>
+          <w:szCs w:val="16"/>
+        </w:rPr>
+        <w:t xml:space="preserve">: 0.0220 - </w:t>
+      </w:r>
+      <w:proofErr w:type="spellStart"/>
+      <w:r>
+        <w:rPr>
+          <w:rFonts w:ascii="Courier New" w:hAnsi="Courier New" w:cs="Courier New"/>
+          <w:color w:val="000000"/>
+          <w:sz w:val="16"/>
+          <w:szCs w:val="16"/>
+        </w:rPr>
+        <w:t>val_loss</w:t>
+      </w:r>
+      <w:proofErr w:type="spellEnd"/>
+      <w:r>
+        <w:rPr>
+          <w:rFonts w:ascii="Courier New" w:hAnsi="Courier New" w:cs="Courier New"/>
+          <w:color w:val="000000"/>
+          <w:sz w:val="16"/>
+          <w:szCs w:val="16"/>
+        </w:rPr>
+        <w:t xml:space="preserve">: 3.7131 - </w:t>
+      </w:r>
+      <w:proofErr w:type="spellStart"/>
+      <w:r>
+        <w:rPr>
+          <w:rFonts w:ascii="Courier New" w:hAnsi="Courier New" w:cs="Courier New"/>
+          <w:color w:val="000000"/>
+          <w:sz w:val="16"/>
+          <w:szCs w:val="16"/>
+        </w:rPr>
+        <w:t>val_acc</w:t>
+      </w:r>
+      <w:proofErr w:type="spellEnd"/>
+      <w:r>
+        <w:rPr>
+          <w:rFonts w:ascii="Courier New" w:hAnsi="Courier New" w:cs="Courier New"/>
+          <w:color w:val="000000"/>
+          <w:sz w:val="16"/>
+          <w:szCs w:val="16"/>
+        </w:rPr>
+        <w:t>: 0.0465</w:t>
       </w:r>
     </w:p>
     <w:p>
@@ -6382,7 +7446,47 @@
           <w:sz w:val="16"/>
           <w:szCs w:val="16"/>
         </w:rPr>
-        <w:t>Epoch 00001: val_loss improved from inf to 3.71307, saving model to models/best_2.h5</w:t>
+        <w:t xml:space="preserve">Epoch 00001: </w:t>
+      </w:r>
+      <w:proofErr w:type="spellStart"/>
+      <w:r>
+        <w:rPr>
+          <w:rFonts w:ascii="Courier New" w:hAnsi="Courier New" w:cs="Courier New"/>
+          <w:color w:val="000000"/>
+          <w:sz w:val="16"/>
+          <w:szCs w:val="16"/>
+        </w:rPr>
+        <w:t>val_loss</w:t>
+      </w:r>
+      <w:proofErr w:type="spellEnd"/>
+      <w:r>
+        <w:rPr>
+          <w:rFonts w:ascii="Courier New" w:hAnsi="Courier New" w:cs="Courier New"/>
+          <w:color w:val="000000"/>
+          <w:sz w:val="16"/>
+          <w:szCs w:val="16"/>
+        </w:rPr>
+        <w:t xml:space="preserve"> improved from </w:t>
+      </w:r>
+      <w:proofErr w:type="spellStart"/>
+      <w:r>
+        <w:rPr>
+          <w:rFonts w:ascii="Courier New" w:hAnsi="Courier New" w:cs="Courier New"/>
+          <w:color w:val="000000"/>
+          <w:sz w:val="16"/>
+          <w:szCs w:val="16"/>
+        </w:rPr>
+        <w:t>inf</w:t>
+      </w:r>
+      <w:proofErr w:type="spellEnd"/>
+      <w:r>
+        <w:rPr>
+          <w:rFonts w:ascii="Courier New" w:hAnsi="Courier New" w:cs="Courier New"/>
+          <w:color w:val="000000"/>
+          <w:sz w:val="16"/>
+          <w:szCs w:val="16"/>
+        </w:rPr>
+        <w:t xml:space="preserve"> to 3.71307, saving model to models/best_2.h5</w:t>
       </w:r>
     </w:p>
     <w:p>
@@ -6460,7 +7564,67 @@
           <w:sz w:val="16"/>
           <w:szCs w:val="16"/>
         </w:rPr>
-        <w:t>3/3 [==============================] - 10s 3s/step - loss: 3.7129 - acc: 0.0628 - val_loss: 3.7125 - val_acc: 0.0465</w:t>
+        <w:t xml:space="preserve">3/3 [==============================] - 10s 3s/step - loss: 3.7129 - </w:t>
+      </w:r>
+      <w:proofErr w:type="spellStart"/>
+      <w:r>
+        <w:rPr>
+          <w:rFonts w:ascii="Courier New" w:hAnsi="Courier New" w:cs="Courier New"/>
+          <w:color w:val="000000"/>
+          <w:sz w:val="16"/>
+          <w:szCs w:val="16"/>
+        </w:rPr>
+        <w:t>acc</w:t>
+      </w:r>
+      <w:proofErr w:type="spellEnd"/>
+      <w:r>
+        <w:rPr>
+          <w:rFonts w:ascii="Courier New" w:hAnsi="Courier New" w:cs="Courier New"/>
+          <w:color w:val="000000"/>
+          <w:sz w:val="16"/>
+          <w:szCs w:val="16"/>
+        </w:rPr>
+        <w:t xml:space="preserve">: 0.0628 - </w:t>
+      </w:r>
+      <w:proofErr w:type="spellStart"/>
+      <w:r>
+        <w:rPr>
+          <w:rFonts w:ascii="Courier New" w:hAnsi="Courier New" w:cs="Courier New"/>
+          <w:color w:val="000000"/>
+          <w:sz w:val="16"/>
+          <w:szCs w:val="16"/>
+        </w:rPr>
+        <w:t>val_loss</w:t>
+      </w:r>
+      <w:proofErr w:type="spellEnd"/>
+      <w:r>
+        <w:rPr>
+          <w:rFonts w:ascii="Courier New" w:hAnsi="Courier New" w:cs="Courier New"/>
+          <w:color w:val="000000"/>
+          <w:sz w:val="16"/>
+          <w:szCs w:val="16"/>
+        </w:rPr>
+        <w:t xml:space="preserve">: 3.7125 - </w:t>
+      </w:r>
+      <w:proofErr w:type="spellStart"/>
+      <w:r>
+        <w:rPr>
+          <w:rFonts w:ascii="Courier New" w:hAnsi="Courier New" w:cs="Courier New"/>
+          <w:color w:val="000000"/>
+          <w:sz w:val="16"/>
+          <w:szCs w:val="16"/>
+        </w:rPr>
+        <w:t>val_acc</w:t>
+      </w:r>
+      <w:proofErr w:type="spellEnd"/>
+      <w:r>
+        <w:rPr>
+          <w:rFonts w:ascii="Courier New" w:hAnsi="Courier New" w:cs="Courier New"/>
+          <w:color w:val="000000"/>
+          <w:sz w:val="16"/>
+          <w:szCs w:val="16"/>
+        </w:rPr>
+        <w:t>: 0.0465</w:t>
       </w:r>
     </w:p>
     <w:p>
@@ -6529,7 +7693,27 @@
           <w:sz w:val="16"/>
           <w:szCs w:val="16"/>
         </w:rPr>
-        <w:t>Epoch 00002: val_loss improved from 3.71307 to 3.71255, saving model to models/best_2.h5</w:t>
+        <w:t xml:space="preserve">Epoch 00002: </w:t>
+      </w:r>
+      <w:proofErr w:type="spellStart"/>
+      <w:r>
+        <w:rPr>
+          <w:rFonts w:ascii="Courier New" w:hAnsi="Courier New" w:cs="Courier New"/>
+          <w:color w:val="000000"/>
+          <w:sz w:val="16"/>
+          <w:szCs w:val="16"/>
+        </w:rPr>
+        <w:t>val_loss</w:t>
+      </w:r>
+      <w:proofErr w:type="spellEnd"/>
+      <w:r>
+        <w:rPr>
+          <w:rFonts w:ascii="Courier New" w:hAnsi="Courier New" w:cs="Courier New"/>
+          <w:color w:val="000000"/>
+          <w:sz w:val="16"/>
+          <w:szCs w:val="16"/>
+        </w:rPr>
+        <w:t xml:space="preserve"> improved from 3.71307 to 3.71255, saving model to models/best_2.h5</w:t>
       </w:r>
     </w:p>
     <w:p>
@@ -6607,7 +7791,67 @@
           <w:sz w:val="16"/>
           <w:szCs w:val="16"/>
         </w:rPr>
-        <w:t>3/3 [==============================] - 11s 4s/step - loss: 3.7119 - acc: 0.0691 - val_loss: 3.7119 - val_acc: 0.0465</w:t>
+        <w:t xml:space="preserve">3/3 [==============================] - 11s 4s/step - loss: 3.7119 - </w:t>
+      </w:r>
+      <w:proofErr w:type="spellStart"/>
+      <w:r>
+        <w:rPr>
+          <w:rFonts w:ascii="Courier New" w:hAnsi="Courier New" w:cs="Courier New"/>
+          <w:color w:val="000000"/>
+          <w:sz w:val="16"/>
+          <w:szCs w:val="16"/>
+        </w:rPr>
+        <w:t>acc</w:t>
+      </w:r>
+      <w:proofErr w:type="spellEnd"/>
+      <w:r>
+        <w:rPr>
+          <w:rFonts w:ascii="Courier New" w:hAnsi="Courier New" w:cs="Courier New"/>
+          <w:color w:val="000000"/>
+          <w:sz w:val="16"/>
+          <w:szCs w:val="16"/>
+        </w:rPr>
+        <w:t xml:space="preserve">: 0.0691 - </w:t>
+      </w:r>
+      <w:proofErr w:type="spellStart"/>
+      <w:r>
+        <w:rPr>
+          <w:rFonts w:ascii="Courier New" w:hAnsi="Courier New" w:cs="Courier New"/>
+          <w:color w:val="000000"/>
+          <w:sz w:val="16"/>
+          <w:szCs w:val="16"/>
+        </w:rPr>
+        <w:t>val_loss</w:t>
+      </w:r>
+      <w:proofErr w:type="spellEnd"/>
+      <w:r>
+        <w:rPr>
+          <w:rFonts w:ascii="Courier New" w:hAnsi="Courier New" w:cs="Courier New"/>
+          <w:color w:val="000000"/>
+          <w:sz w:val="16"/>
+          <w:szCs w:val="16"/>
+        </w:rPr>
+        <w:t xml:space="preserve">: 3.7119 - </w:t>
+      </w:r>
+      <w:proofErr w:type="spellStart"/>
+      <w:r>
+        <w:rPr>
+          <w:rFonts w:ascii="Courier New" w:hAnsi="Courier New" w:cs="Courier New"/>
+          <w:color w:val="000000"/>
+          <w:sz w:val="16"/>
+          <w:szCs w:val="16"/>
+        </w:rPr>
+        <w:t>val_acc</w:t>
+      </w:r>
+      <w:proofErr w:type="spellEnd"/>
+      <w:r>
+        <w:rPr>
+          <w:rFonts w:ascii="Courier New" w:hAnsi="Courier New" w:cs="Courier New"/>
+          <w:color w:val="000000"/>
+          <w:sz w:val="16"/>
+          <w:szCs w:val="16"/>
+        </w:rPr>
+        <w:t>: 0.0465</w:t>
       </w:r>
     </w:p>
     <w:p>
@@ -6676,7 +7920,27 @@
           <w:sz w:val="16"/>
           <w:szCs w:val="16"/>
         </w:rPr>
-        <w:t>Epoch 00003: val_loss improved from 3.71255 to 3.71195, saving model to models/best_2.h5</w:t>
+        <w:t xml:space="preserve">Epoch 00003: </w:t>
+      </w:r>
+      <w:proofErr w:type="spellStart"/>
+      <w:r>
+        <w:rPr>
+          <w:rFonts w:ascii="Courier New" w:hAnsi="Courier New" w:cs="Courier New"/>
+          <w:color w:val="000000"/>
+          <w:sz w:val="16"/>
+          <w:szCs w:val="16"/>
+        </w:rPr>
+        <w:t>val_loss</w:t>
+      </w:r>
+      <w:proofErr w:type="spellEnd"/>
+      <w:r>
+        <w:rPr>
+          <w:rFonts w:ascii="Courier New" w:hAnsi="Courier New" w:cs="Courier New"/>
+          <w:color w:val="000000"/>
+          <w:sz w:val="16"/>
+          <w:szCs w:val="16"/>
+        </w:rPr>
+        <w:t xml:space="preserve"> improved from 3.71255 to 3.71195, saving model to models/best_2.h5</w:t>
       </w:r>
     </w:p>
     <w:p>
@@ -6754,7 +8018,67 @@
           <w:sz w:val="16"/>
           <w:szCs w:val="16"/>
         </w:rPr>
-        <w:t>3/3 [==============================] - 11s 4s/step - loss: 3.7112 - acc: 0.0746 - val_loss: 3.7113 - val_acc: 0.0465</w:t>
+        <w:t xml:space="preserve">3/3 [==============================] - 11s 4s/step - loss: 3.7112 - </w:t>
+      </w:r>
+      <w:proofErr w:type="spellStart"/>
+      <w:r>
+        <w:rPr>
+          <w:rFonts w:ascii="Courier New" w:hAnsi="Courier New" w:cs="Courier New"/>
+          <w:color w:val="000000"/>
+          <w:sz w:val="16"/>
+          <w:szCs w:val="16"/>
+        </w:rPr>
+        <w:t>acc</w:t>
+      </w:r>
+      <w:proofErr w:type="spellEnd"/>
+      <w:r>
+        <w:rPr>
+          <w:rFonts w:ascii="Courier New" w:hAnsi="Courier New" w:cs="Courier New"/>
+          <w:color w:val="000000"/>
+          <w:sz w:val="16"/>
+          <w:szCs w:val="16"/>
+        </w:rPr>
+        <w:t xml:space="preserve">: 0.0746 - </w:t>
+      </w:r>
+      <w:proofErr w:type="spellStart"/>
+      <w:r>
+        <w:rPr>
+          <w:rFonts w:ascii="Courier New" w:hAnsi="Courier New" w:cs="Courier New"/>
+          <w:color w:val="000000"/>
+          <w:sz w:val="16"/>
+          <w:szCs w:val="16"/>
+        </w:rPr>
+        <w:t>val_loss</w:t>
+      </w:r>
+      <w:proofErr w:type="spellEnd"/>
+      <w:r>
+        <w:rPr>
+          <w:rFonts w:ascii="Courier New" w:hAnsi="Courier New" w:cs="Courier New"/>
+          <w:color w:val="000000"/>
+          <w:sz w:val="16"/>
+          <w:szCs w:val="16"/>
+        </w:rPr>
+        <w:t xml:space="preserve">: 3.7113 - </w:t>
+      </w:r>
+      <w:proofErr w:type="spellStart"/>
+      <w:r>
+        <w:rPr>
+          <w:rFonts w:ascii="Courier New" w:hAnsi="Courier New" w:cs="Courier New"/>
+          <w:color w:val="000000"/>
+          <w:sz w:val="16"/>
+          <w:szCs w:val="16"/>
+        </w:rPr>
+        <w:t>val_acc</w:t>
+      </w:r>
+      <w:proofErr w:type="spellEnd"/>
+      <w:r>
+        <w:rPr>
+          <w:rFonts w:ascii="Courier New" w:hAnsi="Courier New" w:cs="Courier New"/>
+          <w:color w:val="000000"/>
+          <w:sz w:val="16"/>
+          <w:szCs w:val="16"/>
+        </w:rPr>
+        <w:t>: 0.0465</w:t>
       </w:r>
     </w:p>
     <w:p>
@@ -6823,7 +8147,27 @@
           <w:sz w:val="16"/>
           <w:szCs w:val="16"/>
         </w:rPr>
-        <w:t>Epoch 00004: val_loss improved from 3.71195 to 3.71125, saving model to models/best_2.h5</w:t>
+        <w:t xml:space="preserve">Epoch 00004: </w:t>
+      </w:r>
+      <w:proofErr w:type="spellStart"/>
+      <w:r>
+        <w:rPr>
+          <w:rFonts w:ascii="Courier New" w:hAnsi="Courier New" w:cs="Courier New"/>
+          <w:color w:val="000000"/>
+          <w:sz w:val="16"/>
+          <w:szCs w:val="16"/>
+        </w:rPr>
+        <w:t>val_loss</w:t>
+      </w:r>
+      <w:proofErr w:type="spellEnd"/>
+      <w:r>
+        <w:rPr>
+          <w:rFonts w:ascii="Courier New" w:hAnsi="Courier New" w:cs="Courier New"/>
+          <w:color w:val="000000"/>
+          <w:sz w:val="16"/>
+          <w:szCs w:val="16"/>
+        </w:rPr>
+        <w:t xml:space="preserve"> improved from 3.71195 to 3.71125, saving model to models/best_2.h5</w:t>
       </w:r>
     </w:p>
     <w:p>
@@ -6979,7 +8323,67 @@
           <w:sz w:val="16"/>
           <w:szCs w:val="16"/>
         </w:rPr>
-        <w:t>3/3 [==============================] - 14s 5s/step - loss: 3.7137 - acc: 0.0428 - val_loss: 3.7129 - val_acc: 0.0606</w:t>
+        <w:t xml:space="preserve">3/3 [==============================] - 14s 5s/step - loss: 3.7137 - </w:t>
+      </w:r>
+      <w:proofErr w:type="spellStart"/>
+      <w:r>
+        <w:rPr>
+          <w:rFonts w:ascii="Courier New" w:hAnsi="Courier New" w:cs="Courier New"/>
+          <w:color w:val="000000"/>
+          <w:sz w:val="16"/>
+          <w:szCs w:val="16"/>
+        </w:rPr>
+        <w:t>acc</w:t>
+      </w:r>
+      <w:proofErr w:type="spellEnd"/>
+      <w:r>
+        <w:rPr>
+          <w:rFonts w:ascii="Courier New" w:hAnsi="Courier New" w:cs="Courier New"/>
+          <w:color w:val="000000"/>
+          <w:sz w:val="16"/>
+          <w:szCs w:val="16"/>
+        </w:rPr>
+        <w:t xml:space="preserve">: 0.0428 - </w:t>
+      </w:r>
+      <w:proofErr w:type="spellStart"/>
+      <w:r>
+        <w:rPr>
+          <w:rFonts w:ascii="Courier New" w:hAnsi="Courier New" w:cs="Courier New"/>
+          <w:color w:val="000000"/>
+          <w:sz w:val="16"/>
+          <w:szCs w:val="16"/>
+        </w:rPr>
+        <w:t>val_loss</w:t>
+      </w:r>
+      <w:proofErr w:type="spellEnd"/>
+      <w:r>
+        <w:rPr>
+          <w:rFonts w:ascii="Courier New" w:hAnsi="Courier New" w:cs="Courier New"/>
+          <w:color w:val="000000"/>
+          <w:sz w:val="16"/>
+          <w:szCs w:val="16"/>
+        </w:rPr>
+        <w:t xml:space="preserve">: 3.7129 - </w:t>
+      </w:r>
+      <w:proofErr w:type="spellStart"/>
+      <w:r>
+        <w:rPr>
+          <w:rFonts w:ascii="Courier New" w:hAnsi="Courier New" w:cs="Courier New"/>
+          <w:color w:val="000000"/>
+          <w:sz w:val="16"/>
+          <w:szCs w:val="16"/>
+        </w:rPr>
+        <w:t>val_acc</w:t>
+      </w:r>
+      <w:proofErr w:type="spellEnd"/>
+      <w:r>
+        <w:rPr>
+          <w:rFonts w:ascii="Courier New" w:hAnsi="Courier New" w:cs="Courier New"/>
+          <w:color w:val="000000"/>
+          <w:sz w:val="16"/>
+          <w:szCs w:val="16"/>
+        </w:rPr>
+        <w:t>: 0.0606</w:t>
       </w:r>
     </w:p>
     <w:p>
@@ -7048,7 +8452,47 @@
           <w:sz w:val="16"/>
           <w:szCs w:val="16"/>
         </w:rPr>
-        <w:t>Epoch 00001: val_loss improved from inf to 3.71286, saving model to models/best_3.h5</w:t>
+        <w:t xml:space="preserve">Epoch 00001: </w:t>
+      </w:r>
+      <w:proofErr w:type="spellStart"/>
+      <w:r>
+        <w:rPr>
+          <w:rFonts w:ascii="Courier New" w:hAnsi="Courier New" w:cs="Courier New"/>
+          <w:color w:val="000000"/>
+          <w:sz w:val="16"/>
+          <w:szCs w:val="16"/>
+        </w:rPr>
+        <w:t>val_loss</w:t>
+      </w:r>
+      <w:proofErr w:type="spellEnd"/>
+      <w:r>
+        <w:rPr>
+          <w:rFonts w:ascii="Courier New" w:hAnsi="Courier New" w:cs="Courier New"/>
+          <w:color w:val="000000"/>
+          <w:sz w:val="16"/>
+          <w:szCs w:val="16"/>
+        </w:rPr>
+        <w:t xml:space="preserve"> improved from </w:t>
+      </w:r>
+      <w:proofErr w:type="spellStart"/>
+      <w:r>
+        <w:rPr>
+          <w:rFonts w:ascii="Courier New" w:hAnsi="Courier New" w:cs="Courier New"/>
+          <w:color w:val="000000"/>
+          <w:sz w:val="16"/>
+          <w:szCs w:val="16"/>
+        </w:rPr>
+        <w:t>inf</w:t>
+      </w:r>
+      <w:proofErr w:type="spellEnd"/>
+      <w:r>
+        <w:rPr>
+          <w:rFonts w:ascii="Courier New" w:hAnsi="Courier New" w:cs="Courier New"/>
+          <w:color w:val="000000"/>
+          <w:sz w:val="16"/>
+          <w:szCs w:val="16"/>
+        </w:rPr>
+        <w:t xml:space="preserve"> to 3.71286, saving model to models/best_3.h5</w:t>
       </w:r>
     </w:p>
     <w:p>
@@ -7126,7 +8570,67 @@
           <w:sz w:val="16"/>
           <w:szCs w:val="16"/>
         </w:rPr>
-        <w:t>3/3 [==============================] - 9s 3s/step - loss: 3.7131 - acc: 0.0374 - val_loss: 3.7123 - val_acc: 0.0909</w:t>
+        <w:t xml:space="preserve">3/3 [==============================] - 9s 3s/step - loss: 3.7131 - </w:t>
+      </w:r>
+      <w:proofErr w:type="spellStart"/>
+      <w:r>
+        <w:rPr>
+          <w:rFonts w:ascii="Courier New" w:hAnsi="Courier New" w:cs="Courier New"/>
+          <w:color w:val="000000"/>
+          <w:sz w:val="16"/>
+          <w:szCs w:val="16"/>
+        </w:rPr>
+        <w:t>acc</w:t>
+      </w:r>
+      <w:proofErr w:type="spellEnd"/>
+      <w:r>
+        <w:rPr>
+          <w:rFonts w:ascii="Courier New" w:hAnsi="Courier New" w:cs="Courier New"/>
+          <w:color w:val="000000"/>
+          <w:sz w:val="16"/>
+          <w:szCs w:val="16"/>
+        </w:rPr>
+        <w:t xml:space="preserve">: 0.0374 - </w:t>
+      </w:r>
+      <w:proofErr w:type="spellStart"/>
+      <w:r>
+        <w:rPr>
+          <w:rFonts w:ascii="Courier New" w:hAnsi="Courier New" w:cs="Courier New"/>
+          <w:color w:val="000000"/>
+          <w:sz w:val="16"/>
+          <w:szCs w:val="16"/>
+        </w:rPr>
+        <w:t>val_loss</w:t>
+      </w:r>
+      <w:proofErr w:type="spellEnd"/>
+      <w:r>
+        <w:rPr>
+          <w:rFonts w:ascii="Courier New" w:hAnsi="Courier New" w:cs="Courier New"/>
+          <w:color w:val="000000"/>
+          <w:sz w:val="16"/>
+          <w:szCs w:val="16"/>
+        </w:rPr>
+        <w:t xml:space="preserve">: 3.7123 - </w:t>
+      </w:r>
+      <w:proofErr w:type="spellStart"/>
+      <w:r>
+        <w:rPr>
+          <w:rFonts w:ascii="Courier New" w:hAnsi="Courier New" w:cs="Courier New"/>
+          <w:color w:val="000000"/>
+          <w:sz w:val="16"/>
+          <w:szCs w:val="16"/>
+        </w:rPr>
+        <w:t>val_acc</w:t>
+      </w:r>
+      <w:proofErr w:type="spellEnd"/>
+      <w:r>
+        <w:rPr>
+          <w:rFonts w:ascii="Courier New" w:hAnsi="Courier New" w:cs="Courier New"/>
+          <w:color w:val="000000"/>
+          <w:sz w:val="16"/>
+          <w:szCs w:val="16"/>
+        </w:rPr>
+        <w:t>: 0.0909</w:t>
       </w:r>
     </w:p>
     <w:p>
@@ -7195,7 +8699,27 @@
           <w:sz w:val="16"/>
           <w:szCs w:val="16"/>
         </w:rPr>
-        <w:t>Epoch 00002: val_loss improved from 3.71286 to 3.71235, saving model to models/best_3.h5</w:t>
+        <w:t xml:space="preserve">Epoch 00002: </w:t>
+      </w:r>
+      <w:proofErr w:type="spellStart"/>
+      <w:r>
+        <w:rPr>
+          <w:rFonts w:ascii="Courier New" w:hAnsi="Courier New" w:cs="Courier New"/>
+          <w:color w:val="000000"/>
+          <w:sz w:val="16"/>
+          <w:szCs w:val="16"/>
+        </w:rPr>
+        <w:t>val_loss</w:t>
+      </w:r>
+      <w:proofErr w:type="spellEnd"/>
+      <w:r>
+        <w:rPr>
+          <w:rFonts w:ascii="Courier New" w:hAnsi="Courier New" w:cs="Courier New"/>
+          <w:color w:val="000000"/>
+          <w:sz w:val="16"/>
+          <w:szCs w:val="16"/>
+        </w:rPr>
+        <w:t xml:space="preserve"> improved from 3.71286 to 3.71235, saving model to models/best_3.h5</w:t>
       </w:r>
     </w:p>
     <w:p>
@@ -7273,7 +8797,67 @@
           <w:sz w:val="16"/>
           <w:szCs w:val="16"/>
         </w:rPr>
-        <w:t>3/3 [==============================] - 11s 4s/step - loss: 3.7125 - acc: 0.0399 - val_loss: 3.7118 - val_acc: 0.0909</w:t>
+        <w:t xml:space="preserve">3/3 [==============================] - 11s 4s/step - loss: 3.7125 - </w:t>
+      </w:r>
+      <w:proofErr w:type="spellStart"/>
+      <w:r>
+        <w:rPr>
+          <w:rFonts w:ascii="Courier New" w:hAnsi="Courier New" w:cs="Courier New"/>
+          <w:color w:val="000000"/>
+          <w:sz w:val="16"/>
+          <w:szCs w:val="16"/>
+        </w:rPr>
+        <w:t>acc</w:t>
+      </w:r>
+      <w:proofErr w:type="spellEnd"/>
+      <w:r>
+        <w:rPr>
+          <w:rFonts w:ascii="Courier New" w:hAnsi="Courier New" w:cs="Courier New"/>
+          <w:color w:val="000000"/>
+          <w:sz w:val="16"/>
+          <w:szCs w:val="16"/>
+        </w:rPr>
+        <w:t xml:space="preserve">: 0.0399 - </w:t>
+      </w:r>
+      <w:proofErr w:type="spellStart"/>
+      <w:r>
+        <w:rPr>
+          <w:rFonts w:ascii="Courier New" w:hAnsi="Courier New" w:cs="Courier New"/>
+          <w:color w:val="000000"/>
+          <w:sz w:val="16"/>
+          <w:szCs w:val="16"/>
+        </w:rPr>
+        <w:t>val_loss</w:t>
+      </w:r>
+      <w:proofErr w:type="spellEnd"/>
+      <w:r>
+        <w:rPr>
+          <w:rFonts w:ascii="Courier New" w:hAnsi="Courier New" w:cs="Courier New"/>
+          <w:color w:val="000000"/>
+          <w:sz w:val="16"/>
+          <w:szCs w:val="16"/>
+        </w:rPr>
+        <w:t xml:space="preserve">: 3.7118 - </w:t>
+      </w:r>
+      <w:proofErr w:type="spellStart"/>
+      <w:r>
+        <w:rPr>
+          <w:rFonts w:ascii="Courier New" w:hAnsi="Courier New" w:cs="Courier New"/>
+          <w:color w:val="000000"/>
+          <w:sz w:val="16"/>
+          <w:szCs w:val="16"/>
+        </w:rPr>
+        <w:t>val_acc</w:t>
+      </w:r>
+      <w:proofErr w:type="spellEnd"/>
+      <w:r>
+        <w:rPr>
+          <w:rFonts w:ascii="Courier New" w:hAnsi="Courier New" w:cs="Courier New"/>
+          <w:color w:val="000000"/>
+          <w:sz w:val="16"/>
+          <w:szCs w:val="16"/>
+        </w:rPr>
+        <w:t>: 0.0909</w:t>
       </w:r>
     </w:p>
     <w:p>
@@ -7342,7 +8926,27 @@
           <w:sz w:val="16"/>
           <w:szCs w:val="16"/>
         </w:rPr>
-        <w:t>Epoch 00003: val_loss improved from 3.71235 to 3.71177, saving model to models/best_3.h5</w:t>
+        <w:t xml:space="preserve">Epoch 00003: </w:t>
+      </w:r>
+      <w:proofErr w:type="spellStart"/>
+      <w:r>
+        <w:rPr>
+          <w:rFonts w:ascii="Courier New" w:hAnsi="Courier New" w:cs="Courier New"/>
+          <w:color w:val="000000"/>
+          <w:sz w:val="16"/>
+          <w:szCs w:val="16"/>
+        </w:rPr>
+        <w:t>val_loss</w:t>
+      </w:r>
+      <w:proofErr w:type="spellEnd"/>
+      <w:r>
+        <w:rPr>
+          <w:rFonts w:ascii="Courier New" w:hAnsi="Courier New" w:cs="Courier New"/>
+          <w:color w:val="000000"/>
+          <w:sz w:val="16"/>
+          <w:szCs w:val="16"/>
+        </w:rPr>
+        <w:t xml:space="preserve"> improved from 3.71235 to 3.71177, saving model to models/best_3.h5</w:t>
       </w:r>
     </w:p>
     <w:p>
@@ -7420,7 +9024,67 @@
           <w:sz w:val="16"/>
           <w:szCs w:val="16"/>
         </w:rPr>
-        <w:t>3/3 [==============================] - 9s 3s/step - loss: 3.7120 - acc: 0.0453 - val_loss: 3.7111 - val_acc: 0.0606</w:t>
+        <w:t xml:space="preserve">3/3 [==============================] - 9s 3s/step - loss: 3.7120 - </w:t>
+      </w:r>
+      <w:proofErr w:type="spellStart"/>
+      <w:r>
+        <w:rPr>
+          <w:rFonts w:ascii="Courier New" w:hAnsi="Courier New" w:cs="Courier New"/>
+          <w:color w:val="000000"/>
+          <w:sz w:val="16"/>
+          <w:szCs w:val="16"/>
+        </w:rPr>
+        <w:t>acc</w:t>
+      </w:r>
+      <w:proofErr w:type="spellEnd"/>
+      <w:r>
+        <w:rPr>
+          <w:rFonts w:ascii="Courier New" w:hAnsi="Courier New" w:cs="Courier New"/>
+          <w:color w:val="000000"/>
+          <w:sz w:val="16"/>
+          <w:szCs w:val="16"/>
+        </w:rPr>
+        <w:t xml:space="preserve">: 0.0453 - </w:t>
+      </w:r>
+      <w:proofErr w:type="spellStart"/>
+      <w:r>
+        <w:rPr>
+          <w:rFonts w:ascii="Courier New" w:hAnsi="Courier New" w:cs="Courier New"/>
+          <w:color w:val="000000"/>
+          <w:sz w:val="16"/>
+          <w:szCs w:val="16"/>
+        </w:rPr>
+        <w:t>val_loss</w:t>
+      </w:r>
+      <w:proofErr w:type="spellEnd"/>
+      <w:r>
+        <w:rPr>
+          <w:rFonts w:ascii="Courier New" w:hAnsi="Courier New" w:cs="Courier New"/>
+          <w:color w:val="000000"/>
+          <w:sz w:val="16"/>
+          <w:szCs w:val="16"/>
+        </w:rPr>
+        <w:t xml:space="preserve">: 3.7111 - </w:t>
+      </w:r>
+      <w:proofErr w:type="spellStart"/>
+      <w:r>
+        <w:rPr>
+          <w:rFonts w:ascii="Courier New" w:hAnsi="Courier New" w:cs="Courier New"/>
+          <w:color w:val="000000"/>
+          <w:sz w:val="16"/>
+          <w:szCs w:val="16"/>
+        </w:rPr>
+        <w:t>val_acc</w:t>
+      </w:r>
+      <w:proofErr w:type="spellEnd"/>
+      <w:r>
+        <w:rPr>
+          <w:rFonts w:ascii="Courier New" w:hAnsi="Courier New" w:cs="Courier New"/>
+          <w:color w:val="000000"/>
+          <w:sz w:val="16"/>
+          <w:szCs w:val="16"/>
+        </w:rPr>
+        <w:t>: 0.0606</w:t>
       </w:r>
     </w:p>
     <w:p>
@@ -7489,7 +9153,27 @@
           <w:sz w:val="16"/>
           <w:szCs w:val="16"/>
         </w:rPr>
-        <w:t>Epoch 00004: val_loss improved from 3.71177 to 3.71108, saving model to models/best_3.h5</w:t>
+        <w:t xml:space="preserve">Epoch 00004: </w:t>
+      </w:r>
+      <w:proofErr w:type="spellStart"/>
+      <w:r>
+        <w:rPr>
+          <w:rFonts w:ascii="Courier New" w:hAnsi="Courier New" w:cs="Courier New"/>
+          <w:color w:val="000000"/>
+          <w:sz w:val="16"/>
+          <w:szCs w:val="16"/>
+        </w:rPr>
+        <w:t>val_loss</w:t>
+      </w:r>
+      <w:proofErr w:type="spellEnd"/>
+      <w:r>
+        <w:rPr>
+          <w:rFonts w:ascii="Courier New" w:hAnsi="Courier New" w:cs="Courier New"/>
+          <w:color w:val="000000"/>
+          <w:sz w:val="16"/>
+          <w:szCs w:val="16"/>
+        </w:rPr>
+        <w:t xml:space="preserve"> improved from 3.71177 to 3.71108, saving model to models/best_3.h5</w:t>
       </w:r>
     </w:p>
     <w:p>
@@ -7539,6 +9223,7 @@
         </w:rPr>
         <w:t>Config(</w:t>
       </w:r>
+      <w:proofErr w:type="spellStart"/>
       <w:proofErr w:type="gramEnd"/>
       <w:r>
         <w:rPr>
@@ -7546,31 +9231,34 @@
           <w:sz w:val="20"/>
           <w:szCs w:val="20"/>
         </w:rPr>
-        <w:t>sampling_rate=16000, audio_duration=</w:t>
-      </w:r>
+        <w:t>sampling_rate</w:t>
+      </w:r>
+      <w:proofErr w:type="spellEnd"/>
       <w:r>
         <w:rPr>
           <w:i/>
           <w:sz w:val="20"/>
           <w:szCs w:val="20"/>
         </w:rPr>
-        <w:t>4</w:t>
-      </w:r>
+        <w:t xml:space="preserve">=16000, </w:t>
+      </w:r>
+      <w:proofErr w:type="spellStart"/>
       <w:r>
         <w:rPr>
           <w:i/>
           <w:sz w:val="20"/>
           <w:szCs w:val="20"/>
         </w:rPr>
-        <w:t>, n_folds=</w:t>
-      </w:r>
+        <w:t>audio_duration</w:t>
+      </w:r>
+      <w:proofErr w:type="spellEnd"/>
       <w:r>
         <w:rPr>
           <w:i/>
           <w:sz w:val="20"/>
           <w:szCs w:val="20"/>
         </w:rPr>
-        <w:t>2</w:t>
+        <w:t>=</w:t>
       </w:r>
       <w:r>
         <w:rPr>
@@ -7578,7 +9266,67 @@
           <w:sz w:val="20"/>
           <w:szCs w:val="20"/>
         </w:rPr>
-        <w:t>, max_epochs=4)</w:t>
+        <w:t>4</w:t>
+      </w:r>
+      <w:r>
+        <w:rPr>
+          <w:i/>
+          <w:sz w:val="20"/>
+          <w:szCs w:val="20"/>
+        </w:rPr>
+        <w:t xml:space="preserve">, </w:t>
+      </w:r>
+      <w:proofErr w:type="spellStart"/>
+      <w:r>
+        <w:rPr>
+          <w:i/>
+          <w:sz w:val="20"/>
+          <w:szCs w:val="20"/>
+        </w:rPr>
+        <w:t>n_folds</w:t>
+      </w:r>
+      <w:proofErr w:type="spellEnd"/>
+      <w:r>
+        <w:rPr>
+          <w:i/>
+          <w:sz w:val="20"/>
+          <w:szCs w:val="20"/>
+        </w:rPr>
+        <w:t>=</w:t>
+      </w:r>
+      <w:r>
+        <w:rPr>
+          <w:i/>
+          <w:sz w:val="20"/>
+          <w:szCs w:val="20"/>
+        </w:rPr>
+        <w:t>2</w:t>
+      </w:r>
+      <w:r>
+        <w:rPr>
+          <w:i/>
+          <w:sz w:val="20"/>
+          <w:szCs w:val="20"/>
+        </w:rPr>
+        <w:t xml:space="preserve">, </w:t>
+      </w:r>
+      <w:proofErr w:type="spellStart"/>
+      <w:r>
+        <w:rPr>
+          <w:i/>
+          <w:sz w:val="20"/>
+          <w:szCs w:val="20"/>
+        </w:rPr>
+        <w:t>max_epochs</w:t>
+      </w:r>
+      <w:proofErr w:type="spellEnd"/>
+      <w:r>
+        <w:rPr>
+          <w:i/>
+          <w:sz w:val="20"/>
+          <w:szCs w:val="20"/>
+        </w:rPr>
+        <w:t>=4)</w:t>
       </w:r>
     </w:p>
     <w:p/>
@@ -7735,7 +9483,67 @@
           <w:sz w:val="16"/>
           <w:szCs w:val="16"/>
         </w:rPr>
-        <w:t>2/2 [==============================] - 20s 10s/step - loss: 3.7138 - acc: 0.0155 - val_loss: 3.7134 - val_acc: 0.0648</w:t>
+        <w:t xml:space="preserve">2/2 [==============================] - 20s 10s/step - loss: 3.7138 - </w:t>
+      </w:r>
+      <w:proofErr w:type="spellStart"/>
+      <w:r>
+        <w:rPr>
+          <w:rFonts w:ascii="Courier New" w:hAnsi="Courier New" w:cs="Courier New"/>
+          <w:color w:val="000000"/>
+          <w:sz w:val="16"/>
+          <w:szCs w:val="16"/>
+        </w:rPr>
+        <w:t>acc</w:t>
+      </w:r>
+      <w:proofErr w:type="spellEnd"/>
+      <w:r>
+        <w:rPr>
+          <w:rFonts w:ascii="Courier New" w:hAnsi="Courier New" w:cs="Courier New"/>
+          <w:color w:val="000000"/>
+          <w:sz w:val="16"/>
+          <w:szCs w:val="16"/>
+        </w:rPr>
+        <w:t xml:space="preserve">: 0.0155 - </w:t>
+      </w:r>
+      <w:proofErr w:type="spellStart"/>
+      <w:r>
+        <w:rPr>
+          <w:rFonts w:ascii="Courier New" w:hAnsi="Courier New" w:cs="Courier New"/>
+          <w:color w:val="000000"/>
+          <w:sz w:val="16"/>
+          <w:szCs w:val="16"/>
+        </w:rPr>
+        <w:t>val_loss</w:t>
+      </w:r>
+      <w:proofErr w:type="spellEnd"/>
+      <w:r>
+        <w:rPr>
+          <w:rFonts w:ascii="Courier New" w:hAnsi="Courier New" w:cs="Courier New"/>
+          <w:color w:val="000000"/>
+          <w:sz w:val="16"/>
+          <w:szCs w:val="16"/>
+        </w:rPr>
+        <w:t xml:space="preserve">: 3.7134 - </w:t>
+      </w:r>
+      <w:proofErr w:type="spellStart"/>
+      <w:r>
+        <w:rPr>
+          <w:rFonts w:ascii="Courier New" w:hAnsi="Courier New" w:cs="Courier New"/>
+          <w:color w:val="000000"/>
+          <w:sz w:val="16"/>
+          <w:szCs w:val="16"/>
+        </w:rPr>
+        <w:t>val_acc</w:t>
+      </w:r>
+      <w:proofErr w:type="spellEnd"/>
+      <w:r>
+        <w:rPr>
+          <w:rFonts w:ascii="Courier New" w:hAnsi="Courier New" w:cs="Courier New"/>
+          <w:color w:val="000000"/>
+          <w:sz w:val="16"/>
+          <w:szCs w:val="16"/>
+        </w:rPr>
+        <w:t>: 0.0648</w:t>
       </w:r>
     </w:p>
     <w:p>
@@ -7804,7 +9612,47 @@
           <w:sz w:val="16"/>
           <w:szCs w:val="16"/>
         </w:rPr>
-        <w:t>Epoch 00001: val_loss improved from inf to 3.71344, saving model to models/best_0.h5</w:t>
+        <w:t xml:space="preserve">Epoch 00001: </w:t>
+      </w:r>
+      <w:proofErr w:type="spellStart"/>
+      <w:r>
+        <w:rPr>
+          <w:rFonts w:ascii="Courier New" w:hAnsi="Courier New" w:cs="Courier New"/>
+          <w:color w:val="000000"/>
+          <w:sz w:val="16"/>
+          <w:szCs w:val="16"/>
+        </w:rPr>
+        <w:t>val_loss</w:t>
+      </w:r>
+      <w:proofErr w:type="spellEnd"/>
+      <w:r>
+        <w:rPr>
+          <w:rFonts w:ascii="Courier New" w:hAnsi="Courier New" w:cs="Courier New"/>
+          <w:color w:val="000000"/>
+          <w:sz w:val="16"/>
+          <w:szCs w:val="16"/>
+        </w:rPr>
+        <w:t xml:space="preserve"> improved from </w:t>
+      </w:r>
+      <w:proofErr w:type="spellStart"/>
+      <w:r>
+        <w:rPr>
+          <w:rFonts w:ascii="Courier New" w:hAnsi="Courier New" w:cs="Courier New"/>
+          <w:color w:val="000000"/>
+          <w:sz w:val="16"/>
+          <w:szCs w:val="16"/>
+        </w:rPr>
+        <w:t>inf</w:t>
+      </w:r>
+      <w:proofErr w:type="spellEnd"/>
+      <w:r>
+        <w:rPr>
+          <w:rFonts w:ascii="Courier New" w:hAnsi="Courier New" w:cs="Courier New"/>
+          <w:color w:val="000000"/>
+          <w:sz w:val="16"/>
+          <w:szCs w:val="16"/>
+        </w:rPr>
+        <w:t xml:space="preserve"> to 3.71344, saving model to models/best_0.h5</w:t>
       </w:r>
     </w:p>
     <w:p>
@@ -7882,7 +9730,67 @@
           <w:sz w:val="16"/>
           <w:szCs w:val="16"/>
         </w:rPr>
-        <w:t>2/2 [==============================] - 15s 7s/step - loss: 3.7133 - acc: 0.0576 - val_loss: 3.7131 - val_acc: 0.0648</w:t>
+        <w:t xml:space="preserve">2/2 [==============================] - 15s 7s/step - loss: 3.7133 - </w:t>
+      </w:r>
+      <w:proofErr w:type="spellStart"/>
+      <w:r>
+        <w:rPr>
+          <w:rFonts w:ascii="Courier New" w:hAnsi="Courier New" w:cs="Courier New"/>
+          <w:color w:val="000000"/>
+          <w:sz w:val="16"/>
+          <w:szCs w:val="16"/>
+        </w:rPr>
+        <w:t>acc</w:t>
+      </w:r>
+      <w:proofErr w:type="spellEnd"/>
+      <w:r>
+        <w:rPr>
+          <w:rFonts w:ascii="Courier New" w:hAnsi="Courier New" w:cs="Courier New"/>
+          <w:color w:val="000000"/>
+          <w:sz w:val="16"/>
+          <w:szCs w:val="16"/>
+        </w:rPr>
+        <w:t xml:space="preserve">: 0.0576 - </w:t>
+      </w:r>
+      <w:proofErr w:type="spellStart"/>
+      <w:r>
+        <w:rPr>
+          <w:rFonts w:ascii="Courier New" w:hAnsi="Courier New" w:cs="Courier New"/>
+          <w:color w:val="000000"/>
+          <w:sz w:val="16"/>
+          <w:szCs w:val="16"/>
+        </w:rPr>
+        <w:t>val_loss</w:t>
+      </w:r>
+      <w:proofErr w:type="spellEnd"/>
+      <w:r>
+        <w:rPr>
+          <w:rFonts w:ascii="Courier New" w:hAnsi="Courier New" w:cs="Courier New"/>
+          <w:color w:val="000000"/>
+          <w:sz w:val="16"/>
+          <w:szCs w:val="16"/>
+        </w:rPr>
+        <w:t xml:space="preserve">: 3.7131 - </w:t>
+      </w:r>
+      <w:proofErr w:type="spellStart"/>
+      <w:r>
+        <w:rPr>
+          <w:rFonts w:ascii="Courier New" w:hAnsi="Courier New" w:cs="Courier New"/>
+          <w:color w:val="000000"/>
+          <w:sz w:val="16"/>
+          <w:szCs w:val="16"/>
+        </w:rPr>
+        <w:t>val_acc</w:t>
+      </w:r>
+      <w:proofErr w:type="spellEnd"/>
+      <w:r>
+        <w:rPr>
+          <w:rFonts w:ascii="Courier New" w:hAnsi="Courier New" w:cs="Courier New"/>
+          <w:color w:val="000000"/>
+          <w:sz w:val="16"/>
+          <w:szCs w:val="16"/>
+        </w:rPr>
+        <w:t>: 0.0648</w:t>
       </w:r>
     </w:p>
     <w:p>
@@ -7951,7 +9859,27 @@
           <w:sz w:val="16"/>
           <w:szCs w:val="16"/>
         </w:rPr>
-        <w:t>Epoch 00002: val_loss improved from 3.71344 to 3.71310, saving model to models/best_0.h5</w:t>
+        <w:t xml:space="preserve">Epoch 00002: </w:t>
+      </w:r>
+      <w:proofErr w:type="spellStart"/>
+      <w:r>
+        <w:rPr>
+          <w:rFonts w:ascii="Courier New" w:hAnsi="Courier New" w:cs="Courier New"/>
+          <w:color w:val="000000"/>
+          <w:sz w:val="16"/>
+          <w:szCs w:val="16"/>
+        </w:rPr>
+        <w:t>val_loss</w:t>
+      </w:r>
+      <w:proofErr w:type="spellEnd"/>
+      <w:r>
+        <w:rPr>
+          <w:rFonts w:ascii="Courier New" w:hAnsi="Courier New" w:cs="Courier New"/>
+          <w:color w:val="000000"/>
+          <w:sz w:val="16"/>
+          <w:szCs w:val="16"/>
+        </w:rPr>
+        <w:t xml:space="preserve"> improved from 3.71344 to 3.71310, saving model to models/best_0.h5</w:t>
       </w:r>
     </w:p>
     <w:p>
@@ -8029,7 +9957,67 @@
           <w:sz w:val="16"/>
           <w:szCs w:val="16"/>
         </w:rPr>
-        <w:t>2/2 [==============================] - 15s 8s/step - loss: 3.7127 - acc: 0.0420 - val_loss: 3.7128 - val_acc: 0.0556</w:t>
+        <w:t xml:space="preserve">2/2 [==============================] - 15s 8s/step - loss: 3.7127 - </w:t>
+      </w:r>
+      <w:proofErr w:type="spellStart"/>
+      <w:r>
+        <w:rPr>
+          <w:rFonts w:ascii="Courier New" w:hAnsi="Courier New" w:cs="Courier New"/>
+          <w:color w:val="000000"/>
+          <w:sz w:val="16"/>
+          <w:szCs w:val="16"/>
+        </w:rPr>
+        <w:t>acc</w:t>
+      </w:r>
+      <w:proofErr w:type="spellEnd"/>
+      <w:r>
+        <w:rPr>
+          <w:rFonts w:ascii="Courier New" w:hAnsi="Courier New" w:cs="Courier New"/>
+          <w:color w:val="000000"/>
+          <w:sz w:val="16"/>
+          <w:szCs w:val="16"/>
+        </w:rPr>
+        <w:t xml:space="preserve">: 0.0420 - </w:t>
+      </w:r>
+      <w:proofErr w:type="spellStart"/>
+      <w:r>
+        <w:rPr>
+          <w:rFonts w:ascii="Courier New" w:hAnsi="Courier New" w:cs="Courier New"/>
+          <w:color w:val="000000"/>
+          <w:sz w:val="16"/>
+          <w:szCs w:val="16"/>
+        </w:rPr>
+        <w:t>val_loss</w:t>
+      </w:r>
+      <w:proofErr w:type="spellEnd"/>
+      <w:r>
+        <w:rPr>
+          <w:rFonts w:ascii="Courier New" w:hAnsi="Courier New" w:cs="Courier New"/>
+          <w:color w:val="000000"/>
+          <w:sz w:val="16"/>
+          <w:szCs w:val="16"/>
+        </w:rPr>
+        <w:t xml:space="preserve">: 3.7128 - </w:t>
+      </w:r>
+      <w:proofErr w:type="spellStart"/>
+      <w:r>
+        <w:rPr>
+          <w:rFonts w:ascii="Courier New" w:hAnsi="Courier New" w:cs="Courier New"/>
+          <w:color w:val="000000"/>
+          <w:sz w:val="16"/>
+          <w:szCs w:val="16"/>
+        </w:rPr>
+        <w:t>val_acc</w:t>
+      </w:r>
+      <w:proofErr w:type="spellEnd"/>
+      <w:r>
+        <w:rPr>
+          <w:rFonts w:ascii="Courier New" w:hAnsi="Courier New" w:cs="Courier New"/>
+          <w:color w:val="000000"/>
+          <w:sz w:val="16"/>
+          <w:szCs w:val="16"/>
+        </w:rPr>
+        <w:t>: 0.0556</w:t>
       </w:r>
     </w:p>
     <w:p>
@@ -8098,7 +10086,27 @@
           <w:sz w:val="16"/>
           <w:szCs w:val="16"/>
         </w:rPr>
-        <w:t>Epoch 00003: val_loss improved from 3.71310 to 3.71279, saving model to models/best_0.h5</w:t>
+        <w:t xml:space="preserve">Epoch 00003: </w:t>
+      </w:r>
+      <w:proofErr w:type="spellStart"/>
+      <w:r>
+        <w:rPr>
+          <w:rFonts w:ascii="Courier New" w:hAnsi="Courier New" w:cs="Courier New"/>
+          <w:color w:val="000000"/>
+          <w:sz w:val="16"/>
+          <w:szCs w:val="16"/>
+        </w:rPr>
+        <w:t>val_loss</w:t>
+      </w:r>
+      <w:proofErr w:type="spellEnd"/>
+      <w:r>
+        <w:rPr>
+          <w:rFonts w:ascii="Courier New" w:hAnsi="Courier New" w:cs="Courier New"/>
+          <w:color w:val="000000"/>
+          <w:sz w:val="16"/>
+          <w:szCs w:val="16"/>
+        </w:rPr>
+        <w:t xml:space="preserve"> improved from 3.71310 to 3.71279, saving model to models/best_0.h5</w:t>
       </w:r>
     </w:p>
     <w:p>
@@ -8176,7 +10184,67 @@
           <w:sz w:val="16"/>
           <w:szCs w:val="16"/>
         </w:rPr>
-        <w:t>2/2 [==============================] - 15s 8s/step - loss: 3.7122 - acc: 0.0353 - val_loss: 3.7125 - val_acc: 0.0185</w:t>
+        <w:t xml:space="preserve">2/2 [==============================] - 15s 8s/step - loss: 3.7122 - </w:t>
+      </w:r>
+      <w:proofErr w:type="spellStart"/>
+      <w:r>
+        <w:rPr>
+          <w:rFonts w:ascii="Courier New" w:hAnsi="Courier New" w:cs="Courier New"/>
+          <w:color w:val="000000"/>
+          <w:sz w:val="16"/>
+          <w:szCs w:val="16"/>
+        </w:rPr>
+        <w:t>acc</w:t>
+      </w:r>
+      <w:proofErr w:type="spellEnd"/>
+      <w:r>
+        <w:rPr>
+          <w:rFonts w:ascii="Courier New" w:hAnsi="Courier New" w:cs="Courier New"/>
+          <w:color w:val="000000"/>
+          <w:sz w:val="16"/>
+          <w:szCs w:val="16"/>
+        </w:rPr>
+        <w:t xml:space="preserve">: 0.0353 - </w:t>
+      </w:r>
+      <w:proofErr w:type="spellStart"/>
+      <w:r>
+        <w:rPr>
+          <w:rFonts w:ascii="Courier New" w:hAnsi="Courier New" w:cs="Courier New"/>
+          <w:color w:val="000000"/>
+          <w:sz w:val="16"/>
+          <w:szCs w:val="16"/>
+        </w:rPr>
+        <w:t>val_loss</w:t>
+      </w:r>
+      <w:proofErr w:type="spellEnd"/>
+      <w:r>
+        <w:rPr>
+          <w:rFonts w:ascii="Courier New" w:hAnsi="Courier New" w:cs="Courier New"/>
+          <w:color w:val="000000"/>
+          <w:sz w:val="16"/>
+          <w:szCs w:val="16"/>
+        </w:rPr>
+        <w:t xml:space="preserve">: 3.7125 - </w:t>
+      </w:r>
+      <w:proofErr w:type="spellStart"/>
+      <w:r>
+        <w:rPr>
+          <w:rFonts w:ascii="Courier New" w:hAnsi="Courier New" w:cs="Courier New"/>
+          <w:color w:val="000000"/>
+          <w:sz w:val="16"/>
+          <w:szCs w:val="16"/>
+        </w:rPr>
+        <w:t>val_acc</w:t>
+      </w:r>
+      <w:proofErr w:type="spellEnd"/>
+      <w:r>
+        <w:rPr>
+          <w:rFonts w:ascii="Courier New" w:hAnsi="Courier New" w:cs="Courier New"/>
+          <w:color w:val="000000"/>
+          <w:sz w:val="16"/>
+          <w:szCs w:val="16"/>
+        </w:rPr>
+        <w:t>: 0.0185</w:t>
       </w:r>
     </w:p>
     <w:p>
@@ -8245,7 +10313,27 @@
           <w:sz w:val="16"/>
           <w:szCs w:val="16"/>
         </w:rPr>
-        <w:t>Epoch 00004: val_loss improved from 3.71279 to 3.71248, saving model to models/best_0.h5</w:t>
+        <w:t xml:space="preserve">Epoch 00004: </w:t>
+      </w:r>
+      <w:proofErr w:type="spellStart"/>
+      <w:r>
+        <w:rPr>
+          <w:rFonts w:ascii="Courier New" w:hAnsi="Courier New" w:cs="Courier New"/>
+          <w:color w:val="000000"/>
+          <w:sz w:val="16"/>
+          <w:szCs w:val="16"/>
+        </w:rPr>
+        <w:t>val_loss</w:t>
+      </w:r>
+      <w:proofErr w:type="spellEnd"/>
+      <w:r>
+        <w:rPr>
+          <w:rFonts w:ascii="Courier New" w:hAnsi="Courier New" w:cs="Courier New"/>
+          <w:color w:val="000000"/>
+          <w:sz w:val="16"/>
+          <w:szCs w:val="16"/>
+        </w:rPr>
+        <w:t xml:space="preserve"> improved from 3.71279 to 3.71248, saving model to models/best_0.h5</w:t>
       </w:r>
     </w:p>
     <w:p>
@@ -8401,7 +10489,67 @@
           <w:sz w:val="16"/>
           <w:szCs w:val="16"/>
         </w:rPr>
-        <w:t>2/2 [==============================] - 20s 10s/step - loss: 3.7140 - acc: 0.0083 - val_loss: 3.7133 - val_acc: 0.0326</w:t>
+        <w:t xml:space="preserve">2/2 [==============================] - 20s 10s/step - loss: 3.7140 - </w:t>
+      </w:r>
+      <w:proofErr w:type="spellStart"/>
+      <w:r>
+        <w:rPr>
+          <w:rFonts w:ascii="Courier New" w:hAnsi="Courier New" w:cs="Courier New"/>
+          <w:color w:val="000000"/>
+          <w:sz w:val="16"/>
+          <w:szCs w:val="16"/>
+        </w:rPr>
+        <w:t>acc</w:t>
+      </w:r>
+      <w:proofErr w:type="spellEnd"/>
+      <w:r>
+        <w:rPr>
+          <w:rFonts w:ascii="Courier New" w:hAnsi="Courier New" w:cs="Courier New"/>
+          <w:color w:val="000000"/>
+          <w:sz w:val="16"/>
+          <w:szCs w:val="16"/>
+        </w:rPr>
+        <w:t xml:space="preserve">: 0.0083 - </w:t>
+      </w:r>
+      <w:proofErr w:type="spellStart"/>
+      <w:r>
+        <w:rPr>
+          <w:rFonts w:ascii="Courier New" w:hAnsi="Courier New" w:cs="Courier New"/>
+          <w:color w:val="000000"/>
+          <w:sz w:val="16"/>
+          <w:szCs w:val="16"/>
+        </w:rPr>
+        <w:t>val_loss</w:t>
+      </w:r>
+      <w:proofErr w:type="spellEnd"/>
+      <w:r>
+        <w:rPr>
+          <w:rFonts w:ascii="Courier New" w:hAnsi="Courier New" w:cs="Courier New"/>
+          <w:color w:val="000000"/>
+          <w:sz w:val="16"/>
+          <w:szCs w:val="16"/>
+        </w:rPr>
+        <w:t xml:space="preserve">: 3.7133 - </w:t>
+      </w:r>
+      <w:proofErr w:type="spellStart"/>
+      <w:r>
+        <w:rPr>
+          <w:rFonts w:ascii="Courier New" w:hAnsi="Courier New" w:cs="Courier New"/>
+          <w:color w:val="000000"/>
+          <w:sz w:val="16"/>
+          <w:szCs w:val="16"/>
+        </w:rPr>
+        <w:t>val_acc</w:t>
+      </w:r>
+      <w:proofErr w:type="spellEnd"/>
+      <w:r>
+        <w:rPr>
+          <w:rFonts w:ascii="Courier New" w:hAnsi="Courier New" w:cs="Courier New"/>
+          <w:color w:val="000000"/>
+          <w:sz w:val="16"/>
+          <w:szCs w:val="16"/>
+        </w:rPr>
+        <w:t>: 0.0326</w:t>
       </w:r>
     </w:p>
     <w:p>
@@ -8470,7 +10618,47 @@
           <w:sz w:val="16"/>
           <w:szCs w:val="16"/>
         </w:rPr>
-        <w:t>Epoch 00001: val_loss improved from inf to 3.71329, saving model to models/best_1.h5</w:t>
+        <w:t xml:space="preserve">Epoch 00001: </w:t>
+      </w:r>
+      <w:proofErr w:type="spellStart"/>
+      <w:r>
+        <w:rPr>
+          <w:rFonts w:ascii="Courier New" w:hAnsi="Courier New" w:cs="Courier New"/>
+          <w:color w:val="000000"/>
+          <w:sz w:val="16"/>
+          <w:szCs w:val="16"/>
+        </w:rPr>
+        <w:t>val_loss</w:t>
+      </w:r>
+      <w:proofErr w:type="spellEnd"/>
+      <w:r>
+        <w:rPr>
+          <w:rFonts w:ascii="Courier New" w:hAnsi="Courier New" w:cs="Courier New"/>
+          <w:color w:val="000000"/>
+          <w:sz w:val="16"/>
+          <w:szCs w:val="16"/>
+        </w:rPr>
+        <w:t xml:space="preserve"> improved from </w:t>
+      </w:r>
+      <w:proofErr w:type="spellStart"/>
+      <w:r>
+        <w:rPr>
+          <w:rFonts w:ascii="Courier New" w:hAnsi="Courier New" w:cs="Courier New"/>
+          <w:color w:val="000000"/>
+          <w:sz w:val="16"/>
+          <w:szCs w:val="16"/>
+        </w:rPr>
+        <w:t>inf</w:t>
+      </w:r>
+      <w:proofErr w:type="spellEnd"/>
+      <w:r>
+        <w:rPr>
+          <w:rFonts w:ascii="Courier New" w:hAnsi="Courier New" w:cs="Courier New"/>
+          <w:color w:val="000000"/>
+          <w:sz w:val="16"/>
+          <w:szCs w:val="16"/>
+        </w:rPr>
+        <w:t xml:space="preserve"> to 3.71329, saving model to models/best_1.h5</w:t>
       </w:r>
     </w:p>
     <w:p>
@@ -8548,7 +10736,67 @@
           <w:sz w:val="16"/>
           <w:szCs w:val="16"/>
         </w:rPr>
-        <w:t>2/2 [==============================] - 17s 8s/step - loss: 3.7130 - acc: 0.0545 - val_loss: 3.7129 - val_acc: 0.0326</w:t>
+        <w:t xml:space="preserve">2/2 [==============================] - 17s 8s/step - loss: 3.7130 - </w:t>
+      </w:r>
+      <w:proofErr w:type="spellStart"/>
+      <w:r>
+        <w:rPr>
+          <w:rFonts w:ascii="Courier New" w:hAnsi="Courier New" w:cs="Courier New"/>
+          <w:color w:val="000000"/>
+          <w:sz w:val="16"/>
+          <w:szCs w:val="16"/>
+        </w:rPr>
+        <w:t>acc</w:t>
+      </w:r>
+      <w:proofErr w:type="spellEnd"/>
+      <w:r>
+        <w:rPr>
+          <w:rFonts w:ascii="Courier New" w:hAnsi="Courier New" w:cs="Courier New"/>
+          <w:color w:val="000000"/>
+          <w:sz w:val="16"/>
+          <w:szCs w:val="16"/>
+        </w:rPr>
+        <w:t xml:space="preserve">: 0.0545 - </w:t>
+      </w:r>
+      <w:proofErr w:type="spellStart"/>
+      <w:r>
+        <w:rPr>
+          <w:rFonts w:ascii="Courier New" w:hAnsi="Courier New" w:cs="Courier New"/>
+          <w:color w:val="000000"/>
+          <w:sz w:val="16"/>
+          <w:szCs w:val="16"/>
+        </w:rPr>
+        <w:t>val_loss</w:t>
+      </w:r>
+      <w:proofErr w:type="spellEnd"/>
+      <w:r>
+        <w:rPr>
+          <w:rFonts w:ascii="Courier New" w:hAnsi="Courier New" w:cs="Courier New"/>
+          <w:color w:val="000000"/>
+          <w:sz w:val="16"/>
+          <w:szCs w:val="16"/>
+        </w:rPr>
+        <w:t xml:space="preserve">: 3.7129 - </w:t>
+      </w:r>
+      <w:proofErr w:type="spellStart"/>
+      <w:r>
+        <w:rPr>
+          <w:rFonts w:ascii="Courier New" w:hAnsi="Courier New" w:cs="Courier New"/>
+          <w:color w:val="000000"/>
+          <w:sz w:val="16"/>
+          <w:szCs w:val="16"/>
+        </w:rPr>
+        <w:t>val_acc</w:t>
+      </w:r>
+      <w:proofErr w:type="spellEnd"/>
+      <w:r>
+        <w:rPr>
+          <w:rFonts w:ascii="Courier New" w:hAnsi="Courier New" w:cs="Courier New"/>
+          <w:color w:val="000000"/>
+          <w:sz w:val="16"/>
+          <w:szCs w:val="16"/>
+        </w:rPr>
+        <w:t>: 0.0326</w:t>
       </w:r>
     </w:p>
     <w:p>
@@ -8617,7 +10865,27 @@
           <w:sz w:val="16"/>
           <w:szCs w:val="16"/>
         </w:rPr>
-        <w:t>Epoch 00002: val_loss improved from 3.71329 to 3.71285, saving model to models/best_1.h5</w:t>
+        <w:t xml:space="preserve">Epoch 00002: </w:t>
+      </w:r>
+      <w:proofErr w:type="spellStart"/>
+      <w:r>
+        <w:rPr>
+          <w:rFonts w:ascii="Courier New" w:hAnsi="Courier New" w:cs="Courier New"/>
+          <w:color w:val="000000"/>
+          <w:sz w:val="16"/>
+          <w:szCs w:val="16"/>
+        </w:rPr>
+        <w:t>val_loss</w:t>
+      </w:r>
+      <w:proofErr w:type="spellEnd"/>
+      <w:r>
+        <w:rPr>
+          <w:rFonts w:ascii="Courier New" w:hAnsi="Courier New" w:cs="Courier New"/>
+          <w:color w:val="000000"/>
+          <w:sz w:val="16"/>
+          <w:szCs w:val="16"/>
+        </w:rPr>
+        <w:t xml:space="preserve"> improved from 3.71329 to 3.71285, saving model to models/best_1.h5</w:t>
       </w:r>
     </w:p>
     <w:p>
@@ -8695,7 +10963,67 @@
           <w:sz w:val="16"/>
           <w:szCs w:val="16"/>
         </w:rPr>
-        <w:t>2/2 [==============================] - 17s 8s/step - loss: 3.7122 - acc: 0.0616 - val_loss: 3.7124 - val_acc: 0.0326</w:t>
+        <w:t xml:space="preserve">2/2 [==============================] - 17s 8s/step - loss: 3.7122 - </w:t>
+      </w:r>
+      <w:proofErr w:type="spellStart"/>
+      <w:r>
+        <w:rPr>
+          <w:rFonts w:ascii="Courier New" w:hAnsi="Courier New" w:cs="Courier New"/>
+          <w:color w:val="000000"/>
+          <w:sz w:val="16"/>
+          <w:szCs w:val="16"/>
+        </w:rPr>
+        <w:t>acc</w:t>
+      </w:r>
+      <w:proofErr w:type="spellEnd"/>
+      <w:r>
+        <w:rPr>
+          <w:rFonts w:ascii="Courier New" w:hAnsi="Courier New" w:cs="Courier New"/>
+          <w:color w:val="000000"/>
+          <w:sz w:val="16"/>
+          <w:szCs w:val="16"/>
+        </w:rPr>
+        <w:t xml:space="preserve">: 0.0616 - </w:t>
+      </w:r>
+      <w:proofErr w:type="spellStart"/>
+      <w:r>
+        <w:rPr>
+          <w:rFonts w:ascii="Courier New" w:hAnsi="Courier New" w:cs="Courier New"/>
+          <w:color w:val="000000"/>
+          <w:sz w:val="16"/>
+          <w:szCs w:val="16"/>
+        </w:rPr>
+        <w:t>val_loss</w:t>
+      </w:r>
+      <w:proofErr w:type="spellEnd"/>
+      <w:r>
+        <w:rPr>
+          <w:rFonts w:ascii="Courier New" w:hAnsi="Courier New" w:cs="Courier New"/>
+          <w:color w:val="000000"/>
+          <w:sz w:val="16"/>
+          <w:szCs w:val="16"/>
+        </w:rPr>
+        <w:t xml:space="preserve">: 3.7124 - </w:t>
+      </w:r>
+      <w:proofErr w:type="spellStart"/>
+      <w:r>
+        <w:rPr>
+          <w:rFonts w:ascii="Courier New" w:hAnsi="Courier New" w:cs="Courier New"/>
+          <w:color w:val="000000"/>
+          <w:sz w:val="16"/>
+          <w:szCs w:val="16"/>
+        </w:rPr>
+        <w:t>val_acc</w:t>
+      </w:r>
+      <w:proofErr w:type="spellEnd"/>
+      <w:r>
+        <w:rPr>
+          <w:rFonts w:ascii="Courier New" w:hAnsi="Courier New" w:cs="Courier New"/>
+          <w:color w:val="000000"/>
+          <w:sz w:val="16"/>
+          <w:szCs w:val="16"/>
+        </w:rPr>
+        <w:t>: 0.0326</w:t>
       </w:r>
     </w:p>
     <w:p>
@@ -8764,7 +11092,27 @@
           <w:sz w:val="16"/>
           <w:szCs w:val="16"/>
         </w:rPr>
-        <w:t>Epoch 00003: val_loss improved from 3.71285 to 3.71243, saving model to models/best_1.h5</w:t>
+        <w:t xml:space="preserve">Epoch 00003: </w:t>
+      </w:r>
+      <w:proofErr w:type="spellStart"/>
+      <w:r>
+        <w:rPr>
+          <w:rFonts w:ascii="Courier New" w:hAnsi="Courier New" w:cs="Courier New"/>
+          <w:color w:val="000000"/>
+          <w:sz w:val="16"/>
+          <w:szCs w:val="16"/>
+        </w:rPr>
+        <w:t>val_loss</w:t>
+      </w:r>
+      <w:proofErr w:type="spellEnd"/>
+      <w:r>
+        <w:rPr>
+          <w:rFonts w:ascii="Courier New" w:hAnsi="Courier New" w:cs="Courier New"/>
+          <w:color w:val="000000"/>
+          <w:sz w:val="16"/>
+          <w:szCs w:val="16"/>
+        </w:rPr>
+        <w:t xml:space="preserve"> improved from 3.71285 to 3.71243, saving model to models/best_1.h5</w:t>
       </w:r>
     </w:p>
     <w:p>
@@ -8842,7 +11190,67 @@
           <w:sz w:val="16"/>
           <w:szCs w:val="16"/>
         </w:rPr>
-        <w:t>2/2 [==============================] - 17s 9s/step - loss: 3.7117 - acc: 0.0438 - val_loss: 3.7120 - val_acc: 0.0326</w:t>
+        <w:t xml:space="preserve">2/2 [==============================] - 17s 9s/step - loss: 3.7117 - </w:t>
+      </w:r>
+      <w:proofErr w:type="spellStart"/>
+      <w:r>
+        <w:rPr>
+          <w:rFonts w:ascii="Courier New" w:hAnsi="Courier New" w:cs="Courier New"/>
+          <w:color w:val="000000"/>
+          <w:sz w:val="16"/>
+          <w:szCs w:val="16"/>
+        </w:rPr>
+        <w:t>acc</w:t>
+      </w:r>
+      <w:proofErr w:type="spellEnd"/>
+      <w:r>
+        <w:rPr>
+          <w:rFonts w:ascii="Courier New" w:hAnsi="Courier New" w:cs="Courier New"/>
+          <w:color w:val="000000"/>
+          <w:sz w:val="16"/>
+          <w:szCs w:val="16"/>
+        </w:rPr>
+        <w:t xml:space="preserve">: 0.0438 - </w:t>
+      </w:r>
+      <w:proofErr w:type="spellStart"/>
+      <w:r>
+        <w:rPr>
+          <w:rFonts w:ascii="Courier New" w:hAnsi="Courier New" w:cs="Courier New"/>
+          <w:color w:val="000000"/>
+          <w:sz w:val="16"/>
+          <w:szCs w:val="16"/>
+        </w:rPr>
+        <w:t>val_loss</w:t>
+      </w:r>
+      <w:proofErr w:type="spellEnd"/>
+      <w:r>
+        <w:rPr>
+          <w:rFonts w:ascii="Courier New" w:hAnsi="Courier New" w:cs="Courier New"/>
+          <w:color w:val="000000"/>
+          <w:sz w:val="16"/>
+          <w:szCs w:val="16"/>
+        </w:rPr>
+        <w:t xml:space="preserve">: 3.7120 - </w:t>
+      </w:r>
+      <w:proofErr w:type="spellStart"/>
+      <w:r>
+        <w:rPr>
+          <w:rFonts w:ascii="Courier New" w:hAnsi="Courier New" w:cs="Courier New"/>
+          <w:color w:val="000000"/>
+          <w:sz w:val="16"/>
+          <w:szCs w:val="16"/>
+        </w:rPr>
+        <w:t>val_acc</w:t>
+      </w:r>
+      <w:proofErr w:type="spellEnd"/>
+      <w:r>
+        <w:rPr>
+          <w:rFonts w:ascii="Courier New" w:hAnsi="Courier New" w:cs="Courier New"/>
+          <w:color w:val="000000"/>
+          <w:sz w:val="16"/>
+          <w:szCs w:val="16"/>
+        </w:rPr>
+        <w:t>: 0.0326</w:t>
       </w:r>
     </w:p>
     <w:p>
@@ -8911,7 +11319,27 @@
           <w:sz w:val="16"/>
           <w:szCs w:val="16"/>
         </w:rPr>
-        <w:t>Epoch 00004: val_loss improved from 3.71243 to 3.71198, saving model to models/best_1.h5</w:t>
+        <w:t xml:space="preserve">Epoch 00004: </w:t>
+      </w:r>
+      <w:proofErr w:type="spellStart"/>
+      <w:r>
+        <w:rPr>
+          <w:rFonts w:ascii="Courier New" w:hAnsi="Courier New" w:cs="Courier New"/>
+          <w:color w:val="000000"/>
+          <w:sz w:val="16"/>
+          <w:szCs w:val="16"/>
+        </w:rPr>
+        <w:t>val_loss</w:t>
+      </w:r>
+      <w:proofErr w:type="spellEnd"/>
+      <w:r>
+        <w:rPr>
+          <w:rFonts w:ascii="Courier New" w:hAnsi="Courier New" w:cs="Courier New"/>
+          <w:color w:val="000000"/>
+          <w:sz w:val="16"/>
+          <w:szCs w:val="16"/>
+        </w:rPr>
+        <w:t xml:space="preserve"> improved from 3.71243 to 3.71198, saving model to models/best_1.h5</w:t>
       </w:r>
     </w:p>
     <w:p/>
@@ -8947,7 +11375,15 @@
         <w:t xml:space="preserve">of </w:t>
       </w:r>
       <w:r>
-        <w:t xml:space="preserve">epochs has to be increased till validation loss start increasing (i.e, </w:t>
+        <w:t>epochs has to be increased till validation loss start increasing (</w:t>
+      </w:r>
+      <w:proofErr w:type="spellStart"/>
+      <w:r>
+        <w:t>i.e</w:t>
+      </w:r>
+      <w:proofErr w:type="spellEnd"/>
+      <w:r>
+        <w:t xml:space="preserve">, </w:t>
       </w:r>
       <w:r>
         <w:t xml:space="preserve">until </w:t>
@@ -9007,6 +11443,7 @@
         </w:rPr>
         <w:t>Config(</w:t>
       </w:r>
+      <w:proofErr w:type="spellStart"/>
       <w:proofErr w:type="gramEnd"/>
       <w:r>
         <w:rPr>
@@ -9014,31 +11451,34 @@
           <w:sz w:val="20"/>
           <w:szCs w:val="20"/>
         </w:rPr>
-        <w:t>sampling_rate=16000, audio_duration=</w:t>
-      </w:r>
+        <w:t>sampling_rate</w:t>
+      </w:r>
+      <w:proofErr w:type="spellEnd"/>
       <w:r>
         <w:rPr>
           <w:i/>
           <w:sz w:val="20"/>
           <w:szCs w:val="20"/>
         </w:rPr>
-        <w:t>2</w:t>
-      </w:r>
+        <w:t xml:space="preserve">=16000, </w:t>
+      </w:r>
+      <w:proofErr w:type="spellStart"/>
       <w:r>
         <w:rPr>
           <w:i/>
           <w:sz w:val="20"/>
           <w:szCs w:val="20"/>
         </w:rPr>
-        <w:t>, n_folds=</w:t>
-      </w:r>
+        <w:t>audio_duration</w:t>
+      </w:r>
+      <w:proofErr w:type="spellEnd"/>
       <w:r>
         <w:rPr>
           <w:i/>
           <w:sz w:val="20"/>
           <w:szCs w:val="20"/>
         </w:rPr>
-        <w:t>2</w:t>
+        <w:t>=</w:t>
       </w:r>
       <w:r>
         <w:rPr>
@@ -9046,7 +11486,67 @@
           <w:sz w:val="20"/>
           <w:szCs w:val="20"/>
         </w:rPr>
-        <w:t>, max_epochs=</w:t>
+        <w:t>2</w:t>
+      </w:r>
+      <w:r>
+        <w:rPr>
+          <w:i/>
+          <w:sz w:val="20"/>
+          <w:szCs w:val="20"/>
+        </w:rPr>
+        <w:t xml:space="preserve">, </w:t>
+      </w:r>
+      <w:proofErr w:type="spellStart"/>
+      <w:r>
+        <w:rPr>
+          <w:i/>
+          <w:sz w:val="20"/>
+          <w:szCs w:val="20"/>
+        </w:rPr>
+        <w:t>n_folds</w:t>
+      </w:r>
+      <w:proofErr w:type="spellEnd"/>
+      <w:r>
+        <w:rPr>
+          <w:i/>
+          <w:sz w:val="20"/>
+          <w:szCs w:val="20"/>
+        </w:rPr>
+        <w:t>=</w:t>
+      </w:r>
+      <w:r>
+        <w:rPr>
+          <w:i/>
+          <w:sz w:val="20"/>
+          <w:szCs w:val="20"/>
+        </w:rPr>
+        <w:t>2</w:t>
+      </w:r>
+      <w:r>
+        <w:rPr>
+          <w:i/>
+          <w:sz w:val="20"/>
+          <w:szCs w:val="20"/>
+        </w:rPr>
+        <w:t xml:space="preserve">, </w:t>
+      </w:r>
+      <w:proofErr w:type="spellStart"/>
+      <w:r>
+        <w:rPr>
+          <w:i/>
+          <w:sz w:val="20"/>
+          <w:szCs w:val="20"/>
+        </w:rPr>
+        <w:t>max_epochs</w:t>
+      </w:r>
+      <w:proofErr w:type="spellEnd"/>
+      <w:r>
+        <w:rPr>
+          <w:i/>
+          <w:sz w:val="20"/>
+          <w:szCs w:val="20"/>
+        </w:rPr>
+        <w:t>=</w:t>
       </w:r>
       <w:r>
         <w:rPr>
@@ -9134,6 +11634,7 @@
         </w:rPr>
         <w:t>Config(</w:t>
       </w:r>
+      <w:proofErr w:type="spellStart"/>
       <w:proofErr w:type="gramEnd"/>
       <w:r>
         <w:rPr>
@@ -9141,31 +11642,34 @@
           <w:sz w:val="20"/>
           <w:szCs w:val="20"/>
         </w:rPr>
-        <w:t>sampling_rate=16000, audio_duration=</w:t>
-      </w:r>
+        <w:t>sampling_rate</w:t>
+      </w:r>
+      <w:proofErr w:type="spellEnd"/>
       <w:r>
         <w:rPr>
           <w:i/>
           <w:sz w:val="20"/>
           <w:szCs w:val="20"/>
         </w:rPr>
-        <w:t>2</w:t>
-      </w:r>
+        <w:t xml:space="preserve">=16000, </w:t>
+      </w:r>
+      <w:proofErr w:type="spellStart"/>
       <w:r>
         <w:rPr>
           <w:i/>
           <w:sz w:val="20"/>
           <w:szCs w:val="20"/>
         </w:rPr>
-        <w:t>, n_folds=</w:t>
-      </w:r>
+        <w:t>audio_duration</w:t>
+      </w:r>
+      <w:proofErr w:type="spellEnd"/>
       <w:r>
         <w:rPr>
           <w:i/>
           <w:sz w:val="20"/>
           <w:szCs w:val="20"/>
         </w:rPr>
-        <w:t>2</w:t>
+        <w:t>=</w:t>
       </w:r>
       <w:r>
         <w:rPr>
@@ -9173,7 +11677,67 @@
           <w:sz w:val="20"/>
           <w:szCs w:val="20"/>
         </w:rPr>
-        <w:t>, max_epochs=</w:t>
+        <w:t>2</w:t>
+      </w:r>
+      <w:r>
+        <w:rPr>
+          <w:i/>
+          <w:sz w:val="20"/>
+          <w:szCs w:val="20"/>
+        </w:rPr>
+        <w:t xml:space="preserve">, </w:t>
+      </w:r>
+      <w:proofErr w:type="spellStart"/>
+      <w:r>
+        <w:rPr>
+          <w:i/>
+          <w:sz w:val="20"/>
+          <w:szCs w:val="20"/>
+        </w:rPr>
+        <w:t>n_folds</w:t>
+      </w:r>
+      <w:proofErr w:type="spellEnd"/>
+      <w:r>
+        <w:rPr>
+          <w:i/>
+          <w:sz w:val="20"/>
+          <w:szCs w:val="20"/>
+        </w:rPr>
+        <w:t>=</w:t>
+      </w:r>
+      <w:r>
+        <w:rPr>
+          <w:i/>
+          <w:sz w:val="20"/>
+          <w:szCs w:val="20"/>
+        </w:rPr>
+        <w:t>2</w:t>
+      </w:r>
+      <w:r>
+        <w:rPr>
+          <w:i/>
+          <w:sz w:val="20"/>
+          <w:szCs w:val="20"/>
+        </w:rPr>
+        <w:t xml:space="preserve">, </w:t>
+      </w:r>
+      <w:proofErr w:type="spellStart"/>
+      <w:r>
+        <w:rPr>
+          <w:i/>
+          <w:sz w:val="20"/>
+          <w:szCs w:val="20"/>
+        </w:rPr>
+        <w:t>max_epochs</w:t>
+      </w:r>
+      <w:proofErr w:type="spellEnd"/>
+      <w:r>
+        <w:rPr>
+          <w:i/>
+          <w:sz w:val="20"/>
+          <w:szCs w:val="20"/>
+        </w:rPr>
+        <w:t>=</w:t>
       </w:r>
       <w:r>
         <w:rPr>
@@ -9233,8 +11797,6 @@
         </w:rPr>
         <w:t>logs/training-history.txt</w:t>
       </w:r>
-      <w:bookmarkStart w:id="1" w:name="_GoBack"/>
-      <w:bookmarkEnd w:id="1"/>
     </w:p>
     <w:p/>
     <w:p>
@@ -9672,12 +12234,21 @@
                 <w:color w:val="000000"/>
               </w:rPr>
             </w:pPr>
+            <w:proofErr w:type="spellStart"/>
             <w:r>
               <w:rPr>
                 <w:rFonts w:ascii="Calibri" w:hAnsi="Calibri" w:cs="Calibri"/>
                 <w:color w:val="000000"/>
               </w:rPr>
-              <w:t xml:space="preserve">Acoustic_guitar </w:t>
+              <w:t>Acoustic_guitar</w:t>
+            </w:r>
+            <w:proofErr w:type="spellEnd"/>
+            <w:r>
+              <w:rPr>
+                <w:rFonts w:ascii="Calibri" w:hAnsi="Calibri" w:cs="Calibri"/>
+                <w:color w:val="000000"/>
+              </w:rPr>
+              <w:t xml:space="preserve"> </w:t>
             </w:r>
           </w:p>
         </w:tc>
@@ -9737,7 +12308,23 @@
                 <w:rFonts w:ascii="Calibri" w:hAnsi="Calibri" w:cs="Calibri"/>
                 <w:color w:val="000000"/>
               </w:rPr>
-              <w:t xml:space="preserve">[Acoustic_guitar Laughter </w:t>
+              <w:t>[</w:t>
+            </w:r>
+            <w:proofErr w:type="spellStart"/>
+            <w:r>
+              <w:rPr>
+                <w:rFonts w:ascii="Calibri" w:hAnsi="Calibri" w:cs="Calibri"/>
+                <w:color w:val="000000"/>
+              </w:rPr>
+              <w:t>Acoustic_guitar</w:t>
+            </w:r>
+            <w:proofErr w:type="spellEnd"/>
+            <w:r>
+              <w:rPr>
+                <w:rFonts w:ascii="Calibri" w:hAnsi="Calibri" w:cs="Calibri"/>
+                <w:color w:val="000000"/>
+              </w:rPr>
+              <w:t xml:space="preserve"> Laughter </w:t>
             </w:r>
             <w:proofErr w:type="gramStart"/>
             <w:r>
@@ -9841,7 +12428,31 @@
                 <w:rFonts w:ascii="Calibri" w:hAnsi="Calibri" w:cs="Calibri"/>
                 <w:color w:val="000000"/>
               </w:rPr>
-              <w:t>[Tearing Keys_jangling Computer_</w:t>
+              <w:t xml:space="preserve">[Tearing </w:t>
+            </w:r>
+            <w:proofErr w:type="spellStart"/>
+            <w:r>
+              <w:rPr>
+                <w:rFonts w:ascii="Calibri" w:hAnsi="Calibri" w:cs="Calibri"/>
+                <w:color w:val="000000"/>
+              </w:rPr>
+              <w:t>Keys_jangling</w:t>
+            </w:r>
+            <w:proofErr w:type="spellEnd"/>
+            <w:r>
+              <w:rPr>
+                <w:rFonts w:ascii="Calibri" w:hAnsi="Calibri" w:cs="Calibri"/>
+                <w:color w:val="000000"/>
+              </w:rPr>
+              <w:t xml:space="preserve"> </w:t>
+            </w:r>
+            <w:proofErr w:type="spellStart"/>
+            <w:r>
+              <w:rPr>
+                <w:rFonts w:ascii="Calibri" w:hAnsi="Calibri" w:cs="Calibri"/>
+                <w:color w:val="000000"/>
+              </w:rPr>
+              <w:t>Computer_</w:t>
             </w:r>
             <w:proofErr w:type="gramStart"/>
             <w:r>
@@ -9849,7 +12460,15 @@
                 <w:rFonts w:ascii="Calibri" w:hAnsi="Calibri" w:cs="Calibri"/>
                 <w:color w:val="000000"/>
               </w:rPr>
-              <w:t>keyboard ]</w:t>
+              <w:t>keyboard</w:t>
+            </w:r>
+            <w:proofErr w:type="spellEnd"/>
+            <w:r>
+              <w:rPr>
+                <w:rFonts w:ascii="Calibri" w:hAnsi="Calibri" w:cs="Calibri"/>
+                <w:color w:val="000000"/>
+              </w:rPr>
+              <w:t xml:space="preserve"> ]</w:t>
             </w:r>
             <w:proofErr w:type="gramEnd"/>
           </w:p>
@@ -10050,7 +12669,23 @@
                 <w:rFonts w:ascii="Calibri" w:hAnsi="Calibri" w:cs="Calibri"/>
                 <w:color w:val="000000"/>
               </w:rPr>
-              <w:t xml:space="preserve">[Cello Acoustic_guitar </w:t>
+              <w:t xml:space="preserve">[Cello </w:t>
+            </w:r>
+            <w:proofErr w:type="spellStart"/>
+            <w:r>
+              <w:rPr>
+                <w:rFonts w:ascii="Calibri" w:hAnsi="Calibri" w:cs="Calibri"/>
+                <w:color w:val="000000"/>
+              </w:rPr>
+              <w:t>Acoustic_guitar</w:t>
+            </w:r>
+            <w:proofErr w:type="spellEnd"/>
+            <w:r>
+              <w:rPr>
+                <w:rFonts w:ascii="Calibri" w:hAnsi="Calibri" w:cs="Calibri"/>
+                <w:color w:val="000000"/>
+              </w:rPr>
+              <w:t xml:space="preserve"> </w:t>
             </w:r>
             <w:proofErr w:type="gramStart"/>
             <w:r>
@@ -10193,12 +12828,21 @@
                 <w:color w:val="000000"/>
               </w:rPr>
             </w:pPr>
+            <w:proofErr w:type="spellStart"/>
             <w:r>
               <w:rPr>
                 <w:rFonts w:ascii="Calibri" w:hAnsi="Calibri" w:cs="Calibri"/>
                 <w:color w:val="000000"/>
               </w:rPr>
-              <w:t xml:space="preserve">Acoustic_guitar </w:t>
+              <w:t>Acoustic_guitar</w:t>
+            </w:r>
+            <w:proofErr w:type="spellEnd"/>
+            <w:r>
+              <w:rPr>
+                <w:rFonts w:ascii="Calibri" w:hAnsi="Calibri" w:cs="Calibri"/>
+                <w:color w:val="000000"/>
+              </w:rPr>
+              <w:t xml:space="preserve"> </w:t>
             </w:r>
           </w:p>
         </w:tc>
@@ -10223,12 +12867,21 @@
                 <w:color w:val="000000"/>
               </w:rPr>
             </w:pPr>
+            <w:proofErr w:type="spellStart"/>
             <w:r>
               <w:rPr>
                 <w:rFonts w:ascii="Calibri" w:hAnsi="Calibri" w:cs="Calibri"/>
                 <w:color w:val="000000"/>
               </w:rPr>
-              <w:t xml:space="preserve">Double_bass </w:t>
+              <w:t>Double_bass</w:t>
+            </w:r>
+            <w:proofErr w:type="spellEnd"/>
+            <w:r>
+              <w:rPr>
+                <w:rFonts w:ascii="Calibri" w:hAnsi="Calibri" w:cs="Calibri"/>
+                <w:color w:val="000000"/>
+              </w:rPr>
+              <w:t xml:space="preserve"> </w:t>
             </w:r>
           </w:p>
         </w:tc>
@@ -10258,7 +12911,31 @@
                 <w:rFonts w:ascii="Calibri" w:hAnsi="Calibri" w:cs="Calibri"/>
                 <w:color w:val="000000"/>
               </w:rPr>
-              <w:t>[Acoustic_guitar Cello Double_</w:t>
+              <w:t>[</w:t>
+            </w:r>
+            <w:proofErr w:type="spellStart"/>
+            <w:r>
+              <w:rPr>
+                <w:rFonts w:ascii="Calibri" w:hAnsi="Calibri" w:cs="Calibri"/>
+                <w:color w:val="000000"/>
+              </w:rPr>
+              <w:t>Acoustic_guitar</w:t>
+            </w:r>
+            <w:proofErr w:type="spellEnd"/>
+            <w:r>
+              <w:rPr>
+                <w:rFonts w:ascii="Calibri" w:hAnsi="Calibri" w:cs="Calibri"/>
+                <w:color w:val="000000"/>
+              </w:rPr>
+              <w:t xml:space="preserve"> Cello </w:t>
+            </w:r>
+            <w:proofErr w:type="spellStart"/>
+            <w:r>
+              <w:rPr>
+                <w:rFonts w:ascii="Calibri" w:hAnsi="Calibri" w:cs="Calibri"/>
+                <w:color w:val="000000"/>
+              </w:rPr>
+              <w:t>Double_</w:t>
             </w:r>
             <w:proofErr w:type="gramStart"/>
             <w:r>
@@ -10266,7 +12943,15 @@
                 <w:rFonts w:ascii="Calibri" w:hAnsi="Calibri" w:cs="Calibri"/>
                 <w:color w:val="000000"/>
               </w:rPr>
-              <w:t>bass ]</w:t>
+              <w:t>bass</w:t>
+            </w:r>
+            <w:proofErr w:type="spellEnd"/>
+            <w:r>
+              <w:rPr>
+                <w:rFonts w:ascii="Calibri" w:hAnsi="Calibri" w:cs="Calibri"/>
+                <w:color w:val="000000"/>
+              </w:rPr>
+              <w:t xml:space="preserve"> ]</w:t>
             </w:r>
             <w:proofErr w:type="gramEnd"/>
           </w:p>
@@ -10362,7 +13047,31 @@
                 <w:rFonts w:ascii="Calibri" w:hAnsi="Calibri" w:cs="Calibri"/>
                 <w:color w:val="000000"/>
               </w:rPr>
-              <w:t>[Cello Double_bass Acoustic_</w:t>
+              <w:t xml:space="preserve">[Cello </w:t>
+            </w:r>
+            <w:proofErr w:type="spellStart"/>
+            <w:r>
+              <w:rPr>
+                <w:rFonts w:ascii="Calibri" w:hAnsi="Calibri" w:cs="Calibri"/>
+                <w:color w:val="000000"/>
+              </w:rPr>
+              <w:t>Double_bass</w:t>
+            </w:r>
+            <w:proofErr w:type="spellEnd"/>
+            <w:r>
+              <w:rPr>
+                <w:rFonts w:ascii="Calibri" w:hAnsi="Calibri" w:cs="Calibri"/>
+                <w:color w:val="000000"/>
+              </w:rPr>
+              <w:t xml:space="preserve"> </w:t>
+            </w:r>
+            <w:proofErr w:type="spellStart"/>
+            <w:r>
+              <w:rPr>
+                <w:rFonts w:ascii="Calibri" w:hAnsi="Calibri" w:cs="Calibri"/>
+                <w:color w:val="000000"/>
+              </w:rPr>
+              <w:t>Acoustic_</w:t>
             </w:r>
             <w:proofErr w:type="gramStart"/>
             <w:r>
@@ -10370,7 +13079,15 @@
                 <w:rFonts w:ascii="Calibri" w:hAnsi="Calibri" w:cs="Calibri"/>
                 <w:color w:val="000000"/>
               </w:rPr>
-              <w:t>guitar ]</w:t>
+              <w:t>guitar</w:t>
+            </w:r>
+            <w:proofErr w:type="spellEnd"/>
+            <w:r>
+              <w:rPr>
+                <w:rFonts w:ascii="Calibri" w:hAnsi="Calibri" w:cs="Calibri"/>
+                <w:color w:val="000000"/>
+              </w:rPr>
+              <w:t xml:space="preserve"> ]</w:t>
             </w:r>
             <w:proofErr w:type="gramEnd"/>
           </w:p>
@@ -10570,7 +13287,23 @@
                 <w:rFonts w:ascii="Calibri" w:hAnsi="Calibri" w:cs="Calibri"/>
                 <w:color w:val="000000"/>
               </w:rPr>
-              <w:t xml:space="preserve">[Harmonica Violin_or_fiddle </w:t>
+              <w:t xml:space="preserve">[Harmonica </w:t>
+            </w:r>
+            <w:proofErr w:type="spellStart"/>
+            <w:r>
+              <w:rPr>
+                <w:rFonts w:ascii="Calibri" w:hAnsi="Calibri" w:cs="Calibri"/>
+                <w:color w:val="000000"/>
+              </w:rPr>
+              <w:t>Violin_or_fiddle</w:t>
+            </w:r>
+            <w:proofErr w:type="spellEnd"/>
+            <w:r>
+              <w:rPr>
+                <w:rFonts w:ascii="Calibri" w:hAnsi="Calibri" w:cs="Calibri"/>
+                <w:color w:val="000000"/>
+              </w:rPr>
+              <w:t xml:space="preserve"> </w:t>
             </w:r>
             <w:proofErr w:type="gramStart"/>
             <w:r>
@@ -10858,61 +13591,78 @@
         </w:rPr>
         <w:t xml:space="preserve">Free-form visualization </w:t>
       </w:r>
+      <w:r>
+        <w:rPr>
+          <w:rFonts w:ascii="Helvetica Neue" w:hAnsi="Helvetica Neue"/>
+          <w:b/>
+          <w:color w:val="000000"/>
+        </w:rPr>
+        <w:t xml:space="preserve">(listening) </w:t>
+      </w:r>
     </w:p>
     <w:p>
       <w:pPr>
         <w:ind w:firstLine="720"/>
       </w:pPr>
       <w:r>
-        <w:t xml:space="preserve">Using following section from the notebook </w:t>
+        <w:t xml:space="preserve">After built the model tested for </w:t>
       </w:r>
       <w:proofErr w:type="gramStart"/>
       <w:r>
-        <w:t>Lea</w:t>
-      </w:r>
-      <w:r>
-        <w:t>r</w:t>
-      </w:r>
-      <w:r>
-        <w:t>nSound</w:t>
-      </w:r>
-      <w:r>
-        <w:t>.ipynb ,</w:t>
+        <w:t>accuracy ,</w:t>
       </w:r>
       <w:proofErr w:type="gramEnd"/>
       <w:r>
-        <w:t xml:space="preserve"> sample audio from test dataset can be predicted using latest model and play the audio to verify</w:t>
-      </w:r>
-    </w:p>
-    <w:p>
-      <w:pPr>
+        <w:t xml:space="preserve"> I wanted to test how the prediction works, since the model is to predict sound files “Free-form listening” could be appropriate title for this section. When I tried to predict </w:t>
+      </w:r>
+      <w:r>
+        <w:t>a random sound file (</w:t>
+      </w:r>
+      <w:r>
+        <w:rPr>
+          <w:i/>
+        </w:rPr>
+        <w:t>37965099.wav</w:t>
+      </w:r>
+      <w:r>
+        <w:t xml:space="preserve">) from test </w:t>
+      </w:r>
+      <w:proofErr w:type="gramStart"/>
+      <w:r>
+        <w:t>set ,</w:t>
+      </w:r>
+      <w:proofErr w:type="gramEnd"/>
+      <w:r>
+        <w:t xml:space="preserve"> the model predicted it as clarinet, next two predictions are Flute and </w:t>
+      </w:r>
+      <w:proofErr w:type="spellStart"/>
+      <w:r>
+        <w:t>Saxphone</w:t>
+      </w:r>
+      <w:proofErr w:type="spellEnd"/>
+      <w:r>
+        <w:t>.</w:t>
+      </w:r>
+    </w:p>
+    <w:p>
+      <w:pPr>
+        <w:ind w:firstLine="720"/>
+      </w:pPr>
+    </w:p>
+    <w:p>
+      <w:pPr>
+        <w:ind w:firstLine="720"/>
+      </w:pPr>
+      <w:r>
         <w:rPr>
           <w:rFonts w:ascii="Arial" w:hAnsi="Arial" w:cs="Arial"/>
+          <w:noProof/>
           <w:color w:val="000000"/>
           <w:sz w:val="22"/>
           <w:szCs w:val="22"/>
         </w:rPr>
-      </w:pPr>
-    </w:p>
-    <w:p>
-      <w:pPr>
-        <w:rPr>
-          <w:rFonts w:ascii="Arial" w:hAnsi="Arial" w:cs="Arial"/>
-          <w:color w:val="000000"/>
-          <w:sz w:val="22"/>
-          <w:szCs w:val="22"/>
-        </w:rPr>
-      </w:pPr>
-      <w:r>
-        <w:rPr>
-          <w:rFonts w:ascii="Arial" w:hAnsi="Arial" w:cs="Arial"/>
-          <w:noProof/>
-          <w:color w:val="000000"/>
-          <w:sz w:val="22"/>
-          <w:szCs w:val="22"/>
-        </w:rPr>
         <w:drawing>
-          <wp:inline distT="0" distB="0" distL="0" distR="0" wp14:anchorId="52CDCBFC" wp14:editId="1883803F">
+          <wp:inline distT="0" distB="0" distL="0" distR="0" wp14:anchorId="53C5F35F" wp14:editId="6C166DC2">
             <wp:extent cx="5943600" cy="2505075"/>
             <wp:effectExtent l="0" t="0" r="0" b="0"/>
             <wp:docPr id="17" name="Picture 17"/>
@@ -10950,12 +13700,76 @@
     </w:p>
     <w:p>
       <w:pPr>
-        <w:rPr>
-          <w:rFonts w:ascii="Arial" w:hAnsi="Arial" w:cs="Arial"/>
-          <w:color w:val="000000"/>
-          <w:sz w:val="22"/>
-          <w:szCs w:val="22"/>
-        </w:rPr>
+        <w:ind w:firstLine="720"/>
+        <w:rPr>
+          <w:sz w:val="16"/>
+          <w:szCs w:val="16"/>
+        </w:rPr>
+      </w:pPr>
+      <w:r>
+        <w:rPr>
+          <w:sz w:val="16"/>
+          <w:szCs w:val="16"/>
+        </w:rPr>
+        <w:t>A mini video demonstration is attached to following link, which depicts above steps</w:t>
+      </w:r>
+      <w:r>
+        <w:rPr>
+          <w:sz w:val="16"/>
+          <w:szCs w:val="16"/>
+        </w:rPr>
+        <w:t xml:space="preserve"> </w:t>
+      </w:r>
+      <w:hyperlink r:id="rId24" w:history="1">
+        <w:r>
+          <w:rPr>
+            <w:rStyle w:val="Hyperlink"/>
+            <w:sz w:val="16"/>
+            <w:szCs w:val="16"/>
+          </w:rPr>
+          <w:t>https://github.com/knatarasan/freesound/blob/master/doc/Visualization.mp4</w:t>
+        </w:r>
+      </w:hyperlink>
+    </w:p>
+    <w:p>
+      <w:pPr>
+        <w:ind w:firstLine="720"/>
+      </w:pPr>
+    </w:p>
+    <w:p>
+      <w:pPr>
+        <w:ind w:firstLine="720"/>
+      </w:pPr>
+      <w:r>
+        <w:t>But</w:t>
+      </w:r>
+      <w:r>
+        <w:t xml:space="preserve"> when I played the sound (refer </w:t>
+      </w:r>
+      <w:r>
+        <w:t>the</w:t>
+      </w:r>
+      <w:r>
+        <w:t xml:space="preserve"> video</w:t>
+      </w:r>
+      <w:r>
+        <w:t xml:space="preserve"> from </w:t>
+      </w:r>
+      <w:proofErr w:type="spellStart"/>
+      <w:r>
+        <w:t>github</w:t>
+      </w:r>
+      <w:proofErr w:type="spellEnd"/>
+      <w:r>
+        <w:t xml:space="preserve"> to listen the sound</w:t>
+      </w:r>
+      <w:r>
+        <w:t>) it sounds close to clarinet, since the model works with 66% accuracy it makes sense to understand that the model predicted it as clarinet.</w:t>
+      </w:r>
+    </w:p>
+    <w:p>
+      <w:pPr>
+        <w:ind w:firstLine="720"/>
       </w:pPr>
     </w:p>
     <w:p>
@@ -10974,7 +13788,6 @@
           <w:b/>
           <w:color w:val="000000"/>
         </w:rPr>
-        <w:lastRenderedPageBreak/>
         <w:t xml:space="preserve">Reflection </w:t>
       </w:r>
     </w:p>
@@ -11096,6 +13909,7 @@
         </w:rPr>
         <w:t xml:space="preserve"> using packages like </w:t>
       </w:r>
+      <w:proofErr w:type="spellStart"/>
       <w:proofErr w:type="gramStart"/>
       <w:r>
         <w:rPr>
@@ -11106,6 +13920,7 @@
         </w:rPr>
         <w:t>librosa,pyaudio</w:t>
       </w:r>
+      <w:proofErr w:type="spellEnd"/>
       <w:proofErr w:type="gramEnd"/>
       <w:r>
         <w:rPr>
@@ -11114,7 +13929,27 @@
           <w:sz w:val="22"/>
           <w:szCs w:val="22"/>
         </w:rPr>
-        <w:t xml:space="preserve"> and scipy which are very helpful to process sound files and convert them to single dimension array. </w:t>
+        <w:t xml:space="preserve"> and </w:t>
+      </w:r>
+      <w:proofErr w:type="spellStart"/>
+      <w:r>
+        <w:rPr>
+          <w:rFonts w:ascii="Arial" w:hAnsi="Arial" w:cs="Arial"/>
+          <w:color w:val="000000"/>
+          <w:sz w:val="22"/>
+          <w:szCs w:val="22"/>
+        </w:rPr>
+        <w:t>scipy</w:t>
+      </w:r>
+      <w:proofErr w:type="spellEnd"/>
+      <w:r>
+        <w:rPr>
+          <w:rFonts w:ascii="Arial" w:hAnsi="Arial" w:cs="Arial"/>
+          <w:color w:val="000000"/>
+          <w:sz w:val="22"/>
+          <w:szCs w:val="22"/>
+        </w:rPr>
+        <w:t xml:space="preserve"> which are very helpful to process sound files and convert them to single dimension array. </w:t>
       </w:r>
     </w:p>
     <w:p>
@@ -11138,9 +13973,9 @@
           <w:sz w:val="22"/>
           <w:szCs w:val="22"/>
         </w:rPr>
-        <w:t xml:space="preserve">Prepared plots to using numpy and matplotlib </w:t>
-      </w:r>
-      <w:proofErr w:type="gramStart"/>
+        <w:t xml:space="preserve">Prepared plots to using </w:t>
+      </w:r>
+      <w:proofErr w:type="spellStart"/>
       <w:r>
         <w:rPr>
           <w:rFonts w:ascii="Arial" w:hAnsi="Arial" w:cs="Arial"/>
@@ -11148,9 +13983,9 @@
           <w:sz w:val="22"/>
           <w:szCs w:val="22"/>
         </w:rPr>
-        <w:t>packages,which</w:t>
-      </w:r>
-      <w:proofErr w:type="gramEnd"/>
+        <w:t>numpy</w:t>
+      </w:r>
+      <w:proofErr w:type="spellEnd"/>
       <w:r>
         <w:rPr>
           <w:rFonts w:ascii="Arial" w:hAnsi="Arial" w:cs="Arial"/>
@@ -11158,8 +13993,10 @@
           <w:sz w:val="22"/>
           <w:szCs w:val="22"/>
         </w:rPr>
-        <w:t xml:space="preserve"> helped to understand overall dataset. Using </w:t>
-      </w:r>
+        <w:t xml:space="preserve"> and matplotlib </w:t>
+      </w:r>
+      <w:proofErr w:type="spellStart"/>
+      <w:proofErr w:type="gramStart"/>
       <w:r>
         <w:rPr>
           <w:rFonts w:ascii="Arial" w:hAnsi="Arial" w:cs="Arial"/>
@@ -11167,8 +14004,10 @@
           <w:sz w:val="22"/>
           <w:szCs w:val="22"/>
         </w:rPr>
-        <w:t xml:space="preserve">the package </w:t>
-      </w:r>
+        <w:t>packages,which</w:t>
+      </w:r>
+      <w:proofErr w:type="spellEnd"/>
+      <w:proofErr w:type="gramEnd"/>
       <w:r>
         <w:rPr>
           <w:rFonts w:ascii="Arial" w:hAnsi="Arial" w:cs="Arial"/>
@@ -11176,7 +14015,36 @@
           <w:sz w:val="22"/>
           <w:szCs w:val="22"/>
         </w:rPr>
-        <w:t xml:space="preserve">librosa plotted single </w:t>
+        <w:t xml:space="preserve"> helped to understand overall dataset. Using </w:t>
+      </w:r>
+      <w:r>
+        <w:rPr>
+          <w:rFonts w:ascii="Arial" w:hAnsi="Arial" w:cs="Arial"/>
+          <w:color w:val="000000"/>
+          <w:sz w:val="22"/>
+          <w:szCs w:val="22"/>
+        </w:rPr>
+        <w:t xml:space="preserve">the package </w:t>
+      </w:r>
+      <w:proofErr w:type="spellStart"/>
+      <w:r>
+        <w:rPr>
+          <w:rFonts w:ascii="Arial" w:hAnsi="Arial" w:cs="Arial"/>
+          <w:color w:val="000000"/>
+          <w:sz w:val="22"/>
+          <w:szCs w:val="22"/>
+        </w:rPr>
+        <w:t>librosa</w:t>
+      </w:r>
+      <w:proofErr w:type="spellEnd"/>
+      <w:r>
+        <w:rPr>
+          <w:rFonts w:ascii="Arial" w:hAnsi="Arial" w:cs="Arial"/>
+          <w:color w:val="000000"/>
+          <w:sz w:val="22"/>
+          <w:szCs w:val="22"/>
+        </w:rPr>
+        <w:t xml:space="preserve"> plotted single </w:t>
       </w:r>
       <w:r>
         <w:rPr>
@@ -11251,7 +14119,27 @@
           <w:sz w:val="22"/>
           <w:szCs w:val="22"/>
         </w:rPr>
-        <w:t xml:space="preserve">Built CNN architecture using Convolution1D, MaxPool, </w:t>
+        <w:t xml:space="preserve">Built CNN architecture using Convolution1D, </w:t>
+      </w:r>
+      <w:proofErr w:type="spellStart"/>
+      <w:r>
+        <w:rPr>
+          <w:rFonts w:ascii="Arial" w:hAnsi="Arial" w:cs="Arial"/>
+          <w:color w:val="000000"/>
+          <w:sz w:val="22"/>
+          <w:szCs w:val="22"/>
+        </w:rPr>
+        <w:t>MaxPool</w:t>
+      </w:r>
+      <w:proofErr w:type="spellEnd"/>
+      <w:r>
+        <w:rPr>
+          <w:rFonts w:ascii="Arial" w:hAnsi="Arial" w:cs="Arial"/>
+          <w:color w:val="000000"/>
+          <w:sz w:val="22"/>
+          <w:szCs w:val="22"/>
+        </w:rPr>
+        <w:t xml:space="preserve">, </w:t>
       </w:r>
       <w:proofErr w:type="gramStart"/>
       <w:r>
@@ -11417,6 +14305,7 @@
     </w:p>
     <w:p>
       <w:pPr>
+        <w:ind w:firstLine="360"/>
         <w:rPr>
           <w:rFonts w:ascii="Arial" w:hAnsi="Arial" w:cs="Arial"/>
           <w:color w:val="000000"/>
@@ -11431,8 +14320,9 @@
           <w:sz w:val="22"/>
           <w:szCs w:val="22"/>
         </w:rPr>
-        <w:t xml:space="preserve">This is very interesting project, which helped me </w:t>
-      </w:r>
+        <w:t xml:space="preserve">Most difficult thing in this project is execution time, A complete run with 9400 audio files on 40 </w:t>
+      </w:r>
+      <w:proofErr w:type="gramStart"/>
       <w:r>
         <w:rPr>
           <w:rFonts w:ascii="Arial" w:hAnsi="Arial" w:cs="Arial"/>
@@ -11440,8 +14330,9 @@
           <w:sz w:val="22"/>
           <w:szCs w:val="22"/>
         </w:rPr>
-        <w:t xml:space="preserve">to </w:t>
-      </w:r>
+        <w:t>epoch</w:t>
+      </w:r>
+      <w:proofErr w:type="gramEnd"/>
       <w:r>
         <w:rPr>
           <w:rFonts w:ascii="Arial" w:hAnsi="Arial" w:cs="Arial"/>
@@ -11449,8 +14340,9 @@
           <w:sz w:val="22"/>
           <w:szCs w:val="22"/>
         </w:rPr>
-        <w:t xml:space="preserve">explore the details </w:t>
-      </w:r>
+        <w:t xml:space="preserve"> would take 4 hours. But it wasn’t easy to decide the optimum configuration (audio file size, activation function, </w:t>
+      </w:r>
+      <w:proofErr w:type="gramStart"/>
       <w:r>
         <w:rPr>
           <w:rFonts w:ascii="Arial" w:hAnsi="Arial" w:cs="Arial"/>
@@ -11458,8 +14350,9 @@
           <w:sz w:val="22"/>
           <w:szCs w:val="22"/>
         </w:rPr>
-        <w:t>of CNN, how to build the architecture, select filter size, slider padding</w:t>
-      </w:r>
+        <w:t>optimizer ,</w:t>
+      </w:r>
+      <w:proofErr w:type="gramEnd"/>
       <w:r>
         <w:rPr>
           <w:rFonts w:ascii="Arial" w:hAnsi="Arial" w:cs="Arial"/>
@@ -11467,9 +14360,9 @@
           <w:sz w:val="22"/>
           <w:szCs w:val="22"/>
         </w:rPr>
-        <w:t xml:space="preserve">, activation </w:t>
-      </w:r>
-      <w:proofErr w:type="gramStart"/>
+        <w:t xml:space="preserve"> number of filters </w:t>
+      </w:r>
+      <w:proofErr w:type="spellStart"/>
       <w:r>
         <w:rPr>
           <w:rFonts w:ascii="Arial" w:hAnsi="Arial" w:cs="Arial"/>
@@ -11477,9 +14370,9 @@
           <w:sz w:val="22"/>
           <w:szCs w:val="22"/>
         </w:rPr>
-        <w:t>function ,</w:t>
-      </w:r>
-      <w:proofErr w:type="gramEnd"/>
+        <w:t>etc</w:t>
+      </w:r>
+      <w:proofErr w:type="spellEnd"/>
       <w:r>
         <w:rPr>
           <w:rFonts w:ascii="Arial" w:hAnsi="Arial" w:cs="Arial"/>
@@ -11487,6 +14380,155 @@
           <w:sz w:val="22"/>
           <w:szCs w:val="22"/>
         </w:rPr>
+        <w:t xml:space="preserve">) </w:t>
+      </w:r>
+      <w:proofErr w:type="spellStart"/>
+      <w:r>
+        <w:rPr>
+          <w:rFonts w:ascii="Arial" w:hAnsi="Arial" w:cs="Arial"/>
+          <w:color w:val="000000"/>
+          <w:sz w:val="22"/>
+          <w:szCs w:val="22"/>
+        </w:rPr>
+        <w:t>with out</w:t>
+      </w:r>
+      <w:proofErr w:type="spellEnd"/>
+      <w:r>
+        <w:rPr>
+          <w:rFonts w:ascii="Arial" w:hAnsi="Arial" w:cs="Arial"/>
+          <w:color w:val="000000"/>
+          <w:sz w:val="22"/>
+          <w:szCs w:val="22"/>
+        </w:rPr>
+        <w:t xml:space="preserve"> few test runs. I’ve tried few sampling techniques like testing a configuration with 2000 </w:t>
+      </w:r>
+      <w:proofErr w:type="gramStart"/>
+      <w:r>
+        <w:rPr>
+          <w:rFonts w:ascii="Arial" w:hAnsi="Arial" w:cs="Arial"/>
+          <w:color w:val="000000"/>
+          <w:sz w:val="22"/>
+          <w:szCs w:val="22"/>
+        </w:rPr>
+        <w:t>files ,</w:t>
+      </w:r>
+      <w:proofErr w:type="gramEnd"/>
+      <w:r>
+        <w:rPr>
+          <w:rFonts w:ascii="Arial" w:hAnsi="Arial" w:cs="Arial"/>
+          <w:color w:val="000000"/>
+          <w:sz w:val="22"/>
+          <w:szCs w:val="22"/>
+        </w:rPr>
+        <w:t xml:space="preserve"> which also took significant time. </w:t>
+      </w:r>
+      <w:proofErr w:type="gramStart"/>
+      <w:r>
+        <w:rPr>
+          <w:rFonts w:ascii="Arial" w:hAnsi="Arial" w:cs="Arial"/>
+          <w:color w:val="000000"/>
+          <w:sz w:val="22"/>
+          <w:szCs w:val="22"/>
+        </w:rPr>
+        <w:t>So</w:t>
+      </w:r>
+      <w:proofErr w:type="gramEnd"/>
+      <w:r>
+        <w:rPr>
+          <w:rFonts w:ascii="Arial" w:hAnsi="Arial" w:cs="Arial"/>
+          <w:color w:val="000000"/>
+          <w:sz w:val="22"/>
+          <w:szCs w:val="22"/>
+        </w:rPr>
+        <w:t xml:space="preserve"> worked with 200 files.  Having better understanding on how sound is stored and replayed and ability to cut the piece of sound which has most relevant features for prediction could have solved two problems, a) how to test a configuration quickly b) Increasing model efficiency by making the learning algorithm to focus on  sound clip which has most relevant features .</w:t>
+      </w:r>
+      <w:bookmarkStart w:id="1" w:name="_GoBack"/>
+      <w:bookmarkEnd w:id="1"/>
+    </w:p>
+    <w:p>
+      <w:pPr>
+        <w:ind w:firstLine="360"/>
+        <w:rPr>
+          <w:rFonts w:ascii="Arial" w:hAnsi="Arial" w:cs="Arial"/>
+          <w:color w:val="000000"/>
+          <w:sz w:val="22"/>
+          <w:szCs w:val="22"/>
+        </w:rPr>
+      </w:pPr>
+    </w:p>
+    <w:p>
+      <w:pPr>
+        <w:ind w:firstLine="360"/>
+        <w:rPr>
+          <w:rFonts w:ascii="Arial" w:hAnsi="Arial" w:cs="Arial"/>
+          <w:color w:val="000000"/>
+          <w:sz w:val="22"/>
+          <w:szCs w:val="22"/>
+        </w:rPr>
+      </w:pPr>
+      <w:r>
+        <w:rPr>
+          <w:rFonts w:ascii="Arial" w:hAnsi="Arial" w:cs="Arial"/>
+          <w:color w:val="000000"/>
+          <w:sz w:val="22"/>
+          <w:szCs w:val="22"/>
+        </w:rPr>
+        <w:t xml:space="preserve">This is very interesting project, which helped me </w:t>
+      </w:r>
+      <w:r>
+        <w:rPr>
+          <w:rFonts w:ascii="Arial" w:hAnsi="Arial" w:cs="Arial"/>
+          <w:color w:val="000000"/>
+          <w:sz w:val="22"/>
+          <w:szCs w:val="22"/>
+        </w:rPr>
+        <w:t xml:space="preserve">to </w:t>
+      </w:r>
+      <w:r>
+        <w:rPr>
+          <w:rFonts w:ascii="Arial" w:hAnsi="Arial" w:cs="Arial"/>
+          <w:color w:val="000000"/>
+          <w:sz w:val="22"/>
+          <w:szCs w:val="22"/>
+        </w:rPr>
+        <w:t xml:space="preserve">explore the details </w:t>
+      </w:r>
+      <w:r>
+        <w:rPr>
+          <w:rFonts w:ascii="Arial" w:hAnsi="Arial" w:cs="Arial"/>
+          <w:color w:val="000000"/>
+          <w:sz w:val="22"/>
+          <w:szCs w:val="22"/>
+        </w:rPr>
+        <w:t>of CNN, how to build the architecture, select filter size, slider padding</w:t>
+      </w:r>
+      <w:r>
+        <w:rPr>
+          <w:rFonts w:ascii="Arial" w:hAnsi="Arial" w:cs="Arial"/>
+          <w:color w:val="000000"/>
+          <w:sz w:val="22"/>
+          <w:szCs w:val="22"/>
+        </w:rPr>
+        <w:t xml:space="preserve">, activation </w:t>
+      </w:r>
+      <w:proofErr w:type="gramStart"/>
+      <w:r>
+        <w:rPr>
+          <w:rFonts w:ascii="Arial" w:hAnsi="Arial" w:cs="Arial"/>
+          <w:color w:val="000000"/>
+          <w:sz w:val="22"/>
+          <w:szCs w:val="22"/>
+        </w:rPr>
+        <w:t>function ,</w:t>
+      </w:r>
+      <w:proofErr w:type="gramEnd"/>
+      <w:r>
+        <w:rPr>
+          <w:rFonts w:ascii="Arial" w:hAnsi="Arial" w:cs="Arial"/>
+          <w:color w:val="000000"/>
+          <w:sz w:val="22"/>
+          <w:szCs w:val="22"/>
+        </w:rPr>
         <w:t xml:space="preserve"> optimizer.  Optimum epoch count could be derived by running the learning multiple times and observations from change in validation loss.</w:t>
       </w:r>
     </w:p>
@@ -11584,9 +14626,9 @@
           <w:sz w:val="22"/>
           <w:szCs w:val="22"/>
         </w:rPr>
-        <w:t>pattern ,i</w:t>
-      </w:r>
-      <w:proofErr w:type="gramEnd"/>
+        <w:t>pattern ,</w:t>
+      </w:r>
+      <w:proofErr w:type="spellStart"/>
       <w:r>
         <w:rPr>
           <w:rFonts w:ascii="Arial" w:hAnsi="Arial" w:cs="Arial"/>
@@ -11594,28 +14636,28 @@
           <w:sz w:val="22"/>
           <w:szCs w:val="22"/>
         </w:rPr>
-        <w:t>.e, the current selection picks first 2 seconds of audio, suppose the actual recording starts after 2 seconds , required features would be missed.</w:t>
-      </w:r>
-    </w:p>
-    <w:p>
-      <w:pPr>
+        <w:t>i</w:t>
+      </w:r>
+      <w:proofErr w:type="gramEnd"/>
+      <w:r>
         <w:rPr>
           <w:rFonts w:ascii="Arial" w:hAnsi="Arial" w:cs="Arial"/>
           <w:color w:val="000000"/>
           <w:sz w:val="22"/>
           <w:szCs w:val="22"/>
         </w:rPr>
-      </w:pPr>
-    </w:p>
-    <w:p>
-      <w:pPr>
+        <w:t>.e</w:t>
+      </w:r>
+      <w:proofErr w:type="spellEnd"/>
+      <w:r>
         <w:rPr>
           <w:rFonts w:ascii="Arial" w:hAnsi="Arial" w:cs="Arial"/>
           <w:color w:val="000000"/>
           <w:sz w:val="22"/>
           <w:szCs w:val="22"/>
         </w:rPr>
-      </w:pPr>
+        <w:t>, the current selection picks first 2 seconds of audio, suppose the actual recording starts after 2 seconds , required features would be missed.</w:t>
+      </w:r>
     </w:p>
     <w:p>
       <w:pPr>
@@ -11658,6 +14700,26 @@
       </w:pPr>
     </w:p>
     <w:p>
+      <w:pPr>
+        <w:rPr>
+          <w:rFonts w:ascii="Arial" w:hAnsi="Arial" w:cs="Arial"/>
+          <w:color w:val="000000"/>
+          <w:sz w:val="22"/>
+          <w:szCs w:val="22"/>
+        </w:rPr>
+      </w:pPr>
+    </w:p>
+    <w:p>
+      <w:pPr>
+        <w:rPr>
+          <w:rFonts w:ascii="Arial" w:hAnsi="Arial" w:cs="Arial"/>
+          <w:color w:val="000000"/>
+          <w:sz w:val="22"/>
+          <w:szCs w:val="22"/>
+        </w:rPr>
+      </w:pPr>
+    </w:p>
+    <w:p>
       <w:r>
         <w:t>Reference:</w:t>
       </w:r>
@@ -11669,7 +14731,7 @@
           <w:szCs w:val="20"/>
         </w:rPr>
       </w:pPr>
-      <w:hyperlink r:id="rId24" w:history="1">
+      <w:hyperlink r:id="rId25" w:history="1">
         <w:r>
           <w:rPr>
             <w:rStyle w:val="Hyperlink"/>

</xml_diff>